<commit_message>
improved project design a bit
</commit_message>
<xml_diff>
--- a/documents/milestone3/Project Design.docx
+++ b/documents/milestone3/Project Design.docx
@@ -1,6 +1,6 @@
 
 <file path=word/document.xml><?xml version="1.0" encoding="utf-8"?>
-<w:document xmlns:wpc="http://schemas.microsoft.com/office/word/2010/wordprocessingCanvas" xmlns:cx="http://schemas.microsoft.com/office/drawing/2014/chartex" xmlns:cx1="http://schemas.microsoft.com/office/drawing/2015/9/8/chartex" xmlns:cx2="http://schemas.microsoft.com/office/drawing/2015/10/21/chartex" xmlns:cx3="http://schemas.microsoft.com/office/drawing/2016/5/9/chartex" xmlns:cx4="http://schemas.microsoft.com/office/drawing/2016/5/10/chartex" xmlns:cx5="http://schemas.microsoft.com/office/drawing/2016/5/11/chartex" xmlns:cx6="http://schemas.microsoft.com/office/drawing/2016/5/12/chartex" xmlns:cx7="http://schemas.microsoft.com/office/drawing/2016/5/13/chartex" xmlns:cx8="http://schemas.microsoft.com/office/drawing/2016/5/14/chartex" xmlns:mc="http://schemas.openxmlformats.org/markup-compatibility/2006" xmlns:aink="http://schemas.microsoft.com/office/drawing/2016/ink" xmlns:am3d="http://schemas.microsoft.com/office/drawing/2017/model3d" xmlns:o="urn:schemas-microsoft-com:office:office" xmlns:r="http://schemas.openxmlformats.org/officeDocument/2006/relationships" xmlns:m="http://schemas.openxmlformats.org/officeDocument/2006/math" xmlns:v="urn:schemas-microsoft-com:vml" xmlns:wp14="http://schemas.microsoft.com/office/word/2010/wordprocessingDrawing" xmlns:wp="http://schemas.openxmlformats.org/drawingml/2006/wordprocessingDrawing" xmlns:w10="urn:schemas-microsoft-com:office:word" xmlns:w="http://schemas.openxmlformats.org/wordprocessingml/2006/main" xmlns:w14="http://schemas.microsoft.com/office/word/2010/wordml" xmlns:w15="http://schemas.microsoft.com/office/word/2012/wordml" xmlns:w16cid="http://schemas.microsoft.com/office/word/2016/wordml/cid" xmlns:w16se="http://schemas.microsoft.com/office/word/2015/wordml/symex" xmlns:wpg="http://schemas.microsoft.com/office/word/2010/wordprocessingGroup" xmlns:wpi="http://schemas.microsoft.com/office/word/2010/wordprocessingInk" xmlns:wne="http://schemas.microsoft.com/office/word/2006/wordml" xmlns:wps="http://schemas.microsoft.com/office/word/2010/wordprocessingShape" mc:Ignorable="w14 w15 w16se w16cid wp14">
+<w:document xmlns:wpc="http://schemas.microsoft.com/office/word/2010/wordprocessingCanvas" xmlns:mo="http://schemas.microsoft.com/office/mac/office/2008/main" xmlns:mc="http://schemas.openxmlformats.org/markup-compatibility/2006" xmlns:mv="urn:schemas-microsoft-com:mac:vml" xmlns:o="urn:schemas-microsoft-com:office:office" xmlns:r="http://schemas.openxmlformats.org/officeDocument/2006/relationships" xmlns:m="http://schemas.openxmlformats.org/officeDocument/2006/math" xmlns:v="urn:schemas-microsoft-com:vml" xmlns:wp14="http://schemas.microsoft.com/office/word/2010/wordprocessingDrawing" xmlns:wp="http://schemas.openxmlformats.org/drawingml/2006/wordprocessingDrawing" xmlns:w10="urn:schemas-microsoft-com:office:word" xmlns:w="http://schemas.openxmlformats.org/wordprocessingml/2006/main" xmlns:w14="http://schemas.microsoft.com/office/word/2010/wordml" xmlns:w15="http://schemas.microsoft.com/office/word/2012/wordml" xmlns:wpg="http://schemas.microsoft.com/office/word/2010/wordprocessingGroup" xmlns:wpi="http://schemas.microsoft.com/office/word/2010/wordprocessingInk" xmlns:wne="http://schemas.microsoft.com/office/word/2006/wordml" xmlns:wps="http://schemas.microsoft.com/office/word/2010/wordprocessingShape" mc:Ignorable="w14 w15 wp14">
   <w:body>
     <w:sdt>
       <w:sdtPr>
@@ -95,7 +95,7 @@
                                 <w:sdtContent>
                                   <w:p>
                                     <w:pPr>
-                                      <w:pStyle w:val="KeinLeerraum"/>
+                                      <w:pStyle w:val="NoSpacing"/>
                                       <w:jc w:val="right"/>
                                       <w:rPr>
                                         <w:color w:val="595959" w:themeColor="text1" w:themeTint="A6"/>
@@ -111,27 +111,7 @@
                                         <w:szCs w:val="28"/>
                                         <w:lang w:val="de-CH"/>
                                       </w:rPr>
-                                      <w:t xml:space="preserve">S. Bösch, N. Eckhart, R. </w:t>
-                                    </w:r>
-                                    <w:proofErr w:type="spellStart"/>
-                                    <w:r>
-                                      <w:rPr>
-                                        <w:color w:val="595959" w:themeColor="text1" w:themeTint="A6"/>
-                                        <w:sz w:val="28"/>
-                                        <w:szCs w:val="28"/>
-                                        <w:lang w:val="de-CH"/>
-                                      </w:rPr>
-                                      <w:t>Emberger</w:t>
-                                    </w:r>
-                                    <w:proofErr w:type="spellEnd"/>
-                                    <w:r>
-                                      <w:rPr>
-                                        <w:color w:val="595959" w:themeColor="text1" w:themeTint="A6"/>
-                                        <w:sz w:val="28"/>
-                                        <w:szCs w:val="28"/>
-                                        <w:lang w:val="de-CH"/>
-                                      </w:rPr>
-                                      <w:t xml:space="preserve"> and P. Meie</w:t>
+                                      <w:t>S. Bösch, N. Eckhart, R. Emberger and P. Meie</w:t>
                                     </w:r>
                                     <w:r>
                                       <w:rPr>
@@ -147,7 +127,7 @@
                               </w:sdt>
                               <w:p>
                                 <w:pPr>
-                                  <w:pStyle w:val="KeinLeerraum"/>
+                                  <w:pStyle w:val="NoSpacing"/>
                                   <w:jc w:val="right"/>
                                   <w:rPr>
                                     <w:color w:val="595959" w:themeColor="text1" w:themeTint="A6"/>
@@ -202,7 +182,7 @@
                   </wp:anchor>
                 </w:drawing>
               </mc:Choice>
-              <mc:Fallback xmlns:mv="urn:schemas-microsoft-com:mac:vml" xmlns:mo="http://schemas.microsoft.com/office/mac/office/2008/main">
+              <mc:Fallback xmlns:w16se="http://schemas.microsoft.com/office/word/2015/wordml/symex" xmlns:w16cid="http://schemas.microsoft.com/office/word/2016/wordml/cid" xmlns:am3d="http://schemas.microsoft.com/office/drawing/2017/model3d" xmlns:aink="http://schemas.microsoft.com/office/drawing/2016/ink" xmlns:cx8="http://schemas.microsoft.com/office/drawing/2016/5/14/chartex" xmlns:cx7="http://schemas.microsoft.com/office/drawing/2016/5/13/chartex" xmlns:cx6="http://schemas.microsoft.com/office/drawing/2016/5/12/chartex" xmlns:cx5="http://schemas.microsoft.com/office/drawing/2016/5/11/chartex" xmlns:cx4="http://schemas.microsoft.com/office/drawing/2016/5/10/chartex" xmlns:cx3="http://schemas.microsoft.com/office/drawing/2016/5/9/chartex" xmlns:cx2="http://schemas.microsoft.com/office/drawing/2015/10/21/chartex" xmlns:cx1="http://schemas.microsoft.com/office/drawing/2015/9/8/chartex" xmlns:cx="http://schemas.microsoft.com/office/drawing/2014/chartex">
                 <w:pict>
                   <v:shapetype w14:anchorId="2838D491" id="_x0000_t202" coordsize="21600,21600" o:spt="202" path="m0,0l0,21600,21600,21600,21600,0xe">
                     <v:stroke joinstyle="miter"/>
@@ -473,7 +453,7 @@
                   </wp:anchor>
                 </w:drawing>
               </mc:Choice>
-              <mc:Fallback>
+              <mc:Fallback xmlns:w16se="http://schemas.microsoft.com/office/word/2015/wordml/symex" xmlns:w16cid="http://schemas.microsoft.com/office/word/2016/wordml/cid" xmlns:am3d="http://schemas.microsoft.com/office/drawing/2017/model3d" xmlns:aink="http://schemas.microsoft.com/office/drawing/2016/ink" xmlns:cx8="http://schemas.microsoft.com/office/drawing/2016/5/14/chartex" xmlns:cx7="http://schemas.microsoft.com/office/drawing/2016/5/13/chartex" xmlns:cx6="http://schemas.microsoft.com/office/drawing/2016/5/12/chartex" xmlns:cx5="http://schemas.microsoft.com/office/drawing/2016/5/11/chartex" xmlns:cx4="http://schemas.microsoft.com/office/drawing/2016/5/10/chartex" xmlns:cx3="http://schemas.microsoft.com/office/drawing/2016/5/9/chartex" xmlns:cx2="http://schemas.microsoft.com/office/drawing/2015/10/21/chartex" xmlns:cx1="http://schemas.microsoft.com/office/drawing/2015/9/8/chartex" xmlns:cx="http://schemas.microsoft.com/office/drawing/2014/chartex">
                 <w:pict>
                   <v:shapetype w14:anchorId="7DDC4C5E" id="_x0000_t202" coordsize="21600,21600" o:spt="202" path="m,l,21600r21600,l21600,xe">
                     <v:stroke joinstyle="miter"/>
@@ -684,7 +664,7 @@
       <w:sdtContent>
         <w:p>
           <w:pPr>
-            <w:pStyle w:val="Inhaltsverzeichnisberschrift"/>
+            <w:pStyle w:val="TOCHeading"/>
           </w:pPr>
           <w:r>
             <w:t>Table of Contents</w:t>
@@ -692,7 +672,7 @@
         </w:p>
         <w:p>
           <w:pPr>
-            <w:pStyle w:val="Verzeichnis1"/>
+            <w:pStyle w:val="TOC1"/>
             <w:tabs>
               <w:tab w:val="left" w:pos="480"/>
               <w:tab w:val="right" w:leader="dot" w:pos="9010"/>
@@ -702,9 +682,7 @@
               <w:b w:val="0"/>
               <w:bCs w:val="0"/>
               <w:noProof/>
-              <w:sz w:val="22"/>
-              <w:szCs w:val="22"/>
-              <w:lang w:val="de-CH" w:eastAsia="de-CH"/>
+              <w:lang w:val="en-GB" w:eastAsia="en-GB"/>
             </w:rPr>
           </w:pPr>
           <w:r>
@@ -724,7 +702,7 @@
             </w:rPr>
             <w:fldChar w:fldCharType="separate"/>
           </w:r>
-          <w:hyperlink w:anchor="_Toc498366785" w:history="1">
+          <w:hyperlink w:anchor="_Toc498416546" w:history="1">
             <w:r>
               <w:rPr>
                 <w:rStyle w:val="Hyperlink"/>
@@ -738,9 +716,7 @@
                 <w:b w:val="0"/>
                 <w:bCs w:val="0"/>
                 <w:noProof/>
-                <w:sz w:val="22"/>
-                <w:szCs w:val="22"/>
-                <w:lang w:val="de-CH" w:eastAsia="de-CH"/>
+                <w:lang w:val="en-GB" w:eastAsia="en-GB"/>
               </w:rPr>
               <w:tab/>
             </w:r>
@@ -770,7 +746,7 @@
                 <w:noProof/>
                 <w:webHidden/>
               </w:rPr>
-              <w:instrText xml:space="preserve"> PAGEREF _Toc498366785 \h </w:instrText>
+              <w:instrText xml:space="preserve"> PAGEREF _Toc498416546 \h </w:instrText>
             </w:r>
             <w:r>
               <w:rPr>
@@ -803,7 +779,7 @@
         </w:p>
         <w:p>
           <w:pPr>
-            <w:pStyle w:val="Verzeichnis2"/>
+            <w:pStyle w:val="TOC2"/>
             <w:tabs>
               <w:tab w:val="left" w:pos="960"/>
               <w:tab w:val="right" w:leader="dot" w:pos="9010"/>
@@ -813,10 +789,12 @@
               <w:b w:val="0"/>
               <w:bCs w:val="0"/>
               <w:noProof/>
-              <w:lang w:val="de-CH" w:eastAsia="de-CH"/>
+              <w:sz w:val="24"/>
+              <w:szCs w:val="24"/>
+              <w:lang w:val="en-GB" w:eastAsia="en-GB"/>
             </w:rPr>
           </w:pPr>
-          <w:hyperlink w:anchor="_Toc498366786" w:history="1">
+          <w:hyperlink w:anchor="_Toc498416547" w:history="1">
             <w:r>
               <w:rPr>
                 <w:rStyle w:val="Hyperlink"/>
@@ -830,7 +808,9 @@
                 <w:b w:val="0"/>
                 <w:bCs w:val="0"/>
                 <w:noProof/>
-                <w:lang w:val="de-CH" w:eastAsia="de-CH"/>
+                <w:sz w:val="24"/>
+                <w:szCs w:val="24"/>
+                <w:lang w:val="en-GB" w:eastAsia="en-GB"/>
               </w:rPr>
               <w:tab/>
             </w:r>
@@ -860,7 +840,7 @@
                 <w:noProof/>
                 <w:webHidden/>
               </w:rPr>
-              <w:instrText xml:space="preserve"> PAGEREF _Toc498366786 \h </w:instrText>
+              <w:instrText xml:space="preserve"> PAGEREF _Toc498416547 \h </w:instrText>
             </w:r>
             <w:r>
               <w:rPr>
@@ -893,7 +873,7 @@
         </w:p>
         <w:p>
           <w:pPr>
-            <w:pStyle w:val="Verzeichnis2"/>
+            <w:pStyle w:val="TOC2"/>
             <w:tabs>
               <w:tab w:val="left" w:pos="960"/>
               <w:tab w:val="right" w:leader="dot" w:pos="9010"/>
@@ -903,10 +883,12 @@
               <w:b w:val="0"/>
               <w:bCs w:val="0"/>
               <w:noProof/>
-              <w:lang w:val="de-CH" w:eastAsia="de-CH"/>
+              <w:sz w:val="24"/>
+              <w:szCs w:val="24"/>
+              <w:lang w:val="en-GB" w:eastAsia="en-GB"/>
             </w:rPr>
           </w:pPr>
-          <w:hyperlink w:anchor="_Toc498366787" w:history="1">
+          <w:hyperlink w:anchor="_Toc498416548" w:history="1">
             <w:r>
               <w:rPr>
                 <w:rStyle w:val="Hyperlink"/>
@@ -920,7 +902,9 @@
                 <w:b w:val="0"/>
                 <w:bCs w:val="0"/>
                 <w:noProof/>
-                <w:lang w:val="de-CH" w:eastAsia="de-CH"/>
+                <w:sz w:val="24"/>
+                <w:szCs w:val="24"/>
+                <w:lang w:val="en-GB" w:eastAsia="en-GB"/>
               </w:rPr>
               <w:tab/>
             </w:r>
@@ -950,7 +934,7 @@
                 <w:noProof/>
                 <w:webHidden/>
               </w:rPr>
-              <w:instrText xml:space="preserve"> PAGEREF _Toc498366787 \h </w:instrText>
+              <w:instrText xml:space="preserve"> PAGEREF _Toc498416548 \h </w:instrText>
             </w:r>
             <w:r>
               <w:rPr>
@@ -983,7 +967,7 @@
         </w:p>
         <w:p>
           <w:pPr>
-            <w:pStyle w:val="Verzeichnis2"/>
+            <w:pStyle w:val="TOC2"/>
             <w:tabs>
               <w:tab w:val="left" w:pos="960"/>
               <w:tab w:val="right" w:leader="dot" w:pos="9010"/>
@@ -993,10 +977,12 @@
               <w:b w:val="0"/>
               <w:bCs w:val="0"/>
               <w:noProof/>
-              <w:lang w:val="de-CH" w:eastAsia="de-CH"/>
+              <w:sz w:val="24"/>
+              <w:szCs w:val="24"/>
+              <w:lang w:val="en-GB" w:eastAsia="en-GB"/>
             </w:rPr>
           </w:pPr>
-          <w:hyperlink w:anchor="_Toc498366788" w:history="1">
+          <w:hyperlink w:anchor="_Toc498416549" w:history="1">
             <w:r>
               <w:rPr>
                 <w:rStyle w:val="Hyperlink"/>
@@ -1010,7 +996,9 @@
                 <w:b w:val="0"/>
                 <w:bCs w:val="0"/>
                 <w:noProof/>
-                <w:lang w:val="de-CH" w:eastAsia="de-CH"/>
+                <w:sz w:val="24"/>
+                <w:szCs w:val="24"/>
+                <w:lang w:val="en-GB" w:eastAsia="en-GB"/>
               </w:rPr>
               <w:tab/>
             </w:r>
@@ -1040,7 +1028,7 @@
                 <w:noProof/>
                 <w:webHidden/>
               </w:rPr>
-              <w:instrText xml:space="preserve"> PAGEREF _Toc498366788 \h </w:instrText>
+              <w:instrText xml:space="preserve"> PAGEREF _Toc498416549 \h </w:instrText>
             </w:r>
             <w:r>
               <w:rPr>
@@ -1060,7 +1048,7 @@
                 <w:noProof/>
                 <w:webHidden/>
               </w:rPr>
-              <w:t>3</w:t>
+              <w:t>4</w:t>
             </w:r>
             <w:r>
               <w:rPr>
@@ -1073,7 +1061,7 @@
         </w:p>
         <w:p>
           <w:pPr>
-            <w:pStyle w:val="Verzeichnis1"/>
+            <w:pStyle w:val="TOC1"/>
             <w:tabs>
               <w:tab w:val="left" w:pos="480"/>
               <w:tab w:val="right" w:leader="dot" w:pos="9010"/>
@@ -1083,12 +1071,10 @@
               <w:b w:val="0"/>
               <w:bCs w:val="0"/>
               <w:noProof/>
-              <w:sz w:val="22"/>
-              <w:szCs w:val="22"/>
-              <w:lang w:val="de-CH" w:eastAsia="de-CH"/>
+              <w:lang w:val="en-GB" w:eastAsia="en-GB"/>
             </w:rPr>
           </w:pPr>
-          <w:hyperlink w:anchor="_Toc498366789" w:history="1">
+          <w:hyperlink w:anchor="_Toc498416550" w:history="1">
             <w:r>
               <w:rPr>
                 <w:rStyle w:val="Hyperlink"/>
@@ -1102,9 +1088,7 @@
                 <w:b w:val="0"/>
                 <w:bCs w:val="0"/>
                 <w:noProof/>
-                <w:sz w:val="22"/>
-                <w:szCs w:val="22"/>
-                <w:lang w:val="de-CH" w:eastAsia="de-CH"/>
+                <w:lang w:val="en-GB" w:eastAsia="en-GB"/>
               </w:rPr>
               <w:tab/>
             </w:r>
@@ -1134,7 +1118,7 @@
                 <w:noProof/>
                 <w:webHidden/>
               </w:rPr>
-              <w:instrText xml:space="preserve"> PAGEREF _Toc498366789 \h </w:instrText>
+              <w:instrText xml:space="preserve"> PAGEREF _Toc498416550 \h </w:instrText>
             </w:r>
             <w:r>
               <w:rPr>
@@ -1154,7 +1138,7 @@
                 <w:noProof/>
                 <w:webHidden/>
               </w:rPr>
-              <w:t>4</w:t>
+              <w:t>5</w:t>
             </w:r>
             <w:r>
               <w:rPr>
@@ -1167,7 +1151,7 @@
         </w:p>
         <w:p>
           <w:pPr>
-            <w:pStyle w:val="Verzeichnis2"/>
+            <w:pStyle w:val="TOC2"/>
             <w:tabs>
               <w:tab w:val="left" w:pos="960"/>
               <w:tab w:val="right" w:leader="dot" w:pos="9010"/>
@@ -1177,10 +1161,12 @@
               <w:b w:val="0"/>
               <w:bCs w:val="0"/>
               <w:noProof/>
-              <w:lang w:val="de-CH" w:eastAsia="de-CH"/>
+              <w:sz w:val="24"/>
+              <w:szCs w:val="24"/>
+              <w:lang w:val="en-GB" w:eastAsia="en-GB"/>
             </w:rPr>
           </w:pPr>
-          <w:hyperlink w:anchor="_Toc498366790" w:history="1">
+          <w:hyperlink w:anchor="_Toc498416551" w:history="1">
             <w:r>
               <w:rPr>
                 <w:rStyle w:val="Hyperlink"/>
@@ -1194,7 +1180,9 @@
                 <w:b w:val="0"/>
                 <w:bCs w:val="0"/>
                 <w:noProof/>
-                <w:lang w:val="de-CH" w:eastAsia="de-CH"/>
+                <w:sz w:val="24"/>
+                <w:szCs w:val="24"/>
+                <w:lang w:val="en-GB" w:eastAsia="en-GB"/>
               </w:rPr>
               <w:tab/>
             </w:r>
@@ -1224,7 +1212,7 @@
                 <w:noProof/>
                 <w:webHidden/>
               </w:rPr>
-              <w:instrText xml:space="preserve"> PAGEREF _Toc498366790 \h </w:instrText>
+              <w:instrText xml:space="preserve"> PAGEREF _Toc498416551 \h </w:instrText>
             </w:r>
             <w:r>
               <w:rPr>
@@ -1244,7 +1232,7 @@
                 <w:noProof/>
                 <w:webHidden/>
               </w:rPr>
-              <w:t>4</w:t>
+              <w:t>5</w:t>
             </w:r>
             <w:r>
               <w:rPr>
@@ -1257,7 +1245,7 @@
         </w:p>
         <w:p>
           <w:pPr>
-            <w:pStyle w:val="Verzeichnis2"/>
+            <w:pStyle w:val="TOC2"/>
             <w:tabs>
               <w:tab w:val="left" w:pos="960"/>
               <w:tab w:val="right" w:leader="dot" w:pos="9010"/>
@@ -1267,10 +1255,12 @@
               <w:b w:val="0"/>
               <w:bCs w:val="0"/>
               <w:noProof/>
-              <w:lang w:val="de-CH" w:eastAsia="de-CH"/>
+              <w:sz w:val="24"/>
+              <w:szCs w:val="24"/>
+              <w:lang w:val="en-GB" w:eastAsia="en-GB"/>
             </w:rPr>
           </w:pPr>
-          <w:hyperlink w:anchor="_Toc498366791" w:history="1">
+          <w:hyperlink w:anchor="_Toc498416552" w:history="1">
             <w:r>
               <w:rPr>
                 <w:rStyle w:val="Hyperlink"/>
@@ -1284,7 +1274,9 @@
                 <w:b w:val="0"/>
                 <w:bCs w:val="0"/>
                 <w:noProof/>
-                <w:lang w:val="de-CH" w:eastAsia="de-CH"/>
+                <w:sz w:val="24"/>
+                <w:szCs w:val="24"/>
+                <w:lang w:val="en-GB" w:eastAsia="en-GB"/>
               </w:rPr>
               <w:tab/>
             </w:r>
@@ -1314,7 +1306,7 @@
                 <w:noProof/>
                 <w:webHidden/>
               </w:rPr>
-              <w:instrText xml:space="preserve"> PAGEREF _Toc498366791 \h </w:instrText>
+              <w:instrText xml:space="preserve"> PAGEREF _Toc498416552 \h </w:instrText>
             </w:r>
             <w:r>
               <w:rPr>
@@ -1334,7 +1326,7 @@
                 <w:noProof/>
                 <w:webHidden/>
               </w:rPr>
-              <w:t>4</w:t>
+              <w:t>5</w:t>
             </w:r>
             <w:r>
               <w:rPr>
@@ -1347,7 +1339,7 @@
         </w:p>
         <w:p>
           <w:pPr>
-            <w:pStyle w:val="Verzeichnis1"/>
+            <w:pStyle w:val="TOC1"/>
             <w:tabs>
               <w:tab w:val="left" w:pos="480"/>
               <w:tab w:val="right" w:leader="dot" w:pos="9010"/>
@@ -1357,12 +1349,10 @@
               <w:b w:val="0"/>
               <w:bCs w:val="0"/>
               <w:noProof/>
-              <w:sz w:val="22"/>
-              <w:szCs w:val="22"/>
-              <w:lang w:val="de-CH" w:eastAsia="de-CH"/>
+              <w:lang w:val="en-GB" w:eastAsia="en-GB"/>
             </w:rPr>
           </w:pPr>
-          <w:hyperlink w:anchor="_Toc498366792" w:history="1">
+          <w:hyperlink w:anchor="_Toc498416553" w:history="1">
             <w:r>
               <w:rPr>
                 <w:rStyle w:val="Hyperlink"/>
@@ -1376,9 +1366,7 @@
                 <w:b w:val="0"/>
                 <w:bCs w:val="0"/>
                 <w:noProof/>
-                <w:sz w:val="22"/>
-                <w:szCs w:val="22"/>
-                <w:lang w:val="de-CH" w:eastAsia="de-CH"/>
+                <w:lang w:val="en-GB" w:eastAsia="en-GB"/>
               </w:rPr>
               <w:tab/>
             </w:r>
@@ -1408,7 +1396,7 @@
                 <w:noProof/>
                 <w:webHidden/>
               </w:rPr>
-              <w:instrText xml:space="preserve"> PAGEREF _Toc498366792 \h </w:instrText>
+              <w:instrText xml:space="preserve"> PAGEREF _Toc498416553 \h </w:instrText>
             </w:r>
             <w:r>
               <w:rPr>
@@ -1428,7 +1416,7 @@
                 <w:noProof/>
                 <w:webHidden/>
               </w:rPr>
-              <w:t>5</w:t>
+              <w:t>6</w:t>
             </w:r>
             <w:r>
               <w:rPr>
@@ -1441,7 +1429,7 @@
         </w:p>
         <w:p>
           <w:pPr>
-            <w:pStyle w:val="Verzeichnis1"/>
+            <w:pStyle w:val="TOC1"/>
             <w:tabs>
               <w:tab w:val="left" w:pos="480"/>
               <w:tab w:val="right" w:leader="dot" w:pos="9010"/>
@@ -1451,12 +1439,10 @@
               <w:b w:val="0"/>
               <w:bCs w:val="0"/>
               <w:noProof/>
-              <w:sz w:val="22"/>
-              <w:szCs w:val="22"/>
-              <w:lang w:val="de-CH" w:eastAsia="de-CH"/>
+              <w:lang w:val="en-GB" w:eastAsia="en-GB"/>
             </w:rPr>
           </w:pPr>
-          <w:hyperlink w:anchor="_Toc498366793" w:history="1">
+          <w:hyperlink w:anchor="_Toc498416554" w:history="1">
             <w:r>
               <w:rPr>
                 <w:rStyle w:val="Hyperlink"/>
@@ -1470,9 +1456,7 @@
                 <w:b w:val="0"/>
                 <w:bCs w:val="0"/>
                 <w:noProof/>
-                <w:sz w:val="22"/>
-                <w:szCs w:val="22"/>
-                <w:lang w:val="de-CH" w:eastAsia="de-CH"/>
+                <w:lang w:val="en-GB" w:eastAsia="en-GB"/>
               </w:rPr>
               <w:tab/>
             </w:r>
@@ -1502,7 +1486,7 @@
                 <w:noProof/>
                 <w:webHidden/>
               </w:rPr>
-              <w:instrText xml:space="preserve"> PAGEREF _Toc498366793 \h </w:instrText>
+              <w:instrText xml:space="preserve"> PAGEREF _Toc498416554 \h </w:instrText>
             </w:r>
             <w:r>
               <w:rPr>
@@ -1522,7 +1506,7 @@
                 <w:noProof/>
                 <w:webHidden/>
               </w:rPr>
-              <w:t>6</w:t>
+              <w:t>7</w:t>
             </w:r>
             <w:r>
               <w:rPr>
@@ -1535,7 +1519,7 @@
         </w:p>
         <w:p>
           <w:pPr>
-            <w:pStyle w:val="Verzeichnis1"/>
+            <w:pStyle w:val="TOC1"/>
             <w:tabs>
               <w:tab w:val="left" w:pos="480"/>
               <w:tab w:val="right" w:leader="dot" w:pos="9010"/>
@@ -1545,12 +1529,10 @@
               <w:b w:val="0"/>
               <w:bCs w:val="0"/>
               <w:noProof/>
-              <w:sz w:val="22"/>
-              <w:szCs w:val="22"/>
-              <w:lang w:val="de-CH" w:eastAsia="de-CH"/>
+              <w:lang w:val="en-GB" w:eastAsia="en-GB"/>
             </w:rPr>
           </w:pPr>
-          <w:hyperlink w:anchor="_Toc498366794" w:history="1">
+          <w:hyperlink w:anchor="_Toc498416555" w:history="1">
             <w:r>
               <w:rPr>
                 <w:rStyle w:val="Hyperlink"/>
@@ -1564,9 +1546,7 @@
                 <w:b w:val="0"/>
                 <w:bCs w:val="0"/>
                 <w:noProof/>
-                <w:sz w:val="22"/>
-                <w:szCs w:val="22"/>
-                <w:lang w:val="de-CH" w:eastAsia="de-CH"/>
+                <w:lang w:val="en-GB" w:eastAsia="en-GB"/>
               </w:rPr>
               <w:tab/>
             </w:r>
@@ -1596,7 +1576,7 @@
                 <w:noProof/>
                 <w:webHidden/>
               </w:rPr>
-              <w:instrText xml:space="preserve"> PAGEREF _Toc498366794 \h </w:instrText>
+              <w:instrText xml:space="preserve"> PAGEREF _Toc498416555 \h </w:instrText>
             </w:r>
             <w:r>
               <w:rPr>
@@ -1616,7 +1596,7 @@
                 <w:noProof/>
                 <w:webHidden/>
               </w:rPr>
-              <w:t>7</w:t>
+              <w:t>8</w:t>
             </w:r>
             <w:r>
               <w:rPr>
@@ -1629,7 +1609,7 @@
         </w:p>
         <w:p>
           <w:pPr>
-            <w:pStyle w:val="Verzeichnis1"/>
+            <w:pStyle w:val="TOC1"/>
             <w:tabs>
               <w:tab w:val="left" w:pos="480"/>
               <w:tab w:val="right" w:leader="dot" w:pos="9010"/>
@@ -1639,12 +1619,10 @@
               <w:b w:val="0"/>
               <w:bCs w:val="0"/>
               <w:noProof/>
-              <w:sz w:val="22"/>
-              <w:szCs w:val="22"/>
-              <w:lang w:val="de-CH" w:eastAsia="de-CH"/>
+              <w:lang w:val="en-GB" w:eastAsia="en-GB"/>
             </w:rPr>
           </w:pPr>
-          <w:hyperlink w:anchor="_Toc498366795" w:history="1">
+          <w:hyperlink w:anchor="_Toc498416556" w:history="1">
             <w:r>
               <w:rPr>
                 <w:rStyle w:val="Hyperlink"/>
@@ -1658,9 +1636,7 @@
                 <w:b w:val="0"/>
                 <w:bCs w:val="0"/>
                 <w:noProof/>
-                <w:sz w:val="22"/>
-                <w:szCs w:val="22"/>
-                <w:lang w:val="de-CH" w:eastAsia="de-CH"/>
+                <w:lang w:val="en-GB" w:eastAsia="en-GB"/>
               </w:rPr>
               <w:tab/>
             </w:r>
@@ -1690,7 +1666,7 @@
                 <w:noProof/>
                 <w:webHidden/>
               </w:rPr>
-              <w:instrText xml:space="preserve"> PAGEREF _Toc498366795 \h </w:instrText>
+              <w:instrText xml:space="preserve"> PAGEREF _Toc498416556 \h </w:instrText>
             </w:r>
             <w:r>
               <w:rPr>
@@ -1710,7 +1686,7 @@
                 <w:noProof/>
                 <w:webHidden/>
               </w:rPr>
-              <w:t>7</w:t>
+              <w:t>8</w:t>
             </w:r>
             <w:r>
               <w:rPr>
@@ -1723,7 +1699,7 @@
         </w:p>
         <w:p>
           <w:pPr>
-            <w:pStyle w:val="Verzeichnis1"/>
+            <w:pStyle w:val="TOC1"/>
             <w:tabs>
               <w:tab w:val="left" w:pos="480"/>
               <w:tab w:val="right" w:leader="dot" w:pos="9010"/>
@@ -1733,12 +1709,10 @@
               <w:b w:val="0"/>
               <w:bCs w:val="0"/>
               <w:noProof/>
-              <w:sz w:val="22"/>
-              <w:szCs w:val="22"/>
-              <w:lang w:val="de-CH" w:eastAsia="de-CH"/>
+              <w:lang w:val="en-GB" w:eastAsia="en-GB"/>
             </w:rPr>
           </w:pPr>
-          <w:hyperlink w:anchor="_Toc498366796" w:history="1">
+          <w:hyperlink w:anchor="_Toc498416557" w:history="1">
             <w:r>
               <w:rPr>
                 <w:rStyle w:val="Hyperlink"/>
@@ -1752,9 +1726,7 @@
                 <w:b w:val="0"/>
                 <w:bCs w:val="0"/>
                 <w:noProof/>
-                <w:sz w:val="22"/>
-                <w:szCs w:val="22"/>
-                <w:lang w:val="de-CH" w:eastAsia="de-CH"/>
+                <w:lang w:val="en-GB" w:eastAsia="en-GB"/>
               </w:rPr>
               <w:tab/>
             </w:r>
@@ -1784,7 +1756,7 @@
                 <w:noProof/>
                 <w:webHidden/>
               </w:rPr>
-              <w:instrText xml:space="preserve"> PAGEREF _Toc498366796 \h </w:instrText>
+              <w:instrText xml:space="preserve"> PAGEREF _Toc498416557 \h </w:instrText>
             </w:r>
             <w:r>
               <w:rPr>
@@ -1804,7 +1776,7 @@
                 <w:noProof/>
                 <w:webHidden/>
               </w:rPr>
-              <w:t>8</w:t>
+              <w:t>9</w:t>
             </w:r>
             <w:r>
               <w:rPr>
@@ -1850,28 +1822,38 @@
         </w:rPr>
         <w:br w:type="page"/>
       </w:r>
-      <w:bookmarkStart w:id="0" w:name="_GoBack"/>
-      <w:bookmarkEnd w:id="0"/>
     </w:p>
     <w:p>
       <w:pPr>
-        <w:pStyle w:val="berschrift1"/>
+        <w:pStyle w:val="Heading1"/>
         <w:numPr>
           <w:ilvl w:val="0"/>
           <w:numId w:val="1"/>
         </w:numPr>
       </w:pPr>
-      <w:bookmarkStart w:id="1" w:name="_Toc498366785"/>
+      <w:bookmarkStart w:id="0" w:name="_Toc498416546"/>
       <w:r>
         <w:lastRenderedPageBreak/>
         <w:t>Project Management</w:t>
       </w:r>
-      <w:bookmarkEnd w:id="1"/>
+      <w:bookmarkEnd w:id="0"/>
     </w:p>
     <w:tbl>
       <w:tblPr>
-        <w:tblStyle w:val="Gitternetztabelle5dunkelAkzent1"/>
+        <w:tblStyle w:val="GridTable5Dark-Accent1"/>
         <w:tblW w:w="0" w:type="auto"/>
+        <w:tblBorders>
+          <w:top w:val="none" w:sz="0" w:space="0" w:color="auto"/>
+          <w:left w:val="none" w:sz="0" w:space="0" w:color="auto"/>
+          <w:bottom w:val="none" w:sz="0" w:space="0" w:color="auto"/>
+          <w:right w:val="none" w:sz="0" w:space="0" w:color="auto"/>
+        </w:tblBorders>
+        <w:tblCellMar>
+          <w:top w:w="142" w:type="dxa"/>
+          <w:left w:w="142" w:type="dxa"/>
+          <w:bottom w:w="142" w:type="dxa"/>
+          <w:right w:w="142" w:type="dxa"/>
+        </w:tblCellMar>
         <w:tblLook w:val="04A0" w:firstRow="1" w:lastRow="0" w:firstColumn="1" w:lastColumn="0" w:noHBand="0" w:noVBand="1"/>
       </w:tblPr>
       <w:tblGrid>
@@ -1886,6 +1868,11 @@
           <w:tcPr>
             <w:cnfStyle w:val="001000000000" w:firstRow="0" w:lastRow="0" w:firstColumn="1" w:lastColumn="0" w:oddVBand="0" w:evenVBand="0" w:oddHBand="0" w:evenHBand="0" w:firstRowFirstColumn="0" w:firstRowLastColumn="0" w:lastRowFirstColumn="0" w:lastRowLastColumn="0"/>
             <w:tcW w:w="4106" w:type="dxa"/>
+            <w:tcBorders>
+              <w:top w:val="none" w:sz="0" w:space="0" w:color="auto"/>
+              <w:left w:val="none" w:sz="0" w:space="0" w:color="auto"/>
+              <w:right w:val="none" w:sz="0" w:space="0" w:color="auto"/>
+            </w:tcBorders>
           </w:tcPr>
           <w:p>
             <w:r>
@@ -1896,6 +1883,11 @@
         <w:tc>
           <w:tcPr>
             <w:tcW w:w="4904" w:type="dxa"/>
+            <w:tcBorders>
+              <w:top w:val="none" w:sz="0" w:space="0" w:color="auto"/>
+              <w:left w:val="none" w:sz="0" w:space="0" w:color="auto"/>
+              <w:right w:val="none" w:sz="0" w:space="0" w:color="auto"/>
+            </w:tcBorders>
             <w:shd w:val="clear" w:color="auto" w:fill="B4C6E7" w:themeFill="accent1" w:themeFillTint="66"/>
           </w:tcPr>
           <w:p>
@@ -1909,7 +1901,25 @@
               <w:rPr>
                 <w:color w:val="000000" w:themeColor="text1"/>
               </w:rPr>
-              <w:t>Iteration #2 [Elaboration Phase]</w:t>
+              <w:t>Iteration #5</w:t>
+            </w:r>
+            <w:r>
+              <w:rPr>
+                <w:color w:val="000000" w:themeColor="text1"/>
+              </w:rPr>
+              <w:t xml:space="preserve"> [</w:t>
+            </w:r>
+            <w:r>
+              <w:rPr>
+                <w:color w:val="000000" w:themeColor="text1"/>
+              </w:rPr>
+              <w:t>Construction</w:t>
+            </w:r>
+            <w:r>
+              <w:rPr>
+                <w:color w:val="000000" w:themeColor="text1"/>
+              </w:rPr>
+              <w:t xml:space="preserve"> Phase]</w:t>
             </w:r>
           </w:p>
           <w:p>
@@ -1925,7 +1935,42 @@
                 <w:b w:val="0"/>
                 <w:color w:val="000000" w:themeColor="text1"/>
               </w:rPr>
-              <w:t>16. October 2017 – 27. October 2017</w:t>
+              <w:t>20</w:t>
+            </w:r>
+            <w:r>
+              <w:rPr>
+                <w:b w:val="0"/>
+                <w:color w:val="000000" w:themeColor="text1"/>
+              </w:rPr>
+              <w:t xml:space="preserve">. </w:t>
+            </w:r>
+            <w:r>
+              <w:rPr>
+                <w:b w:val="0"/>
+                <w:color w:val="000000" w:themeColor="text1"/>
+              </w:rPr>
+              <w:t>November 2017 – 01</w:t>
+            </w:r>
+            <w:r>
+              <w:rPr>
+                <w:b w:val="0"/>
+                <w:color w:val="000000" w:themeColor="text1"/>
+              </w:rPr>
+              <w:t xml:space="preserve">. </w:t>
+            </w:r>
+            <w:r>
+              <w:rPr>
+                <w:b w:val="0"/>
+                <w:color w:val="000000" w:themeColor="text1"/>
+              </w:rPr>
+              <w:t>December</w:t>
+            </w:r>
+            <w:r>
+              <w:rPr>
+                <w:b w:val="0"/>
+                <w:color w:val="000000" w:themeColor="text1"/>
+              </w:rPr>
+              <w:t xml:space="preserve"> 2017</w:t>
             </w:r>
           </w:p>
         </w:tc>
@@ -1938,10 +1983,17 @@
           <w:tcPr>
             <w:cnfStyle w:val="001000000000" w:firstRow="0" w:lastRow="0" w:firstColumn="1" w:lastColumn="0" w:oddVBand="0" w:evenVBand="0" w:oddHBand="0" w:evenHBand="0" w:firstRowFirstColumn="0" w:firstRowLastColumn="0" w:lastRowFirstColumn="0" w:lastRowLastColumn="0"/>
             <w:tcW w:w="4106" w:type="dxa"/>
+            <w:tcBorders>
+              <w:left w:val="none" w:sz="0" w:space="0" w:color="auto"/>
+              <w:bottom w:val="none" w:sz="0" w:space="0" w:color="auto"/>
+            </w:tcBorders>
           </w:tcPr>
           <w:p>
             <w:r>
-              <w:t>Next Iteration</w:t>
+              <w:t xml:space="preserve">Previous </w:t>
+            </w:r>
+            <w:r>
+              <w:t>Iteration</w:t>
             </w:r>
           </w:p>
         </w:tc>
@@ -1960,7 +2012,19 @@
               <w:rPr>
                 <w:b/>
               </w:rPr>
-              <w:t>Iteration #3 [Elaboration Phase]</w:t>
+              <w:t>I</w:t>
+            </w:r>
+            <w:r>
+              <w:rPr>
+                <w:b/>
+              </w:rPr>
+              <w:t>teration #4</w:t>
+            </w:r>
+            <w:r>
+              <w:rPr>
+                <w:b/>
+              </w:rPr>
+              <w:t xml:space="preserve"> [Elaboration Phase]</w:t>
             </w:r>
           </w:p>
           <w:p>
@@ -1968,7 +2032,16 @@
               <w:cnfStyle w:val="000000100000" w:firstRow="0" w:lastRow="0" w:firstColumn="0" w:lastColumn="0" w:oddVBand="0" w:evenVBand="0" w:oddHBand="1" w:evenHBand="0" w:firstRowFirstColumn="0" w:firstRowLastColumn="0" w:lastRowFirstColumn="0" w:lastRowLastColumn="0"/>
             </w:pPr>
             <w:r>
-              <w:t>30. October 2017 – 10. November 2017</w:t>
+              <w:t>06</w:t>
+            </w:r>
+            <w:r>
+              <w:t xml:space="preserve">. </w:t>
+            </w:r>
+            <w:r>
+              <w:t>November 2017 – 17</w:t>
+            </w:r>
+            <w:r>
+              <w:t>. November 2017</w:t>
             </w:r>
           </w:p>
         </w:tc>
@@ -1977,38 +2050,40 @@
     <w:p/>
     <w:p>
       <w:pPr>
-        <w:pStyle w:val="berschrift2"/>
+        <w:pStyle w:val="Heading2"/>
         <w:numPr>
           <w:ilvl w:val="1"/>
           <w:numId w:val="1"/>
         </w:numPr>
       </w:pPr>
-      <w:bookmarkStart w:id="2" w:name="_Toc498366786"/>
+      <w:bookmarkStart w:id="1" w:name="_Toc498416547"/>
       <w:r>
         <w:t xml:space="preserve">Previous </w:t>
       </w:r>
       <w:r>
         <w:t>Activities</w:t>
       </w:r>
-      <w:bookmarkEnd w:id="2"/>
+      <w:bookmarkEnd w:id="1"/>
     </w:p>
     <w:tbl>
       <w:tblPr>
-        <w:tblStyle w:val="Gitternetztabelle5dunkelAkzent1"/>
+        <w:tblStyle w:val="GridTable5Dark-Accent1"/>
         <w:tblW w:w="0" w:type="auto"/>
         <w:tblCellMar>
-          <w:top w:w="113" w:type="dxa"/>
-          <w:bottom w:w="113" w:type="dxa"/>
+          <w:top w:w="142" w:type="dxa"/>
+          <w:left w:w="142" w:type="dxa"/>
+          <w:bottom w:w="142" w:type="dxa"/>
+          <w:right w:w="142" w:type="dxa"/>
         </w:tblCellMar>
-        <w:tblLook w:val="04A0" w:firstRow="1" w:lastRow="0" w:firstColumn="1" w:lastColumn="0" w:noHBand="0" w:noVBand="1"/>
+        <w:tblLook w:val="0620" w:firstRow="1" w:lastRow="0" w:firstColumn="0" w:lastColumn="0" w:noHBand="1" w:noVBand="1"/>
       </w:tblPr>
       <w:tblGrid>
-        <w:gridCol w:w="1441"/>
-        <w:gridCol w:w="432"/>
-        <w:gridCol w:w="3552"/>
-        <w:gridCol w:w="1239"/>
-        <w:gridCol w:w="1195"/>
-        <w:gridCol w:w="1151"/>
+        <w:gridCol w:w="704"/>
+        <w:gridCol w:w="4299"/>
+        <w:gridCol w:w="1410"/>
+        <w:gridCol w:w="632"/>
+        <w:gridCol w:w="616"/>
+        <w:gridCol w:w="1349"/>
       </w:tblGrid>
       <w:tr>
         <w:trPr>
@@ -2016,658 +2091,523 @@
         </w:trPr>
         <w:tc>
           <w:tcPr>
-            <w:cnfStyle w:val="001000000000" w:firstRow="0" w:lastRow="0" w:firstColumn="1" w:lastColumn="0" w:oddVBand="0" w:evenVBand="0" w:oddHBand="0" w:evenHBand="0" w:firstRowFirstColumn="0" w:firstRowLastColumn="0" w:lastRowFirstColumn="0" w:lastRowLastColumn="0"/>
-            <w:tcW w:w="1441" w:type="dxa"/>
-            <w:tcBorders>
-              <w:right w:val="single" w:sz="8" w:space="0" w:color="FFFFFF" w:themeColor="background1"/>
-            </w:tcBorders>
+            <w:tcW w:w="9010" w:type="dxa"/>
+            <w:gridSpan w:val="6"/>
           </w:tcPr>
           <w:p>
             <w:r>
-              <w:t>Phase</w:t>
+              <w:t>Iteration #4</w:t>
             </w:r>
           </w:p>
         </w:tc>
-        <w:tc>
-          <w:tcPr>
-            <w:tcW w:w="432" w:type="dxa"/>
-            <w:tcBorders>
-              <w:left w:val="single" w:sz="8" w:space="0" w:color="FFFFFF" w:themeColor="background1"/>
-              <w:right w:val="single" w:sz="8" w:space="0" w:color="FFFFFF" w:themeColor="background1"/>
-            </w:tcBorders>
+      </w:tr>
+      <w:tr>
+        <w:tc>
+          <w:tcPr>
+            <w:tcW w:w="5003" w:type="dxa"/>
+            <w:gridSpan w:val="2"/>
           </w:tcPr>
           <w:p>
             <w:pPr>
-              <w:cnfStyle w:val="100000000000" w:firstRow="1" w:lastRow="0" w:firstColumn="0" w:lastColumn="0" w:oddVBand="0" w:evenVBand="0" w:oddHBand="0" w:evenHBand="0" w:firstRowFirstColumn="0" w:firstRowLastColumn="0" w:lastRowFirstColumn="0" w:lastRowLastColumn="0"/>
+              <w:rPr>
+                <w:b/>
+              </w:rPr>
             </w:pPr>
             <w:r>
-              <w:t>It</w:t>
+              <w:rPr>
+                <w:b/>
+              </w:rPr>
+              <w:t>Elaboration Phase</w:t>
             </w:r>
           </w:p>
         </w:tc>
         <w:tc>
           <w:tcPr>
-            <w:tcW w:w="3552" w:type="dxa"/>
-            <w:tcBorders>
-              <w:left w:val="single" w:sz="8" w:space="0" w:color="FFFFFF" w:themeColor="background1"/>
-              <w:right w:val="single" w:sz="8" w:space="0" w:color="FFFFFF" w:themeColor="background1"/>
-            </w:tcBorders>
+            <w:tcW w:w="2042" w:type="dxa"/>
+            <w:gridSpan w:val="2"/>
+          </w:tcPr>
+          <w:p>
+            <w:r>
+              <w:t>06.11.2017</w:t>
+            </w:r>
+          </w:p>
+        </w:tc>
+        <w:tc>
+          <w:tcPr>
+            <w:tcW w:w="1965" w:type="dxa"/>
+            <w:gridSpan w:val="2"/>
+          </w:tcPr>
+          <w:p>
+            <w:r>
+              <w:t>17.11.2017</w:t>
+            </w:r>
+          </w:p>
+        </w:tc>
+      </w:tr>
+      <w:tr>
+        <w:tc>
+          <w:tcPr>
+            <w:tcW w:w="704" w:type="dxa"/>
+            <w:shd w:val="clear" w:color="auto" w:fill="4472C4" w:themeFill="accent1"/>
           </w:tcPr>
           <w:p>
             <w:pPr>
-              <w:cnfStyle w:val="100000000000" w:firstRow="1" w:lastRow="0" w:firstColumn="0" w:lastColumn="0" w:oddVBand="0" w:evenVBand="0" w:oddHBand="0" w:evenHBand="0" w:firstRowFirstColumn="0" w:firstRowLastColumn="0" w:lastRowFirstColumn="0" w:lastRowLastColumn="0"/>
+              <w:rPr>
+                <w:b/>
+                <w:color w:val="FFFFFF" w:themeColor="background1"/>
+              </w:rPr>
             </w:pPr>
             <w:r>
-              <w:t>Activity</w:t>
+              <w:rPr>
+                <w:b/>
+                <w:color w:val="FFFFFF" w:themeColor="background1"/>
+              </w:rPr>
+              <w:t>No.</w:t>
             </w:r>
           </w:p>
         </w:tc>
         <w:tc>
           <w:tcPr>
-            <w:tcW w:w="1239" w:type="dxa"/>
-            <w:tcBorders>
-              <w:left w:val="single" w:sz="8" w:space="0" w:color="FFFFFF" w:themeColor="background1"/>
-              <w:right w:val="single" w:sz="8" w:space="0" w:color="FFFFFF" w:themeColor="background1"/>
-            </w:tcBorders>
+            <w:tcW w:w="4299" w:type="dxa"/>
+            <w:shd w:val="clear" w:color="auto" w:fill="4472C4" w:themeFill="accent1"/>
           </w:tcPr>
           <w:p>
             <w:pPr>
-              <w:cnfStyle w:val="100000000000" w:firstRow="1" w:lastRow="0" w:firstColumn="0" w:lastColumn="0" w:oddVBand="0" w:evenVBand="0" w:oddHBand="0" w:evenHBand="0" w:firstRowFirstColumn="0" w:firstRowLastColumn="0" w:lastRowFirstColumn="0" w:lastRowLastColumn="0"/>
+              <w:rPr>
+                <w:b/>
+                <w:color w:val="FFFFFF" w:themeColor="background1"/>
+              </w:rPr>
             </w:pPr>
             <w:r>
-              <w:t>Assignee</w:t>
+              <w:rPr>
+                <w:b/>
+                <w:color w:val="FFFFFF" w:themeColor="background1"/>
+              </w:rPr>
+              <w:t>Task</w:t>
             </w:r>
           </w:p>
         </w:tc>
         <w:tc>
           <w:tcPr>
-            <w:tcW w:w="1195" w:type="dxa"/>
-            <w:tcBorders>
-              <w:left w:val="single" w:sz="8" w:space="0" w:color="FFFFFF" w:themeColor="background1"/>
-              <w:right w:val="single" w:sz="8" w:space="0" w:color="FFFFFF" w:themeColor="background1"/>
-            </w:tcBorders>
+            <w:tcW w:w="1410" w:type="dxa"/>
+            <w:shd w:val="clear" w:color="auto" w:fill="4472C4" w:themeFill="accent1"/>
           </w:tcPr>
           <w:p>
             <w:pPr>
-              <w:cnfStyle w:val="100000000000" w:firstRow="1" w:lastRow="0" w:firstColumn="0" w:lastColumn="0" w:oddVBand="0" w:evenVBand="0" w:oddHBand="0" w:evenHBand="0" w:firstRowFirstColumn="0" w:firstRowLastColumn="0" w:lastRowFirstColumn="0" w:lastRowLastColumn="0"/>
+              <w:rPr>
+                <w:b/>
+                <w:color w:val="FFFFFF" w:themeColor="background1"/>
+              </w:rPr>
             </w:pPr>
             <w:r>
-              <w:t>Expected Time [h]</w:t>
+              <w:rPr>
+                <w:b/>
+                <w:color w:val="FFFFFF" w:themeColor="background1"/>
+              </w:rPr>
+              <w:t>Assignee</w:t>
             </w:r>
           </w:p>
         </w:tc>
         <w:tc>
           <w:tcPr>
-            <w:tcW w:w="1151" w:type="dxa"/>
-            <w:tcBorders>
-              <w:left w:val="single" w:sz="8" w:space="0" w:color="FFFFFF" w:themeColor="background1"/>
-            </w:tcBorders>
+            <w:tcW w:w="1248" w:type="dxa"/>
+            <w:gridSpan w:val="2"/>
+            <w:shd w:val="clear" w:color="auto" w:fill="4472C4" w:themeFill="accent1"/>
           </w:tcPr>
           <w:p>
             <w:pPr>
-              <w:cnfStyle w:val="100000000000" w:firstRow="1" w:lastRow="0" w:firstColumn="0" w:lastColumn="0" w:oddVBand="0" w:evenVBand="0" w:oddHBand="0" w:evenHBand="0" w:firstRowFirstColumn="0" w:firstRowLastColumn="0" w:lastRowFirstColumn="0" w:lastRowLastColumn="0"/>
+              <w:rPr>
+                <w:b/>
+                <w:color w:val="FFFFFF" w:themeColor="background1"/>
+              </w:rPr>
             </w:pPr>
             <w:r>
+              <w:rPr>
+                <w:b/>
+                <w:color w:val="FFFFFF" w:themeColor="background1"/>
+              </w:rPr>
+              <w:t>Expected Time [h]</w:t>
+            </w:r>
+          </w:p>
+        </w:tc>
+        <w:tc>
+          <w:tcPr>
+            <w:tcW w:w="1349" w:type="dxa"/>
+            <w:shd w:val="clear" w:color="auto" w:fill="4472C4" w:themeFill="accent1"/>
+          </w:tcPr>
+          <w:p>
+            <w:pPr>
+              <w:rPr>
+                <w:b/>
+                <w:color w:val="FFFFFF" w:themeColor="background1"/>
+              </w:rPr>
+            </w:pPr>
+            <w:r>
+              <w:rPr>
+                <w:b/>
+                <w:color w:val="FFFFFF" w:themeColor="background1"/>
+              </w:rPr>
               <w:t>Effective Time [h]</w:t>
             </w:r>
           </w:p>
         </w:tc>
       </w:tr>
       <w:tr>
-        <w:trPr>
-          <w:cnfStyle w:val="000000100000" w:firstRow="0" w:lastRow="0" w:firstColumn="0" w:lastColumn="0" w:oddVBand="0" w:evenVBand="0" w:oddHBand="1" w:evenHBand="0" w:firstRowFirstColumn="0" w:firstRowLastColumn="0" w:lastRowFirstColumn="0" w:lastRowLastColumn="0"/>
-        </w:trPr>
-        <w:tc>
-          <w:tcPr>
-            <w:cnfStyle w:val="001000000000" w:firstRow="0" w:lastRow="0" w:firstColumn="1" w:lastColumn="0" w:oddVBand="0" w:evenVBand="0" w:oddHBand="0" w:evenHBand="0" w:firstRowFirstColumn="0" w:firstRowLastColumn="0" w:lastRowFirstColumn="0" w:lastRowLastColumn="0"/>
-            <w:tcW w:w="1441" w:type="dxa"/>
-            <w:vMerge w:val="restart"/>
+        <w:tc>
+          <w:tcPr>
+            <w:tcW w:w="704" w:type="dxa"/>
           </w:tcPr>
           <w:p>
             <w:r>
-              <w:t>Inception</w:t>
+              <w:t>1</w:t>
             </w:r>
           </w:p>
         </w:tc>
         <w:tc>
           <w:tcPr>
-            <w:tcW w:w="432" w:type="dxa"/>
-            <w:vMerge w:val="restart"/>
+            <w:tcW w:w="4299" w:type="dxa"/>
           </w:tcPr>
           <w:p>
-            <w:pPr>
-              <w:cnfStyle w:val="000000100000" w:firstRow="0" w:lastRow="0" w:firstColumn="0" w:lastColumn="0" w:oddVBand="0" w:evenVBand="0" w:oddHBand="1" w:evenHBand="0" w:firstRowFirstColumn="0" w:firstRowLastColumn="0" w:lastRowFirstColumn="0" w:lastRowLastColumn="0"/>
-            </w:pPr>
-            <w:r>
-              <w:t>1</w:t>
+            <w:r>
+              <w:t>Project Management</w:t>
             </w:r>
           </w:p>
         </w:tc>
         <w:tc>
           <w:tcPr>
-            <w:tcW w:w="3552" w:type="dxa"/>
+            <w:tcW w:w="1410" w:type="dxa"/>
           </w:tcPr>
           <w:p>
-            <w:pPr>
-              <w:cnfStyle w:val="000000100000" w:firstRow="0" w:lastRow="0" w:firstColumn="0" w:lastColumn="0" w:oddVBand="0" w:evenVBand="0" w:oddHBand="1" w:evenHBand="0" w:firstRowFirstColumn="0" w:firstRowLastColumn="0" w:lastRowFirstColumn="0" w:lastRowLastColumn="0"/>
-            </w:pPr>
-            <w:r>
-              <w:t>Create Project Outline</w:t>
+            <w:r>
+              <w:t>N. Eckhart</w:t>
             </w:r>
           </w:p>
         </w:tc>
         <w:tc>
           <w:tcPr>
-            <w:tcW w:w="1239" w:type="dxa"/>
+            <w:tcW w:w="1248" w:type="dxa"/>
+            <w:gridSpan w:val="2"/>
           </w:tcPr>
           <w:p>
-            <w:pPr>
-              <w:cnfStyle w:val="000000100000" w:firstRow="0" w:lastRow="0" w:firstColumn="0" w:lastColumn="0" w:oddVBand="0" w:evenVBand="0" w:oddHBand="1" w:evenHBand="0" w:firstRowFirstColumn="0" w:firstRowLastColumn="0" w:lastRowFirstColumn="0" w:lastRowLastColumn="0"/>
-            </w:pPr>
-            <w:r>
-              <w:t>Team</w:t>
+            <w:r>
+              <w:t>4hrs</w:t>
             </w:r>
           </w:p>
         </w:tc>
         <w:tc>
           <w:tcPr>
-            <w:tcW w:w="1195" w:type="dxa"/>
-          </w:tcPr>
-          <w:p>
-            <w:pPr>
-              <w:cnfStyle w:val="000000100000" w:firstRow="0" w:lastRow="0" w:firstColumn="0" w:lastColumn="0" w:oddVBand="0" w:evenVBand="0" w:oddHBand="1" w:evenHBand="0" w:firstRowFirstColumn="0" w:firstRowLastColumn="0" w:lastRowFirstColumn="0" w:lastRowLastColumn="0"/>
-            </w:pPr>
-            <w:r>
-              <w:t>10hrs</w:t>
-            </w:r>
-          </w:p>
-        </w:tc>
-        <w:tc>
-          <w:tcPr>
-            <w:tcW w:w="1151" w:type="dxa"/>
-          </w:tcPr>
-          <w:p>
-            <w:pPr>
-              <w:cnfStyle w:val="000000100000" w:firstRow="0" w:lastRow="0" w:firstColumn="0" w:lastColumn="0" w:oddVBand="0" w:evenVBand="0" w:oddHBand="1" w:evenHBand="0" w:firstRowFirstColumn="0" w:firstRowLastColumn="0" w:lastRowFirstColumn="0" w:lastRowLastColumn="0"/>
-            </w:pPr>
-            <w:r>
-              <w:t>11.5hrs</w:t>
-            </w:r>
-          </w:p>
+            <w:tcW w:w="1349" w:type="dxa"/>
+          </w:tcPr>
+          <w:p/>
         </w:tc>
       </w:tr>
       <w:tr>
         <w:tc>
           <w:tcPr>
-            <w:cnfStyle w:val="001000000000" w:firstRow="0" w:lastRow="0" w:firstColumn="1" w:lastColumn="0" w:oddVBand="0" w:evenVBand="0" w:oddHBand="0" w:evenHBand="0" w:firstRowFirstColumn="0" w:firstRowLastColumn="0" w:lastRowFirstColumn="0" w:lastRowLastColumn="0"/>
-            <w:tcW w:w="1441" w:type="dxa"/>
-            <w:vMerge/>
+            <w:tcW w:w="704" w:type="dxa"/>
+          </w:tcPr>
+          <w:p>
+            <w:r>
+              <w:t>2</w:t>
+            </w:r>
+          </w:p>
+        </w:tc>
+        <w:tc>
+          <w:tcPr>
+            <w:tcW w:w="4299" w:type="dxa"/>
+          </w:tcPr>
+          <w:p>
+            <w:r>
+              <w:t>Compile all Artifacts from Iteration #3 into design document.</w:t>
+            </w:r>
+          </w:p>
+        </w:tc>
+        <w:tc>
+          <w:tcPr>
+            <w:tcW w:w="1410" w:type="dxa"/>
+          </w:tcPr>
+          <w:p>
+            <w:r>
+              <w:t>P. Meier</w:t>
+            </w:r>
+          </w:p>
+        </w:tc>
+        <w:tc>
+          <w:tcPr>
+            <w:tcW w:w="1248" w:type="dxa"/>
+            <w:gridSpan w:val="2"/>
+          </w:tcPr>
+          <w:p>
+            <w:r>
+              <w:t>6hrs</w:t>
+            </w:r>
+          </w:p>
+        </w:tc>
+        <w:tc>
+          <w:tcPr>
+            <w:tcW w:w="1349" w:type="dxa"/>
           </w:tcPr>
           <w:p/>
-        </w:tc>
-        <w:tc>
-          <w:tcPr>
-            <w:tcW w:w="432" w:type="dxa"/>
-            <w:vMerge/>
-          </w:tcPr>
-          <w:p>
-            <w:pPr>
-              <w:cnfStyle w:val="000000000000" w:firstRow="0" w:lastRow="0" w:firstColumn="0" w:lastColumn="0" w:oddVBand="0" w:evenVBand="0" w:oddHBand="0" w:evenHBand="0" w:firstRowFirstColumn="0" w:firstRowLastColumn="0" w:lastRowFirstColumn="0" w:lastRowLastColumn="0"/>
-            </w:pPr>
-          </w:p>
-        </w:tc>
-        <w:tc>
-          <w:tcPr>
-            <w:tcW w:w="3552" w:type="dxa"/>
-          </w:tcPr>
-          <w:p>
-            <w:pPr>
-              <w:cnfStyle w:val="000000000000" w:firstRow="0" w:lastRow="0" w:firstColumn="0" w:lastColumn="0" w:oddVBand="0" w:evenVBand="0" w:oddHBand="0" w:evenHBand="0" w:firstRowFirstColumn="0" w:firstRowLastColumn="0" w:lastRowFirstColumn="0" w:lastRowLastColumn="0"/>
-            </w:pPr>
-            <w:r>
-              <w:t>Identify Use Cases</w:t>
-            </w:r>
-          </w:p>
-        </w:tc>
-        <w:tc>
-          <w:tcPr>
-            <w:tcW w:w="1239" w:type="dxa"/>
-          </w:tcPr>
-          <w:p>
-            <w:pPr>
-              <w:cnfStyle w:val="000000000000" w:firstRow="0" w:lastRow="0" w:firstColumn="0" w:lastColumn="0" w:oddVBand="0" w:evenVBand="0" w:oddHBand="0" w:evenHBand="0" w:firstRowFirstColumn="0" w:firstRowLastColumn="0" w:lastRowFirstColumn="0" w:lastRowLastColumn="0"/>
-            </w:pPr>
-            <w:r>
-              <w:t>Team</w:t>
-            </w:r>
-          </w:p>
-        </w:tc>
-        <w:tc>
-          <w:tcPr>
-            <w:tcW w:w="1195" w:type="dxa"/>
-          </w:tcPr>
-          <w:p>
-            <w:pPr>
-              <w:cnfStyle w:val="000000000000" w:firstRow="0" w:lastRow="0" w:firstColumn="0" w:lastColumn="0" w:oddVBand="0" w:evenVBand="0" w:oddHBand="0" w:evenHBand="0" w:firstRowFirstColumn="0" w:firstRowLastColumn="0" w:lastRowFirstColumn="0" w:lastRowLastColumn="0"/>
-            </w:pPr>
-            <w:r>
-              <w:t>8hrs</w:t>
-            </w:r>
-          </w:p>
-        </w:tc>
-        <w:tc>
-          <w:tcPr>
-            <w:tcW w:w="1151" w:type="dxa"/>
-          </w:tcPr>
-          <w:p>
-            <w:pPr>
-              <w:cnfStyle w:val="000000000000" w:firstRow="0" w:lastRow="0" w:firstColumn="0" w:lastColumn="0" w:oddVBand="0" w:evenVBand="0" w:oddHBand="0" w:evenHBand="0" w:firstRowFirstColumn="0" w:firstRowLastColumn="0" w:lastRowFirstColumn="0" w:lastRowLastColumn="0"/>
-            </w:pPr>
-            <w:r>
-              <w:t>6hrs</w:t>
-            </w:r>
-          </w:p>
         </w:tc>
       </w:tr>
       <w:tr>
-        <w:trPr>
-          <w:cnfStyle w:val="000000100000" w:firstRow="0" w:lastRow="0" w:firstColumn="0" w:lastColumn="0" w:oddVBand="0" w:evenVBand="0" w:oddHBand="1" w:evenHBand="0" w:firstRowFirstColumn="0" w:firstRowLastColumn="0" w:lastRowFirstColumn="0" w:lastRowLastColumn="0"/>
-        </w:trPr>
-        <w:tc>
-          <w:tcPr>
-            <w:cnfStyle w:val="001000000000" w:firstRow="0" w:lastRow="0" w:firstColumn="1" w:lastColumn="0" w:oddVBand="0" w:evenVBand="0" w:oddHBand="0" w:evenHBand="0" w:firstRowFirstColumn="0" w:firstRowLastColumn="0" w:lastRowFirstColumn="0" w:lastRowLastColumn="0"/>
-            <w:tcW w:w="1441" w:type="dxa"/>
-            <w:vMerge/>
+        <w:tc>
+          <w:tcPr>
+            <w:tcW w:w="704" w:type="dxa"/>
+          </w:tcPr>
+          <w:p>
+            <w:r>
+              <w:t>3</w:t>
+            </w:r>
+          </w:p>
+        </w:tc>
+        <w:tc>
+          <w:tcPr>
+            <w:tcW w:w="4299" w:type="dxa"/>
+          </w:tcPr>
+          <w:p>
+            <w:r>
+              <w:t>Add additional descriptions required for design document diagrams.</w:t>
+            </w:r>
+          </w:p>
+        </w:tc>
+        <w:tc>
+          <w:tcPr>
+            <w:tcW w:w="1410" w:type="dxa"/>
+          </w:tcPr>
+          <w:p>
+            <w:r>
+              <w:t>S. Bösch</w:t>
+            </w:r>
+          </w:p>
+        </w:tc>
+        <w:tc>
+          <w:tcPr>
+            <w:tcW w:w="1248" w:type="dxa"/>
+            <w:gridSpan w:val="2"/>
+          </w:tcPr>
+          <w:p>
+            <w:r>
+              <w:t>6hrs</w:t>
+            </w:r>
+          </w:p>
+        </w:tc>
+        <w:tc>
+          <w:tcPr>
+            <w:tcW w:w="1349" w:type="dxa"/>
           </w:tcPr>
           <w:p/>
-        </w:tc>
-        <w:tc>
-          <w:tcPr>
-            <w:tcW w:w="432" w:type="dxa"/>
-            <w:vMerge/>
-          </w:tcPr>
-          <w:p>
-            <w:pPr>
-              <w:cnfStyle w:val="000000100000" w:firstRow="0" w:lastRow="0" w:firstColumn="0" w:lastColumn="0" w:oddVBand="0" w:evenVBand="0" w:oddHBand="1" w:evenHBand="0" w:firstRowFirstColumn="0" w:firstRowLastColumn="0" w:lastRowFirstColumn="0" w:lastRowLastColumn="0"/>
-            </w:pPr>
-          </w:p>
-        </w:tc>
-        <w:tc>
-          <w:tcPr>
-            <w:tcW w:w="3552" w:type="dxa"/>
-          </w:tcPr>
-          <w:p>
-            <w:pPr>
-              <w:cnfStyle w:val="000000100000" w:firstRow="0" w:lastRow="0" w:firstColumn="0" w:lastColumn="0" w:oddVBand="0" w:evenVBand="0" w:oddHBand="1" w:evenHBand="0" w:firstRowFirstColumn="0" w:firstRowLastColumn="0" w:lastRowFirstColumn="0" w:lastRowLastColumn="0"/>
-            </w:pPr>
-            <w:r>
-              <w:t>First architecture determined</w:t>
-            </w:r>
-          </w:p>
-        </w:tc>
-        <w:tc>
-          <w:tcPr>
-            <w:tcW w:w="1239" w:type="dxa"/>
-          </w:tcPr>
-          <w:p>
-            <w:pPr>
-              <w:cnfStyle w:val="000000100000" w:firstRow="0" w:lastRow="0" w:firstColumn="0" w:lastColumn="0" w:oddVBand="0" w:evenVBand="0" w:oddHBand="1" w:evenHBand="0" w:firstRowFirstColumn="0" w:firstRowLastColumn="0" w:lastRowFirstColumn="0" w:lastRowLastColumn="0"/>
-            </w:pPr>
-            <w:r>
-              <w:t>Team</w:t>
-            </w:r>
-          </w:p>
-        </w:tc>
-        <w:tc>
-          <w:tcPr>
-            <w:tcW w:w="1195" w:type="dxa"/>
-          </w:tcPr>
-          <w:p>
-            <w:pPr>
-              <w:cnfStyle w:val="000000100000" w:firstRow="0" w:lastRow="0" w:firstColumn="0" w:lastColumn="0" w:oddVBand="0" w:evenVBand="0" w:oddHBand="1" w:evenHBand="0" w:firstRowFirstColumn="0" w:firstRowLastColumn="0" w:lastRowFirstColumn="0" w:lastRowLastColumn="0"/>
-            </w:pPr>
-            <w:r>
-              <w:t>4hrs</w:t>
-            </w:r>
-          </w:p>
-        </w:tc>
-        <w:tc>
-          <w:tcPr>
-            <w:tcW w:w="1151" w:type="dxa"/>
-          </w:tcPr>
-          <w:p>
-            <w:pPr>
-              <w:cnfStyle w:val="000000100000" w:firstRow="0" w:lastRow="0" w:firstColumn="0" w:lastColumn="0" w:oddVBand="0" w:evenVBand="0" w:oddHBand="1" w:evenHBand="0" w:firstRowFirstColumn="0" w:firstRowLastColumn="0" w:lastRowFirstColumn="0" w:lastRowLastColumn="0"/>
-            </w:pPr>
-            <w:r>
-              <w:t>4hrs</w:t>
-            </w:r>
-          </w:p>
         </w:tc>
       </w:tr>
       <w:tr>
         <w:tc>
           <w:tcPr>
-            <w:cnfStyle w:val="001000000000" w:firstRow="0" w:lastRow="0" w:firstColumn="1" w:lastColumn="0" w:oddVBand="0" w:evenVBand="0" w:oddHBand="0" w:evenHBand="0" w:firstRowFirstColumn="0" w:firstRowLastColumn="0" w:lastRowFirstColumn="0" w:lastRowLastColumn="0"/>
-            <w:tcW w:w="1441" w:type="dxa"/>
-            <w:vMerge/>
+            <w:tcW w:w="704" w:type="dxa"/>
+          </w:tcPr>
+          <w:p>
+            <w:r>
+              <w:t>4</w:t>
+            </w:r>
+          </w:p>
+        </w:tc>
+        <w:tc>
+          <w:tcPr>
+            <w:tcW w:w="4299" w:type="dxa"/>
+          </w:tcPr>
+          <w:p>
+            <w:r>
+              <w:t>Define UI Prototype parameters for implementation in the next iteration.</w:t>
+            </w:r>
+          </w:p>
+        </w:tc>
+        <w:tc>
+          <w:tcPr>
+            <w:tcW w:w="1410" w:type="dxa"/>
+          </w:tcPr>
+          <w:p>
+            <w:r>
+              <w:t>R. Emberger</w:t>
+            </w:r>
+          </w:p>
+        </w:tc>
+        <w:tc>
+          <w:tcPr>
+            <w:tcW w:w="1248" w:type="dxa"/>
+            <w:gridSpan w:val="2"/>
+          </w:tcPr>
+          <w:p>
+            <w:r>
+              <w:t>8hrs</w:t>
+            </w:r>
+          </w:p>
+        </w:tc>
+        <w:tc>
+          <w:tcPr>
+            <w:tcW w:w="1349" w:type="dxa"/>
           </w:tcPr>
           <w:p/>
-        </w:tc>
-        <w:tc>
-          <w:tcPr>
-            <w:tcW w:w="432" w:type="dxa"/>
-            <w:vMerge/>
-          </w:tcPr>
-          <w:p>
-            <w:pPr>
-              <w:cnfStyle w:val="000000000000" w:firstRow="0" w:lastRow="0" w:firstColumn="0" w:lastColumn="0" w:oddVBand="0" w:evenVBand="0" w:oddHBand="0" w:evenHBand="0" w:firstRowFirstColumn="0" w:firstRowLastColumn="0" w:lastRowFirstColumn="0" w:lastRowLastColumn="0"/>
-            </w:pPr>
-          </w:p>
-        </w:tc>
-        <w:tc>
-          <w:tcPr>
-            <w:tcW w:w="3552" w:type="dxa"/>
-          </w:tcPr>
-          <w:p>
-            <w:pPr>
-              <w:cnfStyle w:val="000000000000" w:firstRow="0" w:lastRow="0" w:firstColumn="0" w:lastColumn="0" w:oddVBand="0" w:evenVBand="0" w:oddHBand="0" w:evenHBand="0" w:firstRowFirstColumn="0" w:firstRowLastColumn="0" w:lastRowFirstColumn="0" w:lastRowLastColumn="0"/>
-            </w:pPr>
-            <w:r>
-              <w:t>Setup development environment</w:t>
-            </w:r>
-          </w:p>
-        </w:tc>
-        <w:tc>
-          <w:tcPr>
-            <w:tcW w:w="1239" w:type="dxa"/>
-          </w:tcPr>
-          <w:p>
-            <w:pPr>
-              <w:cnfStyle w:val="000000000000" w:firstRow="0" w:lastRow="0" w:firstColumn="0" w:lastColumn="0" w:oddVBand="0" w:evenVBand="0" w:oddHBand="0" w:evenHBand="0" w:firstRowFirstColumn="0" w:firstRowLastColumn="0" w:lastRowFirstColumn="0" w:lastRowLastColumn="0"/>
-            </w:pPr>
-            <w:r>
-              <w:t>Team</w:t>
-            </w:r>
-          </w:p>
-        </w:tc>
-        <w:tc>
-          <w:tcPr>
-            <w:tcW w:w="1195" w:type="dxa"/>
-          </w:tcPr>
-          <w:p>
-            <w:pPr>
-              <w:cnfStyle w:val="000000000000" w:firstRow="0" w:lastRow="0" w:firstColumn="0" w:lastColumn="0" w:oddVBand="0" w:evenVBand="0" w:oddHBand="0" w:evenHBand="0" w:firstRowFirstColumn="0" w:firstRowLastColumn="0" w:lastRowFirstColumn="0" w:lastRowLastColumn="0"/>
-            </w:pPr>
-            <w:r>
-              <w:t>4hrs</w:t>
-            </w:r>
-          </w:p>
-        </w:tc>
-        <w:tc>
-          <w:tcPr>
-            <w:tcW w:w="1151" w:type="dxa"/>
-          </w:tcPr>
-          <w:p>
-            <w:pPr>
-              <w:cnfStyle w:val="000000000000" w:firstRow="0" w:lastRow="0" w:firstColumn="0" w:lastColumn="0" w:oddVBand="0" w:evenVBand="0" w:oddHBand="0" w:evenHBand="0" w:firstRowFirstColumn="0" w:firstRowLastColumn="0" w:lastRowFirstColumn="0" w:lastRowLastColumn="0"/>
-            </w:pPr>
-            <w:r>
-              <w:t>6hrs</w:t>
-            </w:r>
-          </w:p>
         </w:tc>
       </w:tr>
       <w:tr>
-        <w:trPr>
-          <w:cnfStyle w:val="000000100000" w:firstRow="0" w:lastRow="0" w:firstColumn="0" w:lastColumn="0" w:oddVBand="0" w:evenVBand="0" w:oddHBand="1" w:evenHBand="0" w:firstRowFirstColumn="0" w:firstRowLastColumn="0" w:lastRowFirstColumn="0" w:lastRowLastColumn="0"/>
-          <w:trHeight w:val="241"/>
-        </w:trPr>
-        <w:tc>
-          <w:tcPr>
-            <w:cnfStyle w:val="001000000000" w:firstRow="0" w:lastRow="0" w:firstColumn="1" w:lastColumn="0" w:oddVBand="0" w:evenVBand="0" w:oddHBand="0" w:evenHBand="0" w:firstRowFirstColumn="0" w:firstRowLastColumn="0" w:lastRowFirstColumn="0" w:lastRowLastColumn="0"/>
-            <w:tcW w:w="1441" w:type="dxa"/>
-            <w:vMerge w:val="restart"/>
+        <w:tc>
+          <w:tcPr>
+            <w:tcW w:w="704" w:type="dxa"/>
           </w:tcPr>
           <w:p>
             <w:r>
-              <w:t>Elaboration</w:t>
+              <w:t>5</w:t>
             </w:r>
           </w:p>
         </w:tc>
         <w:tc>
           <w:tcPr>
-            <w:tcW w:w="432" w:type="dxa"/>
-            <w:vMerge w:val="restart"/>
+            <w:tcW w:w="4299" w:type="dxa"/>
           </w:tcPr>
           <w:p>
-            <w:pPr>
-              <w:cnfStyle w:val="000000100000" w:firstRow="0" w:lastRow="0" w:firstColumn="0" w:lastColumn="0" w:oddVBand="0" w:evenVBand="0" w:oddHBand="1" w:evenHBand="0" w:firstRowFirstColumn="0" w:firstRowLastColumn="0" w:lastRowFirstColumn="0" w:lastRowLastColumn="0"/>
-            </w:pPr>
-            <w:r>
-              <w:t>2</w:t>
+            <w:r>
+              <w:t>Create game class with game loop.</w:t>
             </w:r>
           </w:p>
         </w:tc>
         <w:tc>
           <w:tcPr>
-            <w:tcW w:w="3552" w:type="dxa"/>
+            <w:tcW w:w="1410" w:type="dxa"/>
           </w:tcPr>
           <w:p>
-            <w:pPr>
-              <w:cnfStyle w:val="000000100000" w:firstRow="0" w:lastRow="0" w:firstColumn="0" w:lastColumn="0" w:oddVBand="0" w:evenVBand="0" w:oddHBand="1" w:evenHBand="0" w:firstRowFirstColumn="0" w:firstRowLastColumn="0" w:lastRowFirstColumn="0" w:lastRowLastColumn="0"/>
-            </w:pPr>
-            <w:r>
-              <w:t>Detailed analysis and formulation of all Use Cases</w:t>
+            <w:r>
+              <w:t>N. Eckhart</w:t>
             </w:r>
           </w:p>
         </w:tc>
         <w:tc>
           <w:tcPr>
-            <w:tcW w:w="1239" w:type="dxa"/>
+            <w:tcW w:w="1248" w:type="dxa"/>
+            <w:gridSpan w:val="2"/>
           </w:tcPr>
           <w:p>
-            <w:pPr>
-              <w:cnfStyle w:val="000000100000" w:firstRow="0" w:lastRow="0" w:firstColumn="0" w:lastColumn="0" w:oddVBand="0" w:evenVBand="0" w:oddHBand="1" w:evenHBand="0" w:firstRowFirstColumn="0" w:firstRowLastColumn="0" w:lastRowFirstColumn="0" w:lastRowLastColumn="0"/>
-            </w:pPr>
-            <w:r>
-              <w:t>Team</w:t>
+            <w:r>
+              <w:t>5hrs</w:t>
             </w:r>
           </w:p>
         </w:tc>
         <w:tc>
           <w:tcPr>
-            <w:tcW w:w="1195" w:type="dxa"/>
-          </w:tcPr>
-          <w:p>
-            <w:pPr>
-              <w:cnfStyle w:val="000000100000" w:firstRow="0" w:lastRow="0" w:firstColumn="0" w:lastColumn="0" w:oddVBand="0" w:evenVBand="0" w:oddHBand="1" w:evenHBand="0" w:firstRowFirstColumn="0" w:firstRowLastColumn="0" w:lastRowFirstColumn="0" w:lastRowLastColumn="0"/>
-            </w:pPr>
-            <w:r>
-              <w:t>16hrs</w:t>
-            </w:r>
-          </w:p>
-        </w:tc>
-        <w:tc>
-          <w:tcPr>
-            <w:tcW w:w="1151" w:type="dxa"/>
-          </w:tcPr>
-          <w:p>
-            <w:pPr>
-              <w:cnfStyle w:val="000000100000" w:firstRow="0" w:lastRow="0" w:firstColumn="0" w:lastColumn="0" w:oddVBand="0" w:evenVBand="0" w:oddHBand="1" w:evenHBand="0" w:firstRowFirstColumn="0" w:firstRowLastColumn="0" w:lastRowFirstColumn="0" w:lastRowLastColumn="0"/>
-            </w:pPr>
-            <w:r>
-              <w:t>16hrs</w:t>
-            </w:r>
-          </w:p>
+            <w:tcW w:w="1349" w:type="dxa"/>
+          </w:tcPr>
+          <w:p/>
         </w:tc>
       </w:tr>
       <w:tr>
-        <w:trPr>
-          <w:trHeight w:val="241"/>
-        </w:trPr>
-        <w:tc>
-          <w:tcPr>
-            <w:cnfStyle w:val="001000000000" w:firstRow="0" w:lastRow="0" w:firstColumn="1" w:lastColumn="0" w:oddVBand="0" w:evenVBand="0" w:oddHBand="0" w:evenHBand="0" w:firstRowFirstColumn="0" w:firstRowLastColumn="0" w:lastRowFirstColumn="0" w:lastRowLastColumn="0"/>
-            <w:tcW w:w="1441" w:type="dxa"/>
-            <w:vMerge/>
+        <w:tc>
+          <w:tcPr>
+            <w:tcW w:w="704" w:type="dxa"/>
+          </w:tcPr>
+          <w:p>
+            <w:r>
+              <w:t>6</w:t>
+            </w:r>
+          </w:p>
+        </w:tc>
+        <w:tc>
+          <w:tcPr>
+            <w:tcW w:w="4299" w:type="dxa"/>
+          </w:tcPr>
+          <w:p>
+            <w:r>
+              <w:t>Create map class that can load a simplified map from a file with only path and non-path tiles. (Only one layer.)</w:t>
+            </w:r>
+          </w:p>
+        </w:tc>
+        <w:tc>
+          <w:tcPr>
+            <w:tcW w:w="1410" w:type="dxa"/>
+          </w:tcPr>
+          <w:p>
+            <w:r>
+              <w:t>P. Meier, S. Bösch</w:t>
+            </w:r>
+          </w:p>
+        </w:tc>
+        <w:tc>
+          <w:tcPr>
+            <w:tcW w:w="1248" w:type="dxa"/>
+            <w:gridSpan w:val="2"/>
+          </w:tcPr>
+          <w:p>
+            <w:r>
+              <w:t>12hrs</w:t>
+            </w:r>
+          </w:p>
+        </w:tc>
+        <w:tc>
+          <w:tcPr>
+            <w:tcW w:w="1349" w:type="dxa"/>
           </w:tcPr>
           <w:p/>
-        </w:tc>
-        <w:tc>
-          <w:tcPr>
-            <w:tcW w:w="432" w:type="dxa"/>
-            <w:vMerge/>
-          </w:tcPr>
-          <w:p>
-            <w:pPr>
-              <w:cnfStyle w:val="000000000000" w:firstRow="0" w:lastRow="0" w:firstColumn="0" w:lastColumn="0" w:oddVBand="0" w:evenVBand="0" w:oddHBand="0" w:evenHBand="0" w:firstRowFirstColumn="0" w:firstRowLastColumn="0" w:lastRowFirstColumn="0" w:lastRowLastColumn="0"/>
-            </w:pPr>
-          </w:p>
-        </w:tc>
-        <w:tc>
-          <w:tcPr>
-            <w:tcW w:w="3552" w:type="dxa"/>
-          </w:tcPr>
-          <w:p>
-            <w:pPr>
-              <w:cnfStyle w:val="000000000000" w:firstRow="0" w:lastRow="0" w:firstColumn="0" w:lastColumn="0" w:oddVBand="0" w:evenVBand="0" w:oddHBand="0" w:evenHBand="0" w:firstRowFirstColumn="0" w:firstRowLastColumn="0" w:lastRowFirstColumn="0" w:lastRowLastColumn="0"/>
-            </w:pPr>
-            <w:r>
-              <w:t>Domain Model defined</w:t>
-            </w:r>
-          </w:p>
-        </w:tc>
-        <w:tc>
-          <w:tcPr>
-            <w:tcW w:w="1239" w:type="dxa"/>
-          </w:tcPr>
-          <w:p>
-            <w:pPr>
-              <w:cnfStyle w:val="000000000000" w:firstRow="0" w:lastRow="0" w:firstColumn="0" w:lastColumn="0" w:oddVBand="0" w:evenVBand="0" w:oddHBand="0" w:evenHBand="0" w:firstRowFirstColumn="0" w:firstRowLastColumn="0" w:lastRowFirstColumn="0" w:lastRowLastColumn="0"/>
-            </w:pPr>
-            <w:proofErr w:type="spellStart"/>
-            <w:r>
-              <w:t>emberrap</w:t>
-            </w:r>
-            <w:proofErr w:type="spellEnd"/>
-          </w:p>
-        </w:tc>
-        <w:tc>
-          <w:tcPr>
-            <w:tcW w:w="1195" w:type="dxa"/>
-          </w:tcPr>
-          <w:p>
-            <w:pPr>
-              <w:cnfStyle w:val="000000000000" w:firstRow="0" w:lastRow="0" w:firstColumn="0" w:lastColumn="0" w:oddVBand="0" w:evenVBand="0" w:oddHBand="0" w:evenHBand="0" w:firstRowFirstColumn="0" w:firstRowLastColumn="0" w:lastRowFirstColumn="0" w:lastRowLastColumn="0"/>
-            </w:pPr>
-            <w:r>
-              <w:t>2hrs</w:t>
-            </w:r>
-          </w:p>
-        </w:tc>
-        <w:tc>
-          <w:tcPr>
-            <w:tcW w:w="1151" w:type="dxa"/>
-          </w:tcPr>
-          <w:p>
-            <w:pPr>
-              <w:cnfStyle w:val="000000000000" w:firstRow="0" w:lastRow="0" w:firstColumn="0" w:lastColumn="0" w:oddVBand="0" w:evenVBand="0" w:oddHBand="0" w:evenHBand="0" w:firstRowFirstColumn="0" w:firstRowLastColumn="0" w:lastRowFirstColumn="0" w:lastRowLastColumn="0"/>
-            </w:pPr>
-            <w:r>
-              <w:t>1.5hrs</w:t>
-            </w:r>
-          </w:p>
         </w:tc>
       </w:tr>
       <w:tr>
-        <w:trPr>
-          <w:cnfStyle w:val="000000100000" w:firstRow="0" w:lastRow="0" w:firstColumn="0" w:lastColumn="0" w:oddVBand="0" w:evenVBand="0" w:oddHBand="1" w:evenHBand="0" w:firstRowFirstColumn="0" w:firstRowLastColumn="0" w:lastRowFirstColumn="0" w:lastRowLastColumn="0"/>
-          <w:trHeight w:val="241"/>
-        </w:trPr>
-        <w:tc>
-          <w:tcPr>
-            <w:cnfStyle w:val="001000000000" w:firstRow="0" w:lastRow="0" w:firstColumn="1" w:lastColumn="0" w:oddVBand="0" w:evenVBand="0" w:oddHBand="0" w:evenHBand="0" w:firstRowFirstColumn="0" w:firstRowLastColumn="0" w:lastRowFirstColumn="0" w:lastRowLastColumn="0"/>
-            <w:tcW w:w="1441" w:type="dxa"/>
-            <w:vMerge/>
+        <w:tc>
+          <w:tcPr>
+            <w:tcW w:w="704" w:type="dxa"/>
+          </w:tcPr>
+          <w:p>
+            <w:r>
+              <w:t>7</w:t>
+            </w:r>
+          </w:p>
+        </w:tc>
+        <w:tc>
+          <w:tcPr>
+            <w:tcW w:w="4299" w:type="dxa"/>
+          </w:tcPr>
+          <w:p>
+            <w:r>
+              <w:t>Update Glossary as needed</w:t>
+            </w:r>
+          </w:p>
+        </w:tc>
+        <w:tc>
+          <w:tcPr>
+            <w:tcW w:w="1410" w:type="dxa"/>
+          </w:tcPr>
+          <w:p>
+            <w:r>
+              <w:t>Team</w:t>
+            </w:r>
+          </w:p>
+        </w:tc>
+        <w:tc>
+          <w:tcPr>
+            <w:tcW w:w="1248" w:type="dxa"/>
+            <w:gridSpan w:val="2"/>
+          </w:tcPr>
+          <w:p>
+            <w:r>
+              <w:t>2hrs</w:t>
+            </w:r>
+          </w:p>
+        </w:tc>
+        <w:tc>
+          <w:tcPr>
+            <w:tcW w:w="1349" w:type="dxa"/>
           </w:tcPr>
           <w:p/>
         </w:tc>
-        <w:tc>
-          <w:tcPr>
-            <w:tcW w:w="432" w:type="dxa"/>
-            <w:vMerge/>
-          </w:tcPr>
-          <w:p>
-            <w:pPr>
-              <w:cnfStyle w:val="000000100000" w:firstRow="0" w:lastRow="0" w:firstColumn="0" w:lastColumn="0" w:oddVBand="0" w:evenVBand="0" w:oddHBand="1" w:evenHBand="0" w:firstRowFirstColumn="0" w:firstRowLastColumn="0" w:lastRowFirstColumn="0" w:lastRowLastColumn="0"/>
-            </w:pPr>
-          </w:p>
-        </w:tc>
-        <w:tc>
-          <w:tcPr>
-            <w:tcW w:w="3552" w:type="dxa"/>
-          </w:tcPr>
-          <w:p>
-            <w:pPr>
-              <w:cnfStyle w:val="000000100000" w:firstRow="0" w:lastRow="0" w:firstColumn="0" w:lastColumn="0" w:oddVBand="0" w:evenVBand="0" w:oddHBand="1" w:evenHBand="0" w:firstRowFirstColumn="0" w:firstRowLastColumn="0" w:lastRowFirstColumn="0" w:lastRowLastColumn="0"/>
-            </w:pPr>
-            <w:r>
-              <w:t>Create Project Analysis document</w:t>
-            </w:r>
-          </w:p>
-        </w:tc>
-        <w:tc>
-          <w:tcPr>
-            <w:tcW w:w="1239" w:type="dxa"/>
-          </w:tcPr>
-          <w:p>
-            <w:pPr>
-              <w:cnfStyle w:val="000000100000" w:firstRow="0" w:lastRow="0" w:firstColumn="0" w:lastColumn="0" w:oddVBand="0" w:evenVBand="0" w:oddHBand="1" w:evenHBand="0" w:firstRowFirstColumn="0" w:firstRowLastColumn="0" w:lastRowFirstColumn="0" w:lastRowLastColumn="0"/>
-            </w:pPr>
-            <w:r>
-              <w:t>Team</w:t>
-            </w:r>
-          </w:p>
-        </w:tc>
-        <w:tc>
-          <w:tcPr>
-            <w:tcW w:w="1195" w:type="dxa"/>
-          </w:tcPr>
-          <w:p>
-            <w:pPr>
-              <w:cnfStyle w:val="000000100000" w:firstRow="0" w:lastRow="0" w:firstColumn="0" w:lastColumn="0" w:oddVBand="0" w:evenVBand="0" w:oddHBand="1" w:evenHBand="0" w:firstRowFirstColumn="0" w:firstRowLastColumn="0" w:lastRowFirstColumn="0" w:lastRowLastColumn="0"/>
-            </w:pPr>
-            <w:r>
-              <w:t>16hrs</w:t>
-            </w:r>
-          </w:p>
-        </w:tc>
-        <w:tc>
-          <w:tcPr>
-            <w:tcW w:w="1151" w:type="dxa"/>
-          </w:tcPr>
-          <w:p>
-            <w:pPr>
-              <w:cnfStyle w:val="000000100000" w:firstRow="0" w:lastRow="0" w:firstColumn="0" w:lastColumn="0" w:oddVBand="0" w:evenVBand="0" w:oddHBand="1" w:evenHBand="0" w:firstRowFirstColumn="0" w:firstRowLastColumn="0" w:lastRowFirstColumn="0" w:lastRowLastColumn="0"/>
-            </w:pPr>
-            <w:r>
-              <w:t>14hrs</w:t>
-            </w:r>
-          </w:p>
-        </w:tc>
+        <w:bookmarkStart w:id="2" w:name="_GoBack"/>
+        <w:bookmarkEnd w:id="2"/>
       </w:tr>
     </w:tbl>
     <w:p/>
     <w:p>
       <w:pPr>
-        <w:pStyle w:val="berschrift2"/>
+        <w:pStyle w:val="Heading2"/>
         <w:numPr>
           <w:ilvl w:val="1"/>
           <w:numId w:val="1"/>
         </w:numPr>
       </w:pPr>
-      <w:bookmarkStart w:id="3" w:name="_Toc498366787"/>
+      <w:bookmarkStart w:id="3" w:name="_Toc498416548"/>
       <w:r>
         <w:t>Time Comparison</w:t>
       </w:r>
@@ -2679,25 +2619,34 @@
       </w:r>
     </w:p>
     <w:p/>
+    <w:p/>
+    <w:p/>
     <w:p>
       <w:pPr>
-        <w:pStyle w:val="berschrift2"/>
+        <w:pStyle w:val="Heading2"/>
         <w:numPr>
           <w:ilvl w:val="1"/>
           <w:numId w:val="1"/>
         </w:numPr>
       </w:pPr>
-      <w:bookmarkStart w:id="4" w:name="_Toc498366788"/>
+      <w:bookmarkStart w:id="4" w:name="_Toc498416549"/>
       <w:r>
+        <w:lastRenderedPageBreak/>
         <w:t>Risk List</w:t>
       </w:r>
       <w:bookmarkEnd w:id="4"/>
     </w:p>
     <w:tbl>
       <w:tblPr>
-        <w:tblStyle w:val="Gitternetztabelle5dunkelAkzent1"/>
+        <w:tblStyle w:val="GridTable5Dark-Accent1"/>
         <w:tblW w:w="9056" w:type="dxa"/>
         <w:tblInd w:w="-5" w:type="dxa"/>
+        <w:tblCellMar>
+          <w:top w:w="142" w:type="dxa"/>
+          <w:left w:w="142" w:type="dxa"/>
+          <w:bottom w:w="142" w:type="dxa"/>
+          <w:right w:w="142" w:type="dxa"/>
+        </w:tblCellMar>
         <w:tblLook w:val="0620" w:firstRow="1" w:lastRow="0" w:firstColumn="0" w:lastColumn="0" w:noHBand="1" w:noVBand="1"/>
       </w:tblPr>
       <w:tblGrid>
@@ -2950,13 +2899,36 @@
     </w:tbl>
     <w:p>
       <w:pPr>
-        <w:pStyle w:val="berschrift1"/>
+        <w:pStyle w:val="Heading1"/>
+      </w:pPr>
+    </w:p>
+    <w:p/>
+    <w:p/>
+    <w:p/>
+    <w:p/>
+    <w:p/>
+    <w:p/>
+    <w:p/>
+    <w:p/>
+    <w:p/>
+    <w:p/>
+    <w:p/>
+    <w:p/>
+    <w:p/>
+    <w:p/>
+    <w:p/>
+    <w:p/>
+    <w:p/>
+    <w:p/>
+    <w:p>
+      <w:pPr>
+        <w:pStyle w:val="Heading1"/>
         <w:numPr>
           <w:ilvl w:val="0"/>
           <w:numId w:val="1"/>
         </w:numPr>
       </w:pPr>
-      <w:bookmarkStart w:id="5" w:name="_Toc498366789"/>
+      <w:bookmarkStart w:id="5" w:name="_Toc498416550"/>
       <w:r>
         <w:lastRenderedPageBreak/>
         <w:t>Architecture</w:t>
@@ -2977,13 +2949,13 @@
     <w:p/>
     <w:p>
       <w:pPr>
-        <w:pStyle w:val="berschrift2"/>
+        <w:pStyle w:val="Heading2"/>
         <w:numPr>
           <w:ilvl w:val="1"/>
           <w:numId w:val="1"/>
         </w:numPr>
       </w:pPr>
-      <w:bookmarkStart w:id="6" w:name="_Toc498366790"/>
+      <w:bookmarkStart w:id="6" w:name="_Toc498416551"/>
       <w:r>
         <w:t xml:space="preserve">First </w:t>
       </w:r>
@@ -3059,14 +3031,14 @@
     </w:p>
     <w:p>
       <w:pPr>
-        <w:pStyle w:val="berschrift2"/>
+        <w:pStyle w:val="Heading2"/>
         <w:numPr>
           <w:ilvl w:val="1"/>
           <w:numId w:val="1"/>
         </w:numPr>
         <w:spacing w:before="120"/>
       </w:pPr>
-      <w:bookmarkStart w:id="7" w:name="_Toc498366791"/>
+      <w:bookmarkStart w:id="7" w:name="_Toc498416552"/>
       <w:r>
         <w:t>Programming Language</w:t>
       </w:r>
@@ -3090,13 +3062,13 @@
     </w:p>
     <w:p>
       <w:pPr>
-        <w:pStyle w:val="berschrift1"/>
+        <w:pStyle w:val="Heading1"/>
         <w:numPr>
           <w:ilvl w:val="0"/>
           <w:numId w:val="1"/>
         </w:numPr>
       </w:pPr>
-      <w:bookmarkStart w:id="8" w:name="_Toc498366792"/>
+      <w:bookmarkStart w:id="8" w:name="_Toc498416553"/>
       <w:r>
         <w:lastRenderedPageBreak/>
         <w:t>Class Diagram</w:t>
@@ -3118,13 +3090,13 @@
     </w:p>
     <w:p>
       <w:pPr>
-        <w:pStyle w:val="berschrift1"/>
+        <w:pStyle w:val="Heading1"/>
         <w:numPr>
           <w:ilvl w:val="0"/>
           <w:numId w:val="1"/>
         </w:numPr>
       </w:pPr>
-      <w:bookmarkStart w:id="9" w:name="_Toc498366793"/>
+      <w:bookmarkStart w:id="9" w:name="_Toc498416554"/>
       <w:r>
         <w:lastRenderedPageBreak/>
         <w:t>Class Responsibilities</w:t>
@@ -3138,31 +3110,28 @@
     </w:p>
     <w:p>
       <w:pPr>
-        <w:pStyle w:val="berschrift1"/>
+        <w:pStyle w:val="Heading1"/>
         <w:numPr>
           <w:ilvl w:val="0"/>
           <w:numId w:val="1"/>
         </w:numPr>
       </w:pPr>
-      <w:bookmarkStart w:id="10" w:name="_Toc498366794"/>
+      <w:bookmarkStart w:id="10" w:name="_Toc498416555"/>
       <w:r>
         <w:lastRenderedPageBreak/>
-        <w:t>Interaction</w:t>
-      </w:r>
-      <w:r>
-        <w:t xml:space="preserve"> Diagram</w:t>
+        <w:t>Interaction Diagram</w:t>
       </w:r>
       <w:bookmarkEnd w:id="10"/>
     </w:p>
     <w:p>
       <w:pPr>
-        <w:pStyle w:val="berschrift1"/>
+        <w:pStyle w:val="Heading1"/>
         <w:numPr>
           <w:ilvl w:val="0"/>
           <w:numId w:val="1"/>
         </w:numPr>
       </w:pPr>
-      <w:bookmarkStart w:id="11" w:name="_Toc498366795"/>
+      <w:bookmarkStart w:id="11" w:name="_Toc498416556"/>
       <w:r>
         <w:t>Glossary</w:t>
       </w:r>
@@ -3171,7 +3140,7 @@
     <w:p/>
     <w:tbl>
       <w:tblPr>
-        <w:tblStyle w:val="Gitternetztabelle5dunkelAkzent1"/>
+        <w:tblStyle w:val="GridTable5Dark-Accent1"/>
         <w:tblW w:w="0" w:type="auto"/>
         <w:tblLook w:val="0620" w:firstRow="1" w:lastRow="0" w:firstColumn="0" w:lastColumn="0" w:noHBand="1" w:noVBand="1"/>
       </w:tblPr>
@@ -3373,13 +3342,13 @@
     </w:p>
     <w:p>
       <w:pPr>
-        <w:pStyle w:val="berschrift1"/>
+        <w:pStyle w:val="Heading1"/>
         <w:numPr>
           <w:ilvl w:val="0"/>
           <w:numId w:val="1"/>
         </w:numPr>
       </w:pPr>
-      <w:bookmarkStart w:id="12" w:name="_Toc498366796"/>
+      <w:bookmarkStart w:id="12" w:name="_Toc498416557"/>
       <w:r>
         <w:lastRenderedPageBreak/>
         <w:t>GUI-Design</w:t>
@@ -3403,7 +3372,7 @@
 </file>
 
 <file path=word/endnotes.xml><?xml version="1.0" encoding="utf-8"?>
-<w:endnotes xmlns:wpc="http://schemas.microsoft.com/office/word/2010/wordprocessingCanvas" xmlns:cx="http://schemas.microsoft.com/office/drawing/2014/chartex" xmlns:cx1="http://schemas.microsoft.com/office/drawing/2015/9/8/chartex" xmlns:cx2="http://schemas.microsoft.com/office/drawing/2015/10/21/chartex" xmlns:cx3="http://schemas.microsoft.com/office/drawing/2016/5/9/chartex" xmlns:cx4="http://schemas.microsoft.com/office/drawing/2016/5/10/chartex" xmlns:cx5="http://schemas.microsoft.com/office/drawing/2016/5/11/chartex" xmlns:cx6="http://schemas.microsoft.com/office/drawing/2016/5/12/chartex" xmlns:cx7="http://schemas.microsoft.com/office/drawing/2016/5/13/chartex" xmlns:cx8="http://schemas.microsoft.com/office/drawing/2016/5/14/chartex" xmlns:mc="http://schemas.openxmlformats.org/markup-compatibility/2006" xmlns:aink="http://schemas.microsoft.com/office/drawing/2016/ink" xmlns:am3d="http://schemas.microsoft.com/office/drawing/2017/model3d" xmlns:o="urn:schemas-microsoft-com:office:office" xmlns:r="http://schemas.openxmlformats.org/officeDocument/2006/relationships" xmlns:m="http://schemas.openxmlformats.org/officeDocument/2006/math" xmlns:v="urn:schemas-microsoft-com:vml" xmlns:wp14="http://schemas.microsoft.com/office/word/2010/wordprocessingDrawing" xmlns:wp="http://schemas.openxmlformats.org/drawingml/2006/wordprocessingDrawing" xmlns:w10="urn:schemas-microsoft-com:office:word" xmlns:w="http://schemas.openxmlformats.org/wordprocessingml/2006/main" xmlns:w14="http://schemas.microsoft.com/office/word/2010/wordml" xmlns:w15="http://schemas.microsoft.com/office/word/2012/wordml" xmlns:w16cid="http://schemas.microsoft.com/office/word/2016/wordml/cid" xmlns:w16se="http://schemas.microsoft.com/office/word/2015/wordml/symex" xmlns:wpg="http://schemas.microsoft.com/office/word/2010/wordprocessingGroup" xmlns:wpi="http://schemas.microsoft.com/office/word/2010/wordprocessingInk" xmlns:wne="http://schemas.microsoft.com/office/word/2006/wordml" xmlns:wps="http://schemas.microsoft.com/office/word/2010/wordprocessingShape" mc:Ignorable="w14 w15 w16se w16cid wp14">
+<w:endnotes xmlns:wpc="http://schemas.microsoft.com/office/word/2010/wordprocessingCanvas" xmlns:mo="http://schemas.microsoft.com/office/mac/office/2008/main" xmlns:mc="http://schemas.openxmlformats.org/markup-compatibility/2006" xmlns:mv="urn:schemas-microsoft-com:mac:vml" xmlns:o="urn:schemas-microsoft-com:office:office" xmlns:r="http://schemas.openxmlformats.org/officeDocument/2006/relationships" xmlns:m="http://schemas.openxmlformats.org/officeDocument/2006/math" xmlns:v="urn:schemas-microsoft-com:vml" xmlns:wp14="http://schemas.microsoft.com/office/word/2010/wordprocessingDrawing" xmlns:wp="http://schemas.openxmlformats.org/drawingml/2006/wordprocessingDrawing" xmlns:w10="urn:schemas-microsoft-com:office:word" xmlns:w="http://schemas.openxmlformats.org/wordprocessingml/2006/main" xmlns:w14="http://schemas.microsoft.com/office/word/2010/wordml" xmlns:w15="http://schemas.microsoft.com/office/word/2012/wordml" xmlns:wpg="http://schemas.microsoft.com/office/word/2010/wordprocessingGroup" xmlns:wpi="http://schemas.microsoft.com/office/word/2010/wordprocessingInk" xmlns:wne="http://schemas.microsoft.com/office/word/2006/wordml" xmlns:wps="http://schemas.microsoft.com/office/word/2010/wordprocessingShape" mc:Ignorable="w14 w15 wp14">
   <w:endnote w:type="separator" w:id="-1">
     <w:p>
       <w:r>
@@ -3422,37 +3391,37 @@
 </file>
 
 <file path=word/footer1.xml><?xml version="1.0" encoding="utf-8"?>
-<w:ftr xmlns:wpc="http://schemas.microsoft.com/office/word/2010/wordprocessingCanvas" xmlns:cx="http://schemas.microsoft.com/office/drawing/2014/chartex" xmlns:cx1="http://schemas.microsoft.com/office/drawing/2015/9/8/chartex" xmlns:cx2="http://schemas.microsoft.com/office/drawing/2015/10/21/chartex" xmlns:cx3="http://schemas.microsoft.com/office/drawing/2016/5/9/chartex" xmlns:cx4="http://schemas.microsoft.com/office/drawing/2016/5/10/chartex" xmlns:cx5="http://schemas.microsoft.com/office/drawing/2016/5/11/chartex" xmlns:cx6="http://schemas.microsoft.com/office/drawing/2016/5/12/chartex" xmlns:cx7="http://schemas.microsoft.com/office/drawing/2016/5/13/chartex" xmlns:cx8="http://schemas.microsoft.com/office/drawing/2016/5/14/chartex" xmlns:mc="http://schemas.openxmlformats.org/markup-compatibility/2006" xmlns:aink="http://schemas.microsoft.com/office/drawing/2016/ink" xmlns:am3d="http://schemas.microsoft.com/office/drawing/2017/model3d" xmlns:o="urn:schemas-microsoft-com:office:office" xmlns:r="http://schemas.openxmlformats.org/officeDocument/2006/relationships" xmlns:m="http://schemas.openxmlformats.org/officeDocument/2006/math" xmlns:v="urn:schemas-microsoft-com:vml" xmlns:wp14="http://schemas.microsoft.com/office/word/2010/wordprocessingDrawing" xmlns:wp="http://schemas.openxmlformats.org/drawingml/2006/wordprocessingDrawing" xmlns:w10="urn:schemas-microsoft-com:office:word" xmlns:w="http://schemas.openxmlformats.org/wordprocessingml/2006/main" xmlns:w14="http://schemas.microsoft.com/office/word/2010/wordml" xmlns:w15="http://schemas.microsoft.com/office/word/2012/wordml" xmlns:w16cid="http://schemas.microsoft.com/office/word/2016/wordml/cid" xmlns:w16se="http://schemas.microsoft.com/office/word/2015/wordml/symex" xmlns:wpg="http://schemas.microsoft.com/office/word/2010/wordprocessingGroup" xmlns:wpi="http://schemas.microsoft.com/office/word/2010/wordprocessingInk" xmlns:wne="http://schemas.microsoft.com/office/word/2006/wordml" xmlns:wps="http://schemas.microsoft.com/office/word/2010/wordprocessingShape" mc:Ignorable="w14 w15 w16se w16cid wp14">
+<w:ftr xmlns:wpc="http://schemas.microsoft.com/office/word/2010/wordprocessingCanvas" xmlns:mo="http://schemas.microsoft.com/office/mac/office/2008/main" xmlns:mc="http://schemas.openxmlformats.org/markup-compatibility/2006" xmlns:mv="urn:schemas-microsoft-com:mac:vml" xmlns:o="urn:schemas-microsoft-com:office:office" xmlns:r="http://schemas.openxmlformats.org/officeDocument/2006/relationships" xmlns:m="http://schemas.openxmlformats.org/officeDocument/2006/math" xmlns:v="urn:schemas-microsoft-com:vml" xmlns:wp14="http://schemas.microsoft.com/office/word/2010/wordprocessingDrawing" xmlns:wp="http://schemas.openxmlformats.org/drawingml/2006/wordprocessingDrawing" xmlns:w10="urn:schemas-microsoft-com:office:word" xmlns:w="http://schemas.openxmlformats.org/wordprocessingml/2006/main" xmlns:w14="http://schemas.microsoft.com/office/word/2010/wordml" xmlns:w15="http://schemas.microsoft.com/office/word/2012/wordml" xmlns:wpg="http://schemas.microsoft.com/office/word/2010/wordprocessingGroup" xmlns:wpi="http://schemas.microsoft.com/office/word/2010/wordprocessingInk" xmlns:wne="http://schemas.microsoft.com/office/word/2006/wordml" xmlns:wps="http://schemas.microsoft.com/office/word/2010/wordprocessingShape" mc:Ignorable="w14 w15 wp14">
   <w:p>
     <w:pPr>
-      <w:pStyle w:val="Fuzeile"/>
+      <w:pStyle w:val="Footer"/>
       <w:framePr w:wrap="none" w:vAnchor="text" w:hAnchor="margin" w:xAlign="right" w:y="1"/>
       <w:rPr>
-        <w:rStyle w:val="Seitenzahl"/>
+        <w:rStyle w:val="PageNumber"/>
       </w:rPr>
     </w:pPr>
     <w:r>
       <w:rPr>
-        <w:rStyle w:val="Seitenzahl"/>
+        <w:rStyle w:val="PageNumber"/>
       </w:rPr>
       <w:fldChar w:fldCharType="begin"/>
     </w:r>
     <w:r>
       <w:rPr>
-        <w:rStyle w:val="Seitenzahl"/>
+        <w:rStyle w:val="PageNumber"/>
       </w:rPr>
       <w:instrText xml:space="preserve">PAGE  </w:instrText>
     </w:r>
     <w:r>
       <w:rPr>
-        <w:rStyle w:val="Seitenzahl"/>
+        <w:rStyle w:val="PageNumber"/>
       </w:rPr>
       <w:fldChar w:fldCharType="end"/>
     </w:r>
   </w:p>
   <w:p>
     <w:pPr>
-      <w:pStyle w:val="Fuzeile"/>
+      <w:pStyle w:val="Footer"/>
       <w:ind w:right="360"/>
     </w:pPr>
   </w:p>
@@ -3460,50 +3429,50 @@
 </file>
 
 <file path=word/footer2.xml><?xml version="1.0" encoding="utf-8"?>
-<w:ftr xmlns:wpc="http://schemas.microsoft.com/office/word/2010/wordprocessingCanvas" xmlns:cx="http://schemas.microsoft.com/office/drawing/2014/chartex" xmlns:cx1="http://schemas.microsoft.com/office/drawing/2015/9/8/chartex" xmlns:cx2="http://schemas.microsoft.com/office/drawing/2015/10/21/chartex" xmlns:cx3="http://schemas.microsoft.com/office/drawing/2016/5/9/chartex" xmlns:cx4="http://schemas.microsoft.com/office/drawing/2016/5/10/chartex" xmlns:cx5="http://schemas.microsoft.com/office/drawing/2016/5/11/chartex" xmlns:cx6="http://schemas.microsoft.com/office/drawing/2016/5/12/chartex" xmlns:cx7="http://schemas.microsoft.com/office/drawing/2016/5/13/chartex" xmlns:cx8="http://schemas.microsoft.com/office/drawing/2016/5/14/chartex" xmlns:mc="http://schemas.openxmlformats.org/markup-compatibility/2006" xmlns:aink="http://schemas.microsoft.com/office/drawing/2016/ink" xmlns:am3d="http://schemas.microsoft.com/office/drawing/2017/model3d" xmlns:o="urn:schemas-microsoft-com:office:office" xmlns:r="http://schemas.openxmlformats.org/officeDocument/2006/relationships" xmlns:m="http://schemas.openxmlformats.org/officeDocument/2006/math" xmlns:v="urn:schemas-microsoft-com:vml" xmlns:wp14="http://schemas.microsoft.com/office/word/2010/wordprocessingDrawing" xmlns:wp="http://schemas.openxmlformats.org/drawingml/2006/wordprocessingDrawing" xmlns:w10="urn:schemas-microsoft-com:office:word" xmlns:w="http://schemas.openxmlformats.org/wordprocessingml/2006/main" xmlns:w14="http://schemas.microsoft.com/office/word/2010/wordml" xmlns:w15="http://schemas.microsoft.com/office/word/2012/wordml" xmlns:w16cid="http://schemas.microsoft.com/office/word/2016/wordml/cid" xmlns:w16se="http://schemas.microsoft.com/office/word/2015/wordml/symex" xmlns:wpg="http://schemas.microsoft.com/office/word/2010/wordprocessingGroup" xmlns:wpi="http://schemas.microsoft.com/office/word/2010/wordprocessingInk" xmlns:wne="http://schemas.microsoft.com/office/word/2006/wordml" xmlns:wps="http://schemas.microsoft.com/office/word/2010/wordprocessingShape" mc:Ignorable="w14 w15 w16se w16cid wp14">
+<w:ftr xmlns:wpc="http://schemas.microsoft.com/office/word/2010/wordprocessingCanvas" xmlns:mo="http://schemas.microsoft.com/office/mac/office/2008/main" xmlns:mc="http://schemas.openxmlformats.org/markup-compatibility/2006" xmlns:mv="urn:schemas-microsoft-com:mac:vml" xmlns:o="urn:schemas-microsoft-com:office:office" xmlns:r="http://schemas.openxmlformats.org/officeDocument/2006/relationships" xmlns:m="http://schemas.openxmlformats.org/officeDocument/2006/math" xmlns:v="urn:schemas-microsoft-com:vml" xmlns:wp14="http://schemas.microsoft.com/office/word/2010/wordprocessingDrawing" xmlns:wp="http://schemas.openxmlformats.org/drawingml/2006/wordprocessingDrawing" xmlns:w10="urn:schemas-microsoft-com:office:word" xmlns:w="http://schemas.openxmlformats.org/wordprocessingml/2006/main" xmlns:w14="http://schemas.microsoft.com/office/word/2010/wordml" xmlns:w15="http://schemas.microsoft.com/office/word/2012/wordml" xmlns:wpg="http://schemas.microsoft.com/office/word/2010/wordprocessingGroup" xmlns:wpi="http://schemas.microsoft.com/office/word/2010/wordprocessingInk" xmlns:wne="http://schemas.microsoft.com/office/word/2006/wordml" xmlns:wps="http://schemas.microsoft.com/office/word/2010/wordprocessingShape" mc:Ignorable="w14 w15 wp14">
   <w:p>
     <w:pPr>
-      <w:pStyle w:val="Fuzeile"/>
+      <w:pStyle w:val="Footer"/>
       <w:framePr w:wrap="none" w:vAnchor="text" w:hAnchor="margin" w:xAlign="right" w:y="1"/>
       <w:rPr>
-        <w:rStyle w:val="Seitenzahl"/>
+        <w:rStyle w:val="PageNumber"/>
       </w:rPr>
     </w:pPr>
     <w:r>
       <w:rPr>
-        <w:rStyle w:val="Seitenzahl"/>
+        <w:rStyle w:val="PageNumber"/>
       </w:rPr>
       <w:fldChar w:fldCharType="begin"/>
     </w:r>
     <w:r>
       <w:rPr>
-        <w:rStyle w:val="Seitenzahl"/>
+        <w:rStyle w:val="PageNumber"/>
       </w:rPr>
       <w:instrText xml:space="preserve">PAGE  </w:instrText>
     </w:r>
     <w:r>
       <w:rPr>
-        <w:rStyle w:val="Seitenzahl"/>
+        <w:rStyle w:val="PageNumber"/>
       </w:rPr>
       <w:fldChar w:fldCharType="separate"/>
     </w:r>
     <w:r>
       <w:rPr>
-        <w:rStyle w:val="Seitenzahl"/>
+        <w:rStyle w:val="PageNumber"/>
         <w:noProof/>
       </w:rPr>
-      <w:t>8</w:t>
+      <w:t>3</w:t>
     </w:r>
     <w:r>
       <w:rPr>
-        <w:rStyle w:val="Seitenzahl"/>
+        <w:rStyle w:val="PageNumber"/>
       </w:rPr>
       <w:fldChar w:fldCharType="end"/>
     </w:r>
   </w:p>
   <w:p>
     <w:pPr>
-      <w:pStyle w:val="Fuzeile"/>
+      <w:pStyle w:val="Footer"/>
       <w:ind w:right="360"/>
     </w:pPr>
     <w:r>
@@ -3520,7 +3489,7 @@
 </file>
 
 <file path=word/footnotes.xml><?xml version="1.0" encoding="utf-8"?>
-<w:footnotes xmlns:wpc="http://schemas.microsoft.com/office/word/2010/wordprocessingCanvas" xmlns:cx="http://schemas.microsoft.com/office/drawing/2014/chartex" xmlns:cx1="http://schemas.microsoft.com/office/drawing/2015/9/8/chartex" xmlns:cx2="http://schemas.microsoft.com/office/drawing/2015/10/21/chartex" xmlns:cx3="http://schemas.microsoft.com/office/drawing/2016/5/9/chartex" xmlns:cx4="http://schemas.microsoft.com/office/drawing/2016/5/10/chartex" xmlns:cx5="http://schemas.microsoft.com/office/drawing/2016/5/11/chartex" xmlns:cx6="http://schemas.microsoft.com/office/drawing/2016/5/12/chartex" xmlns:cx7="http://schemas.microsoft.com/office/drawing/2016/5/13/chartex" xmlns:cx8="http://schemas.microsoft.com/office/drawing/2016/5/14/chartex" xmlns:mc="http://schemas.openxmlformats.org/markup-compatibility/2006" xmlns:aink="http://schemas.microsoft.com/office/drawing/2016/ink" xmlns:am3d="http://schemas.microsoft.com/office/drawing/2017/model3d" xmlns:o="urn:schemas-microsoft-com:office:office" xmlns:r="http://schemas.openxmlformats.org/officeDocument/2006/relationships" xmlns:m="http://schemas.openxmlformats.org/officeDocument/2006/math" xmlns:v="urn:schemas-microsoft-com:vml" xmlns:wp14="http://schemas.microsoft.com/office/word/2010/wordprocessingDrawing" xmlns:wp="http://schemas.openxmlformats.org/drawingml/2006/wordprocessingDrawing" xmlns:w10="urn:schemas-microsoft-com:office:word" xmlns:w="http://schemas.openxmlformats.org/wordprocessingml/2006/main" xmlns:w14="http://schemas.microsoft.com/office/word/2010/wordml" xmlns:w15="http://schemas.microsoft.com/office/word/2012/wordml" xmlns:w16cid="http://schemas.microsoft.com/office/word/2016/wordml/cid" xmlns:w16se="http://schemas.microsoft.com/office/word/2015/wordml/symex" xmlns:wpg="http://schemas.microsoft.com/office/word/2010/wordprocessingGroup" xmlns:wpi="http://schemas.microsoft.com/office/word/2010/wordprocessingInk" xmlns:wne="http://schemas.microsoft.com/office/word/2006/wordml" xmlns:wps="http://schemas.microsoft.com/office/word/2010/wordprocessingShape" mc:Ignorable="w14 w15 w16se w16cid wp14">
+<w:footnotes xmlns:wpc="http://schemas.microsoft.com/office/word/2010/wordprocessingCanvas" xmlns:mo="http://schemas.microsoft.com/office/mac/office/2008/main" xmlns:mc="http://schemas.openxmlformats.org/markup-compatibility/2006" xmlns:mv="urn:schemas-microsoft-com:mac:vml" xmlns:o="urn:schemas-microsoft-com:office:office" xmlns:r="http://schemas.openxmlformats.org/officeDocument/2006/relationships" xmlns:m="http://schemas.openxmlformats.org/officeDocument/2006/math" xmlns:v="urn:schemas-microsoft-com:vml" xmlns:wp14="http://schemas.microsoft.com/office/word/2010/wordprocessingDrawing" xmlns:wp="http://schemas.openxmlformats.org/drawingml/2006/wordprocessingDrawing" xmlns:w10="urn:schemas-microsoft-com:office:word" xmlns:w="http://schemas.openxmlformats.org/wordprocessingml/2006/main" xmlns:w14="http://schemas.microsoft.com/office/word/2010/wordml" xmlns:w15="http://schemas.microsoft.com/office/word/2012/wordml" xmlns:wpg="http://schemas.microsoft.com/office/word/2010/wordprocessingGroup" xmlns:wpi="http://schemas.microsoft.com/office/word/2010/wordprocessingInk" xmlns:wne="http://schemas.microsoft.com/office/word/2006/wordml" xmlns:wps="http://schemas.microsoft.com/office/word/2010/wordprocessingShape" mc:Ignorable="w14 w15 wp14">
   <w:footnote w:type="separator" w:id="-1">
     <w:p>
       <w:r>
@@ -3539,10 +3508,10 @@
 </file>
 
 <file path=word/header1.xml><?xml version="1.0" encoding="utf-8"?>
-<w:hdr xmlns:wpc="http://schemas.microsoft.com/office/word/2010/wordprocessingCanvas" xmlns:cx="http://schemas.microsoft.com/office/drawing/2014/chartex" xmlns:cx1="http://schemas.microsoft.com/office/drawing/2015/9/8/chartex" xmlns:cx2="http://schemas.microsoft.com/office/drawing/2015/10/21/chartex" xmlns:cx3="http://schemas.microsoft.com/office/drawing/2016/5/9/chartex" xmlns:cx4="http://schemas.microsoft.com/office/drawing/2016/5/10/chartex" xmlns:cx5="http://schemas.microsoft.com/office/drawing/2016/5/11/chartex" xmlns:cx6="http://schemas.microsoft.com/office/drawing/2016/5/12/chartex" xmlns:cx7="http://schemas.microsoft.com/office/drawing/2016/5/13/chartex" xmlns:cx8="http://schemas.microsoft.com/office/drawing/2016/5/14/chartex" xmlns:mc="http://schemas.openxmlformats.org/markup-compatibility/2006" xmlns:aink="http://schemas.microsoft.com/office/drawing/2016/ink" xmlns:am3d="http://schemas.microsoft.com/office/drawing/2017/model3d" xmlns:o="urn:schemas-microsoft-com:office:office" xmlns:r="http://schemas.openxmlformats.org/officeDocument/2006/relationships" xmlns:m="http://schemas.openxmlformats.org/officeDocument/2006/math" xmlns:v="urn:schemas-microsoft-com:vml" xmlns:wp14="http://schemas.microsoft.com/office/word/2010/wordprocessingDrawing" xmlns:wp="http://schemas.openxmlformats.org/drawingml/2006/wordprocessingDrawing" xmlns:w10="urn:schemas-microsoft-com:office:word" xmlns:w="http://schemas.openxmlformats.org/wordprocessingml/2006/main" xmlns:w14="http://schemas.microsoft.com/office/word/2010/wordml" xmlns:w15="http://schemas.microsoft.com/office/word/2012/wordml" xmlns:w16cid="http://schemas.microsoft.com/office/word/2016/wordml/cid" xmlns:w16se="http://schemas.microsoft.com/office/word/2015/wordml/symex" xmlns:wpg="http://schemas.microsoft.com/office/word/2010/wordprocessingGroup" xmlns:wpi="http://schemas.microsoft.com/office/word/2010/wordprocessingInk" xmlns:wne="http://schemas.microsoft.com/office/word/2006/wordml" xmlns:wps="http://schemas.microsoft.com/office/word/2010/wordprocessingShape" mc:Ignorable="w14 w15 w16se w16cid wp14">
+<w:hdr xmlns:wpc="http://schemas.microsoft.com/office/word/2010/wordprocessingCanvas" xmlns:mo="http://schemas.microsoft.com/office/mac/office/2008/main" xmlns:mc="http://schemas.openxmlformats.org/markup-compatibility/2006" xmlns:mv="urn:schemas-microsoft-com:mac:vml" xmlns:o="urn:schemas-microsoft-com:office:office" xmlns:r="http://schemas.openxmlformats.org/officeDocument/2006/relationships" xmlns:m="http://schemas.openxmlformats.org/officeDocument/2006/math" xmlns:v="urn:schemas-microsoft-com:vml" xmlns:wp14="http://schemas.microsoft.com/office/word/2010/wordprocessingDrawing" xmlns:wp="http://schemas.openxmlformats.org/drawingml/2006/wordprocessingDrawing" xmlns:w10="urn:schemas-microsoft-com:office:word" xmlns:w="http://schemas.openxmlformats.org/wordprocessingml/2006/main" xmlns:w14="http://schemas.microsoft.com/office/word/2010/wordml" xmlns:w15="http://schemas.microsoft.com/office/word/2012/wordml" xmlns:wpg="http://schemas.microsoft.com/office/word/2010/wordprocessingGroup" xmlns:wpi="http://schemas.microsoft.com/office/word/2010/wordprocessingInk" xmlns:wne="http://schemas.microsoft.com/office/word/2006/wordml" xmlns:wps="http://schemas.microsoft.com/office/word/2010/wordprocessingShape" mc:Ignorable="w14 w15 wp14">
   <w:p>
     <w:pPr>
-      <w:pStyle w:val="Kopfzeile"/>
+      <w:pStyle w:val="Header"/>
     </w:pPr>
     <w:r>
       <w:t>Team 5</w:t>
@@ -3560,10 +3529,10 @@
 </file>
 
 <file path=word/header2.xml><?xml version="1.0" encoding="utf-8"?>
-<w:hdr xmlns:wpc="http://schemas.microsoft.com/office/word/2010/wordprocessingCanvas" xmlns:cx="http://schemas.microsoft.com/office/drawing/2014/chartex" xmlns:cx1="http://schemas.microsoft.com/office/drawing/2015/9/8/chartex" xmlns:cx2="http://schemas.microsoft.com/office/drawing/2015/10/21/chartex" xmlns:cx3="http://schemas.microsoft.com/office/drawing/2016/5/9/chartex" xmlns:cx4="http://schemas.microsoft.com/office/drawing/2016/5/10/chartex" xmlns:cx5="http://schemas.microsoft.com/office/drawing/2016/5/11/chartex" xmlns:cx6="http://schemas.microsoft.com/office/drawing/2016/5/12/chartex" xmlns:cx7="http://schemas.microsoft.com/office/drawing/2016/5/13/chartex" xmlns:cx8="http://schemas.microsoft.com/office/drawing/2016/5/14/chartex" xmlns:mc="http://schemas.openxmlformats.org/markup-compatibility/2006" xmlns:aink="http://schemas.microsoft.com/office/drawing/2016/ink" xmlns:am3d="http://schemas.microsoft.com/office/drawing/2017/model3d" xmlns:o="urn:schemas-microsoft-com:office:office" xmlns:r="http://schemas.openxmlformats.org/officeDocument/2006/relationships" xmlns:m="http://schemas.openxmlformats.org/officeDocument/2006/math" xmlns:v="urn:schemas-microsoft-com:vml" xmlns:wp14="http://schemas.microsoft.com/office/word/2010/wordprocessingDrawing" xmlns:wp="http://schemas.openxmlformats.org/drawingml/2006/wordprocessingDrawing" xmlns:w10="urn:schemas-microsoft-com:office:word" xmlns:w="http://schemas.openxmlformats.org/wordprocessingml/2006/main" xmlns:w14="http://schemas.microsoft.com/office/word/2010/wordml" xmlns:w15="http://schemas.microsoft.com/office/word/2012/wordml" xmlns:w16cid="http://schemas.microsoft.com/office/word/2016/wordml/cid" xmlns:w16se="http://schemas.microsoft.com/office/word/2015/wordml/symex" xmlns:wpg="http://schemas.microsoft.com/office/word/2010/wordprocessingGroup" xmlns:wpi="http://schemas.microsoft.com/office/word/2010/wordprocessingInk" xmlns:wne="http://schemas.microsoft.com/office/word/2006/wordml" xmlns:wps="http://schemas.microsoft.com/office/word/2010/wordprocessingShape" mc:Ignorable="w14 w15 w16se w16cid wp14">
+<w:hdr xmlns:wpc="http://schemas.microsoft.com/office/word/2010/wordprocessingCanvas" xmlns:mo="http://schemas.microsoft.com/office/mac/office/2008/main" xmlns:mc="http://schemas.openxmlformats.org/markup-compatibility/2006" xmlns:mv="urn:schemas-microsoft-com:mac:vml" xmlns:o="urn:schemas-microsoft-com:office:office" xmlns:r="http://schemas.openxmlformats.org/officeDocument/2006/relationships" xmlns:m="http://schemas.openxmlformats.org/officeDocument/2006/math" xmlns:v="urn:schemas-microsoft-com:vml" xmlns:wp14="http://schemas.microsoft.com/office/word/2010/wordprocessingDrawing" xmlns:wp="http://schemas.openxmlformats.org/drawingml/2006/wordprocessingDrawing" xmlns:w10="urn:schemas-microsoft-com:office:word" xmlns:w="http://schemas.openxmlformats.org/wordprocessingml/2006/main" xmlns:w14="http://schemas.microsoft.com/office/word/2010/wordml" xmlns:w15="http://schemas.microsoft.com/office/word/2012/wordml" xmlns:wpg="http://schemas.microsoft.com/office/word/2010/wordprocessingGroup" xmlns:wpi="http://schemas.microsoft.com/office/word/2010/wordprocessingInk" xmlns:wne="http://schemas.microsoft.com/office/word/2006/wordml" xmlns:wps="http://schemas.microsoft.com/office/word/2010/wordprocessingShape" mc:Ignorable="w14 w15 wp14">
   <w:p>
     <w:pPr>
-      <w:pStyle w:val="Kopfzeile"/>
+      <w:pStyle w:val="Header"/>
     </w:pPr>
     <w:r>
       <w:rPr>
@@ -3631,8 +3600,8 @@
 </file>
 
 <file path=word/numbering.xml><?xml version="1.0" encoding="utf-8"?>
-<w:numbering xmlns:wpc="http://schemas.microsoft.com/office/word/2010/wordprocessingCanvas" xmlns:cx="http://schemas.microsoft.com/office/drawing/2014/chartex" xmlns:cx1="http://schemas.microsoft.com/office/drawing/2015/9/8/chartex" xmlns:cx2="http://schemas.microsoft.com/office/drawing/2015/10/21/chartex" xmlns:cx3="http://schemas.microsoft.com/office/drawing/2016/5/9/chartex" xmlns:cx4="http://schemas.microsoft.com/office/drawing/2016/5/10/chartex" xmlns:cx5="http://schemas.microsoft.com/office/drawing/2016/5/11/chartex" xmlns:cx6="http://schemas.microsoft.com/office/drawing/2016/5/12/chartex" xmlns:cx7="http://schemas.microsoft.com/office/drawing/2016/5/13/chartex" xmlns:cx8="http://schemas.microsoft.com/office/drawing/2016/5/14/chartex" xmlns:mc="http://schemas.openxmlformats.org/markup-compatibility/2006" xmlns:aink="http://schemas.microsoft.com/office/drawing/2016/ink" xmlns:am3d="http://schemas.microsoft.com/office/drawing/2017/model3d" xmlns:o="urn:schemas-microsoft-com:office:office" xmlns:r="http://schemas.openxmlformats.org/officeDocument/2006/relationships" xmlns:m="http://schemas.openxmlformats.org/officeDocument/2006/math" xmlns:v="urn:schemas-microsoft-com:vml" xmlns:wp14="http://schemas.microsoft.com/office/word/2010/wordprocessingDrawing" xmlns:wp="http://schemas.openxmlformats.org/drawingml/2006/wordprocessingDrawing" xmlns:w10="urn:schemas-microsoft-com:office:word" xmlns:w="http://schemas.openxmlformats.org/wordprocessingml/2006/main" xmlns:w14="http://schemas.microsoft.com/office/word/2010/wordml" xmlns:w15="http://schemas.microsoft.com/office/word/2012/wordml" xmlns:w16cid="http://schemas.microsoft.com/office/word/2016/wordml/cid" xmlns:w16se="http://schemas.microsoft.com/office/word/2015/wordml/symex" xmlns:wpg="http://schemas.microsoft.com/office/word/2010/wordprocessingGroup" xmlns:wpi="http://schemas.microsoft.com/office/word/2010/wordprocessingInk" xmlns:wne="http://schemas.microsoft.com/office/word/2006/wordml" xmlns:wps="http://schemas.microsoft.com/office/word/2010/wordprocessingShape" mc:Ignorable="w14 w15 w16se w16cid wp14">
-  <w:abstractNum w:abstractNumId="0" w15:restartNumberingAfterBreak="0">
+<w:numbering xmlns:wpc="http://schemas.microsoft.com/office/word/2010/wordprocessingCanvas" xmlns:mo="http://schemas.microsoft.com/office/mac/office/2008/main" xmlns:mc="http://schemas.openxmlformats.org/markup-compatibility/2006" xmlns:mv="urn:schemas-microsoft-com:mac:vml" xmlns:o="urn:schemas-microsoft-com:office:office" xmlns:r="http://schemas.openxmlformats.org/officeDocument/2006/relationships" xmlns:m="http://schemas.openxmlformats.org/officeDocument/2006/math" xmlns:v="urn:schemas-microsoft-com:vml" xmlns:wp14="http://schemas.microsoft.com/office/word/2010/wordprocessingDrawing" xmlns:wp="http://schemas.openxmlformats.org/drawingml/2006/wordprocessingDrawing" xmlns:w10="urn:schemas-microsoft-com:office:word" xmlns:w="http://schemas.openxmlformats.org/wordprocessingml/2006/main" xmlns:w14="http://schemas.microsoft.com/office/word/2010/wordml" xmlns:w15="http://schemas.microsoft.com/office/word/2012/wordml" xmlns:wpg="http://schemas.microsoft.com/office/word/2010/wordprocessingGroup" xmlns:wpi="http://schemas.microsoft.com/office/word/2010/wordprocessingInk" xmlns:wne="http://schemas.microsoft.com/office/word/2006/wordml" xmlns:wps="http://schemas.microsoft.com/office/word/2010/wordprocessingShape" mc:Ignorable="w14 w15 wp14">
+  <w:abstractNum w:abstractNumId="0">
     <w:nsid w:val="0EF73967"/>
     <w:multiLevelType w:val="multilevel"/>
     <w:tmpl w:val="C7CA1C86"/>
@@ -3745,7 +3714,7 @@
       </w:rPr>
     </w:lvl>
   </w:abstractNum>
-  <w:abstractNum w:abstractNumId="1" w15:restartNumberingAfterBreak="0">
+  <w:abstractNum w:abstractNumId="1">
     <w:nsid w:val="20243741"/>
     <w:multiLevelType w:val="hybridMultilevel"/>
     <w:tmpl w:val="D256CD0E"/>
@@ -3858,7 +3827,7 @@
       </w:rPr>
     </w:lvl>
   </w:abstractNum>
-  <w:abstractNum w:abstractNumId="2" w15:restartNumberingAfterBreak="0">
+  <w:abstractNum w:abstractNumId="2">
     <w:nsid w:val="23954BFB"/>
     <w:multiLevelType w:val="hybridMultilevel"/>
     <w:tmpl w:val="DEE0F750"/>
@@ -3971,7 +3940,7 @@
       </w:rPr>
     </w:lvl>
   </w:abstractNum>
-  <w:abstractNum w:abstractNumId="3" w15:restartNumberingAfterBreak="0">
+  <w:abstractNum w:abstractNumId="3">
     <w:nsid w:val="241D2D5F"/>
     <w:multiLevelType w:val="hybridMultilevel"/>
     <w:tmpl w:val="A0742C1E"/>
@@ -4084,7 +4053,7 @@
       </w:rPr>
     </w:lvl>
   </w:abstractNum>
-  <w:abstractNum w:abstractNumId="4" w15:restartNumberingAfterBreak="0">
+  <w:abstractNum w:abstractNumId="4">
     <w:nsid w:val="24F45D22"/>
     <w:multiLevelType w:val="hybridMultilevel"/>
     <w:tmpl w:val="FBD83B7A"/>
@@ -4173,7 +4142,7 @@
       </w:pPr>
     </w:lvl>
   </w:abstractNum>
-  <w:abstractNum w:abstractNumId="5" w15:restartNumberingAfterBreak="0">
+  <w:abstractNum w:abstractNumId="5">
     <w:nsid w:val="303933B2"/>
     <w:multiLevelType w:val="multilevel"/>
     <w:tmpl w:val="0407001F"/>
@@ -4259,7 +4228,7 @@
       </w:pPr>
     </w:lvl>
   </w:abstractNum>
-  <w:abstractNum w:abstractNumId="6" w15:restartNumberingAfterBreak="0">
+  <w:abstractNum w:abstractNumId="6">
     <w:nsid w:val="36EF3D4E"/>
     <w:multiLevelType w:val="hybridMultilevel"/>
     <w:tmpl w:val="9124ADCC"/>
@@ -4348,7 +4317,7 @@
       </w:pPr>
     </w:lvl>
   </w:abstractNum>
-  <w:abstractNum w:abstractNumId="7" w15:restartNumberingAfterBreak="0">
+  <w:abstractNum w:abstractNumId="7">
     <w:nsid w:val="469A3D9D"/>
     <w:multiLevelType w:val="hybridMultilevel"/>
     <w:tmpl w:val="348419AC"/>
@@ -4437,7 +4406,7 @@
       </w:pPr>
     </w:lvl>
   </w:abstractNum>
-  <w:abstractNum w:abstractNumId="8" w15:restartNumberingAfterBreak="0">
+  <w:abstractNum w:abstractNumId="8">
     <w:nsid w:val="46DB1555"/>
     <w:multiLevelType w:val="multilevel"/>
     <w:tmpl w:val="F1DE6620"/>
@@ -4558,7 +4527,7 @@
       </w:rPr>
     </w:lvl>
   </w:abstractNum>
-  <w:abstractNum w:abstractNumId="9" w15:restartNumberingAfterBreak="0">
+  <w:abstractNum w:abstractNumId="9">
     <w:nsid w:val="4EA25ED7"/>
     <w:multiLevelType w:val="hybridMultilevel"/>
     <w:tmpl w:val="DA4413E2"/>
@@ -4647,7 +4616,7 @@
       </w:pPr>
     </w:lvl>
   </w:abstractNum>
-  <w:abstractNum w:abstractNumId="10" w15:restartNumberingAfterBreak="0">
+  <w:abstractNum w:abstractNumId="10">
     <w:nsid w:val="5F034A41"/>
     <w:multiLevelType w:val="hybridMultilevel"/>
     <w:tmpl w:val="D95884BE"/>
@@ -4736,7 +4705,7 @@
       </w:pPr>
     </w:lvl>
   </w:abstractNum>
-  <w:abstractNum w:abstractNumId="11" w15:restartNumberingAfterBreak="0">
+  <w:abstractNum w:abstractNumId="11">
     <w:nsid w:val="6FD454AA"/>
     <w:multiLevelType w:val="hybridMultilevel"/>
     <w:tmpl w:val="4D8444D0"/>
@@ -4825,7 +4794,7 @@
       </w:pPr>
     </w:lvl>
   </w:abstractNum>
-  <w:abstractNum w:abstractNumId="12" w15:restartNumberingAfterBreak="0">
+  <w:abstractNum w:abstractNumId="12">
     <w:nsid w:val="75451CE0"/>
     <w:multiLevelType w:val="hybridMultilevel"/>
     <w:tmpl w:val="09041D58"/>
@@ -4957,7 +4926,7 @@
 </file>
 
 <file path=word/styles.xml><?xml version="1.0" encoding="utf-8"?>
-<w:styles xmlns:mc="http://schemas.openxmlformats.org/markup-compatibility/2006" xmlns:r="http://schemas.openxmlformats.org/officeDocument/2006/relationships" xmlns:w="http://schemas.openxmlformats.org/wordprocessingml/2006/main" xmlns:w14="http://schemas.microsoft.com/office/word/2010/wordml" xmlns:w15="http://schemas.microsoft.com/office/word/2012/wordml" xmlns:w16cid="http://schemas.microsoft.com/office/word/2016/wordml/cid" xmlns:w16se="http://schemas.microsoft.com/office/word/2015/wordml/symex" mc:Ignorable="w14 w15 w16se w16cid">
+<w:styles xmlns:mc="http://schemas.openxmlformats.org/markup-compatibility/2006" xmlns:r="http://schemas.openxmlformats.org/officeDocument/2006/relationships" xmlns:w="http://schemas.openxmlformats.org/wordprocessingml/2006/main" xmlns:w14="http://schemas.microsoft.com/office/word/2010/wordml" xmlns:w15="http://schemas.microsoft.com/office/word/2012/wordml" mc:Ignorable="w14 w15">
   <w:docDefaults>
     <w:rPrDefault>
       <w:rPr>
@@ -4969,7 +4938,7 @@
     </w:rPrDefault>
     <w:pPrDefault/>
   </w:docDefaults>
-  <w:latentStyles w:defLockedState="0" w:defUIPriority="99" w:defSemiHidden="0" w:defUnhideWhenUsed="0" w:defQFormat="0" w:count="375">
+  <w:latentStyles w:defLockedState="0" w:defUIPriority="99" w:defSemiHidden="0" w:defUnhideWhenUsed="0" w:defQFormat="0" w:count="382">
     <w:lsdException w:name="Normal" w:uiPriority="0" w:qFormat="1"/>
     <w:lsdException w:name="heading 1" w:uiPriority="9" w:qFormat="1"/>
     <w:lsdException w:name="heading 2" w:semiHidden="1" w:uiPriority="9" w:unhideWhenUsed="1" w:qFormat="1"/>
@@ -5344,18 +5313,18 @@
     <w:lsdException w:name="Mention" w:semiHidden="1" w:unhideWhenUsed="1"/>
     <w:lsdException w:name="Smart Hyperlink" w:semiHidden="1" w:unhideWhenUsed="1"/>
   </w:latentStyles>
-  <w:style w:type="paragraph" w:default="1" w:styleId="Standard">
+  <w:style w:type="paragraph" w:default="1" w:styleId="Normal">
     <w:name w:val="Normal"/>
     <w:qFormat/>
     <w:rPr>
       <w:lang w:val="en-US"/>
     </w:rPr>
   </w:style>
-  <w:style w:type="paragraph" w:styleId="berschrift1">
+  <w:style w:type="paragraph" w:styleId="Heading1">
     <w:name w:val="heading 1"/>
-    <w:basedOn w:val="Standard"/>
-    <w:next w:val="Standard"/>
-    <w:link w:val="berschrift1Zchn"/>
+    <w:basedOn w:val="Normal"/>
+    <w:next w:val="Normal"/>
+    <w:link w:val="Heading1Char"/>
     <w:uiPriority w:val="9"/>
     <w:qFormat/>
     <w:rsid w:val="003323F3"/>
@@ -5372,11 +5341,11 @@
       <w:szCs w:val="32"/>
     </w:rPr>
   </w:style>
-  <w:style w:type="paragraph" w:styleId="berschrift2">
+  <w:style w:type="paragraph" w:styleId="Heading2">
     <w:name w:val="heading 2"/>
-    <w:basedOn w:val="Standard"/>
-    <w:next w:val="Standard"/>
-    <w:link w:val="berschrift2Zchn"/>
+    <w:basedOn w:val="Normal"/>
+    <w:next w:val="Normal"/>
+    <w:link w:val="Heading2Char"/>
     <w:uiPriority w:val="9"/>
     <w:unhideWhenUsed/>
     <w:qFormat/>
@@ -5394,13 +5363,13 @@
       <w:szCs w:val="26"/>
     </w:rPr>
   </w:style>
-  <w:style w:type="character" w:default="1" w:styleId="Absatz-Standardschriftart">
+  <w:style w:type="character" w:default="1" w:styleId="DefaultParagraphFont">
     <w:name w:val="Default Paragraph Font"/>
     <w:uiPriority w:val="1"/>
     <w:semiHidden/>
     <w:unhideWhenUsed/>
   </w:style>
-  <w:style w:type="table" w:default="1" w:styleId="NormaleTabelle">
+  <w:style w:type="table" w:default="1" w:styleId="TableNormal">
     <w:name w:val="Normal Table"/>
     <w:uiPriority w:val="99"/>
     <w:semiHidden/>
@@ -5415,16 +5384,16 @@
       </w:tblCellMar>
     </w:tblPr>
   </w:style>
-  <w:style w:type="numbering" w:default="1" w:styleId="KeineListe">
+  <w:style w:type="numbering" w:default="1" w:styleId="NoList">
     <w:name w:val="No List"/>
     <w:uiPriority w:val="99"/>
     <w:semiHidden/>
     <w:unhideWhenUsed/>
   </w:style>
-  <w:style w:type="character" w:customStyle="1" w:styleId="berschrift1Zchn">
-    <w:name w:val="Überschrift 1 Zchn"/>
-    <w:basedOn w:val="Absatz-Standardschriftart"/>
-    <w:link w:val="berschrift1"/>
+  <w:style w:type="character" w:customStyle="1" w:styleId="Heading1Char">
+    <w:name w:val="Heading 1 Char"/>
+    <w:basedOn w:val="DefaultParagraphFont"/>
+    <w:link w:val="Heading1"/>
     <w:uiPriority w:val="9"/>
     <w:rsid w:val="003323F3"/>
     <w:rPr>
@@ -5434,12 +5403,13 @@
       <w:szCs w:val="32"/>
     </w:rPr>
   </w:style>
-  <w:style w:type="table" w:styleId="Tabellenraster">
+  <w:style w:type="table" w:styleId="TableGrid">
     <w:name w:val="Table Grid"/>
-    <w:basedOn w:val="NormaleTabelle"/>
+    <w:basedOn w:val="TableNormal"/>
     <w:uiPriority w:val="39"/>
     <w:rsid w:val="003323F3"/>
     <w:tblPr>
+      <w:tblInd w:w="0" w:type="dxa"/>
       <w:tblBorders>
         <w:top w:val="single" w:sz="4" w:space="0" w:color="auto"/>
         <w:left w:val="single" w:sz="4" w:space="0" w:color="auto"/>
@@ -5448,16 +5418,29 @@
         <w:insideH w:val="single" w:sz="4" w:space="0" w:color="auto"/>
         <w:insideV w:val="single" w:sz="4" w:space="0" w:color="auto"/>
       </w:tblBorders>
+      <w:tblCellMar>
+        <w:top w:w="0" w:type="dxa"/>
+        <w:left w:w="108" w:type="dxa"/>
+        <w:bottom w:w="0" w:type="dxa"/>
+        <w:right w:w="108" w:type="dxa"/>
+      </w:tblCellMar>
     </w:tblPr>
   </w:style>
-  <w:style w:type="table" w:styleId="EinfacheTabelle3">
+  <w:style w:type="table" w:styleId="PlainTable3">
     <w:name w:val="Plain Table 3"/>
-    <w:basedOn w:val="NormaleTabelle"/>
+    <w:basedOn w:val="TableNormal"/>
     <w:uiPriority w:val="43"/>
     <w:rsid w:val="003323F3"/>
     <w:tblPr>
       <w:tblStyleRowBandSize w:val="1"/>
       <w:tblStyleColBandSize w:val="1"/>
+      <w:tblInd w:w="0" w:type="dxa"/>
+      <w:tblCellMar>
+        <w:top w:w="0" w:type="dxa"/>
+        <w:left w:w="108" w:type="dxa"/>
+        <w:bottom w:w="0" w:type="dxa"/>
+        <w:right w:w="108" w:type="dxa"/>
+      </w:tblCellMar>
     </w:tblPr>
     <w:tblStylePr w:type="firstRow">
       <w:rPr>
@@ -5540,14 +5523,21 @@
       </w:tcPr>
     </w:tblStylePr>
   </w:style>
-  <w:style w:type="table" w:styleId="EinfacheTabelle5">
+  <w:style w:type="table" w:styleId="PlainTable5">
     <w:name w:val="Plain Table 5"/>
-    <w:basedOn w:val="NormaleTabelle"/>
+    <w:basedOn w:val="TableNormal"/>
     <w:uiPriority w:val="45"/>
     <w:rsid w:val="003323F3"/>
     <w:tblPr>
       <w:tblStyleRowBandSize w:val="1"/>
       <w:tblStyleColBandSize w:val="1"/>
+      <w:tblInd w:w="0" w:type="dxa"/>
+      <w:tblCellMar>
+        <w:top w:w="0" w:type="dxa"/>
+        <w:left w:w="108" w:type="dxa"/>
+        <w:bottom w:w="0" w:type="dxa"/>
+        <w:right w:w="108" w:type="dxa"/>
+      </w:tblCellMar>
     </w:tblPr>
     <w:tblStylePr w:type="firstRow">
       <w:rPr>
@@ -5657,14 +5647,21 @@
       </w:tcPr>
     </w:tblStylePr>
   </w:style>
-  <w:style w:type="table" w:styleId="EinfacheTabelle4">
+  <w:style w:type="table" w:styleId="PlainTable4">
     <w:name w:val="Plain Table 4"/>
-    <w:basedOn w:val="NormaleTabelle"/>
+    <w:basedOn w:val="TableNormal"/>
     <w:uiPriority w:val="44"/>
     <w:rsid w:val="003323F3"/>
     <w:tblPr>
       <w:tblStyleRowBandSize w:val="1"/>
       <w:tblStyleColBandSize w:val="1"/>
+      <w:tblInd w:w="0" w:type="dxa"/>
+      <w:tblCellMar>
+        <w:top w:w="0" w:type="dxa"/>
+        <w:left w:w="108" w:type="dxa"/>
+        <w:bottom w:w="0" w:type="dxa"/>
+        <w:right w:w="108" w:type="dxa"/>
+      </w:tblCellMar>
     </w:tblPr>
     <w:tblStylePr w:type="firstRow">
       <w:rPr>
@@ -5703,14 +5700,15 @@
       </w:tcPr>
     </w:tblStylePr>
   </w:style>
-  <w:style w:type="table" w:styleId="Gitternetztabelle1hell">
+  <w:style w:type="table" w:styleId="GridTable1Light">
     <w:name w:val="Grid Table 1 Light"/>
-    <w:basedOn w:val="NormaleTabelle"/>
+    <w:basedOn w:val="TableNormal"/>
     <w:uiPriority w:val="46"/>
     <w:rsid w:val="003323F3"/>
     <w:tblPr>
       <w:tblStyleRowBandSize w:val="1"/>
       <w:tblStyleColBandSize w:val="1"/>
+      <w:tblInd w:w="0" w:type="dxa"/>
       <w:tblBorders>
         <w:top w:val="single" w:sz="4" w:space="0" w:color="999999" w:themeColor="text1" w:themeTint="66"/>
         <w:left w:val="single" w:sz="4" w:space="0" w:color="999999" w:themeColor="text1" w:themeTint="66"/>
@@ -5719,6 +5717,12 @@
         <w:insideH w:val="single" w:sz="4" w:space="0" w:color="999999" w:themeColor="text1" w:themeTint="66"/>
         <w:insideV w:val="single" w:sz="4" w:space="0" w:color="999999" w:themeColor="text1" w:themeTint="66"/>
       </w:tblBorders>
+      <w:tblCellMar>
+        <w:top w:w="0" w:type="dxa"/>
+        <w:left w:w="108" w:type="dxa"/>
+        <w:bottom w:w="0" w:type="dxa"/>
+        <w:right w:w="108" w:type="dxa"/>
+      </w:tblCellMar>
     </w:tblPr>
     <w:tblStylePr w:type="firstRow">
       <w:rPr>
@@ -5757,20 +5761,27 @@
       </w:rPr>
     </w:tblStylePr>
   </w:style>
-  <w:style w:type="table" w:styleId="Gitternetztabelle2">
+  <w:style w:type="table" w:styleId="GridTable2">
     <w:name w:val="Grid Table 2"/>
-    <w:basedOn w:val="NormaleTabelle"/>
+    <w:basedOn w:val="TableNormal"/>
     <w:uiPriority w:val="47"/>
     <w:rsid w:val="003323F3"/>
     <w:tblPr>
       <w:tblStyleRowBandSize w:val="1"/>
       <w:tblStyleColBandSize w:val="1"/>
+      <w:tblInd w:w="0" w:type="dxa"/>
       <w:tblBorders>
         <w:top w:val="single" w:sz="2" w:space="0" w:color="666666" w:themeColor="text1" w:themeTint="99"/>
         <w:bottom w:val="single" w:sz="2" w:space="0" w:color="666666" w:themeColor="text1" w:themeTint="99"/>
         <w:insideH w:val="single" w:sz="2" w:space="0" w:color="666666" w:themeColor="text1" w:themeTint="99"/>
         <w:insideV w:val="single" w:sz="2" w:space="0" w:color="666666" w:themeColor="text1" w:themeTint="99"/>
       </w:tblBorders>
+      <w:tblCellMar>
+        <w:top w:w="0" w:type="dxa"/>
+        <w:left w:w="108" w:type="dxa"/>
+        <w:bottom w:w="0" w:type="dxa"/>
+        <w:right w:w="108" w:type="dxa"/>
+      </w:tblCellMar>
     </w:tblPr>
     <w:tblStylePr w:type="firstRow">
       <w:rPr>
@@ -5829,20 +5840,27 @@
       </w:tcPr>
     </w:tblStylePr>
   </w:style>
-  <w:style w:type="table" w:styleId="Gitternetztabelle2Akzent3">
+  <w:style w:type="table" w:styleId="GridTable2-Accent3">
     <w:name w:val="Grid Table 2 Accent 3"/>
-    <w:basedOn w:val="NormaleTabelle"/>
+    <w:basedOn w:val="TableNormal"/>
     <w:uiPriority w:val="47"/>
     <w:rsid w:val="003323F3"/>
     <w:tblPr>
       <w:tblStyleRowBandSize w:val="1"/>
       <w:tblStyleColBandSize w:val="1"/>
+      <w:tblInd w:w="0" w:type="dxa"/>
       <w:tblBorders>
         <w:top w:val="single" w:sz="2" w:space="0" w:color="C9C9C9" w:themeColor="accent3" w:themeTint="99"/>
         <w:bottom w:val="single" w:sz="2" w:space="0" w:color="C9C9C9" w:themeColor="accent3" w:themeTint="99"/>
         <w:insideH w:val="single" w:sz="2" w:space="0" w:color="C9C9C9" w:themeColor="accent3" w:themeTint="99"/>
         <w:insideV w:val="single" w:sz="2" w:space="0" w:color="C9C9C9" w:themeColor="accent3" w:themeTint="99"/>
       </w:tblBorders>
+      <w:tblCellMar>
+        <w:top w:w="0" w:type="dxa"/>
+        <w:left w:w="108" w:type="dxa"/>
+        <w:bottom w:w="0" w:type="dxa"/>
+        <w:right w:w="108" w:type="dxa"/>
+      </w:tblCellMar>
     </w:tblPr>
     <w:tblStylePr w:type="firstRow">
       <w:rPr>
@@ -5901,18 +5919,25 @@
       </w:tcPr>
     </w:tblStylePr>
   </w:style>
-  <w:style w:type="table" w:styleId="EinfacheTabelle2">
+  <w:style w:type="table" w:styleId="PlainTable2">
     <w:name w:val="Plain Table 2"/>
-    <w:basedOn w:val="NormaleTabelle"/>
+    <w:basedOn w:val="TableNormal"/>
     <w:uiPriority w:val="42"/>
     <w:rsid w:val="003323F3"/>
     <w:tblPr>
       <w:tblStyleRowBandSize w:val="1"/>
       <w:tblStyleColBandSize w:val="1"/>
+      <w:tblInd w:w="0" w:type="dxa"/>
       <w:tblBorders>
         <w:top w:val="single" w:sz="4" w:space="0" w:color="7F7F7F" w:themeColor="text1" w:themeTint="80"/>
         <w:bottom w:val="single" w:sz="4" w:space="0" w:color="7F7F7F" w:themeColor="text1" w:themeTint="80"/>
       </w:tblBorders>
+      <w:tblCellMar>
+        <w:top w:w="0" w:type="dxa"/>
+        <w:left w:w="108" w:type="dxa"/>
+        <w:bottom w:w="0" w:type="dxa"/>
+        <w:right w:w="108" w:type="dxa"/>
+      </w:tblCellMar>
     </w:tblPr>
     <w:tblStylePr w:type="firstRow">
       <w:rPr>
@@ -5978,14 +6003,15 @@
       </w:tcPr>
     </w:tblStylePr>
   </w:style>
-  <w:style w:type="table" w:styleId="EinfacheTabelle1">
+  <w:style w:type="table" w:styleId="PlainTable1">
     <w:name w:val="Plain Table 1"/>
-    <w:basedOn w:val="NormaleTabelle"/>
+    <w:basedOn w:val="TableNormal"/>
     <w:uiPriority w:val="41"/>
     <w:rsid w:val="003323F3"/>
     <w:tblPr>
       <w:tblStyleRowBandSize w:val="1"/>
       <w:tblStyleColBandSize w:val="1"/>
+      <w:tblInd w:w="0" w:type="dxa"/>
       <w:tblBorders>
         <w:top w:val="single" w:sz="4" w:space="0" w:color="BFBFBF" w:themeColor="background1" w:themeShade="BF"/>
         <w:left w:val="single" w:sz="4" w:space="0" w:color="BFBFBF" w:themeColor="background1" w:themeShade="BF"/>
@@ -5994,6 +6020,12 @@
         <w:insideH w:val="single" w:sz="4" w:space="0" w:color="BFBFBF" w:themeColor="background1" w:themeShade="BF"/>
         <w:insideV w:val="single" w:sz="4" w:space="0" w:color="BFBFBF" w:themeColor="background1" w:themeShade="BF"/>
       </w:tblBorders>
+      <w:tblCellMar>
+        <w:top w:w="0" w:type="dxa"/>
+        <w:left w:w="108" w:type="dxa"/>
+        <w:bottom w:w="0" w:type="dxa"/>
+        <w:right w:w="108" w:type="dxa"/>
+      </w:tblCellMar>
     </w:tblPr>
     <w:tblStylePr w:type="firstRow">
       <w:rPr>
@@ -6038,12 +6070,13 @@
       </w:tcPr>
     </w:tblStylePr>
   </w:style>
-  <w:style w:type="table" w:styleId="TabellemithellemGitternetz">
+  <w:style w:type="table" w:styleId="TableGridLight">
     <w:name w:val="Grid Table Light"/>
-    <w:basedOn w:val="NormaleTabelle"/>
+    <w:basedOn w:val="TableNormal"/>
     <w:uiPriority w:val="40"/>
     <w:rsid w:val="003323F3"/>
     <w:tblPr>
+      <w:tblInd w:w="0" w:type="dxa"/>
       <w:tblBorders>
         <w:top w:val="single" w:sz="4" w:space="0" w:color="BFBFBF" w:themeColor="background1" w:themeShade="BF"/>
         <w:left w:val="single" w:sz="4" w:space="0" w:color="BFBFBF" w:themeColor="background1" w:themeShade="BF"/>
@@ -6052,16 +6085,23 @@
         <w:insideH w:val="single" w:sz="4" w:space="0" w:color="BFBFBF" w:themeColor="background1" w:themeShade="BF"/>
         <w:insideV w:val="single" w:sz="4" w:space="0" w:color="BFBFBF" w:themeColor="background1" w:themeShade="BF"/>
       </w:tblBorders>
+      <w:tblCellMar>
+        <w:top w:w="0" w:type="dxa"/>
+        <w:left w:w="108" w:type="dxa"/>
+        <w:bottom w:w="0" w:type="dxa"/>
+        <w:right w:w="108" w:type="dxa"/>
+      </w:tblCellMar>
     </w:tblPr>
   </w:style>
-  <w:style w:type="table" w:styleId="Gitternetztabelle1hellAkzent1">
+  <w:style w:type="table" w:styleId="GridTable1Light-Accent1">
     <w:name w:val="Grid Table 1 Light Accent 1"/>
-    <w:basedOn w:val="NormaleTabelle"/>
+    <w:basedOn w:val="TableNormal"/>
     <w:uiPriority w:val="46"/>
     <w:rsid w:val="003323F3"/>
     <w:tblPr>
       <w:tblStyleRowBandSize w:val="1"/>
       <w:tblStyleColBandSize w:val="1"/>
+      <w:tblInd w:w="0" w:type="dxa"/>
       <w:tblBorders>
         <w:top w:val="single" w:sz="4" w:space="0" w:color="B4C6E7" w:themeColor="accent1" w:themeTint="66"/>
         <w:left w:val="single" w:sz="4" w:space="0" w:color="B4C6E7" w:themeColor="accent1" w:themeTint="66"/>
@@ -6070,6 +6110,12 @@
         <w:insideH w:val="single" w:sz="4" w:space="0" w:color="B4C6E7" w:themeColor="accent1" w:themeTint="66"/>
         <w:insideV w:val="single" w:sz="4" w:space="0" w:color="B4C6E7" w:themeColor="accent1" w:themeTint="66"/>
       </w:tblBorders>
+      <w:tblCellMar>
+        <w:top w:w="0" w:type="dxa"/>
+        <w:left w:w="108" w:type="dxa"/>
+        <w:bottom w:w="0" w:type="dxa"/>
+        <w:right w:w="108" w:type="dxa"/>
+      </w:tblCellMar>
     </w:tblPr>
     <w:tblStylePr w:type="firstRow">
       <w:rPr>
@@ -6108,20 +6154,27 @@
       </w:rPr>
     </w:tblStylePr>
   </w:style>
-  <w:style w:type="table" w:styleId="Gitternetztabelle2Akzent5">
+  <w:style w:type="table" w:styleId="GridTable2-Accent5">
     <w:name w:val="Grid Table 2 Accent 5"/>
-    <w:basedOn w:val="NormaleTabelle"/>
+    <w:basedOn w:val="TableNormal"/>
     <w:uiPriority w:val="47"/>
     <w:rsid w:val="003323F3"/>
     <w:tblPr>
       <w:tblStyleRowBandSize w:val="1"/>
       <w:tblStyleColBandSize w:val="1"/>
+      <w:tblInd w:w="0" w:type="dxa"/>
       <w:tblBorders>
         <w:top w:val="single" w:sz="2" w:space="0" w:color="9CC2E5" w:themeColor="accent5" w:themeTint="99"/>
         <w:bottom w:val="single" w:sz="2" w:space="0" w:color="9CC2E5" w:themeColor="accent5" w:themeTint="99"/>
         <w:insideH w:val="single" w:sz="2" w:space="0" w:color="9CC2E5" w:themeColor="accent5" w:themeTint="99"/>
         <w:insideV w:val="single" w:sz="2" w:space="0" w:color="9CC2E5" w:themeColor="accent5" w:themeTint="99"/>
       </w:tblBorders>
+      <w:tblCellMar>
+        <w:top w:w="0" w:type="dxa"/>
+        <w:left w:w="108" w:type="dxa"/>
+        <w:bottom w:w="0" w:type="dxa"/>
+        <w:right w:w="108" w:type="dxa"/>
+      </w:tblCellMar>
     </w:tblPr>
     <w:tblStylePr w:type="firstRow">
       <w:rPr>
@@ -6180,14 +6233,15 @@
       </w:tcPr>
     </w:tblStylePr>
   </w:style>
-  <w:style w:type="table" w:styleId="Gitternetztabelle1hellAkzent3">
+  <w:style w:type="table" w:styleId="GridTable1Light-Accent3">
     <w:name w:val="Grid Table 1 Light Accent 3"/>
-    <w:basedOn w:val="NormaleTabelle"/>
+    <w:basedOn w:val="TableNormal"/>
     <w:uiPriority w:val="46"/>
     <w:rsid w:val="003323F3"/>
     <w:tblPr>
       <w:tblStyleRowBandSize w:val="1"/>
       <w:tblStyleColBandSize w:val="1"/>
+      <w:tblInd w:w="0" w:type="dxa"/>
       <w:tblBorders>
         <w:top w:val="single" w:sz="4" w:space="0" w:color="DBDBDB" w:themeColor="accent3" w:themeTint="66"/>
         <w:left w:val="single" w:sz="4" w:space="0" w:color="DBDBDB" w:themeColor="accent3" w:themeTint="66"/>
@@ -6196,6 +6250,12 @@
         <w:insideH w:val="single" w:sz="4" w:space="0" w:color="DBDBDB" w:themeColor="accent3" w:themeTint="66"/>
         <w:insideV w:val="single" w:sz="4" w:space="0" w:color="DBDBDB" w:themeColor="accent3" w:themeTint="66"/>
       </w:tblBorders>
+      <w:tblCellMar>
+        <w:top w:w="0" w:type="dxa"/>
+        <w:left w:w="108" w:type="dxa"/>
+        <w:bottom w:w="0" w:type="dxa"/>
+        <w:right w:w="108" w:type="dxa"/>
+      </w:tblCellMar>
     </w:tblPr>
     <w:tblStylePr w:type="firstRow">
       <w:rPr>
@@ -6234,14 +6294,15 @@
       </w:rPr>
     </w:tblStylePr>
   </w:style>
-  <w:style w:type="table" w:styleId="Gitternetztabelle1hellAkzent5">
+  <w:style w:type="table" w:styleId="GridTable1Light-Accent5">
     <w:name w:val="Grid Table 1 Light Accent 5"/>
-    <w:basedOn w:val="NormaleTabelle"/>
+    <w:basedOn w:val="TableNormal"/>
     <w:uiPriority w:val="46"/>
     <w:rsid w:val="003323F3"/>
     <w:tblPr>
       <w:tblStyleRowBandSize w:val="1"/>
       <w:tblStyleColBandSize w:val="1"/>
+      <w:tblInd w:w="0" w:type="dxa"/>
       <w:tblBorders>
         <w:top w:val="single" w:sz="4" w:space="0" w:color="BDD6EE" w:themeColor="accent5" w:themeTint="66"/>
         <w:left w:val="single" w:sz="4" w:space="0" w:color="BDD6EE" w:themeColor="accent5" w:themeTint="66"/>
@@ -6250,6 +6311,12 @@
         <w:insideH w:val="single" w:sz="4" w:space="0" w:color="BDD6EE" w:themeColor="accent5" w:themeTint="66"/>
         <w:insideV w:val="single" w:sz="4" w:space="0" w:color="BDD6EE" w:themeColor="accent5" w:themeTint="66"/>
       </w:tblBorders>
+      <w:tblCellMar>
+        <w:top w:w="0" w:type="dxa"/>
+        <w:left w:w="108" w:type="dxa"/>
+        <w:bottom w:w="0" w:type="dxa"/>
+        <w:right w:w="108" w:type="dxa"/>
+      </w:tblCellMar>
     </w:tblPr>
     <w:tblStylePr w:type="firstRow">
       <w:rPr>
@@ -6288,14 +6355,15 @@
       </w:rPr>
     </w:tblStylePr>
   </w:style>
-  <w:style w:type="table" w:styleId="Gitternetztabelle4Akzent3">
+  <w:style w:type="table" w:styleId="GridTable4-Accent3">
     <w:name w:val="Grid Table 4 Accent 3"/>
-    <w:basedOn w:val="NormaleTabelle"/>
+    <w:basedOn w:val="TableNormal"/>
     <w:uiPriority w:val="49"/>
     <w:rsid w:val="00FA3F26"/>
     <w:tblPr>
       <w:tblStyleRowBandSize w:val="1"/>
       <w:tblStyleColBandSize w:val="1"/>
+      <w:tblInd w:w="0" w:type="dxa"/>
       <w:tblBorders>
         <w:top w:val="single" w:sz="4" w:space="0" w:color="C9C9C9" w:themeColor="accent3" w:themeTint="99"/>
         <w:left w:val="single" w:sz="4" w:space="0" w:color="C9C9C9" w:themeColor="accent3" w:themeTint="99"/>
@@ -6304,6 +6372,12 @@
         <w:insideH w:val="single" w:sz="4" w:space="0" w:color="C9C9C9" w:themeColor="accent3" w:themeTint="99"/>
         <w:insideV w:val="single" w:sz="4" w:space="0" w:color="C9C9C9" w:themeColor="accent3" w:themeTint="99"/>
       </w:tblBorders>
+      <w:tblCellMar>
+        <w:top w:w="0" w:type="dxa"/>
+        <w:left w:w="108" w:type="dxa"/>
+        <w:bottom w:w="0" w:type="dxa"/>
+        <w:right w:w="108" w:type="dxa"/>
+      </w:tblCellMar>
     </w:tblPr>
     <w:tblStylePr w:type="firstRow">
       <w:rPr>
@@ -6361,14 +6435,15 @@
       </w:tcPr>
     </w:tblStylePr>
   </w:style>
-  <w:style w:type="table" w:styleId="Gitternetztabelle4Akzent1">
+  <w:style w:type="table" w:styleId="GridTable4-Accent1">
     <w:name w:val="Grid Table 4 Accent 1"/>
-    <w:basedOn w:val="NormaleTabelle"/>
+    <w:basedOn w:val="TableNormal"/>
     <w:uiPriority w:val="49"/>
     <w:rsid w:val="004F4A46"/>
     <w:tblPr>
       <w:tblStyleRowBandSize w:val="1"/>
       <w:tblStyleColBandSize w:val="1"/>
+      <w:tblInd w:w="0" w:type="dxa"/>
       <w:tblBorders>
         <w:top w:val="single" w:sz="4" w:space="0" w:color="8EAADB" w:themeColor="accent1" w:themeTint="99"/>
         <w:left w:val="single" w:sz="4" w:space="0" w:color="8EAADB" w:themeColor="accent1" w:themeTint="99"/>
@@ -6377,6 +6452,12 @@
         <w:insideH w:val="single" w:sz="4" w:space="0" w:color="8EAADB" w:themeColor="accent1" w:themeTint="99"/>
         <w:insideV w:val="single" w:sz="4" w:space="0" w:color="8EAADB" w:themeColor="accent1" w:themeTint="99"/>
       </w:tblBorders>
+      <w:tblCellMar>
+        <w:top w:w="0" w:type="dxa"/>
+        <w:left w:w="108" w:type="dxa"/>
+        <w:bottom w:w="0" w:type="dxa"/>
+        <w:right w:w="108" w:type="dxa"/>
+      </w:tblCellMar>
     </w:tblPr>
     <w:tblStylePr w:type="firstRow">
       <w:rPr>
@@ -6434,14 +6515,15 @@
       </w:tcPr>
     </w:tblStylePr>
   </w:style>
-  <w:style w:type="table" w:styleId="Gitternetztabelle5dunkelAkzent1">
+  <w:style w:type="table" w:styleId="GridTable5Dark-Accent1">
     <w:name w:val="Grid Table 5 Dark Accent 1"/>
-    <w:basedOn w:val="NormaleTabelle"/>
+    <w:basedOn w:val="TableNormal"/>
     <w:uiPriority w:val="50"/>
     <w:rsid w:val="004F4A46"/>
     <w:tblPr>
       <w:tblStyleRowBandSize w:val="1"/>
       <w:tblStyleColBandSize w:val="1"/>
+      <w:tblInd w:w="0" w:type="dxa"/>
       <w:tblBorders>
         <w:top w:val="single" w:sz="4" w:space="0" w:color="FFFFFF" w:themeColor="background1"/>
         <w:left w:val="single" w:sz="4" w:space="0" w:color="FFFFFF" w:themeColor="background1"/>
@@ -6450,6 +6532,12 @@
         <w:insideH w:val="single" w:sz="4" w:space="0" w:color="FFFFFF" w:themeColor="background1"/>
         <w:insideV w:val="single" w:sz="4" w:space="0" w:color="FFFFFF" w:themeColor="background1"/>
       </w:tblBorders>
+      <w:tblCellMar>
+        <w:top w:w="0" w:type="dxa"/>
+        <w:left w:w="108" w:type="dxa"/>
+        <w:bottom w:w="0" w:type="dxa"/>
+        <w:right w:w="108" w:type="dxa"/>
+      </w:tblCellMar>
     </w:tblPr>
     <w:tcPr>
       <w:shd w:val="clear" w:color="auto" w:fill="D9E2F3" w:themeFill="accent1" w:themeFillTint="33"/>
@@ -6537,11 +6625,11 @@
       </w:tcPr>
     </w:tblStylePr>
   </w:style>
-  <w:style w:type="paragraph" w:styleId="Titel">
+  <w:style w:type="paragraph" w:styleId="Title">
     <w:name w:val="Title"/>
-    <w:basedOn w:val="Standard"/>
-    <w:next w:val="Standard"/>
-    <w:link w:val="TitelZchn"/>
+    <w:basedOn w:val="Normal"/>
+    <w:next w:val="Normal"/>
+    <w:link w:val="TitleChar"/>
     <w:uiPriority w:val="10"/>
     <w:qFormat/>
     <w:rsid w:val="00DC5656"/>
@@ -6556,10 +6644,10 @@
       <w:szCs w:val="56"/>
     </w:rPr>
   </w:style>
-  <w:style w:type="character" w:customStyle="1" w:styleId="TitelZchn">
-    <w:name w:val="Titel Zchn"/>
-    <w:basedOn w:val="Absatz-Standardschriftart"/>
-    <w:link w:val="Titel"/>
+  <w:style w:type="character" w:customStyle="1" w:styleId="TitleChar">
+    <w:name w:val="Title Char"/>
+    <w:basedOn w:val="DefaultParagraphFont"/>
+    <w:link w:val="Title"/>
     <w:uiPriority w:val="10"/>
     <w:rsid w:val="00DC5656"/>
     <w:rPr>
@@ -6570,10 +6658,10 @@
       <w:szCs w:val="56"/>
     </w:rPr>
   </w:style>
-  <w:style w:type="character" w:customStyle="1" w:styleId="berschrift2Zchn">
-    <w:name w:val="Überschrift 2 Zchn"/>
-    <w:basedOn w:val="Absatz-Standardschriftart"/>
-    <w:link w:val="berschrift2"/>
+  <w:style w:type="character" w:customStyle="1" w:styleId="Heading2Char">
+    <w:name w:val="Heading 2 Char"/>
+    <w:basedOn w:val="DefaultParagraphFont"/>
+    <w:link w:val="Heading2"/>
     <w:uiPriority w:val="9"/>
     <w:rsid w:val="00F93568"/>
     <w:rPr>
@@ -6584,9 +6672,9 @@
       <w:lang w:val="en-US"/>
     </w:rPr>
   </w:style>
-  <w:style w:type="paragraph" w:styleId="Listenabsatz">
+  <w:style w:type="paragraph" w:styleId="ListParagraph">
     <w:name w:val="List Paragraph"/>
-    <w:basedOn w:val="Standard"/>
+    <w:basedOn w:val="Normal"/>
     <w:uiPriority w:val="34"/>
     <w:qFormat/>
     <w:rsid w:val="00B26B74"/>
@@ -6595,10 +6683,10 @@
       <w:contextualSpacing/>
     </w:pPr>
   </w:style>
-  <w:style w:type="paragraph" w:styleId="Inhaltsverzeichnisberschrift">
+  <w:style w:type="paragraph" w:styleId="TOCHeading">
     <w:name w:val="TOC Heading"/>
-    <w:basedOn w:val="berschrift1"/>
-    <w:next w:val="Standard"/>
+    <w:basedOn w:val="Heading1"/>
+    <w:next w:val="Normal"/>
     <w:uiPriority w:val="39"/>
     <w:unhideWhenUsed/>
     <w:qFormat/>
@@ -6614,10 +6702,10 @@
       <w:szCs w:val="28"/>
     </w:rPr>
   </w:style>
-  <w:style w:type="paragraph" w:styleId="Verzeichnis1">
+  <w:style w:type="paragraph" w:styleId="TOC1">
     <w:name w:val="toc 1"/>
-    <w:basedOn w:val="Standard"/>
-    <w:next w:val="Standard"/>
+    <w:basedOn w:val="Normal"/>
+    <w:next w:val="Normal"/>
     <w:autoRedefine/>
     <w:uiPriority w:val="39"/>
     <w:unhideWhenUsed/>
@@ -6630,10 +6718,10 @@
       <w:bCs/>
     </w:rPr>
   </w:style>
-  <w:style w:type="paragraph" w:styleId="Verzeichnis2">
+  <w:style w:type="paragraph" w:styleId="TOC2">
     <w:name w:val="toc 2"/>
-    <w:basedOn w:val="Standard"/>
-    <w:next w:val="Standard"/>
+    <w:basedOn w:val="Normal"/>
+    <w:next w:val="Normal"/>
     <w:autoRedefine/>
     <w:uiPriority w:val="39"/>
     <w:unhideWhenUsed/>
@@ -6650,7 +6738,7 @@
   </w:style>
   <w:style w:type="character" w:styleId="Hyperlink">
     <w:name w:val="Hyperlink"/>
-    <w:basedOn w:val="Absatz-Standardschriftart"/>
+    <w:basedOn w:val="DefaultParagraphFont"/>
     <w:uiPriority w:val="99"/>
     <w:unhideWhenUsed/>
     <w:rsid w:val="00F05FCE"/>
@@ -6659,10 +6747,10 @@
       <w:u w:val="single"/>
     </w:rPr>
   </w:style>
-  <w:style w:type="paragraph" w:styleId="Verzeichnis3">
+  <w:style w:type="paragraph" w:styleId="TOC3">
     <w:name w:val="toc 3"/>
-    <w:basedOn w:val="Standard"/>
-    <w:next w:val="Standard"/>
+    <w:basedOn w:val="Normal"/>
+    <w:next w:val="Normal"/>
     <w:autoRedefine/>
     <w:uiPriority w:val="39"/>
     <w:semiHidden/>
@@ -6676,10 +6764,10 @@
       <w:szCs w:val="22"/>
     </w:rPr>
   </w:style>
-  <w:style w:type="paragraph" w:styleId="Verzeichnis4">
+  <w:style w:type="paragraph" w:styleId="TOC4">
     <w:name w:val="toc 4"/>
-    <w:basedOn w:val="Standard"/>
-    <w:next w:val="Standard"/>
+    <w:basedOn w:val="Normal"/>
+    <w:next w:val="Normal"/>
     <w:autoRedefine/>
     <w:uiPriority w:val="39"/>
     <w:semiHidden/>
@@ -6693,10 +6781,10 @@
       <w:szCs w:val="20"/>
     </w:rPr>
   </w:style>
-  <w:style w:type="paragraph" w:styleId="Verzeichnis5">
+  <w:style w:type="paragraph" w:styleId="TOC5">
     <w:name w:val="toc 5"/>
-    <w:basedOn w:val="Standard"/>
-    <w:next w:val="Standard"/>
+    <w:basedOn w:val="Normal"/>
+    <w:next w:val="Normal"/>
     <w:autoRedefine/>
     <w:uiPriority w:val="39"/>
     <w:semiHidden/>
@@ -6710,10 +6798,10 @@
       <w:szCs w:val="20"/>
     </w:rPr>
   </w:style>
-  <w:style w:type="paragraph" w:styleId="Verzeichnis6">
+  <w:style w:type="paragraph" w:styleId="TOC6">
     <w:name w:val="toc 6"/>
-    <w:basedOn w:val="Standard"/>
-    <w:next w:val="Standard"/>
+    <w:basedOn w:val="Normal"/>
+    <w:next w:val="Normal"/>
     <w:autoRedefine/>
     <w:uiPriority w:val="39"/>
     <w:semiHidden/>
@@ -6727,10 +6815,10 @@
       <w:szCs w:val="20"/>
     </w:rPr>
   </w:style>
-  <w:style w:type="paragraph" w:styleId="Verzeichnis7">
+  <w:style w:type="paragraph" w:styleId="TOC7">
     <w:name w:val="toc 7"/>
-    <w:basedOn w:val="Standard"/>
-    <w:next w:val="Standard"/>
+    <w:basedOn w:val="Normal"/>
+    <w:next w:val="Normal"/>
     <w:autoRedefine/>
     <w:uiPriority w:val="39"/>
     <w:semiHidden/>
@@ -6744,10 +6832,10 @@
       <w:szCs w:val="20"/>
     </w:rPr>
   </w:style>
-  <w:style w:type="paragraph" w:styleId="Verzeichnis8">
+  <w:style w:type="paragraph" w:styleId="TOC8">
     <w:name w:val="toc 8"/>
-    <w:basedOn w:val="Standard"/>
-    <w:next w:val="Standard"/>
+    <w:basedOn w:val="Normal"/>
+    <w:next w:val="Normal"/>
     <w:autoRedefine/>
     <w:uiPriority w:val="39"/>
     <w:semiHidden/>
@@ -6761,10 +6849,10 @@
       <w:szCs w:val="20"/>
     </w:rPr>
   </w:style>
-  <w:style w:type="paragraph" w:styleId="Verzeichnis9">
+  <w:style w:type="paragraph" w:styleId="TOC9">
     <w:name w:val="toc 9"/>
-    <w:basedOn w:val="Standard"/>
-    <w:next w:val="Standard"/>
+    <w:basedOn w:val="Normal"/>
+    <w:next w:val="Normal"/>
     <w:autoRedefine/>
     <w:uiPriority w:val="39"/>
     <w:semiHidden/>
@@ -6778,9 +6866,9 @@
       <w:szCs w:val="20"/>
     </w:rPr>
   </w:style>
-  <w:style w:type="paragraph" w:styleId="KeinLeerraum">
+  <w:style w:type="paragraph" w:styleId="NoSpacing">
     <w:name w:val="No Spacing"/>
-    <w:link w:val="KeinLeerraumZchn"/>
+    <w:link w:val="NoSpacingChar"/>
     <w:uiPriority w:val="1"/>
     <w:qFormat/>
     <w:rsid w:val="0057687C"/>
@@ -6791,10 +6879,10 @@
       <w:lang w:val="en-US" w:eastAsia="zh-CN"/>
     </w:rPr>
   </w:style>
-  <w:style w:type="character" w:customStyle="1" w:styleId="KeinLeerraumZchn">
-    <w:name w:val="Kein Leerraum Zchn"/>
-    <w:basedOn w:val="Absatz-Standardschriftart"/>
-    <w:link w:val="KeinLeerraum"/>
+  <w:style w:type="character" w:customStyle="1" w:styleId="NoSpacingChar">
+    <w:name w:val="No Spacing Char"/>
+    <w:basedOn w:val="DefaultParagraphFont"/>
+    <w:link w:val="NoSpacing"/>
     <w:uiPriority w:val="1"/>
     <w:rsid w:val="0057687C"/>
     <w:rPr>
@@ -6804,10 +6892,10 @@
       <w:lang w:val="en-US" w:eastAsia="zh-CN"/>
     </w:rPr>
   </w:style>
-  <w:style w:type="paragraph" w:styleId="Kopfzeile">
+  <w:style w:type="paragraph" w:styleId="Header">
     <w:name w:val="header"/>
-    <w:basedOn w:val="Standard"/>
-    <w:link w:val="KopfzeileZchn"/>
+    <w:basedOn w:val="Normal"/>
+    <w:link w:val="HeaderChar"/>
     <w:uiPriority w:val="99"/>
     <w:unhideWhenUsed/>
     <w:rsid w:val="003F42DE"/>
@@ -6818,20 +6906,20 @@
       </w:tabs>
     </w:pPr>
   </w:style>
-  <w:style w:type="character" w:customStyle="1" w:styleId="KopfzeileZchn">
-    <w:name w:val="Kopfzeile Zchn"/>
-    <w:basedOn w:val="Absatz-Standardschriftart"/>
-    <w:link w:val="Kopfzeile"/>
+  <w:style w:type="character" w:customStyle="1" w:styleId="HeaderChar">
+    <w:name w:val="Header Char"/>
+    <w:basedOn w:val="DefaultParagraphFont"/>
+    <w:link w:val="Header"/>
     <w:uiPriority w:val="99"/>
     <w:rsid w:val="003F42DE"/>
     <w:rPr>
       <w:lang w:val="en-US"/>
     </w:rPr>
   </w:style>
-  <w:style w:type="paragraph" w:styleId="Fuzeile">
+  <w:style w:type="paragraph" w:styleId="Footer">
     <w:name w:val="footer"/>
-    <w:basedOn w:val="Standard"/>
-    <w:link w:val="FuzeileZchn"/>
+    <w:basedOn w:val="Normal"/>
+    <w:link w:val="FooterChar"/>
     <w:uiPriority w:val="99"/>
     <w:unhideWhenUsed/>
     <w:rsid w:val="003F42DE"/>
@@ -6842,19 +6930,19 @@
       </w:tabs>
     </w:pPr>
   </w:style>
-  <w:style w:type="character" w:customStyle="1" w:styleId="FuzeileZchn">
-    <w:name w:val="Fußzeile Zchn"/>
-    <w:basedOn w:val="Absatz-Standardschriftart"/>
-    <w:link w:val="Fuzeile"/>
+  <w:style w:type="character" w:customStyle="1" w:styleId="FooterChar">
+    <w:name w:val="Footer Char"/>
+    <w:basedOn w:val="DefaultParagraphFont"/>
+    <w:link w:val="Footer"/>
     <w:uiPriority w:val="99"/>
     <w:rsid w:val="003F42DE"/>
     <w:rPr>
       <w:lang w:val="en-US"/>
     </w:rPr>
   </w:style>
-  <w:style w:type="character" w:styleId="Seitenzahl">
+  <w:style w:type="character" w:styleId="PageNumber">
     <w:name w:val="page number"/>
-    <w:basedOn w:val="Absatz-Standardschriftart"/>
+    <w:basedOn w:val="DefaultParagraphFont"/>
     <w:uiPriority w:val="99"/>
     <w:semiHidden/>
     <w:unhideWhenUsed/>
@@ -7129,7 +7217,7 @@
 </file>
 
 <file path=customXml/itemProps1.xml><?xml version="1.0" encoding="utf-8"?>
-<ds:datastoreItem xmlns:ds="http://schemas.openxmlformats.org/officeDocument/2006/customXml" ds:itemID="{498997C0-67BA-48B4-9D9C-80F30CEE1124}">
+<ds:datastoreItem xmlns:ds="http://schemas.openxmlformats.org/officeDocument/2006/customXml" ds:itemID="{5D07791C-BA32-A241-A44D-6847674B594F}">
   <ds:schemaRefs>
     <ds:schemaRef ds:uri="http://schemas.openxmlformats.org/officeDocument/2006/bibliography"/>
   </ds:schemaRefs>

</xml_diff>

<commit_message>
added gui design chapter
</commit_message>
<xml_diff>
--- a/documents/milestone3/Project Design.docx
+++ b/documents/milestone3/Project Design.docx
@@ -182,7 +182,7 @@
                   </wp:anchor>
                 </w:drawing>
               </mc:Choice>
-              <mc:Fallback xmlns:w16se="http://schemas.microsoft.com/office/word/2015/wordml/symex" xmlns:w16cid="http://schemas.microsoft.com/office/word/2016/wordml/cid" xmlns:am3d="http://schemas.microsoft.com/office/drawing/2017/model3d" xmlns:aink="http://schemas.microsoft.com/office/drawing/2016/ink" xmlns:cx8="http://schemas.microsoft.com/office/drawing/2016/5/14/chartex" xmlns:cx7="http://schemas.microsoft.com/office/drawing/2016/5/13/chartex" xmlns:cx6="http://schemas.microsoft.com/office/drawing/2016/5/12/chartex" xmlns:cx5="http://schemas.microsoft.com/office/drawing/2016/5/11/chartex" xmlns:cx4="http://schemas.microsoft.com/office/drawing/2016/5/10/chartex" xmlns:cx3="http://schemas.microsoft.com/office/drawing/2016/5/9/chartex" xmlns:cx2="http://schemas.microsoft.com/office/drawing/2015/10/21/chartex" xmlns:cx1="http://schemas.microsoft.com/office/drawing/2015/9/8/chartex" xmlns:cx="http://schemas.microsoft.com/office/drawing/2014/chartex">
+              <mc:Fallback xmlns:cx="http://schemas.microsoft.com/office/drawing/2014/chartex" xmlns:cx1="http://schemas.microsoft.com/office/drawing/2015/9/8/chartex" xmlns:cx2="http://schemas.microsoft.com/office/drawing/2015/10/21/chartex" xmlns:cx3="http://schemas.microsoft.com/office/drawing/2016/5/9/chartex" xmlns:cx4="http://schemas.microsoft.com/office/drawing/2016/5/10/chartex" xmlns:cx5="http://schemas.microsoft.com/office/drawing/2016/5/11/chartex" xmlns:cx6="http://schemas.microsoft.com/office/drawing/2016/5/12/chartex" xmlns:cx7="http://schemas.microsoft.com/office/drawing/2016/5/13/chartex" xmlns:cx8="http://schemas.microsoft.com/office/drawing/2016/5/14/chartex" xmlns:aink="http://schemas.microsoft.com/office/drawing/2016/ink" xmlns:am3d="http://schemas.microsoft.com/office/drawing/2017/model3d" xmlns:w16cid="http://schemas.microsoft.com/office/word/2016/wordml/cid" xmlns:w16se="http://schemas.microsoft.com/office/word/2015/wordml/symex">
                 <w:pict>
                   <v:shapetype w14:anchorId="2838D491" id="_x0000_t202" coordsize="21600,21600" o:spt="202" path="m0,0l0,21600,21600,21600,21600,0xe">
                     <v:stroke joinstyle="miter"/>
@@ -453,7 +453,7 @@
                   </wp:anchor>
                 </w:drawing>
               </mc:Choice>
-              <mc:Fallback xmlns:w16se="http://schemas.microsoft.com/office/word/2015/wordml/symex" xmlns:w16cid="http://schemas.microsoft.com/office/word/2016/wordml/cid" xmlns:am3d="http://schemas.microsoft.com/office/drawing/2017/model3d" xmlns:aink="http://schemas.microsoft.com/office/drawing/2016/ink" xmlns:cx8="http://schemas.microsoft.com/office/drawing/2016/5/14/chartex" xmlns:cx7="http://schemas.microsoft.com/office/drawing/2016/5/13/chartex" xmlns:cx6="http://schemas.microsoft.com/office/drawing/2016/5/12/chartex" xmlns:cx5="http://schemas.microsoft.com/office/drawing/2016/5/11/chartex" xmlns:cx4="http://schemas.microsoft.com/office/drawing/2016/5/10/chartex" xmlns:cx3="http://schemas.microsoft.com/office/drawing/2016/5/9/chartex" xmlns:cx2="http://schemas.microsoft.com/office/drawing/2015/10/21/chartex" xmlns:cx1="http://schemas.microsoft.com/office/drawing/2015/9/8/chartex" xmlns:cx="http://schemas.microsoft.com/office/drawing/2014/chartex">
+              <mc:Fallback xmlns:cx="http://schemas.microsoft.com/office/drawing/2014/chartex" xmlns:cx1="http://schemas.microsoft.com/office/drawing/2015/9/8/chartex" xmlns:cx2="http://schemas.microsoft.com/office/drawing/2015/10/21/chartex" xmlns:cx3="http://schemas.microsoft.com/office/drawing/2016/5/9/chartex" xmlns:cx4="http://schemas.microsoft.com/office/drawing/2016/5/10/chartex" xmlns:cx5="http://schemas.microsoft.com/office/drawing/2016/5/11/chartex" xmlns:cx6="http://schemas.microsoft.com/office/drawing/2016/5/12/chartex" xmlns:cx7="http://schemas.microsoft.com/office/drawing/2016/5/13/chartex" xmlns:cx8="http://schemas.microsoft.com/office/drawing/2016/5/14/chartex" xmlns:aink="http://schemas.microsoft.com/office/drawing/2016/ink" xmlns:am3d="http://schemas.microsoft.com/office/drawing/2017/model3d" xmlns:w16cid="http://schemas.microsoft.com/office/word/2016/wordml/cid" xmlns:w16se="http://schemas.microsoft.com/office/word/2015/wordml/symex">
                 <w:pict>
                   <v:shapetype w14:anchorId="7DDC4C5E" id="_x0000_t202" coordsize="21600,21600" o:spt="202" path="m,l,21600r21600,l21600,xe">
                     <v:stroke joinstyle="miter"/>
@@ -2594,8 +2594,6 @@
           </w:tcPr>
           <w:p/>
         </w:tc>
-        <w:bookmarkStart w:id="2" w:name="_GoBack"/>
-        <w:bookmarkEnd w:id="2"/>
       </w:tr>
     </w:tbl>
     <w:p/>
@@ -2607,11 +2605,11 @@
           <w:numId w:val="1"/>
         </w:numPr>
       </w:pPr>
-      <w:bookmarkStart w:id="3" w:name="_Toc498416548"/>
+      <w:bookmarkStart w:id="2" w:name="_Toc498416548"/>
       <w:r>
         <w:t>Time Comparison</w:t>
       </w:r>
-      <w:bookmarkEnd w:id="3"/>
+      <w:bookmarkEnd w:id="2"/>
     </w:p>
     <w:p>
       <w:r>
@@ -2629,12 +2627,12 @@
           <w:numId w:val="1"/>
         </w:numPr>
       </w:pPr>
-      <w:bookmarkStart w:id="4" w:name="_Toc498416549"/>
+      <w:bookmarkStart w:id="3" w:name="_Toc498416549"/>
       <w:r>
         <w:lastRenderedPageBreak/>
         <w:t>Risk List</w:t>
       </w:r>
-      <w:bookmarkEnd w:id="4"/>
+      <w:bookmarkEnd w:id="3"/>
     </w:p>
     <w:tbl>
       <w:tblPr>
@@ -2928,12 +2926,12 @@
           <w:numId w:val="1"/>
         </w:numPr>
       </w:pPr>
-      <w:bookmarkStart w:id="5" w:name="_Toc498416550"/>
+      <w:bookmarkStart w:id="4" w:name="_Toc498416550"/>
       <w:r>
         <w:lastRenderedPageBreak/>
         <w:t>Architecture</w:t>
       </w:r>
-      <w:bookmarkEnd w:id="5"/>
+      <w:bookmarkEnd w:id="4"/>
     </w:p>
     <w:p>
       <w:r>
@@ -2955,7 +2953,7 @@
           <w:numId w:val="1"/>
         </w:numPr>
       </w:pPr>
-      <w:bookmarkStart w:id="6" w:name="_Toc498416551"/>
+      <w:bookmarkStart w:id="5" w:name="_Toc498416551"/>
       <w:r>
         <w:t xml:space="preserve">First </w:t>
       </w:r>
@@ -2968,7 +2966,7 @@
       <w:r>
         <w:t xml:space="preserve"> Architecture Concept</w:t>
       </w:r>
-      <w:bookmarkEnd w:id="6"/>
+      <w:bookmarkEnd w:id="5"/>
     </w:p>
     <w:p>
       <w:r>
@@ -3038,11 +3036,11 @@
         </w:numPr>
         <w:spacing w:before="120"/>
       </w:pPr>
-      <w:bookmarkStart w:id="7" w:name="_Toc498416552"/>
+      <w:bookmarkStart w:id="6" w:name="_Toc498416552"/>
       <w:r>
         <w:t>Programming Language</w:t>
       </w:r>
-      <w:bookmarkEnd w:id="7"/>
+      <w:bookmarkEnd w:id="6"/>
     </w:p>
     <w:p>
       <w:pPr>
@@ -3068,12 +3066,12 @@
           <w:numId w:val="1"/>
         </w:numPr>
       </w:pPr>
-      <w:bookmarkStart w:id="8" w:name="_Toc498416553"/>
+      <w:bookmarkStart w:id="7" w:name="_Toc498416553"/>
       <w:r>
         <w:lastRenderedPageBreak/>
         <w:t>Class Diagram</w:t>
       </w:r>
-      <w:bookmarkEnd w:id="8"/>
+      <w:bookmarkEnd w:id="7"/>
     </w:p>
     <w:p>
       <w:pPr>
@@ -3096,12 +3094,12 @@
           <w:numId w:val="1"/>
         </w:numPr>
       </w:pPr>
-      <w:bookmarkStart w:id="9" w:name="_Toc498416554"/>
+      <w:bookmarkStart w:id="8" w:name="_Toc498416554"/>
       <w:r>
         <w:lastRenderedPageBreak/>
         <w:t>Class Responsibilities</w:t>
       </w:r>
-      <w:bookmarkEnd w:id="9"/>
+      <w:bookmarkEnd w:id="8"/>
     </w:p>
     <w:p>
       <w:r>
@@ -3116,12 +3114,12 @@
           <w:numId w:val="1"/>
         </w:numPr>
       </w:pPr>
-      <w:bookmarkStart w:id="10" w:name="_Toc498416555"/>
+      <w:bookmarkStart w:id="9" w:name="_Toc498416555"/>
       <w:r>
         <w:lastRenderedPageBreak/>
         <w:t>Interaction Diagram</w:t>
       </w:r>
-      <w:bookmarkEnd w:id="10"/>
+      <w:bookmarkEnd w:id="9"/>
     </w:p>
     <w:p>
       <w:pPr>
@@ -3131,11 +3129,11 @@
           <w:numId w:val="1"/>
         </w:numPr>
       </w:pPr>
-      <w:bookmarkStart w:id="11" w:name="_Toc498416556"/>
+      <w:bookmarkStart w:id="10" w:name="_Toc498416556"/>
       <w:r>
         <w:t>Glossary</w:t>
       </w:r>
-      <w:bookmarkEnd w:id="11"/>
+      <w:bookmarkEnd w:id="10"/>
     </w:p>
     <w:p/>
     <w:tbl>
@@ -3348,19 +3346,114 @@
           <w:numId w:val="1"/>
         </w:numPr>
       </w:pPr>
-      <w:bookmarkStart w:id="12" w:name="_Toc498416557"/>
+      <w:bookmarkStart w:id="11" w:name="_Toc498416557"/>
       <w:r>
         <w:lastRenderedPageBreak/>
         <w:t>GUI-Design</w:t>
       </w:r>
+      <w:bookmarkStart w:id="12" w:name="_GoBack"/>
+      <w:bookmarkEnd w:id="11"/>
       <w:bookmarkEnd w:id="12"/>
+    </w:p>
+    <w:p>
+      <w:r>
+        <w:t xml:space="preserve">Much of the screen will be taken up by the three layers. In the example above all three look the same, but in the proper version there will be different ground textures and path layouts. </w:t>
+      </w:r>
+    </w:p>
+    <w:p/>
+    <w:p>
+      <w:r>
+        <w:t>On the bottom left there are buttons for each of the towers the player can build. Once clicked, the player can hover his mouse over any part of the map, and there will be a square overlaid at the mouse pointer. This square is green if the tower may be built at that position. If the player does not have the gold, there is already a tower there or he is hovering above a path tile, then the square is red.</w:t>
+      </w:r>
+    </w:p>
+    <w:p>
+      <w:r>
+        <w:t>If the square is green, then the player can use another left click to build the tower at his mouse’s current position. He or she may also at any time cancel his build action by right clicking.</w:t>
+      </w:r>
+    </w:p>
+    <w:p/>
+    <w:p>
+      <w:r>
+        <w:t>Next to the tower buttons, there are two none-interactive labels that show the players remaining hit points as well as his accumulated gold.</w:t>
+      </w:r>
+    </w:p>
+    <w:p/>
+    <w:p>
+      <w:r>
+        <w:t>On the bottom right, there are two large buttons that are both unclickable by default. The call next wave button gets enabled once all enemies of the current wave have been destroyed. Clicking on it prompts the next wave to begin.</w:t>
+      </w:r>
+    </w:p>
+    <w:p/>
+    <w:p>
+      <w:r>
+        <w:t xml:space="preserve">The tower upgrade button gets enabled when the player has selected a tower on one of the layers by left clicking on it and he or she has enough gold to afford the tower upgrade. </w:t>
+      </w:r>
+    </w:p>
+    <w:p/>
+    <w:p>
+      <w:r>
+        <w:rPr>
+          <w:noProof/>
+          <w:lang w:val="en-GB" w:eastAsia="en-GB"/>
+        </w:rPr>
+        <w:drawing>
+          <wp:inline distT="0" distB="0" distL="0" distR="0" wp14:anchorId="20394736" wp14:editId="23126A07">
+            <wp:extent cx="5717540" cy="2290445"/>
+            <wp:effectExtent l="50800" t="50800" r="48260" b="46355"/>
+            <wp:docPr id="2" name="Picture 2" descr="v1%20-%20menu%20started.png"/>
+            <wp:cNvGraphicFramePr>
+              <a:graphicFrameLocks xmlns:a="http://schemas.openxmlformats.org/drawingml/2006/main" noChangeAspect="1"/>
+            </wp:cNvGraphicFramePr>
+            <a:graphic xmlns:a="http://schemas.openxmlformats.org/drawingml/2006/main">
+              <a:graphicData uri="http://schemas.openxmlformats.org/drawingml/2006/picture">
+                <pic:pic xmlns:pic="http://schemas.openxmlformats.org/drawingml/2006/picture">
+                  <pic:nvPicPr>
+                    <pic:cNvPr id="0" name="Picture 2" descr="v1%20-%20menu%20started.png"/>
+                    <pic:cNvPicPr>
+                      <a:picLocks noChangeAspect="1" noChangeArrowheads="1"/>
+                    </pic:cNvPicPr>
+                  </pic:nvPicPr>
+                  <pic:blipFill>
+                    <a:blip r:embed="rId10">
+                      <a:extLst>
+                        <a:ext uri="{28A0092B-C50C-407E-A947-70E740481C1C}">
+                          <a14:useLocalDpi xmlns:a14="http://schemas.microsoft.com/office/drawing/2010/main" val="0"/>
+                        </a:ext>
+                      </a:extLst>
+                    </a:blip>
+                    <a:srcRect/>
+                    <a:stretch>
+                      <a:fillRect/>
+                    </a:stretch>
+                  </pic:blipFill>
+                  <pic:spPr bwMode="auto">
+                    <a:xfrm>
+                      <a:off x="0" y="0"/>
+                      <a:ext cx="5717540" cy="2290445"/>
+                    </a:xfrm>
+                    <a:prstGeom prst="rect">
+                      <a:avLst/>
+                    </a:prstGeom>
+                    <a:noFill/>
+                    <a:ln w="38100">
+                      <a:solidFill>
+                        <a:schemeClr val="tx1"/>
+                      </a:solidFill>
+                    </a:ln>
+                  </pic:spPr>
+                </pic:pic>
+              </a:graphicData>
+            </a:graphic>
+          </wp:inline>
+        </w:drawing>
+      </w:r>
     </w:p>
     <w:p/>
     <w:sectPr>
-      <w:headerReference w:type="default" r:id="rId10"/>
-      <w:footerReference w:type="even" r:id="rId11"/>
-      <w:footerReference w:type="default" r:id="rId12"/>
-      <w:headerReference w:type="first" r:id="rId13"/>
+      <w:headerReference w:type="default" r:id="rId11"/>
+      <w:footerReference w:type="even" r:id="rId12"/>
+      <w:footerReference w:type="default" r:id="rId13"/>
+      <w:headerReference w:type="first" r:id="rId14"/>
       <w:pgSz w:w="11900" w:h="16840"/>
       <w:pgMar w:top="1440" w:right="1440" w:bottom="1440" w:left="1440" w:header="708" w:footer="708" w:gutter="0"/>
       <w:cols w:space="708"/>
@@ -3461,7 +3554,7 @@
         <w:rStyle w:val="PageNumber"/>
         <w:noProof/>
       </w:rPr>
-      <w:t>3</w:t>
+      <w:t>9</w:t>
     </w:r>
     <w:r>
       <w:rPr>
@@ -3715,6 +3808,119 @@
     </w:lvl>
   </w:abstractNum>
   <w:abstractNum w:abstractNumId="1">
+    <w:nsid w:val="1A765900"/>
+    <w:multiLevelType w:val="hybridMultilevel"/>
+    <w:tmpl w:val="57303450"/>
+    <w:lvl w:ilvl="0" w:tplc="08090001">
+      <w:start w:val="1"/>
+      <w:numFmt w:val="bullet"/>
+      <w:lvlText w:val=""/>
+      <w:lvlJc w:val="left"/>
+      <w:pPr>
+        <w:ind w:left="720" w:hanging="360"/>
+      </w:pPr>
+      <w:rPr>
+        <w:rFonts w:ascii="Symbol" w:hAnsi="Symbol" w:hint="default"/>
+      </w:rPr>
+    </w:lvl>
+    <w:lvl w:ilvl="1" w:tplc="08090003" w:tentative="1">
+      <w:start w:val="1"/>
+      <w:numFmt w:val="bullet"/>
+      <w:lvlText w:val="o"/>
+      <w:lvlJc w:val="left"/>
+      <w:pPr>
+        <w:ind w:left="1440" w:hanging="360"/>
+      </w:pPr>
+      <w:rPr>
+        <w:rFonts w:ascii="Courier New" w:hAnsi="Courier New" w:cs="Courier New" w:hint="default"/>
+      </w:rPr>
+    </w:lvl>
+    <w:lvl w:ilvl="2" w:tplc="08090005" w:tentative="1">
+      <w:start w:val="1"/>
+      <w:numFmt w:val="bullet"/>
+      <w:lvlText w:val=""/>
+      <w:lvlJc w:val="left"/>
+      <w:pPr>
+        <w:ind w:left="2160" w:hanging="360"/>
+      </w:pPr>
+      <w:rPr>
+        <w:rFonts w:ascii="Wingdings" w:hAnsi="Wingdings" w:hint="default"/>
+      </w:rPr>
+    </w:lvl>
+    <w:lvl w:ilvl="3" w:tplc="08090001" w:tentative="1">
+      <w:start w:val="1"/>
+      <w:numFmt w:val="bullet"/>
+      <w:lvlText w:val=""/>
+      <w:lvlJc w:val="left"/>
+      <w:pPr>
+        <w:ind w:left="2880" w:hanging="360"/>
+      </w:pPr>
+      <w:rPr>
+        <w:rFonts w:ascii="Symbol" w:hAnsi="Symbol" w:hint="default"/>
+      </w:rPr>
+    </w:lvl>
+    <w:lvl w:ilvl="4" w:tplc="08090003" w:tentative="1">
+      <w:start w:val="1"/>
+      <w:numFmt w:val="bullet"/>
+      <w:lvlText w:val="o"/>
+      <w:lvlJc w:val="left"/>
+      <w:pPr>
+        <w:ind w:left="3600" w:hanging="360"/>
+      </w:pPr>
+      <w:rPr>
+        <w:rFonts w:ascii="Courier New" w:hAnsi="Courier New" w:cs="Courier New" w:hint="default"/>
+      </w:rPr>
+    </w:lvl>
+    <w:lvl w:ilvl="5" w:tplc="08090005" w:tentative="1">
+      <w:start w:val="1"/>
+      <w:numFmt w:val="bullet"/>
+      <w:lvlText w:val=""/>
+      <w:lvlJc w:val="left"/>
+      <w:pPr>
+        <w:ind w:left="4320" w:hanging="360"/>
+      </w:pPr>
+      <w:rPr>
+        <w:rFonts w:ascii="Wingdings" w:hAnsi="Wingdings" w:hint="default"/>
+      </w:rPr>
+    </w:lvl>
+    <w:lvl w:ilvl="6" w:tplc="08090001" w:tentative="1">
+      <w:start w:val="1"/>
+      <w:numFmt w:val="bullet"/>
+      <w:lvlText w:val=""/>
+      <w:lvlJc w:val="left"/>
+      <w:pPr>
+        <w:ind w:left="5040" w:hanging="360"/>
+      </w:pPr>
+      <w:rPr>
+        <w:rFonts w:ascii="Symbol" w:hAnsi="Symbol" w:hint="default"/>
+      </w:rPr>
+    </w:lvl>
+    <w:lvl w:ilvl="7" w:tplc="08090003" w:tentative="1">
+      <w:start w:val="1"/>
+      <w:numFmt w:val="bullet"/>
+      <w:lvlText w:val="o"/>
+      <w:lvlJc w:val="left"/>
+      <w:pPr>
+        <w:ind w:left="5760" w:hanging="360"/>
+      </w:pPr>
+      <w:rPr>
+        <w:rFonts w:ascii="Courier New" w:hAnsi="Courier New" w:cs="Courier New" w:hint="default"/>
+      </w:rPr>
+    </w:lvl>
+    <w:lvl w:ilvl="8" w:tplc="08090005" w:tentative="1">
+      <w:start w:val="1"/>
+      <w:numFmt w:val="bullet"/>
+      <w:lvlText w:val=""/>
+      <w:lvlJc w:val="left"/>
+      <w:pPr>
+        <w:ind w:left="6480" w:hanging="360"/>
+      </w:pPr>
+      <w:rPr>
+        <w:rFonts w:ascii="Wingdings" w:hAnsi="Wingdings" w:hint="default"/>
+      </w:rPr>
+    </w:lvl>
+  </w:abstractNum>
+  <w:abstractNum w:abstractNumId="2">
     <w:nsid w:val="20243741"/>
     <w:multiLevelType w:val="hybridMultilevel"/>
     <w:tmpl w:val="D256CD0E"/>
@@ -3827,7 +4033,7 @@
       </w:rPr>
     </w:lvl>
   </w:abstractNum>
-  <w:abstractNum w:abstractNumId="2">
+  <w:abstractNum w:abstractNumId="3">
     <w:nsid w:val="23954BFB"/>
     <w:multiLevelType w:val="hybridMultilevel"/>
     <w:tmpl w:val="DEE0F750"/>
@@ -3940,7 +4146,7 @@
       </w:rPr>
     </w:lvl>
   </w:abstractNum>
-  <w:abstractNum w:abstractNumId="3">
+  <w:abstractNum w:abstractNumId="4">
     <w:nsid w:val="241D2D5F"/>
     <w:multiLevelType w:val="hybridMultilevel"/>
     <w:tmpl w:val="A0742C1E"/>
@@ -4053,7 +4259,7 @@
       </w:rPr>
     </w:lvl>
   </w:abstractNum>
-  <w:abstractNum w:abstractNumId="4">
+  <w:abstractNum w:abstractNumId="5">
     <w:nsid w:val="24F45D22"/>
     <w:multiLevelType w:val="hybridMultilevel"/>
     <w:tmpl w:val="FBD83B7A"/>
@@ -4142,7 +4348,7 @@
       </w:pPr>
     </w:lvl>
   </w:abstractNum>
-  <w:abstractNum w:abstractNumId="5">
+  <w:abstractNum w:abstractNumId="6">
     <w:nsid w:val="303933B2"/>
     <w:multiLevelType w:val="multilevel"/>
     <w:tmpl w:val="0407001F"/>
@@ -4228,7 +4434,7 @@
       </w:pPr>
     </w:lvl>
   </w:abstractNum>
-  <w:abstractNum w:abstractNumId="6">
+  <w:abstractNum w:abstractNumId="7">
     <w:nsid w:val="36EF3D4E"/>
     <w:multiLevelType w:val="hybridMultilevel"/>
     <w:tmpl w:val="9124ADCC"/>
@@ -4317,7 +4523,7 @@
       </w:pPr>
     </w:lvl>
   </w:abstractNum>
-  <w:abstractNum w:abstractNumId="7">
+  <w:abstractNum w:abstractNumId="8">
     <w:nsid w:val="469A3D9D"/>
     <w:multiLevelType w:val="hybridMultilevel"/>
     <w:tmpl w:val="348419AC"/>
@@ -4406,7 +4612,7 @@
       </w:pPr>
     </w:lvl>
   </w:abstractNum>
-  <w:abstractNum w:abstractNumId="8">
+  <w:abstractNum w:abstractNumId="9">
     <w:nsid w:val="46DB1555"/>
     <w:multiLevelType w:val="multilevel"/>
     <w:tmpl w:val="F1DE6620"/>
@@ -4527,7 +4733,7 @@
       </w:rPr>
     </w:lvl>
   </w:abstractNum>
-  <w:abstractNum w:abstractNumId="9">
+  <w:abstractNum w:abstractNumId="10">
     <w:nsid w:val="4EA25ED7"/>
     <w:multiLevelType w:val="hybridMultilevel"/>
     <w:tmpl w:val="DA4413E2"/>
@@ -4616,7 +4822,7 @@
       </w:pPr>
     </w:lvl>
   </w:abstractNum>
-  <w:abstractNum w:abstractNumId="10">
+  <w:abstractNum w:abstractNumId="11">
     <w:nsid w:val="5F034A41"/>
     <w:multiLevelType w:val="hybridMultilevel"/>
     <w:tmpl w:val="D95884BE"/>
@@ -4705,7 +4911,7 @@
       </w:pPr>
     </w:lvl>
   </w:abstractNum>
-  <w:abstractNum w:abstractNumId="11">
+  <w:abstractNum w:abstractNumId="12">
     <w:nsid w:val="6FD454AA"/>
     <w:multiLevelType w:val="hybridMultilevel"/>
     <w:tmpl w:val="4D8444D0"/>
@@ -4794,7 +5000,7 @@
       </w:pPr>
     </w:lvl>
   </w:abstractNum>
-  <w:abstractNum w:abstractNumId="12">
+  <w:abstractNum w:abstractNumId="13">
     <w:nsid w:val="75451CE0"/>
     <w:multiLevelType w:val="hybridMultilevel"/>
     <w:tmpl w:val="09041D58"/>
@@ -4884,42 +5090,45 @@
     </w:lvl>
   </w:abstractNum>
   <w:num w:numId="1">
-    <w:abstractNumId w:val="8"/>
+    <w:abstractNumId w:val="9"/>
   </w:num>
   <w:num w:numId="2">
-    <w:abstractNumId w:val="9"/>
+    <w:abstractNumId w:val="10"/>
   </w:num>
   <w:num w:numId="3">
-    <w:abstractNumId w:val="5"/>
+    <w:abstractNumId w:val="6"/>
   </w:num>
   <w:num w:numId="4">
-    <w:abstractNumId w:val="2"/>
+    <w:abstractNumId w:val="3"/>
   </w:num>
   <w:num w:numId="5">
+    <w:abstractNumId w:val="12"/>
+  </w:num>
+  <w:num w:numId="6">
+    <w:abstractNumId w:val="7"/>
+  </w:num>
+  <w:num w:numId="7">
+    <w:abstractNumId w:val="13"/>
+  </w:num>
+  <w:num w:numId="8">
     <w:abstractNumId w:val="11"/>
   </w:num>
-  <w:num w:numId="6">
-    <w:abstractNumId w:val="6"/>
-  </w:num>
-  <w:num w:numId="7">
-    <w:abstractNumId w:val="12"/>
-  </w:num>
-  <w:num w:numId="8">
-    <w:abstractNumId w:val="10"/>
-  </w:num>
   <w:num w:numId="9">
-    <w:abstractNumId w:val="7"/>
+    <w:abstractNumId w:val="8"/>
   </w:num>
   <w:num w:numId="10">
     <w:abstractNumId w:val="0"/>
   </w:num>
   <w:num w:numId="11">
+    <w:abstractNumId w:val="5"/>
+  </w:num>
+  <w:num w:numId="12">
     <w:abstractNumId w:val="4"/>
   </w:num>
-  <w:num w:numId="12">
-    <w:abstractNumId w:val="3"/>
+  <w:num w:numId="13">
+    <w:abstractNumId w:val="2"/>
   </w:num>
-  <w:num w:numId="13">
+  <w:num w:numId="14">
     <w:abstractNumId w:val="1"/>
   </w:num>
 </w:numbering>
@@ -7217,7 +7426,7 @@
 </file>
 
 <file path=customXml/itemProps1.xml><?xml version="1.0" encoding="utf-8"?>
-<ds:datastoreItem xmlns:ds="http://schemas.openxmlformats.org/officeDocument/2006/customXml" ds:itemID="{5D07791C-BA32-A241-A44D-6847674B594F}">
+<ds:datastoreItem xmlns:ds="http://schemas.openxmlformats.org/officeDocument/2006/customXml" ds:itemID="{7622431F-548E-A243-A263-DC9598799155}">
   <ds:schemaRefs>
     <ds:schemaRef ds:uri="http://schemas.openxmlformats.org/officeDocument/2006/bibliography"/>
   </ds:schemaRefs>

</xml_diff>

<commit_message>
various additions to project management section of project design doc
</commit_message>
<xml_diff>
--- a/documents/milestone3/Project Design.docx
+++ b/documents/milestone3/Project Design.docx
@@ -111,7 +111,27 @@
                                         <w:szCs w:val="28"/>
                                         <w:lang w:val="de-CH"/>
                                       </w:rPr>
-                                      <w:t>S. Bösch, N. Eckhart, R. Emberger and P. Meie</w:t>
+                                      <w:t xml:space="preserve">S. Bösch, N. Eckhart, R. Emberger </w:t>
+                                    </w:r>
+                                    <w:proofErr w:type="spellStart"/>
+                                    <w:r>
+                                      <w:rPr>
+                                        <w:color w:val="595959" w:themeColor="text1" w:themeTint="A6"/>
+                                        <w:sz w:val="28"/>
+                                        <w:szCs w:val="28"/>
+                                        <w:lang w:val="de-CH"/>
+                                      </w:rPr>
+                                      <w:t>and</w:t>
+                                    </w:r>
+                                    <w:proofErr w:type="spellEnd"/>
+                                    <w:r>
+                                      <w:rPr>
+                                        <w:color w:val="595959" w:themeColor="text1" w:themeTint="A6"/>
+                                        <w:sz w:val="28"/>
+                                        <w:szCs w:val="28"/>
+                                        <w:lang w:val="de-CH"/>
+                                      </w:rPr>
+                                      <w:t xml:space="preserve"> P. Meie</w:t>
                                     </w:r>
                                     <w:r>
                                       <w:rPr>
@@ -182,7 +202,7 @@
                   </wp:anchor>
                 </w:drawing>
               </mc:Choice>
-              <mc:Fallback xmlns:cx="http://schemas.microsoft.com/office/drawing/2014/chartex" xmlns:cx1="http://schemas.microsoft.com/office/drawing/2015/9/8/chartex" xmlns:cx2="http://schemas.microsoft.com/office/drawing/2015/10/21/chartex" xmlns:cx3="http://schemas.microsoft.com/office/drawing/2016/5/9/chartex" xmlns:cx4="http://schemas.microsoft.com/office/drawing/2016/5/10/chartex" xmlns:cx5="http://schemas.microsoft.com/office/drawing/2016/5/11/chartex" xmlns:cx6="http://schemas.microsoft.com/office/drawing/2016/5/12/chartex" xmlns:cx7="http://schemas.microsoft.com/office/drawing/2016/5/13/chartex" xmlns:cx8="http://schemas.microsoft.com/office/drawing/2016/5/14/chartex" xmlns:aink="http://schemas.microsoft.com/office/drawing/2016/ink" xmlns:am3d="http://schemas.microsoft.com/office/drawing/2017/model3d" xmlns:w16cid="http://schemas.microsoft.com/office/word/2016/wordml/cid" xmlns:w16se="http://schemas.microsoft.com/office/word/2015/wordml/symex">
+              <mc:Fallback>
                 <w:pict>
                   <v:shapetype w14:anchorId="2838D491" id="_x0000_t202" coordsize="21600,21600" o:spt="202" path="m0,0l0,21600,21600,21600,21600,0xe">
                     <v:stroke joinstyle="miter"/>
@@ -225,7 +245,27 @@
                                   <w:szCs w:val="28"/>
                                   <w:lang w:val="de-CH"/>
                                 </w:rPr>
-                                <w:t>S. Bösch, N. Eckhart, R. Emberger and P. Meie</w:t>
+                                <w:t xml:space="preserve">S. Bösch, N. Eckhart, R. Emberger </w:t>
+                              </w:r>
+                              <w:proofErr w:type="spellStart"/>
+                              <w:r>
+                                <w:rPr>
+                                  <w:color w:val="595959" w:themeColor="text1" w:themeTint="A6"/>
+                                  <w:sz w:val="28"/>
+                                  <w:szCs w:val="28"/>
+                                  <w:lang w:val="de-CH"/>
+                                </w:rPr>
+                                <w:t>and</w:t>
+                              </w:r>
+                              <w:proofErr w:type="spellEnd"/>
+                              <w:r>
+                                <w:rPr>
+                                  <w:color w:val="595959" w:themeColor="text1" w:themeTint="A6"/>
+                                  <w:sz w:val="28"/>
+                                  <w:szCs w:val="28"/>
+                                  <w:lang w:val="de-CH"/>
+                                </w:rPr>
+                                <w:t xml:space="preserve"> P. Meie</w:t>
                               </w:r>
                               <w:r>
                                 <w:rPr>
@@ -453,13 +493,9 @@
                   </wp:anchor>
                 </w:drawing>
               </mc:Choice>
-              <mc:Fallback xmlns:cx="http://schemas.microsoft.com/office/drawing/2014/chartex" xmlns:cx1="http://schemas.microsoft.com/office/drawing/2015/9/8/chartex" xmlns:cx2="http://schemas.microsoft.com/office/drawing/2015/10/21/chartex" xmlns:cx3="http://schemas.microsoft.com/office/drawing/2016/5/9/chartex" xmlns:cx4="http://schemas.microsoft.com/office/drawing/2016/5/10/chartex" xmlns:cx5="http://schemas.microsoft.com/office/drawing/2016/5/11/chartex" xmlns:cx6="http://schemas.microsoft.com/office/drawing/2016/5/12/chartex" xmlns:cx7="http://schemas.microsoft.com/office/drawing/2016/5/13/chartex" xmlns:cx8="http://schemas.microsoft.com/office/drawing/2016/5/14/chartex" xmlns:aink="http://schemas.microsoft.com/office/drawing/2016/ink" xmlns:am3d="http://schemas.microsoft.com/office/drawing/2017/model3d" xmlns:w16cid="http://schemas.microsoft.com/office/word/2016/wordml/cid" xmlns:w16se="http://schemas.microsoft.com/office/word/2015/wordml/symex">
+              <mc:Fallback>
                 <w:pict>
-                  <v:shapetype w14:anchorId="7DDC4C5E" id="_x0000_t202" coordsize="21600,21600" o:spt="202" path="m,l,21600r21600,l21600,xe">
-                    <v:stroke joinstyle="miter"/>
-                    <v:path gradientshapeok="t" o:connecttype="rect"/>
-                  </v:shapetype>
-                  <v:shape id="Text Box 154" o:spid="_x0000_s1027" type="#_x0000_t202" style="position:absolute;margin-left:0;margin-top:0;width:8in;height:286.5pt;z-index:251659264;visibility:visible;mso-wrap-style:square;mso-width-percent:941;mso-height-percent:363;mso-top-percent:300;mso-wrap-distance-left:9pt;mso-wrap-distance-top:0;mso-wrap-distance-right:9pt;mso-wrap-distance-bottom:0;mso-position-horizontal:center;mso-position-horizontal-relative:page;mso-position-vertical-relative:page;mso-width-percent:941;mso-height-percent:363;mso-top-percent:300;mso-width-relative:page;mso-height-relative:page;v-text-anchor:bottom" o:gfxdata="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" filled="f" stroked="f" strokeweight=".5pt">
+                  <v:shape w14:anchorId="7DDC4C5E" id="Text Box 154" o:spid="_x0000_s1027" type="#_x0000_t202" style="position:absolute;margin-left:0;margin-top:0;width:8in;height:286.5pt;z-index:251659264;visibility:visible;mso-wrap-style:square;mso-width-percent:941;mso-height-percent:363;mso-top-percent:300;mso-wrap-distance-left:9pt;mso-wrap-distance-top:0;mso-wrap-distance-right:9pt;mso-wrap-distance-bottom:0;mso-position-horizontal:center;mso-position-horizontal-relative:page;mso-position-vertical-relative:page;mso-width-percent:941;mso-height-percent:363;mso-top-percent:300;mso-width-relative:page;mso-height-relative:page;v-text-anchor:bottom" o:gfxdata="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" filled="f" stroked="f" strokeweight=".5pt">
                     <v:textbox inset="126pt,0,54pt,0">
                       <w:txbxContent>
                         <w:p>
@@ -702,7 +738,7 @@
             </w:rPr>
             <w:fldChar w:fldCharType="separate"/>
           </w:r>
-          <w:hyperlink w:anchor="_Toc498416546" w:history="1">
+          <w:hyperlink w:anchor="_Toc498783207" w:history="1">
             <w:r>
               <w:rPr>
                 <w:rStyle w:val="Hyperlink"/>
@@ -746,7 +782,7 @@
                 <w:noProof/>
                 <w:webHidden/>
               </w:rPr>
-              <w:instrText xml:space="preserve"> PAGEREF _Toc498416546 \h </w:instrText>
+              <w:instrText xml:space="preserve"> PAGEREF _Toc498783207 \h </w:instrText>
             </w:r>
             <w:r>
               <w:rPr>
@@ -794,7 +830,7 @@
               <w:lang w:val="en-GB" w:eastAsia="en-GB"/>
             </w:rPr>
           </w:pPr>
-          <w:hyperlink w:anchor="_Toc498416547" w:history="1">
+          <w:hyperlink w:anchor="_Toc498783208" w:history="1">
             <w:r>
               <w:rPr>
                 <w:rStyle w:val="Hyperlink"/>
@@ -819,7 +855,7 @@
                 <w:rStyle w:val="Hyperlink"/>
                 <w:noProof/>
               </w:rPr>
-              <w:t>Previous Activities</w:t>
+              <w:t>Current stand</w:t>
             </w:r>
             <w:r>
               <w:rPr>
@@ -840,7 +876,7 @@
                 <w:noProof/>
                 <w:webHidden/>
               </w:rPr>
-              <w:instrText xml:space="preserve"> PAGEREF _Toc498416547 \h </w:instrText>
+              <w:instrText xml:space="preserve"> PAGEREF _Toc498783208 \h </w:instrText>
             </w:r>
             <w:r>
               <w:rPr>
@@ -888,7 +924,7 @@
               <w:lang w:val="en-GB" w:eastAsia="en-GB"/>
             </w:rPr>
           </w:pPr>
-          <w:hyperlink w:anchor="_Toc498416548" w:history="1">
+          <w:hyperlink w:anchor="_Toc498783209" w:history="1">
             <w:r>
               <w:rPr>
                 <w:rStyle w:val="Hyperlink"/>
@@ -913,7 +949,7 @@
                 <w:rStyle w:val="Hyperlink"/>
                 <w:noProof/>
               </w:rPr>
-              <w:t>Time Comparison</w:t>
+              <w:t>Review Iteration #4</w:t>
             </w:r>
             <w:r>
               <w:rPr>
@@ -934,7 +970,7 @@
                 <w:noProof/>
                 <w:webHidden/>
               </w:rPr>
-              <w:instrText xml:space="preserve"> PAGEREF _Toc498416548 \h </w:instrText>
+              <w:instrText xml:space="preserve"> PAGEREF _Toc498783209 \h </w:instrText>
             </w:r>
             <w:r>
               <w:rPr>
@@ -982,7 +1018,7 @@
               <w:lang w:val="en-GB" w:eastAsia="en-GB"/>
             </w:rPr>
           </w:pPr>
-          <w:hyperlink w:anchor="_Toc498416549" w:history="1">
+          <w:hyperlink w:anchor="_Toc498783210" w:history="1">
             <w:r>
               <w:rPr>
                 <w:rStyle w:val="Hyperlink"/>
@@ -1007,7 +1043,7 @@
                 <w:rStyle w:val="Hyperlink"/>
                 <w:noProof/>
               </w:rPr>
-              <w:t>Risk List</w:t>
+              <w:t>Time Comparison</w:t>
             </w:r>
             <w:r>
               <w:rPr>
@@ -1028,7 +1064,7 @@
                 <w:noProof/>
                 <w:webHidden/>
               </w:rPr>
-              <w:instrText xml:space="preserve"> PAGEREF _Toc498416549 \h </w:instrText>
+              <w:instrText xml:space="preserve"> PAGEREF _Toc498783210 \h </w:instrText>
             </w:r>
             <w:r>
               <w:rPr>
@@ -1048,97 +1084,7 @@
                 <w:noProof/>
                 <w:webHidden/>
               </w:rPr>
-              <w:t>4</w:t>
-            </w:r>
-            <w:r>
-              <w:rPr>
-                <w:noProof/>
-                <w:webHidden/>
-              </w:rPr>
-              <w:fldChar w:fldCharType="end"/>
-            </w:r>
-          </w:hyperlink>
-        </w:p>
-        <w:p>
-          <w:pPr>
-            <w:pStyle w:val="TOC1"/>
-            <w:tabs>
-              <w:tab w:val="left" w:pos="480"/>
-              <w:tab w:val="right" w:leader="dot" w:pos="9010"/>
-            </w:tabs>
-            <w:rPr>
-              <w:rFonts w:eastAsiaTheme="minorEastAsia"/>
-              <w:b w:val="0"/>
-              <w:bCs w:val="0"/>
-              <w:noProof/>
-              <w:lang w:val="en-GB" w:eastAsia="en-GB"/>
-            </w:rPr>
-          </w:pPr>
-          <w:hyperlink w:anchor="_Toc498416550" w:history="1">
-            <w:r>
-              <w:rPr>
-                <w:rStyle w:val="Hyperlink"/>
-                <w:noProof/>
-              </w:rPr>
-              <w:t>2.</w:t>
-            </w:r>
-            <w:r>
-              <w:rPr>
-                <w:rFonts w:eastAsiaTheme="minorEastAsia"/>
-                <w:b w:val="0"/>
-                <w:bCs w:val="0"/>
-                <w:noProof/>
-                <w:lang w:val="en-GB" w:eastAsia="en-GB"/>
-              </w:rPr>
-              <w:tab/>
-            </w:r>
-            <w:r>
-              <w:rPr>
-                <w:rStyle w:val="Hyperlink"/>
-                <w:noProof/>
-              </w:rPr>
-              <w:t>Architecture</w:t>
-            </w:r>
-            <w:r>
-              <w:rPr>
-                <w:noProof/>
-                <w:webHidden/>
-              </w:rPr>
-              <w:tab/>
-            </w:r>
-            <w:r>
-              <w:rPr>
-                <w:noProof/>
-                <w:webHidden/>
-              </w:rPr>
-              <w:fldChar w:fldCharType="begin"/>
-            </w:r>
-            <w:r>
-              <w:rPr>
-                <w:noProof/>
-                <w:webHidden/>
-              </w:rPr>
-              <w:instrText xml:space="preserve"> PAGEREF _Toc498416550 \h </w:instrText>
-            </w:r>
-            <w:r>
-              <w:rPr>
-                <w:noProof/>
-                <w:webHidden/>
-              </w:rPr>
-            </w:r>
-            <w:r>
-              <w:rPr>
-                <w:noProof/>
-                <w:webHidden/>
-              </w:rPr>
-              <w:fldChar w:fldCharType="separate"/>
-            </w:r>
-            <w:r>
-              <w:rPr>
-                <w:noProof/>
-                <w:webHidden/>
-              </w:rPr>
-              <w:t>5</w:t>
+              <w:t>3</w:t>
             </w:r>
             <w:r>
               <w:rPr>
@@ -1166,13 +1112,13 @@
               <w:lang w:val="en-GB" w:eastAsia="en-GB"/>
             </w:rPr>
           </w:pPr>
-          <w:hyperlink w:anchor="_Toc498416551" w:history="1">
+          <w:hyperlink w:anchor="_Toc498783211" w:history="1">
             <w:r>
               <w:rPr>
                 <w:rStyle w:val="Hyperlink"/>
                 <w:noProof/>
               </w:rPr>
-              <w:t>2.1.</w:t>
+              <w:t>1.4.</w:t>
             </w:r>
             <w:r>
               <w:rPr>
@@ -1191,7 +1137,7 @@
                 <w:rStyle w:val="Hyperlink"/>
                 <w:noProof/>
               </w:rPr>
-              <w:t>First Package Architecture Concept</w:t>
+              <w:t>Risk List</w:t>
             </w:r>
             <w:r>
               <w:rPr>
@@ -1212,7 +1158,97 @@
                 <w:noProof/>
                 <w:webHidden/>
               </w:rPr>
-              <w:instrText xml:space="preserve"> PAGEREF _Toc498416551 \h </w:instrText>
+              <w:instrText xml:space="preserve"> PAGEREF _Toc498783211 \h </w:instrText>
+            </w:r>
+            <w:r>
+              <w:rPr>
+                <w:noProof/>
+                <w:webHidden/>
+              </w:rPr>
+            </w:r>
+            <w:r>
+              <w:rPr>
+                <w:noProof/>
+                <w:webHidden/>
+              </w:rPr>
+              <w:fldChar w:fldCharType="separate"/>
+            </w:r>
+            <w:r>
+              <w:rPr>
+                <w:noProof/>
+                <w:webHidden/>
+              </w:rPr>
+              <w:t>4</w:t>
+            </w:r>
+            <w:r>
+              <w:rPr>
+                <w:noProof/>
+                <w:webHidden/>
+              </w:rPr>
+              <w:fldChar w:fldCharType="end"/>
+            </w:r>
+          </w:hyperlink>
+        </w:p>
+        <w:p>
+          <w:pPr>
+            <w:pStyle w:val="TOC1"/>
+            <w:tabs>
+              <w:tab w:val="left" w:pos="480"/>
+              <w:tab w:val="right" w:leader="dot" w:pos="9010"/>
+            </w:tabs>
+            <w:rPr>
+              <w:rFonts w:eastAsiaTheme="minorEastAsia"/>
+              <w:b w:val="0"/>
+              <w:bCs w:val="0"/>
+              <w:noProof/>
+              <w:lang w:val="en-GB" w:eastAsia="en-GB"/>
+            </w:rPr>
+          </w:pPr>
+          <w:hyperlink w:anchor="_Toc498783212" w:history="1">
+            <w:r>
+              <w:rPr>
+                <w:rStyle w:val="Hyperlink"/>
+                <w:noProof/>
+              </w:rPr>
+              <w:t>2.</w:t>
+            </w:r>
+            <w:r>
+              <w:rPr>
+                <w:rFonts w:eastAsiaTheme="minorEastAsia"/>
+                <w:b w:val="0"/>
+                <w:bCs w:val="0"/>
+                <w:noProof/>
+                <w:lang w:val="en-GB" w:eastAsia="en-GB"/>
+              </w:rPr>
+              <w:tab/>
+            </w:r>
+            <w:r>
+              <w:rPr>
+                <w:rStyle w:val="Hyperlink"/>
+                <w:noProof/>
+              </w:rPr>
+              <w:t>Architecture</w:t>
+            </w:r>
+            <w:r>
+              <w:rPr>
+                <w:noProof/>
+                <w:webHidden/>
+              </w:rPr>
+              <w:tab/>
+            </w:r>
+            <w:r>
+              <w:rPr>
+                <w:noProof/>
+                <w:webHidden/>
+              </w:rPr>
+              <w:fldChar w:fldCharType="begin"/>
+            </w:r>
+            <w:r>
+              <w:rPr>
+                <w:noProof/>
+                <w:webHidden/>
+              </w:rPr>
+              <w:instrText xml:space="preserve"> PAGEREF _Toc498783212 \h </w:instrText>
             </w:r>
             <w:r>
               <w:rPr>
@@ -1260,13 +1296,13 @@
               <w:lang w:val="en-GB" w:eastAsia="en-GB"/>
             </w:rPr>
           </w:pPr>
-          <w:hyperlink w:anchor="_Toc498416552" w:history="1">
+          <w:hyperlink w:anchor="_Toc498783213" w:history="1">
             <w:r>
               <w:rPr>
                 <w:rStyle w:val="Hyperlink"/>
                 <w:noProof/>
               </w:rPr>
-              <w:t>2.2.</w:t>
+              <w:t>2.1.</w:t>
             </w:r>
             <w:r>
               <w:rPr>
@@ -1285,6 +1321,100 @@
                 <w:rStyle w:val="Hyperlink"/>
                 <w:noProof/>
               </w:rPr>
+              <w:t>First Package Architecture Concept</w:t>
+            </w:r>
+            <w:r>
+              <w:rPr>
+                <w:noProof/>
+                <w:webHidden/>
+              </w:rPr>
+              <w:tab/>
+            </w:r>
+            <w:r>
+              <w:rPr>
+                <w:noProof/>
+                <w:webHidden/>
+              </w:rPr>
+              <w:fldChar w:fldCharType="begin"/>
+            </w:r>
+            <w:r>
+              <w:rPr>
+                <w:noProof/>
+                <w:webHidden/>
+              </w:rPr>
+              <w:instrText xml:space="preserve"> PAGEREF _Toc498783213 \h </w:instrText>
+            </w:r>
+            <w:r>
+              <w:rPr>
+                <w:noProof/>
+                <w:webHidden/>
+              </w:rPr>
+            </w:r>
+            <w:r>
+              <w:rPr>
+                <w:noProof/>
+                <w:webHidden/>
+              </w:rPr>
+              <w:fldChar w:fldCharType="separate"/>
+            </w:r>
+            <w:r>
+              <w:rPr>
+                <w:noProof/>
+                <w:webHidden/>
+              </w:rPr>
+              <w:t>5</w:t>
+            </w:r>
+            <w:r>
+              <w:rPr>
+                <w:noProof/>
+                <w:webHidden/>
+              </w:rPr>
+              <w:fldChar w:fldCharType="end"/>
+            </w:r>
+          </w:hyperlink>
+        </w:p>
+        <w:p>
+          <w:pPr>
+            <w:pStyle w:val="TOC2"/>
+            <w:tabs>
+              <w:tab w:val="left" w:pos="960"/>
+              <w:tab w:val="right" w:leader="dot" w:pos="9010"/>
+            </w:tabs>
+            <w:rPr>
+              <w:rFonts w:eastAsiaTheme="minorEastAsia"/>
+              <w:b w:val="0"/>
+              <w:bCs w:val="0"/>
+              <w:noProof/>
+              <w:sz w:val="24"/>
+              <w:szCs w:val="24"/>
+              <w:lang w:val="en-GB" w:eastAsia="en-GB"/>
+            </w:rPr>
+          </w:pPr>
+          <w:hyperlink w:anchor="_Toc498783214" w:history="1">
+            <w:r>
+              <w:rPr>
+                <w:rStyle w:val="Hyperlink"/>
+                <w:noProof/>
+              </w:rPr>
+              <w:t>2.2.</w:t>
+            </w:r>
+            <w:r>
+              <w:rPr>
+                <w:rFonts w:eastAsiaTheme="minorEastAsia"/>
+                <w:b w:val="0"/>
+                <w:bCs w:val="0"/>
+                <w:noProof/>
+                <w:sz w:val="24"/>
+                <w:szCs w:val="24"/>
+                <w:lang w:val="en-GB" w:eastAsia="en-GB"/>
+              </w:rPr>
+              <w:tab/>
+            </w:r>
+            <w:r>
+              <w:rPr>
+                <w:rStyle w:val="Hyperlink"/>
+                <w:noProof/>
+              </w:rPr>
               <w:t>Programming Language</w:t>
             </w:r>
             <w:r>
@@ -1306,7 +1436,7 @@
                 <w:noProof/>
                 <w:webHidden/>
               </w:rPr>
-              <w:instrText xml:space="preserve"> PAGEREF _Toc498416552 \h </w:instrText>
+              <w:instrText xml:space="preserve"> PAGEREF _Toc498783214 \h </w:instrText>
             </w:r>
             <w:r>
               <w:rPr>
@@ -1352,7 +1482,7 @@
               <w:lang w:val="en-GB" w:eastAsia="en-GB"/>
             </w:rPr>
           </w:pPr>
-          <w:hyperlink w:anchor="_Toc498416553" w:history="1">
+          <w:hyperlink w:anchor="_Toc498783215" w:history="1">
             <w:r>
               <w:rPr>
                 <w:rStyle w:val="Hyperlink"/>
@@ -1396,7 +1526,7 @@
                 <w:noProof/>
                 <w:webHidden/>
               </w:rPr>
-              <w:instrText xml:space="preserve"> PAGEREF _Toc498416553 \h </w:instrText>
+              <w:instrText xml:space="preserve"> PAGEREF _Toc498783215 \h </w:instrText>
             </w:r>
             <w:r>
               <w:rPr>
@@ -1442,7 +1572,7 @@
               <w:lang w:val="en-GB" w:eastAsia="en-GB"/>
             </w:rPr>
           </w:pPr>
-          <w:hyperlink w:anchor="_Toc498416554" w:history="1">
+          <w:hyperlink w:anchor="_Toc498783216" w:history="1">
             <w:r>
               <w:rPr>
                 <w:rStyle w:val="Hyperlink"/>
@@ -1486,7 +1616,7 @@
                 <w:noProof/>
                 <w:webHidden/>
               </w:rPr>
-              <w:instrText xml:space="preserve"> PAGEREF _Toc498416554 \h </w:instrText>
+              <w:instrText xml:space="preserve"> PAGEREF _Toc498783216 \h </w:instrText>
             </w:r>
             <w:r>
               <w:rPr>
@@ -1532,7 +1662,7 @@
               <w:lang w:val="en-GB" w:eastAsia="en-GB"/>
             </w:rPr>
           </w:pPr>
-          <w:hyperlink w:anchor="_Toc498416555" w:history="1">
+          <w:hyperlink w:anchor="_Toc498783217" w:history="1">
             <w:r>
               <w:rPr>
                 <w:rStyle w:val="Hyperlink"/>
@@ -1576,7 +1706,7 @@
                 <w:noProof/>
                 <w:webHidden/>
               </w:rPr>
-              <w:instrText xml:space="preserve"> PAGEREF _Toc498416555 \h </w:instrText>
+              <w:instrText xml:space="preserve"> PAGEREF _Toc498783217 \h </w:instrText>
             </w:r>
             <w:r>
               <w:rPr>
@@ -1622,7 +1752,7 @@
               <w:lang w:val="en-GB" w:eastAsia="en-GB"/>
             </w:rPr>
           </w:pPr>
-          <w:hyperlink w:anchor="_Toc498416556" w:history="1">
+          <w:hyperlink w:anchor="_Toc498783218" w:history="1">
             <w:r>
               <w:rPr>
                 <w:rStyle w:val="Hyperlink"/>
@@ -1666,7 +1796,7 @@
                 <w:noProof/>
                 <w:webHidden/>
               </w:rPr>
-              <w:instrText xml:space="preserve"> PAGEREF _Toc498416556 \h </w:instrText>
+              <w:instrText xml:space="preserve"> PAGEREF _Toc498783218 \h </w:instrText>
             </w:r>
             <w:r>
               <w:rPr>
@@ -1686,7 +1816,7 @@
                 <w:noProof/>
                 <w:webHidden/>
               </w:rPr>
-              <w:t>8</w:t>
+              <w:t>9</w:t>
             </w:r>
             <w:r>
               <w:rPr>
@@ -1712,7 +1842,7 @@
               <w:lang w:val="en-GB" w:eastAsia="en-GB"/>
             </w:rPr>
           </w:pPr>
-          <w:hyperlink w:anchor="_Toc498416557" w:history="1">
+          <w:hyperlink w:anchor="_Toc498783219" w:history="1">
             <w:r>
               <w:rPr>
                 <w:rStyle w:val="Hyperlink"/>
@@ -1756,7 +1886,7 @@
                 <w:noProof/>
                 <w:webHidden/>
               </w:rPr>
-              <w:instrText xml:space="preserve"> PAGEREF _Toc498416557 \h </w:instrText>
+              <w:instrText xml:space="preserve"> PAGEREF _Toc498783219 \h </w:instrText>
             </w:r>
             <w:r>
               <w:rPr>
@@ -1776,7 +1906,7 @@
                 <w:noProof/>
                 <w:webHidden/>
               </w:rPr>
-              <w:t>9</w:t>
+              <w:t>10</w:t>
             </w:r>
             <w:r>
               <w:rPr>
@@ -1822,6 +1952,8 @@
         </w:rPr>
         <w:br w:type="page"/>
       </w:r>
+      <w:bookmarkStart w:id="0" w:name="_GoBack"/>
+      <w:bookmarkEnd w:id="0"/>
     </w:p>
     <w:p>
       <w:pPr>
@@ -1831,12 +1963,12 @@
           <w:numId w:val="1"/>
         </w:numPr>
       </w:pPr>
-      <w:bookmarkStart w:id="0" w:name="_Toc498416546"/>
+      <w:bookmarkStart w:id="1" w:name="_Toc498783207"/>
       <w:r>
         <w:lastRenderedPageBreak/>
         <w:t>Project Management</w:t>
       </w:r>
-      <w:bookmarkEnd w:id="0"/>
+      <w:bookmarkEnd w:id="1"/>
     </w:p>
     <w:tbl>
       <w:tblPr>
@@ -2056,14 +2188,34 @@
           <w:numId w:val="1"/>
         </w:numPr>
       </w:pPr>
-      <w:bookmarkStart w:id="1" w:name="_Toc498416547"/>
+      <w:bookmarkStart w:id="2" w:name="_Toc498783208"/>
       <w:r>
-        <w:t xml:space="preserve">Previous </w:t>
+        <w:t>Current stand</w:t>
+      </w:r>
+      <w:bookmarkEnd w:id="2"/>
+    </w:p>
+    <w:p>
+      <w:r>
+        <w:t>With the completion of the fourth iteration, the project now enters the construction phase. All design related parts have been conceptually planned out and summarized in this document. We have already begun with developing some of the basic features such as the game class and loop, the map and layer concepts.</w:t>
       </w:r>
       <w:r>
-        <w:t>Activities</w:t>
+        <w:t xml:space="preserve"> </w:t>
       </w:r>
-      <w:bookmarkEnd w:id="1"/>
+    </w:p>
+    <w:p/>
+    <w:p>
+      <w:pPr>
+        <w:pStyle w:val="Heading2"/>
+        <w:numPr>
+          <w:ilvl w:val="1"/>
+          <w:numId w:val="1"/>
+        </w:numPr>
+      </w:pPr>
+      <w:bookmarkStart w:id="3" w:name="_Toc498783209"/>
+      <w:r>
+        <w:t>Review Iteration #4</w:t>
+      </w:r>
+      <w:bookmarkEnd w:id="3"/>
     </w:p>
     <w:tbl>
       <w:tblPr>
@@ -2298,7 +2450,11 @@
           <w:tcPr>
             <w:tcW w:w="1349" w:type="dxa"/>
           </w:tcPr>
-          <w:p/>
+          <w:p>
+            <w:r>
+              <w:t>3.5hrs</w:t>
+            </w:r>
+          </w:p>
         </w:tc>
       </w:tr>
       <w:tr>
@@ -2347,7 +2503,11 @@
           <w:tcPr>
             <w:tcW w:w="1349" w:type="dxa"/>
           </w:tcPr>
-          <w:p/>
+          <w:p>
+            <w:r>
+              <w:t>8hrs</w:t>
+            </w:r>
+          </w:p>
         </w:tc>
       </w:tr>
       <w:tr>
@@ -2396,7 +2556,11 @@
           <w:tcPr>
             <w:tcW w:w="1349" w:type="dxa"/>
           </w:tcPr>
-          <w:p/>
+          <w:p>
+            <w:r>
+              <w:t>5hrs</w:t>
+            </w:r>
+          </w:p>
         </w:tc>
       </w:tr>
       <w:tr>
@@ -2445,7 +2609,11 @@
           <w:tcPr>
             <w:tcW w:w="1349" w:type="dxa"/>
           </w:tcPr>
-          <w:p/>
+          <w:p>
+            <w:r>
+              <w:t>8hrs</w:t>
+            </w:r>
+          </w:p>
         </w:tc>
       </w:tr>
       <w:tr>
@@ -2494,7 +2662,11 @@
           <w:tcPr>
             <w:tcW w:w="1349" w:type="dxa"/>
           </w:tcPr>
-          <w:p/>
+          <w:p>
+            <w:r>
+              <w:t>3hrs</w:t>
+            </w:r>
+          </w:p>
         </w:tc>
       </w:tr>
       <w:tr>
@@ -2543,7 +2715,11 @@
           <w:tcPr>
             <w:tcW w:w="1349" w:type="dxa"/>
           </w:tcPr>
-          <w:p/>
+          <w:p>
+            <w:r>
+              <w:t>9hrs</w:t>
+            </w:r>
+          </w:p>
         </w:tc>
       </w:tr>
       <w:tr>
@@ -2592,7 +2768,11 @@
           <w:tcPr>
             <w:tcW w:w="1349" w:type="dxa"/>
           </w:tcPr>
-          <w:p/>
+          <w:p>
+            <w:r>
+              <w:t>-</w:t>
+            </w:r>
+          </w:p>
         </w:tc>
       </w:tr>
     </w:tbl>
@@ -2605,20 +2785,17 @@
           <w:numId w:val="1"/>
         </w:numPr>
       </w:pPr>
-      <w:bookmarkStart w:id="2" w:name="_Toc498416548"/>
+      <w:bookmarkStart w:id="4" w:name="_Toc498783210"/>
       <w:r>
         <w:t>Time Comparison</w:t>
       </w:r>
-      <w:bookmarkEnd w:id="2"/>
+      <w:bookmarkEnd w:id="4"/>
     </w:p>
     <w:p>
       <w:r>
-        <w:t>Our effective time expenditures were in expected ranges so we did not need to take any actions to compensate for lost time.</w:t>
+        <w:t>We lost a bit of time in the third iteration due to our design class diagram being more time demanding than expected. We were able to compensate for that in iteration #4 so our effective time expenditures ended up being in acceptable ranges.</w:t>
       </w:r>
     </w:p>
-    <w:p/>
-    <w:p/>
-    <w:p/>
     <w:p>
       <w:pPr>
         <w:pStyle w:val="Heading2"/>
@@ -2627,13 +2804,25 @@
           <w:numId w:val="1"/>
         </w:numPr>
       </w:pPr>
-      <w:bookmarkStart w:id="3" w:name="_Toc498416549"/>
+      <w:bookmarkStart w:id="5" w:name="_Toc498783211"/>
       <w:r>
         <w:lastRenderedPageBreak/>
         <w:t>Risk List</w:t>
       </w:r>
-      <w:bookmarkEnd w:id="3"/>
+      <w:bookmarkEnd w:id="5"/>
     </w:p>
+    <w:p>
+      <w:r>
+        <w:t>Our risk has not undergone any major changes, however since starting coding we have decided that the likelihood of the project complexity exceeding our expectations is fairly low as we now have a general idea of how to implement these features. We have accordingly also lowered the potential impact it might have on our project.</w:t>
+      </w:r>
+    </w:p>
+    <w:p/>
+    <w:p>
+      <w:r>
+        <w:t xml:space="preserve">We have also decided on lowering the potential impact that the temporary loss of a developer might have. We did this because we have all features planned out and thus everybody is able to do any task. </w:t>
+      </w:r>
+    </w:p>
+    <w:p/>
     <w:tbl>
       <w:tblPr>
         <w:tblStyle w:val="GridTable5Dark-Accent1"/>
@@ -2799,7 +2988,7 @@
           </w:tcPr>
           <w:p>
             <w:r>
-              <w:t>High</w:t>
+              <w:t>Medium</w:t>
             </w:r>
           </w:p>
         </w:tc>
@@ -2889,7 +3078,7 @@
           </w:tcPr>
           <w:p>
             <w:r>
-              <w:t>High</w:t>
+              <w:t>Medium</w:t>
             </w:r>
           </w:p>
         </w:tc>
@@ -2897,8 +3086,16 @@
     </w:tbl>
     <w:p>
       <w:pPr>
-        <w:pStyle w:val="Heading1"/>
-      </w:pPr>
+        <w:rPr>
+          <w:i/>
+        </w:rPr>
+      </w:pPr>
+      <w:r>
+        <w:rPr>
+          <w:i/>
+        </w:rPr>
+        <w:t>Risk list as of the 18th of November 2017</w:t>
+      </w:r>
     </w:p>
     <w:p/>
     <w:p/>
@@ -2913,11 +3110,6 @@
     <w:p/>
     <w:p/>
     <w:p/>
-    <w:p/>
-    <w:p/>
-    <w:p/>
-    <w:p/>
-    <w:p/>
     <w:p>
       <w:pPr>
         <w:pStyle w:val="Heading1"/>
@@ -2926,12 +3118,12 @@
           <w:numId w:val="1"/>
         </w:numPr>
       </w:pPr>
-      <w:bookmarkStart w:id="4" w:name="_Toc498416550"/>
+      <w:bookmarkStart w:id="6" w:name="_Toc498783212"/>
       <w:r>
         <w:lastRenderedPageBreak/>
         <w:t>Architecture</w:t>
       </w:r>
-      <w:bookmarkEnd w:id="4"/>
+      <w:bookmarkEnd w:id="6"/>
     </w:p>
     <w:p>
       <w:r>
@@ -2953,7 +3145,7 @@
           <w:numId w:val="1"/>
         </w:numPr>
       </w:pPr>
-      <w:bookmarkStart w:id="5" w:name="_Toc498416551"/>
+      <w:bookmarkStart w:id="7" w:name="_Toc498783213"/>
       <w:r>
         <w:t xml:space="preserve">First </w:t>
       </w:r>
@@ -2966,7 +3158,7 @@
       <w:r>
         <w:t xml:space="preserve"> Architecture Concept</w:t>
       </w:r>
-      <w:bookmarkEnd w:id="5"/>
+      <w:bookmarkEnd w:id="7"/>
     </w:p>
     <w:p>
       <w:r>
@@ -3036,11 +3228,11 @@
         </w:numPr>
         <w:spacing w:before="120"/>
       </w:pPr>
-      <w:bookmarkStart w:id="6" w:name="_Toc498416552"/>
+      <w:bookmarkStart w:id="8" w:name="_Toc498783214"/>
       <w:r>
         <w:t>Programming Language</w:t>
       </w:r>
-      <w:bookmarkEnd w:id="6"/>
+      <w:bookmarkEnd w:id="8"/>
     </w:p>
     <w:p>
       <w:pPr>
@@ -3066,12 +3258,12 @@
           <w:numId w:val="1"/>
         </w:numPr>
       </w:pPr>
-      <w:bookmarkStart w:id="7" w:name="_Toc498416553"/>
+      <w:bookmarkStart w:id="9" w:name="_Toc498783215"/>
       <w:r>
         <w:lastRenderedPageBreak/>
         <w:t>Class Diagram</w:t>
       </w:r>
-      <w:bookmarkEnd w:id="7"/>
+      <w:bookmarkEnd w:id="9"/>
     </w:p>
     <w:p>
       <w:pPr>
@@ -3094,12 +3286,12 @@
           <w:numId w:val="1"/>
         </w:numPr>
       </w:pPr>
-      <w:bookmarkStart w:id="8" w:name="_Toc498416554"/>
+      <w:bookmarkStart w:id="10" w:name="_Toc498783216"/>
       <w:r>
         <w:lastRenderedPageBreak/>
         <w:t>Class Responsibilities</w:t>
       </w:r>
-      <w:bookmarkEnd w:id="8"/>
+      <w:bookmarkEnd w:id="10"/>
     </w:p>
     <w:p>
       <w:r>
@@ -3114,13 +3306,57 @@
           <w:numId w:val="1"/>
         </w:numPr>
       </w:pPr>
-      <w:bookmarkStart w:id="9" w:name="_Toc498416555"/>
+      <w:bookmarkStart w:id="11" w:name="_Toc498783217"/>
       <w:r>
         <w:lastRenderedPageBreak/>
         <w:t>Interaction Diagram</w:t>
       </w:r>
-      <w:bookmarkEnd w:id="9"/>
+      <w:bookmarkEnd w:id="11"/>
     </w:p>
+    <w:p/>
+    <w:p/>
+    <w:p/>
+    <w:p/>
+    <w:p/>
+    <w:p/>
+    <w:p/>
+    <w:p/>
+    <w:p/>
+    <w:p/>
+    <w:p/>
+    <w:p/>
+    <w:p/>
+    <w:p/>
+    <w:p/>
+    <w:p/>
+    <w:p/>
+    <w:p/>
+    <w:p/>
+    <w:p/>
+    <w:p/>
+    <w:p/>
+    <w:p/>
+    <w:p/>
+    <w:p/>
+    <w:p/>
+    <w:p/>
+    <w:p/>
+    <w:p/>
+    <w:p/>
+    <w:p/>
+    <w:p/>
+    <w:p/>
+    <w:p/>
+    <w:p/>
+    <w:p/>
+    <w:p/>
+    <w:p/>
+    <w:p/>
+    <w:p/>
+    <w:p/>
+    <w:p/>
+    <w:p/>
+    <w:p/>
     <w:p>
       <w:pPr>
         <w:pStyle w:val="Heading1"/>
@@ -3129,17 +3365,24 @@
           <w:numId w:val="1"/>
         </w:numPr>
       </w:pPr>
-      <w:bookmarkStart w:id="10" w:name="_Toc498416556"/>
+      <w:bookmarkStart w:id="12" w:name="_Toc498783218"/>
       <w:r>
+        <w:lastRenderedPageBreak/>
         <w:t>Glossary</w:t>
       </w:r>
-      <w:bookmarkEnd w:id="10"/>
+      <w:bookmarkEnd w:id="12"/>
     </w:p>
     <w:p/>
     <w:tbl>
       <w:tblPr>
         <w:tblStyle w:val="GridTable5Dark-Accent1"/>
         <w:tblW w:w="0" w:type="auto"/>
+        <w:tblCellMar>
+          <w:top w:w="142" w:type="dxa"/>
+          <w:left w:w="142" w:type="dxa"/>
+          <w:bottom w:w="142" w:type="dxa"/>
+          <w:right w:w="142" w:type="dxa"/>
+        </w:tblCellMar>
         <w:tblLook w:val="0620" w:firstRow="1" w:lastRow="0" w:firstColumn="0" w:lastColumn="0" w:noHBand="1" w:noVBand="1"/>
       </w:tblPr>
       <w:tblGrid>
@@ -3214,6 +3457,12 @@
               </w:rPr>
               <w:t>The players central structure, the defense of which is the games main objective.</w:t>
             </w:r>
+            <w:r>
+              <w:rPr>
+                <w:color w:val="000000" w:themeColor="text1"/>
+              </w:rPr>
+              <w:t xml:space="preserve"> Also referred to as Castle.</w:t>
+            </w:r>
           </w:p>
         </w:tc>
       </w:tr>
@@ -3327,6 +3576,144 @@
                 <w:color w:val="000000" w:themeColor="text1"/>
               </w:rPr>
               <w:t>Each map has three layers that simultaneously spawn incoming enemies that may jump between these layers.</w:t>
+            </w:r>
+          </w:p>
+        </w:tc>
+      </w:tr>
+      <w:tr>
+        <w:tc>
+          <w:tcPr>
+            <w:tcW w:w="2408" w:type="dxa"/>
+          </w:tcPr>
+          <w:p>
+            <w:pPr>
+              <w:rPr>
+                <w:color w:val="000000" w:themeColor="text1"/>
+              </w:rPr>
+            </w:pPr>
+            <w:r>
+              <w:rPr>
+                <w:color w:val="000000" w:themeColor="text1"/>
+              </w:rPr>
+              <w:t>Treasury (Budget)</w:t>
+            </w:r>
+          </w:p>
+        </w:tc>
+        <w:tc>
+          <w:tcPr>
+            <w:tcW w:w="6602" w:type="dxa"/>
+          </w:tcPr>
+          <w:p>
+            <w:pPr>
+              <w:rPr>
+                <w:color w:val="000000" w:themeColor="text1"/>
+              </w:rPr>
+            </w:pPr>
+            <w:r>
+              <w:rPr>
+                <w:color w:val="000000" w:themeColor="text1"/>
+              </w:rPr>
+              <w:t>The amoun</w:t>
+            </w:r>
+            <w:r>
+              <w:rPr>
+                <w:color w:val="000000" w:themeColor="text1"/>
+              </w:rPr>
+              <w:t>t of g</w:t>
+            </w:r>
+            <w:r>
+              <w:rPr>
+                <w:color w:val="000000" w:themeColor="text1"/>
+              </w:rPr>
+              <w:t>old the player has at any given time. Also refer</w:t>
+            </w:r>
+            <w:r>
+              <w:rPr>
+                <w:color w:val="000000" w:themeColor="text1"/>
+              </w:rPr>
+              <w:t>red to as b</w:t>
+            </w:r>
+            <w:r>
+              <w:rPr>
+                <w:color w:val="000000" w:themeColor="text1"/>
+              </w:rPr>
+              <w:t>udget.</w:t>
+            </w:r>
+          </w:p>
+        </w:tc>
+      </w:tr>
+      <w:tr>
+        <w:tc>
+          <w:tcPr>
+            <w:tcW w:w="2408" w:type="dxa"/>
+          </w:tcPr>
+          <w:p>
+            <w:pPr>
+              <w:rPr>
+                <w:color w:val="000000" w:themeColor="text1"/>
+              </w:rPr>
+            </w:pPr>
+            <w:r>
+              <w:rPr>
+                <w:color w:val="000000" w:themeColor="text1"/>
+              </w:rPr>
+              <w:t>Gold</w:t>
+            </w:r>
+          </w:p>
+        </w:tc>
+        <w:tc>
+          <w:tcPr>
+            <w:tcW w:w="6602" w:type="dxa"/>
+          </w:tcPr>
+          <w:p>
+            <w:pPr>
+              <w:rPr>
+                <w:color w:val="000000" w:themeColor="text1"/>
+              </w:rPr>
+            </w:pPr>
+            <w:r>
+              <w:rPr>
+                <w:color w:val="000000" w:themeColor="text1"/>
+              </w:rPr>
+              <w:t>The currency used in Tower Hopscotch. Gold is obtained by destroying enemies and can be spent on towers and upgrades.</w:t>
+            </w:r>
+          </w:p>
+        </w:tc>
+      </w:tr>
+      <w:tr>
+        <w:tc>
+          <w:tcPr>
+            <w:tcW w:w="2408" w:type="dxa"/>
+          </w:tcPr>
+          <w:p>
+            <w:pPr>
+              <w:rPr>
+                <w:color w:val="000000" w:themeColor="text1"/>
+              </w:rPr>
+            </w:pPr>
+            <w:r>
+              <w:rPr>
+                <w:color w:val="000000" w:themeColor="text1"/>
+              </w:rPr>
+              <w:t>Hit points</w:t>
+            </w:r>
+          </w:p>
+        </w:tc>
+        <w:tc>
+          <w:tcPr>
+            <w:tcW w:w="6602" w:type="dxa"/>
+          </w:tcPr>
+          <w:p>
+            <w:pPr>
+              <w:rPr>
+                <w:color w:val="000000" w:themeColor="text1"/>
+              </w:rPr>
+            </w:pPr>
+            <w:r>
+              <w:rPr>
+                <w:color w:val="000000" w:themeColor="text1"/>
+              </w:rPr>
+              <w:t>Hit points refer to the amount of health an enemy or the players fortress has.</w:t>
             </w:r>
           </w:p>
         </w:tc>
@@ -3346,14 +3733,12 @@
           <w:numId w:val="1"/>
         </w:numPr>
       </w:pPr>
-      <w:bookmarkStart w:id="11" w:name="_Toc498416557"/>
+      <w:bookmarkStart w:id="13" w:name="_Toc498783219"/>
       <w:r>
         <w:lastRenderedPageBreak/>
         <w:t>GUI-Design</w:t>
       </w:r>
-      <w:bookmarkStart w:id="12" w:name="_GoBack"/>
-      <w:bookmarkEnd w:id="11"/>
-      <w:bookmarkEnd w:id="12"/>
+      <w:bookmarkEnd w:id="13"/>
     </w:p>
     <w:p>
       <w:r>
@@ -3380,13 +3765,27 @@
     <w:p/>
     <w:p>
       <w:r>
-        <w:t>On the bottom right, there are two large buttons that are both unclickable by default. The call next wave button gets enabled once all enemies of the current wave have been destroyed. Clicking on it prompts the next wave to begin.</w:t>
+        <w:t xml:space="preserve">On the bottom right, there are two large buttons that are both </w:t>
+      </w:r>
+      <w:r>
+        <w:t>not clickable</w:t>
+      </w:r>
+      <w:r>
+        <w:t xml:space="preserve"> by default. The call next wave button gets enabled once all enemies of the current wave have been destroyed. Clicking on it prompts the next wave to begin.</w:t>
       </w:r>
     </w:p>
     <w:p/>
     <w:p>
       <w:r>
-        <w:t xml:space="preserve">The tower upgrade button gets enabled when the player has selected a tower on one of the layers by left clicking on it and he or she has enough gold to afford the tower upgrade. </w:t>
+        <w:t xml:space="preserve">The tower upgrade button gets enabled when the player has selected a tower on one of the layers by left clicking on it and </w:t>
+      </w:r>
+      <w:proofErr w:type="gramStart"/>
+      <w:r>
+        <w:t>he</w:t>
+      </w:r>
+      <w:proofErr w:type="gramEnd"/>
+      <w:r>
+        <w:t xml:space="preserve"> or she has enough gold to afford the tower upgrade. </w:t>
       </w:r>
     </w:p>
     <w:p/>
@@ -3554,7 +3953,7 @@
         <w:rStyle w:val="PageNumber"/>
         <w:noProof/>
       </w:rPr>
-      <w:t>9</w:t>
+      <w:t>2</w:t>
     </w:r>
     <w:r>
       <w:rPr>
@@ -3615,7 +4014,9 @@
     </w:r>
     <w:r>
       <w:tab/>
-      <w:t>Project Analysis</w:t>
+    </w:r>
+    <w:r>
+      <w:t>Project Design</w:t>
     </w:r>
   </w:p>
 </w:hdr>
@@ -7426,7 +7827,7 @@
 </file>
 
 <file path=customXml/itemProps1.xml><?xml version="1.0" encoding="utf-8"?>
-<ds:datastoreItem xmlns:ds="http://schemas.openxmlformats.org/officeDocument/2006/customXml" ds:itemID="{7622431F-548E-A243-A263-DC9598799155}">
+<ds:datastoreItem xmlns:ds="http://schemas.openxmlformats.org/officeDocument/2006/customXml" ds:itemID="{2FC24EF8-E4A4-C047-B395-540B7EBD35C5}">
   <ds:schemaRefs>
     <ds:schemaRef ds:uri="http://schemas.openxmlformats.org/officeDocument/2006/bibliography"/>
   </ds:schemaRefs>

</xml_diff>

<commit_message>
finished GUI chapter and added class diagram in
</commit_message>
<xml_diff>
--- a/documents/milestone3/Project Design.docx
+++ b/documents/milestone3/Project Design.docx
@@ -1952,8 +1952,6 @@
         </w:rPr>
         <w:br w:type="page"/>
       </w:r>
-      <w:bookmarkStart w:id="0" w:name="_GoBack"/>
-      <w:bookmarkEnd w:id="0"/>
     </w:p>
     <w:p>
       <w:pPr>
@@ -1963,12 +1961,12 @@
           <w:numId w:val="1"/>
         </w:numPr>
       </w:pPr>
-      <w:bookmarkStart w:id="1" w:name="_Toc498783207"/>
+      <w:bookmarkStart w:id="0" w:name="_Toc498783207"/>
       <w:r>
         <w:lastRenderedPageBreak/>
         <w:t>Project Management</w:t>
       </w:r>
-      <w:bookmarkEnd w:id="1"/>
+      <w:bookmarkEnd w:id="0"/>
     </w:p>
     <w:tbl>
       <w:tblPr>
@@ -2188,11 +2186,11 @@
           <w:numId w:val="1"/>
         </w:numPr>
       </w:pPr>
-      <w:bookmarkStart w:id="2" w:name="_Toc498783208"/>
+      <w:bookmarkStart w:id="1" w:name="_Toc498783208"/>
       <w:r>
         <w:t>Current stand</w:t>
       </w:r>
-      <w:bookmarkEnd w:id="2"/>
+      <w:bookmarkEnd w:id="1"/>
     </w:p>
     <w:p>
       <w:r>
@@ -2211,11 +2209,11 @@
           <w:numId w:val="1"/>
         </w:numPr>
       </w:pPr>
-      <w:bookmarkStart w:id="3" w:name="_Toc498783209"/>
+      <w:bookmarkStart w:id="2" w:name="_Toc498783209"/>
       <w:r>
         <w:t>Review Iteration #4</w:t>
       </w:r>
-      <w:bookmarkEnd w:id="3"/>
+      <w:bookmarkEnd w:id="2"/>
     </w:p>
     <w:tbl>
       <w:tblPr>
@@ -2785,11 +2783,11 @@
           <w:numId w:val="1"/>
         </w:numPr>
       </w:pPr>
-      <w:bookmarkStart w:id="4" w:name="_Toc498783210"/>
+      <w:bookmarkStart w:id="3" w:name="_Toc498783210"/>
       <w:r>
         <w:t>Time Comparison</w:t>
       </w:r>
-      <w:bookmarkEnd w:id="4"/>
+      <w:bookmarkEnd w:id="3"/>
     </w:p>
     <w:p>
       <w:r>
@@ -2804,12 +2802,12 @@
           <w:numId w:val="1"/>
         </w:numPr>
       </w:pPr>
-      <w:bookmarkStart w:id="5" w:name="_Toc498783211"/>
+      <w:bookmarkStart w:id="4" w:name="_Toc498783211"/>
       <w:r>
         <w:lastRenderedPageBreak/>
         <w:t>Risk List</w:t>
       </w:r>
-      <w:bookmarkEnd w:id="5"/>
+      <w:bookmarkEnd w:id="4"/>
     </w:p>
     <w:p>
       <w:r>
@@ -3118,12 +3116,12 @@
           <w:numId w:val="1"/>
         </w:numPr>
       </w:pPr>
-      <w:bookmarkStart w:id="6" w:name="_Toc498783212"/>
+      <w:bookmarkStart w:id="5" w:name="_Toc498783212"/>
       <w:r>
         <w:lastRenderedPageBreak/>
         <w:t>Architecture</w:t>
       </w:r>
-      <w:bookmarkEnd w:id="6"/>
+      <w:bookmarkEnd w:id="5"/>
     </w:p>
     <w:p>
       <w:r>
@@ -3145,7 +3143,7 @@
           <w:numId w:val="1"/>
         </w:numPr>
       </w:pPr>
-      <w:bookmarkStart w:id="7" w:name="_Toc498783213"/>
+      <w:bookmarkStart w:id="6" w:name="_Toc498783213"/>
       <w:r>
         <w:t xml:space="preserve">First </w:t>
       </w:r>
@@ -3158,7 +3156,7 @@
       <w:r>
         <w:t xml:space="preserve"> Architecture Concept</w:t>
       </w:r>
-      <w:bookmarkEnd w:id="7"/>
+      <w:bookmarkEnd w:id="6"/>
     </w:p>
     <w:p>
       <w:r>
@@ -3218,34 +3216,6 @@
           </wp:inline>
         </w:drawing>
       </w:r>
-    </w:p>
-    <w:p>
-      <w:pPr>
-        <w:pStyle w:val="Heading2"/>
-        <w:numPr>
-          <w:ilvl w:val="1"/>
-          <w:numId w:val="1"/>
-        </w:numPr>
-        <w:spacing w:before="120"/>
-      </w:pPr>
-      <w:bookmarkStart w:id="8" w:name="_Toc498783214"/>
-      <w:r>
-        <w:t>Programming Language</w:t>
-      </w:r>
-      <w:bookmarkEnd w:id="8"/>
-    </w:p>
-    <w:p>
-      <w:pPr>
-        <w:spacing w:after="120"/>
-      </w:pPr>
-      <w:r>
-        <w:t>As Programming Language, we have chosen Java, because the Team has the most common experience in Java.</w:t>
-      </w:r>
-      <w:r>
-        <w:t xml:space="preserve"> The only framework that will be used is JavaFX to help with the user interface.</w:t>
-      </w:r>
-    </w:p>
-    <w:p>
       <w:r>
         <w:br w:type="page"/>
       </w:r>
@@ -3258,13 +3228,17 @@
           <w:numId w:val="1"/>
         </w:numPr>
       </w:pPr>
-      <w:bookmarkStart w:id="9" w:name="_Toc498783215"/>
+      <w:bookmarkStart w:id="7" w:name="_Toc498783215"/>
       <w:r>
         <w:lastRenderedPageBreak/>
+        <w:t xml:space="preserve">Design </w:t>
+      </w:r>
+      <w:r>
         <w:t>Class Diagram</w:t>
       </w:r>
-      <w:bookmarkEnd w:id="9"/>
+      <w:bookmarkEnd w:id="7"/>
     </w:p>
+    <w:p/>
     <w:p>
       <w:pPr>
         <w:rPr>
@@ -3275,6 +3249,60 @@
         </w:rPr>
       </w:pPr>
       <w:r>
+        <w:rPr>
+          <w:noProof/>
+          <w:lang w:val="en-GB" w:eastAsia="en-GB"/>
+        </w:rPr>
+        <w:drawing>
+          <wp:inline distT="0" distB="0" distL="0" distR="0" wp14:anchorId="217DC4E0" wp14:editId="70F69672">
+            <wp:extent cx="5722620" cy="4006850"/>
+            <wp:effectExtent l="0" t="0" r="0" b="6350"/>
+            <wp:docPr id="4" name="Picture 4" descr="ClassDiagram.png"/>
+            <wp:cNvGraphicFramePr>
+              <a:graphicFrameLocks xmlns:a="http://schemas.openxmlformats.org/drawingml/2006/main" noChangeAspect="1"/>
+            </wp:cNvGraphicFramePr>
+            <a:graphic xmlns:a="http://schemas.openxmlformats.org/drawingml/2006/main">
+              <a:graphicData uri="http://schemas.openxmlformats.org/drawingml/2006/picture">
+                <pic:pic xmlns:pic="http://schemas.openxmlformats.org/drawingml/2006/picture">
+                  <pic:nvPicPr>
+                    <pic:cNvPr id="0" name="Picture 1" descr="ClassDiagram.png"/>
+                    <pic:cNvPicPr>
+                      <a:picLocks noChangeAspect="1" noChangeArrowheads="1"/>
+                    </pic:cNvPicPr>
+                  </pic:nvPicPr>
+                  <pic:blipFill>
+                    <a:blip r:embed="rId10">
+                      <a:extLst>
+                        <a:ext uri="{28A0092B-C50C-407E-A947-70E740481C1C}">
+                          <a14:useLocalDpi xmlns:a14="http://schemas.microsoft.com/office/drawing/2010/main" val="0"/>
+                        </a:ext>
+                      </a:extLst>
+                    </a:blip>
+                    <a:srcRect/>
+                    <a:stretch>
+                      <a:fillRect/>
+                    </a:stretch>
+                  </pic:blipFill>
+                  <pic:spPr bwMode="auto">
+                    <a:xfrm>
+                      <a:off x="0" y="0"/>
+                      <a:ext cx="5722620" cy="4006850"/>
+                    </a:xfrm>
+                    <a:prstGeom prst="rect">
+                      <a:avLst/>
+                    </a:prstGeom>
+                    <a:noFill/>
+                    <a:ln>
+                      <a:noFill/>
+                    </a:ln>
+                  </pic:spPr>
+                </pic:pic>
+              </a:graphicData>
+            </a:graphic>
+          </wp:inline>
+        </w:drawing>
+      </w:r>
+      <w:r>
         <w:br w:type="page"/>
       </w:r>
     </w:p>
@@ -3286,17 +3314,19 @@
           <w:numId w:val="1"/>
         </w:numPr>
       </w:pPr>
-      <w:bookmarkStart w:id="10" w:name="_Toc498783216"/>
+      <w:bookmarkStart w:id="8" w:name="_Toc498783216"/>
       <w:r>
         <w:lastRenderedPageBreak/>
         <w:t>Class Responsibilities</w:t>
       </w:r>
-      <w:bookmarkEnd w:id="10"/>
+      <w:bookmarkEnd w:id="8"/>
     </w:p>
     <w:p>
       <w:r>
         <w:br w:type="page"/>
       </w:r>
+      <w:bookmarkStart w:id="9" w:name="_GoBack"/>
+      <w:bookmarkEnd w:id="9"/>
     </w:p>
     <w:p>
       <w:pPr>
@@ -3306,12 +3336,12 @@
           <w:numId w:val="1"/>
         </w:numPr>
       </w:pPr>
-      <w:bookmarkStart w:id="11" w:name="_Toc498783217"/>
+      <w:bookmarkStart w:id="10" w:name="_Toc498783217"/>
       <w:r>
         <w:lastRenderedPageBreak/>
         <w:t>Interaction Diagram</w:t>
       </w:r>
-      <w:bookmarkEnd w:id="11"/>
+      <w:bookmarkEnd w:id="10"/>
     </w:p>
     <w:p/>
     <w:p/>
@@ -3365,12 +3395,12 @@
           <w:numId w:val="1"/>
         </w:numPr>
       </w:pPr>
-      <w:bookmarkStart w:id="12" w:name="_Toc498783218"/>
+      <w:bookmarkStart w:id="11" w:name="_Toc498783218"/>
       <w:r>
         <w:lastRenderedPageBreak/>
         <w:t>Glossary</w:t>
       </w:r>
-      <w:bookmarkEnd w:id="12"/>
+      <w:bookmarkEnd w:id="11"/>
     </w:p>
     <w:p/>
     <w:tbl>
@@ -3613,31 +3643,7 @@
               <w:rPr>
                 <w:color w:val="000000" w:themeColor="text1"/>
               </w:rPr>
-              <w:t>The amoun</w:t>
-            </w:r>
-            <w:r>
-              <w:rPr>
-                <w:color w:val="000000" w:themeColor="text1"/>
-              </w:rPr>
-              <w:t>t of g</w:t>
-            </w:r>
-            <w:r>
-              <w:rPr>
-                <w:color w:val="000000" w:themeColor="text1"/>
-              </w:rPr>
-              <w:t>old the player has at any given time. Also refer</w:t>
-            </w:r>
-            <w:r>
-              <w:rPr>
-                <w:color w:val="000000" w:themeColor="text1"/>
-              </w:rPr>
-              <w:t>red to as b</w:t>
-            </w:r>
-            <w:r>
-              <w:rPr>
-                <w:color w:val="000000" w:themeColor="text1"/>
-              </w:rPr>
-              <w:t>udget.</w:t>
+              <w:t>The amount of gold the player has at any given time. Also referred to as budget.</w:t>
             </w:r>
           </w:p>
         </w:tc>
@@ -3733,19 +3739,54 @@
           <w:numId w:val="1"/>
         </w:numPr>
       </w:pPr>
-      <w:bookmarkStart w:id="13" w:name="_Toc498783219"/>
+      <w:bookmarkStart w:id="12" w:name="_Toc498783219"/>
       <w:r>
         <w:lastRenderedPageBreak/>
         <w:t>GUI-Design</w:t>
       </w:r>
-      <w:bookmarkEnd w:id="13"/>
+      <w:bookmarkEnd w:id="12"/>
+    </w:p>
+    <w:p>
+      <w:pPr>
+        <w:pStyle w:val="Heading2"/>
+        <w:numPr>
+          <w:ilvl w:val="1"/>
+          <w:numId w:val="1"/>
+        </w:numPr>
+      </w:pPr>
+      <w:r>
+        <w:t xml:space="preserve">In-Game </w:t>
+      </w:r>
+      <w:r>
+        <w:t>Layer Positioning</w:t>
+      </w:r>
     </w:p>
     <w:p>
       <w:r>
-        <w:t xml:space="preserve">Much of the screen will be taken up by the three layers. In the example above all three look the same, but in the proper version there will be different ground textures and path layouts. </w:t>
+        <w:t xml:space="preserve">Much of the screen will be taken up by the three layers. </w:t>
+      </w:r>
+      <w:r>
+        <w:t>The layers themselves will use different textures to make each of them distinct from the others. The paths as well will vary from layer to layer. The game window will be laid out in a landscape format to fit in all three layers horizontally.</w:t>
       </w:r>
     </w:p>
     <w:p/>
+    <w:p>
+      <w:pPr>
+        <w:pStyle w:val="Heading2"/>
+        <w:numPr>
+          <w:ilvl w:val="1"/>
+          <w:numId w:val="1"/>
+        </w:numPr>
+      </w:pPr>
+      <w:r>
+        <w:t>In-Game User Menu</w:t>
+      </w:r>
+    </w:p>
+    <w:p>
+      <w:r>
+        <w:t>The bottom part of the game window is taken up by the in-game user menu. It contains information relevant to the player as well as buttons for building and upgrading towers.</w:t>
+      </w:r>
+    </w:p>
     <w:p>
       <w:r>
         <w:t>On the bottom left there are buttons for each of the towers the player can build. Once clicked, the player can hover his mouse over any part of the map, and there will be a square overlaid at the mouse pointer. This square is green if the tower may be built at that position. If the player does not have the gold, there is already a tower there or he is hovering above a path tile, then the square is red.</w:t>
@@ -3755,11 +3796,14 @@
       <w:r>
         <w:t>If the square is green, then the player can use another left click to build the tower at his mouse’s current position. He or she may also at any time cancel his build action by right clicking.</w:t>
       </w:r>
-    </w:p>
-    <w:p/>
-    <w:p>
+      <w:r>
+        <w:t xml:space="preserve"> </w:t>
+      </w:r>
       <w:r>
         <w:t>Next to the tower buttons, there are two none-interactive labels that show the players remaining hit points as well as his accumulated gold.</w:t>
+      </w:r>
+      <w:r>
+        <w:t xml:space="preserve"> </w:t>
       </w:r>
     </w:p>
     <w:p/>
@@ -3773,19 +3817,17 @@
       <w:r>
         <w:t xml:space="preserve"> by default. The call next wave button gets enabled once all enemies of the current wave have been destroyed. Clicking on it prompts the next wave to begin.</w:t>
       </w:r>
-    </w:p>
-    <w:p/>
-    <w:p>
       <w:r>
-        <w:t xml:space="preserve">The tower upgrade button gets enabled when the player has selected a tower on one of the layers by left clicking on it and </w:t>
+        <w:t xml:space="preserve"> </w:t>
       </w:r>
-      <w:proofErr w:type="gramStart"/>
       <w:r>
-        <w:t>he</w:t>
+        <w:t xml:space="preserve">The tower upgrade button gets enabled when the player has selected a tower by left clicking </w:t>
       </w:r>
-      <w:proofErr w:type="gramEnd"/>
       <w:r>
-        <w:t xml:space="preserve"> or she has enough gold to afford the tower upgrade. </w:t>
+        <w:t xml:space="preserve">it on the map. He also has to have enough gold to purchase the upgrade. The cost of an upgrade is displayed on the button itself when a tower is selected. When purchased, </w:t>
+      </w:r>
+      <w:r>
+        <w:t>the tower receives the upgrades effects and the cost is deducted from the players treasury.</w:t>
       </w:r>
     </w:p>
     <w:p/>
@@ -3813,7 +3855,7 @@
                     </pic:cNvPicPr>
                   </pic:nvPicPr>
                   <pic:blipFill>
-                    <a:blip r:embed="rId10">
+                    <a:blip r:embed="rId11">
                       <a:extLst>
                         <a:ext uri="{28A0092B-C50C-407E-A947-70E740481C1C}">
                           <a14:useLocalDpi xmlns:a14="http://schemas.microsoft.com/office/drawing/2010/main" val="0"/>
@@ -3849,10 +3891,10 @@
     </w:p>
     <w:p/>
     <w:sectPr>
-      <w:headerReference w:type="default" r:id="rId11"/>
-      <w:footerReference w:type="even" r:id="rId12"/>
-      <w:footerReference w:type="default" r:id="rId13"/>
-      <w:headerReference w:type="first" r:id="rId14"/>
+      <w:headerReference w:type="default" r:id="rId12"/>
+      <w:footerReference w:type="even" r:id="rId13"/>
+      <w:footerReference w:type="default" r:id="rId14"/>
+      <w:headerReference w:type="first" r:id="rId15"/>
       <w:pgSz w:w="11900" w:h="16840"/>
       <w:pgMar w:top="1440" w:right="1440" w:bottom="1440" w:left="1440" w:header="708" w:footer="708" w:gutter="0"/>
       <w:cols w:space="708"/>
@@ -3953,7 +3995,7 @@
         <w:rStyle w:val="PageNumber"/>
         <w:noProof/>
       </w:rPr>
-      <w:t>2</w:t>
+      <w:t>6</w:t>
     </w:r>
     <w:r>
       <w:rPr>
@@ -7827,7 +7869,7 @@
 </file>
 
 <file path=customXml/itemProps1.xml><?xml version="1.0" encoding="utf-8"?>
-<ds:datastoreItem xmlns:ds="http://schemas.openxmlformats.org/officeDocument/2006/customXml" ds:itemID="{2FC24EF8-E4A4-C047-B395-540B7EBD35C5}">
+<ds:datastoreItem xmlns:ds="http://schemas.openxmlformats.org/officeDocument/2006/customXml" ds:itemID="{92F9A1FD-21C7-3940-BD65-3F8CC3DAB9A6}">
   <ds:schemaRefs>
     <ds:schemaRef ds:uri="http://schemas.openxmlformats.org/officeDocument/2006/bibliography"/>
   </ds:schemaRefs>

</xml_diff>

<commit_message>
Added Class Responsibilities draft
</commit_message>
<xml_diff>
--- a/documents/milestone3/Project Design.docx
+++ b/documents/milestone3/Project Design.docx
@@ -740,7 +740,7 @@
             </w:rPr>
             <w:fldChar w:fldCharType="separate"/>
           </w:r>
-          <w:hyperlink w:anchor="_Toc498877286" w:history="1">
+          <w:hyperlink w:anchor="_Toc498887461" w:history="1">
             <w:r>
               <w:rPr>
                 <w:rStyle w:val="Hyperlink"/>
@@ -786,7 +786,7 @@
                 <w:noProof/>
                 <w:webHidden/>
               </w:rPr>
-              <w:instrText xml:space="preserve"> PAGEREF _Toc498877286 \h </w:instrText>
+              <w:instrText xml:space="preserve"> PAGEREF _Toc498887461 \h </w:instrText>
             </w:r>
             <w:r>
               <w:rPr>
@@ -832,7 +832,7 @@
               <w:lang w:val="de-CH" w:eastAsia="de-CH"/>
             </w:rPr>
           </w:pPr>
-          <w:hyperlink w:anchor="_Toc498877287" w:history="1">
+          <w:hyperlink w:anchor="_Toc498887462" w:history="1">
             <w:r>
               <w:rPr>
                 <w:rStyle w:val="Hyperlink"/>
@@ -876,7 +876,7 @@
                 <w:noProof/>
                 <w:webHidden/>
               </w:rPr>
-              <w:instrText xml:space="preserve"> PAGEREF _Toc498877287 \h </w:instrText>
+              <w:instrText xml:space="preserve"> PAGEREF _Toc498887462 \h </w:instrText>
             </w:r>
             <w:r>
               <w:rPr>
@@ -922,7 +922,7 @@
               <w:lang w:val="de-CH" w:eastAsia="de-CH"/>
             </w:rPr>
           </w:pPr>
-          <w:hyperlink w:anchor="_Toc498877288" w:history="1">
+          <w:hyperlink w:anchor="_Toc498887463" w:history="1">
             <w:r>
               <w:rPr>
                 <w:rStyle w:val="Hyperlink"/>
@@ -966,7 +966,7 @@
                 <w:noProof/>
                 <w:webHidden/>
               </w:rPr>
-              <w:instrText xml:space="preserve"> PAGEREF _Toc498877288 \h </w:instrText>
+              <w:instrText xml:space="preserve"> PAGEREF _Toc498887463 \h </w:instrText>
             </w:r>
             <w:r>
               <w:rPr>
@@ -1012,7 +1012,7 @@
               <w:lang w:val="de-CH" w:eastAsia="de-CH"/>
             </w:rPr>
           </w:pPr>
-          <w:hyperlink w:anchor="_Toc498877289" w:history="1">
+          <w:hyperlink w:anchor="_Toc498887464" w:history="1">
             <w:r>
               <w:rPr>
                 <w:rStyle w:val="Hyperlink"/>
@@ -1056,7 +1056,7 @@
                 <w:noProof/>
                 <w:webHidden/>
               </w:rPr>
-              <w:instrText xml:space="preserve"> PAGEREF _Toc498877289 \h </w:instrText>
+              <w:instrText xml:space="preserve"> PAGEREF _Toc498887464 \h </w:instrText>
             </w:r>
             <w:r>
               <w:rPr>
@@ -1102,7 +1102,7 @@
               <w:lang w:val="de-CH" w:eastAsia="de-CH"/>
             </w:rPr>
           </w:pPr>
-          <w:hyperlink w:anchor="_Toc498877290" w:history="1">
+          <w:hyperlink w:anchor="_Toc498887465" w:history="1">
             <w:r>
               <w:rPr>
                 <w:rStyle w:val="Hyperlink"/>
@@ -1146,7 +1146,7 @@
                 <w:noProof/>
                 <w:webHidden/>
               </w:rPr>
-              <w:instrText xml:space="preserve"> PAGEREF _Toc498877290 \h </w:instrText>
+              <w:instrText xml:space="preserve"> PAGEREF _Toc498887465 \h </w:instrText>
             </w:r>
             <w:r>
               <w:rPr>
@@ -1194,7 +1194,7 @@
               <w:lang w:val="de-CH" w:eastAsia="de-CH"/>
             </w:rPr>
           </w:pPr>
-          <w:hyperlink w:anchor="_Toc498877291" w:history="1">
+          <w:hyperlink w:anchor="_Toc498887466" w:history="1">
             <w:r>
               <w:rPr>
                 <w:rStyle w:val="Hyperlink"/>
@@ -1240,7 +1240,7 @@
                 <w:noProof/>
                 <w:webHidden/>
               </w:rPr>
-              <w:instrText xml:space="preserve"> PAGEREF _Toc498877291 \h </w:instrText>
+              <w:instrText xml:space="preserve"> PAGEREF _Toc498887466 \h </w:instrText>
             </w:r>
             <w:r>
               <w:rPr>
@@ -1286,7 +1286,7 @@
               <w:lang w:val="de-CH" w:eastAsia="de-CH"/>
             </w:rPr>
           </w:pPr>
-          <w:hyperlink w:anchor="_Toc498877292" w:history="1">
+          <w:hyperlink w:anchor="_Toc498887467" w:history="1">
             <w:r>
               <w:rPr>
                 <w:rStyle w:val="Hyperlink"/>
@@ -1330,7 +1330,7 @@
                 <w:noProof/>
                 <w:webHidden/>
               </w:rPr>
-              <w:instrText xml:space="preserve"> PAGEREF _Toc498877292 \h </w:instrText>
+              <w:instrText xml:space="preserve"> PAGEREF _Toc498887467 \h </w:instrText>
             </w:r>
             <w:r>
               <w:rPr>
@@ -1378,7 +1378,7 @@
               <w:lang w:val="de-CH" w:eastAsia="de-CH"/>
             </w:rPr>
           </w:pPr>
-          <w:hyperlink w:anchor="_Toc498877293" w:history="1">
+          <w:hyperlink w:anchor="_Toc498887468" w:history="1">
             <w:r>
               <w:rPr>
                 <w:rStyle w:val="Hyperlink"/>
@@ -1424,7 +1424,7 @@
                 <w:noProof/>
                 <w:webHidden/>
               </w:rPr>
-              <w:instrText xml:space="preserve"> PAGEREF _Toc498877293 \h </w:instrText>
+              <w:instrText xml:space="preserve"> PAGEREF _Toc498887468 \h </w:instrText>
             </w:r>
             <w:r>
               <w:rPr>
@@ -1472,7 +1472,7 @@
               <w:lang w:val="de-CH" w:eastAsia="de-CH"/>
             </w:rPr>
           </w:pPr>
-          <w:hyperlink w:anchor="_Toc498877294" w:history="1">
+          <w:hyperlink w:anchor="_Toc498887469" w:history="1">
             <w:r>
               <w:rPr>
                 <w:rStyle w:val="Hyperlink"/>
@@ -1518,7 +1518,7 @@
                 <w:noProof/>
                 <w:webHidden/>
               </w:rPr>
-              <w:instrText xml:space="preserve"> PAGEREF _Toc498877294 \h </w:instrText>
+              <w:instrText xml:space="preserve"> PAGEREF _Toc498887469 \h </w:instrText>
             </w:r>
             <w:r>
               <w:rPr>
@@ -1566,7 +1566,7 @@
               <w:lang w:val="de-CH" w:eastAsia="de-CH"/>
             </w:rPr>
           </w:pPr>
-          <w:hyperlink w:anchor="_Toc498877295" w:history="1">
+          <w:hyperlink w:anchor="_Toc498887470" w:history="1">
             <w:r>
               <w:rPr>
                 <w:rStyle w:val="Hyperlink"/>
@@ -1612,7 +1612,7 @@
                 <w:noProof/>
                 <w:webHidden/>
               </w:rPr>
-              <w:instrText xml:space="preserve"> PAGEREF _Toc498877295 \h </w:instrText>
+              <w:instrText xml:space="preserve"> PAGEREF _Toc498887470 \h </w:instrText>
             </w:r>
             <w:r>
               <w:rPr>
@@ -1658,7 +1658,7 @@
               <w:lang w:val="de-CH" w:eastAsia="de-CH"/>
             </w:rPr>
           </w:pPr>
-          <w:hyperlink w:anchor="_Toc498877296" w:history="1">
+          <w:hyperlink w:anchor="_Toc498887471" w:history="1">
             <w:r>
               <w:rPr>
                 <w:rStyle w:val="Hyperlink"/>
@@ -1681,7 +1681,7 @@
                 <w:rStyle w:val="Hyperlink"/>
                 <w:noProof/>
               </w:rPr>
-              <w:t>Shoot Enemies</w:t>
+              <w:t>Sequence Diagrams (Actors)</w:t>
             </w:r>
             <w:r>
               <w:rPr>
@@ -1702,7 +1702,7 @@
                 <w:noProof/>
                 <w:webHidden/>
               </w:rPr>
-              <w:instrText xml:space="preserve"> PAGEREF _Toc498877296 \h </w:instrText>
+              <w:instrText xml:space="preserve"> PAGEREF _Toc498887471 \h </w:instrText>
             </w:r>
             <w:r>
               <w:rPr>
@@ -1723,6 +1723,216 @@
                 <w:webHidden/>
               </w:rPr>
               <w:t>8</w:t>
+            </w:r>
+            <w:r>
+              <w:rPr>
+                <w:noProof/>
+                <w:webHidden/>
+              </w:rPr>
+              <w:fldChar w:fldCharType="end"/>
+            </w:r>
+          </w:hyperlink>
+        </w:p>
+        <w:p>
+          <w:pPr>
+            <w:pStyle w:val="Verzeichnis3"/>
+            <w:tabs>
+              <w:tab w:val="right" w:leader="dot" w:pos="9010"/>
+            </w:tabs>
+            <w:rPr>
+              <w:rFonts w:eastAsiaTheme="minorEastAsia"/>
+              <w:noProof/>
+              <w:lang w:val="de-CH" w:eastAsia="de-CH"/>
+            </w:rPr>
+          </w:pPr>
+          <w:hyperlink w:anchor="_Toc498887472" w:history="1">
+            <w:r>
+              <w:rPr>
+                <w:rStyle w:val="Hyperlink"/>
+                <w:noProof/>
+              </w:rPr>
+              <w:t>Place Tower</w:t>
+            </w:r>
+            <w:r>
+              <w:rPr>
+                <w:noProof/>
+                <w:webHidden/>
+              </w:rPr>
+              <w:tab/>
+            </w:r>
+            <w:r>
+              <w:rPr>
+                <w:noProof/>
+                <w:webHidden/>
+              </w:rPr>
+              <w:fldChar w:fldCharType="begin"/>
+            </w:r>
+            <w:r>
+              <w:rPr>
+                <w:noProof/>
+                <w:webHidden/>
+              </w:rPr>
+              <w:instrText xml:space="preserve"> PAGEREF _Toc498887472 \h </w:instrText>
+            </w:r>
+            <w:r>
+              <w:rPr>
+                <w:noProof/>
+                <w:webHidden/>
+              </w:rPr>
+            </w:r>
+            <w:r>
+              <w:rPr>
+                <w:noProof/>
+                <w:webHidden/>
+              </w:rPr>
+              <w:fldChar w:fldCharType="separate"/>
+            </w:r>
+            <w:r>
+              <w:rPr>
+                <w:noProof/>
+                <w:webHidden/>
+              </w:rPr>
+              <w:t>8</w:t>
+            </w:r>
+            <w:r>
+              <w:rPr>
+                <w:noProof/>
+                <w:webHidden/>
+              </w:rPr>
+              <w:fldChar w:fldCharType="end"/>
+            </w:r>
+          </w:hyperlink>
+        </w:p>
+        <w:p>
+          <w:pPr>
+            <w:pStyle w:val="Verzeichnis3"/>
+            <w:tabs>
+              <w:tab w:val="right" w:leader="dot" w:pos="9010"/>
+            </w:tabs>
+            <w:rPr>
+              <w:rFonts w:eastAsiaTheme="minorEastAsia"/>
+              <w:noProof/>
+              <w:lang w:val="de-CH" w:eastAsia="de-CH"/>
+            </w:rPr>
+          </w:pPr>
+          <w:hyperlink w:anchor="_Toc498887473" w:history="1">
+            <w:r>
+              <w:rPr>
+                <w:rStyle w:val="Hyperlink"/>
+                <w:noProof/>
+              </w:rPr>
+              <w:t>Tear Down Tower</w:t>
+            </w:r>
+            <w:r>
+              <w:rPr>
+                <w:noProof/>
+                <w:webHidden/>
+              </w:rPr>
+              <w:tab/>
+            </w:r>
+            <w:r>
+              <w:rPr>
+                <w:noProof/>
+                <w:webHidden/>
+              </w:rPr>
+              <w:fldChar w:fldCharType="begin"/>
+            </w:r>
+            <w:r>
+              <w:rPr>
+                <w:noProof/>
+                <w:webHidden/>
+              </w:rPr>
+              <w:instrText xml:space="preserve"> PAGEREF _Toc498887473 \h </w:instrText>
+            </w:r>
+            <w:r>
+              <w:rPr>
+                <w:noProof/>
+                <w:webHidden/>
+              </w:rPr>
+            </w:r>
+            <w:r>
+              <w:rPr>
+                <w:noProof/>
+                <w:webHidden/>
+              </w:rPr>
+              <w:fldChar w:fldCharType="separate"/>
+            </w:r>
+            <w:r>
+              <w:rPr>
+                <w:noProof/>
+                <w:webHidden/>
+              </w:rPr>
+              <w:t>8</w:t>
+            </w:r>
+            <w:r>
+              <w:rPr>
+                <w:noProof/>
+                <w:webHidden/>
+              </w:rPr>
+              <w:fldChar w:fldCharType="end"/>
+            </w:r>
+          </w:hyperlink>
+        </w:p>
+        <w:p>
+          <w:pPr>
+            <w:pStyle w:val="Verzeichnis3"/>
+            <w:tabs>
+              <w:tab w:val="right" w:leader="dot" w:pos="9010"/>
+            </w:tabs>
+            <w:rPr>
+              <w:rFonts w:eastAsiaTheme="minorEastAsia"/>
+              <w:noProof/>
+              <w:lang w:val="de-CH" w:eastAsia="de-CH"/>
+            </w:rPr>
+          </w:pPr>
+          <w:hyperlink w:anchor="_Toc498887474" w:history="1">
+            <w:r>
+              <w:rPr>
+                <w:rStyle w:val="Hyperlink"/>
+                <w:noProof/>
+              </w:rPr>
+              <w:t>Upgrade Tower</w:t>
+            </w:r>
+            <w:r>
+              <w:rPr>
+                <w:noProof/>
+                <w:webHidden/>
+              </w:rPr>
+              <w:tab/>
+            </w:r>
+            <w:r>
+              <w:rPr>
+                <w:noProof/>
+                <w:webHidden/>
+              </w:rPr>
+              <w:fldChar w:fldCharType="begin"/>
+            </w:r>
+            <w:r>
+              <w:rPr>
+                <w:noProof/>
+                <w:webHidden/>
+              </w:rPr>
+              <w:instrText xml:space="preserve"> PAGEREF _Toc498887474 \h </w:instrText>
+            </w:r>
+            <w:r>
+              <w:rPr>
+                <w:noProof/>
+                <w:webHidden/>
+              </w:rPr>
+            </w:r>
+            <w:r>
+              <w:rPr>
+                <w:noProof/>
+                <w:webHidden/>
+              </w:rPr>
+              <w:fldChar w:fldCharType="separate"/>
+            </w:r>
+            <w:r>
+              <w:rPr>
+                <w:noProof/>
+                <w:webHidden/>
+              </w:rPr>
+              <w:t>9</w:t>
             </w:r>
             <w:r>
               <w:rPr>
@@ -1748,7 +1958,7 @@
               <w:lang w:val="de-CH" w:eastAsia="de-CH"/>
             </w:rPr>
           </w:pPr>
-          <w:hyperlink w:anchor="_Toc498877297" w:history="1">
+          <w:hyperlink w:anchor="_Toc498887475" w:history="1">
             <w:r>
               <w:rPr>
                 <w:rStyle w:val="Hyperlink"/>
@@ -1771,6 +1981,586 @@
                 <w:rStyle w:val="Hyperlink"/>
                 <w:noProof/>
               </w:rPr>
+              <w:t>Sequence Diagrams (System)</w:t>
+            </w:r>
+            <w:r>
+              <w:rPr>
+                <w:noProof/>
+                <w:webHidden/>
+              </w:rPr>
+              <w:tab/>
+            </w:r>
+            <w:r>
+              <w:rPr>
+                <w:noProof/>
+                <w:webHidden/>
+              </w:rPr>
+              <w:fldChar w:fldCharType="begin"/>
+            </w:r>
+            <w:r>
+              <w:rPr>
+                <w:noProof/>
+                <w:webHidden/>
+              </w:rPr>
+              <w:instrText xml:space="preserve"> PAGEREF _Toc498887475 \h </w:instrText>
+            </w:r>
+            <w:r>
+              <w:rPr>
+                <w:noProof/>
+                <w:webHidden/>
+              </w:rPr>
+            </w:r>
+            <w:r>
+              <w:rPr>
+                <w:noProof/>
+                <w:webHidden/>
+              </w:rPr>
+              <w:fldChar w:fldCharType="separate"/>
+            </w:r>
+            <w:r>
+              <w:rPr>
+                <w:noProof/>
+                <w:webHidden/>
+              </w:rPr>
+              <w:t>10</w:t>
+            </w:r>
+            <w:r>
+              <w:rPr>
+                <w:noProof/>
+                <w:webHidden/>
+              </w:rPr>
+              <w:fldChar w:fldCharType="end"/>
+            </w:r>
+          </w:hyperlink>
+        </w:p>
+        <w:p>
+          <w:pPr>
+            <w:pStyle w:val="Verzeichnis3"/>
+            <w:tabs>
+              <w:tab w:val="right" w:leader="dot" w:pos="9010"/>
+            </w:tabs>
+            <w:rPr>
+              <w:rFonts w:eastAsiaTheme="minorEastAsia"/>
+              <w:noProof/>
+              <w:lang w:val="de-CH" w:eastAsia="de-CH"/>
+            </w:rPr>
+          </w:pPr>
+          <w:hyperlink w:anchor="_Toc498887476" w:history="1">
+            <w:r>
+              <w:rPr>
+                <w:rStyle w:val="Hyperlink"/>
+                <w:noProof/>
+              </w:rPr>
+              <w:t>Place Tower</w:t>
+            </w:r>
+            <w:r>
+              <w:rPr>
+                <w:noProof/>
+                <w:webHidden/>
+              </w:rPr>
+              <w:tab/>
+            </w:r>
+            <w:r>
+              <w:rPr>
+                <w:noProof/>
+                <w:webHidden/>
+              </w:rPr>
+              <w:fldChar w:fldCharType="begin"/>
+            </w:r>
+            <w:r>
+              <w:rPr>
+                <w:noProof/>
+                <w:webHidden/>
+              </w:rPr>
+              <w:instrText xml:space="preserve"> PAGEREF _Toc498887476 \h </w:instrText>
+            </w:r>
+            <w:r>
+              <w:rPr>
+                <w:noProof/>
+                <w:webHidden/>
+              </w:rPr>
+            </w:r>
+            <w:r>
+              <w:rPr>
+                <w:noProof/>
+                <w:webHidden/>
+              </w:rPr>
+              <w:fldChar w:fldCharType="separate"/>
+            </w:r>
+            <w:r>
+              <w:rPr>
+                <w:noProof/>
+                <w:webHidden/>
+              </w:rPr>
+              <w:t>10</w:t>
+            </w:r>
+            <w:r>
+              <w:rPr>
+                <w:noProof/>
+                <w:webHidden/>
+              </w:rPr>
+              <w:fldChar w:fldCharType="end"/>
+            </w:r>
+          </w:hyperlink>
+        </w:p>
+        <w:p>
+          <w:pPr>
+            <w:pStyle w:val="Verzeichnis3"/>
+            <w:tabs>
+              <w:tab w:val="right" w:leader="dot" w:pos="9010"/>
+            </w:tabs>
+            <w:rPr>
+              <w:rFonts w:eastAsiaTheme="minorEastAsia"/>
+              <w:noProof/>
+              <w:lang w:val="de-CH" w:eastAsia="de-CH"/>
+            </w:rPr>
+          </w:pPr>
+          <w:hyperlink w:anchor="_Toc498887477" w:history="1">
+            <w:r>
+              <w:rPr>
+                <w:rStyle w:val="Hyperlink"/>
+                <w:noProof/>
+              </w:rPr>
+              <w:t>Call next Wave</w:t>
+            </w:r>
+            <w:r>
+              <w:rPr>
+                <w:noProof/>
+                <w:webHidden/>
+              </w:rPr>
+              <w:tab/>
+            </w:r>
+            <w:r>
+              <w:rPr>
+                <w:noProof/>
+                <w:webHidden/>
+              </w:rPr>
+              <w:fldChar w:fldCharType="begin"/>
+            </w:r>
+            <w:r>
+              <w:rPr>
+                <w:noProof/>
+                <w:webHidden/>
+              </w:rPr>
+              <w:instrText xml:space="preserve"> PAGEREF _Toc498887477 \h </w:instrText>
+            </w:r>
+            <w:r>
+              <w:rPr>
+                <w:noProof/>
+                <w:webHidden/>
+              </w:rPr>
+            </w:r>
+            <w:r>
+              <w:rPr>
+                <w:noProof/>
+                <w:webHidden/>
+              </w:rPr>
+              <w:fldChar w:fldCharType="separate"/>
+            </w:r>
+            <w:r>
+              <w:rPr>
+                <w:noProof/>
+                <w:webHidden/>
+              </w:rPr>
+              <w:t>10</w:t>
+            </w:r>
+            <w:r>
+              <w:rPr>
+                <w:noProof/>
+                <w:webHidden/>
+              </w:rPr>
+              <w:fldChar w:fldCharType="end"/>
+            </w:r>
+          </w:hyperlink>
+        </w:p>
+        <w:p>
+          <w:pPr>
+            <w:pStyle w:val="Verzeichnis3"/>
+            <w:tabs>
+              <w:tab w:val="right" w:leader="dot" w:pos="9010"/>
+            </w:tabs>
+            <w:rPr>
+              <w:rFonts w:eastAsiaTheme="minorEastAsia"/>
+              <w:noProof/>
+              <w:lang w:val="de-CH" w:eastAsia="de-CH"/>
+            </w:rPr>
+          </w:pPr>
+          <w:hyperlink w:anchor="_Toc498887478" w:history="1">
+            <w:r>
+              <w:rPr>
+                <w:rStyle w:val="Hyperlink"/>
+                <w:noProof/>
+              </w:rPr>
+              <w:t>Get Tile Type</w:t>
+            </w:r>
+            <w:r>
+              <w:rPr>
+                <w:noProof/>
+                <w:webHidden/>
+              </w:rPr>
+              <w:tab/>
+            </w:r>
+            <w:r>
+              <w:rPr>
+                <w:noProof/>
+                <w:webHidden/>
+              </w:rPr>
+              <w:fldChar w:fldCharType="begin"/>
+            </w:r>
+            <w:r>
+              <w:rPr>
+                <w:noProof/>
+                <w:webHidden/>
+              </w:rPr>
+              <w:instrText xml:space="preserve"> PAGEREF _Toc498887478 \h </w:instrText>
+            </w:r>
+            <w:r>
+              <w:rPr>
+                <w:noProof/>
+                <w:webHidden/>
+              </w:rPr>
+            </w:r>
+            <w:r>
+              <w:rPr>
+                <w:noProof/>
+                <w:webHidden/>
+              </w:rPr>
+              <w:fldChar w:fldCharType="separate"/>
+            </w:r>
+            <w:r>
+              <w:rPr>
+                <w:noProof/>
+                <w:webHidden/>
+              </w:rPr>
+              <w:t>10</w:t>
+            </w:r>
+            <w:r>
+              <w:rPr>
+                <w:noProof/>
+                <w:webHidden/>
+              </w:rPr>
+              <w:fldChar w:fldCharType="end"/>
+            </w:r>
+          </w:hyperlink>
+        </w:p>
+        <w:p>
+          <w:pPr>
+            <w:pStyle w:val="Verzeichnis3"/>
+            <w:tabs>
+              <w:tab w:val="right" w:leader="dot" w:pos="9010"/>
+            </w:tabs>
+            <w:rPr>
+              <w:rFonts w:eastAsiaTheme="minorEastAsia"/>
+              <w:noProof/>
+              <w:lang w:val="de-CH" w:eastAsia="de-CH"/>
+            </w:rPr>
+          </w:pPr>
+          <w:hyperlink w:anchor="_Toc498887479" w:history="1">
+            <w:r>
+              <w:rPr>
+                <w:rStyle w:val="Hyperlink"/>
+                <w:noProof/>
+              </w:rPr>
+              <w:t>Shoot Enemies</w:t>
+            </w:r>
+            <w:r>
+              <w:rPr>
+                <w:noProof/>
+                <w:webHidden/>
+              </w:rPr>
+              <w:tab/>
+            </w:r>
+            <w:r>
+              <w:rPr>
+                <w:noProof/>
+                <w:webHidden/>
+              </w:rPr>
+              <w:fldChar w:fldCharType="begin"/>
+            </w:r>
+            <w:r>
+              <w:rPr>
+                <w:noProof/>
+                <w:webHidden/>
+              </w:rPr>
+              <w:instrText xml:space="preserve"> PAGEREF _Toc498887479 \h </w:instrText>
+            </w:r>
+            <w:r>
+              <w:rPr>
+                <w:noProof/>
+                <w:webHidden/>
+              </w:rPr>
+            </w:r>
+            <w:r>
+              <w:rPr>
+                <w:noProof/>
+                <w:webHidden/>
+              </w:rPr>
+              <w:fldChar w:fldCharType="separate"/>
+            </w:r>
+            <w:r>
+              <w:rPr>
+                <w:noProof/>
+                <w:webHidden/>
+              </w:rPr>
+              <w:t>11</w:t>
+            </w:r>
+            <w:r>
+              <w:rPr>
+                <w:noProof/>
+                <w:webHidden/>
+              </w:rPr>
+              <w:fldChar w:fldCharType="end"/>
+            </w:r>
+          </w:hyperlink>
+        </w:p>
+        <w:p>
+          <w:pPr>
+            <w:pStyle w:val="Verzeichnis2"/>
+            <w:tabs>
+              <w:tab w:val="left" w:pos="960"/>
+              <w:tab w:val="right" w:leader="dot" w:pos="9010"/>
+            </w:tabs>
+            <w:rPr>
+              <w:rFonts w:eastAsiaTheme="minorEastAsia"/>
+              <w:b w:val="0"/>
+              <w:bCs w:val="0"/>
+              <w:noProof/>
+              <w:lang w:val="de-CH" w:eastAsia="de-CH"/>
+            </w:rPr>
+          </w:pPr>
+          <w:hyperlink w:anchor="_Toc498887480" w:history="1">
+            <w:r>
+              <w:rPr>
+                <w:rStyle w:val="Hyperlink"/>
+                <w:noProof/>
+              </w:rPr>
+              <w:t>5.3.</w:t>
+            </w:r>
+            <w:r>
+              <w:rPr>
+                <w:rFonts w:eastAsiaTheme="minorEastAsia"/>
+                <w:b w:val="0"/>
+                <w:bCs w:val="0"/>
+                <w:noProof/>
+                <w:lang w:val="de-CH" w:eastAsia="de-CH"/>
+              </w:rPr>
+              <w:tab/>
+            </w:r>
+            <w:r>
+              <w:rPr>
+                <w:rStyle w:val="Hyperlink"/>
+                <w:noProof/>
+              </w:rPr>
+              <w:t>Communication Diagrams</w:t>
+            </w:r>
+            <w:r>
+              <w:rPr>
+                <w:noProof/>
+                <w:webHidden/>
+              </w:rPr>
+              <w:tab/>
+            </w:r>
+            <w:r>
+              <w:rPr>
+                <w:noProof/>
+                <w:webHidden/>
+              </w:rPr>
+              <w:fldChar w:fldCharType="begin"/>
+            </w:r>
+            <w:r>
+              <w:rPr>
+                <w:noProof/>
+                <w:webHidden/>
+              </w:rPr>
+              <w:instrText xml:space="preserve"> PAGEREF _Toc498887480 \h </w:instrText>
+            </w:r>
+            <w:r>
+              <w:rPr>
+                <w:noProof/>
+                <w:webHidden/>
+              </w:rPr>
+            </w:r>
+            <w:r>
+              <w:rPr>
+                <w:noProof/>
+                <w:webHidden/>
+              </w:rPr>
+              <w:fldChar w:fldCharType="separate"/>
+            </w:r>
+            <w:r>
+              <w:rPr>
+                <w:noProof/>
+                <w:webHidden/>
+              </w:rPr>
+              <w:t>12</w:t>
+            </w:r>
+            <w:r>
+              <w:rPr>
+                <w:noProof/>
+                <w:webHidden/>
+              </w:rPr>
+              <w:fldChar w:fldCharType="end"/>
+            </w:r>
+          </w:hyperlink>
+        </w:p>
+        <w:p>
+          <w:pPr>
+            <w:pStyle w:val="Verzeichnis3"/>
+            <w:tabs>
+              <w:tab w:val="right" w:leader="dot" w:pos="9010"/>
+            </w:tabs>
+            <w:rPr>
+              <w:rFonts w:eastAsiaTheme="minorEastAsia"/>
+              <w:noProof/>
+              <w:lang w:val="de-CH" w:eastAsia="de-CH"/>
+            </w:rPr>
+          </w:pPr>
+          <w:hyperlink w:anchor="_Toc498887481" w:history="1">
+            <w:r>
+              <w:rPr>
+                <w:rStyle w:val="Hyperlink"/>
+                <w:noProof/>
+              </w:rPr>
+              <w:t>Call Next Wave</w:t>
+            </w:r>
+            <w:r>
+              <w:rPr>
+                <w:noProof/>
+                <w:webHidden/>
+              </w:rPr>
+              <w:tab/>
+            </w:r>
+            <w:r>
+              <w:rPr>
+                <w:noProof/>
+                <w:webHidden/>
+              </w:rPr>
+              <w:fldChar w:fldCharType="begin"/>
+            </w:r>
+            <w:r>
+              <w:rPr>
+                <w:noProof/>
+                <w:webHidden/>
+              </w:rPr>
+              <w:instrText xml:space="preserve"> PAGEREF _Toc498887481 \h </w:instrText>
+            </w:r>
+            <w:r>
+              <w:rPr>
+                <w:noProof/>
+                <w:webHidden/>
+              </w:rPr>
+            </w:r>
+            <w:r>
+              <w:rPr>
+                <w:noProof/>
+                <w:webHidden/>
+              </w:rPr>
+              <w:fldChar w:fldCharType="separate"/>
+            </w:r>
+            <w:r>
+              <w:rPr>
+                <w:noProof/>
+                <w:webHidden/>
+              </w:rPr>
+              <w:t>12</w:t>
+            </w:r>
+            <w:r>
+              <w:rPr>
+                <w:noProof/>
+                <w:webHidden/>
+              </w:rPr>
+              <w:fldChar w:fldCharType="end"/>
+            </w:r>
+          </w:hyperlink>
+        </w:p>
+        <w:p>
+          <w:pPr>
+            <w:pStyle w:val="Verzeichnis3"/>
+            <w:tabs>
+              <w:tab w:val="right" w:leader="dot" w:pos="9010"/>
+            </w:tabs>
+            <w:rPr>
+              <w:rFonts w:eastAsiaTheme="minorEastAsia"/>
+              <w:noProof/>
+              <w:lang w:val="de-CH" w:eastAsia="de-CH"/>
+            </w:rPr>
+          </w:pPr>
+          <w:hyperlink w:anchor="_Toc498887482" w:history="1">
+            <w:r>
+              <w:rPr>
+                <w:rStyle w:val="Hyperlink"/>
+                <w:noProof/>
+              </w:rPr>
+              <w:t>Get Tile Type</w:t>
+            </w:r>
+            <w:r>
+              <w:rPr>
+                <w:noProof/>
+                <w:webHidden/>
+              </w:rPr>
+              <w:tab/>
+            </w:r>
+            <w:r>
+              <w:rPr>
+                <w:noProof/>
+                <w:webHidden/>
+              </w:rPr>
+              <w:fldChar w:fldCharType="begin"/>
+            </w:r>
+            <w:r>
+              <w:rPr>
+                <w:noProof/>
+                <w:webHidden/>
+              </w:rPr>
+              <w:instrText xml:space="preserve"> PAGEREF _Toc498887482 \h </w:instrText>
+            </w:r>
+            <w:r>
+              <w:rPr>
+                <w:noProof/>
+                <w:webHidden/>
+              </w:rPr>
+            </w:r>
+            <w:r>
+              <w:rPr>
+                <w:noProof/>
+                <w:webHidden/>
+              </w:rPr>
+              <w:fldChar w:fldCharType="separate"/>
+            </w:r>
+            <w:r>
+              <w:rPr>
+                <w:noProof/>
+                <w:webHidden/>
+              </w:rPr>
+              <w:t>12</w:t>
+            </w:r>
+            <w:r>
+              <w:rPr>
+                <w:noProof/>
+                <w:webHidden/>
+              </w:rPr>
+              <w:fldChar w:fldCharType="end"/>
+            </w:r>
+          </w:hyperlink>
+        </w:p>
+        <w:p>
+          <w:pPr>
+            <w:pStyle w:val="Verzeichnis3"/>
+            <w:tabs>
+              <w:tab w:val="right" w:leader="dot" w:pos="9010"/>
+            </w:tabs>
+            <w:rPr>
+              <w:rFonts w:eastAsiaTheme="minorEastAsia"/>
+              <w:noProof/>
+              <w:lang w:val="de-CH" w:eastAsia="de-CH"/>
+            </w:rPr>
+          </w:pPr>
+          <w:hyperlink w:anchor="_Toc498887483" w:history="1">
+            <w:r>
+              <w:rPr>
+                <w:rStyle w:val="Hyperlink"/>
+                <w:noProof/>
+              </w:rPr>
               <w:t>Tear Down Tower</w:t>
             </w:r>
             <w:r>
@@ -1792,7 +2582,7 @@
                 <w:noProof/>
                 <w:webHidden/>
               </w:rPr>
-              <w:instrText xml:space="preserve"> PAGEREF _Toc498877297 \h </w:instrText>
+              <w:instrText xml:space="preserve"> PAGEREF _Toc498887483 \h </w:instrText>
             </w:r>
             <w:r>
               <w:rPr>
@@ -1812,7 +2602,77 @@
                 <w:noProof/>
                 <w:webHidden/>
               </w:rPr>
-              <w:t>8</w:t>
+              <w:t>13</w:t>
+            </w:r>
+            <w:r>
+              <w:rPr>
+                <w:noProof/>
+                <w:webHidden/>
+              </w:rPr>
+              <w:fldChar w:fldCharType="end"/>
+            </w:r>
+          </w:hyperlink>
+        </w:p>
+        <w:p>
+          <w:pPr>
+            <w:pStyle w:val="Verzeichnis3"/>
+            <w:tabs>
+              <w:tab w:val="right" w:leader="dot" w:pos="9010"/>
+            </w:tabs>
+            <w:rPr>
+              <w:rFonts w:eastAsiaTheme="minorEastAsia"/>
+              <w:noProof/>
+              <w:lang w:val="de-CH" w:eastAsia="de-CH"/>
+            </w:rPr>
+          </w:pPr>
+          <w:hyperlink w:anchor="_Toc498887484" w:history="1">
+            <w:r>
+              <w:rPr>
+                <w:rStyle w:val="Hyperlink"/>
+                <w:noProof/>
+              </w:rPr>
+              <w:t>Load Map</w:t>
+            </w:r>
+            <w:r>
+              <w:rPr>
+                <w:noProof/>
+                <w:webHidden/>
+              </w:rPr>
+              <w:tab/>
+            </w:r>
+            <w:r>
+              <w:rPr>
+                <w:noProof/>
+                <w:webHidden/>
+              </w:rPr>
+              <w:fldChar w:fldCharType="begin"/>
+            </w:r>
+            <w:r>
+              <w:rPr>
+                <w:noProof/>
+                <w:webHidden/>
+              </w:rPr>
+              <w:instrText xml:space="preserve"> PAGEREF _Toc498887484 \h </w:instrText>
+            </w:r>
+            <w:r>
+              <w:rPr>
+                <w:noProof/>
+                <w:webHidden/>
+              </w:rPr>
+            </w:r>
+            <w:r>
+              <w:rPr>
+                <w:noProof/>
+                <w:webHidden/>
+              </w:rPr>
+              <w:fldChar w:fldCharType="separate"/>
+            </w:r>
+            <w:r>
+              <w:rPr>
+                <w:noProof/>
+                <w:webHidden/>
+              </w:rPr>
+              <w:t>13</w:t>
             </w:r>
             <w:r>
               <w:rPr>
@@ -1840,7 +2700,7 @@
               <w:lang w:val="de-CH" w:eastAsia="de-CH"/>
             </w:rPr>
           </w:pPr>
-          <w:hyperlink w:anchor="_Toc498877298" w:history="1">
+          <w:hyperlink w:anchor="_Toc498887485" w:history="1">
             <w:r>
               <w:rPr>
                 <w:rStyle w:val="Hyperlink"/>
@@ -1886,7 +2746,7 @@
                 <w:noProof/>
                 <w:webHidden/>
               </w:rPr>
-              <w:instrText xml:space="preserve"> PAGEREF _Toc498877298 \h </w:instrText>
+              <w:instrText xml:space="preserve"> PAGEREF _Toc498887485 \h </w:instrText>
             </w:r>
             <w:r>
               <w:rPr>
@@ -1906,7 +2766,7 @@
                 <w:noProof/>
                 <w:webHidden/>
               </w:rPr>
-              <w:t>9</w:t>
+              <w:t>14</w:t>
             </w:r>
             <w:r>
               <w:rPr>
@@ -1934,7 +2794,7 @@
               <w:lang w:val="de-CH" w:eastAsia="de-CH"/>
             </w:rPr>
           </w:pPr>
-          <w:hyperlink w:anchor="_Toc498877299" w:history="1">
+          <w:hyperlink w:anchor="_Toc498887486" w:history="1">
             <w:r>
               <w:rPr>
                 <w:rStyle w:val="Hyperlink"/>
@@ -1980,7 +2840,7 @@
                 <w:noProof/>
                 <w:webHidden/>
               </w:rPr>
-              <w:instrText xml:space="preserve"> PAGEREF _Toc498877299 \h </w:instrText>
+              <w:instrText xml:space="preserve"> PAGEREF _Toc498887486 \h </w:instrText>
             </w:r>
             <w:r>
               <w:rPr>
@@ -2000,7 +2860,7 @@
                 <w:noProof/>
                 <w:webHidden/>
               </w:rPr>
-              <w:t>10</w:t>
+              <w:t>15</w:t>
             </w:r>
             <w:r>
               <w:rPr>
@@ -2026,7 +2886,7 @@
               <w:lang w:val="de-CH" w:eastAsia="de-CH"/>
             </w:rPr>
           </w:pPr>
-          <w:hyperlink w:anchor="_Toc498877300" w:history="1">
+          <w:hyperlink w:anchor="_Toc498887487" w:history="1">
             <w:r>
               <w:rPr>
                 <w:rStyle w:val="Hyperlink"/>
@@ -2070,7 +2930,7 @@
                 <w:noProof/>
                 <w:webHidden/>
               </w:rPr>
-              <w:instrText xml:space="preserve"> PAGEREF _Toc498877300 \h </w:instrText>
+              <w:instrText xml:space="preserve"> PAGEREF _Toc498887487 \h </w:instrText>
             </w:r>
             <w:r>
               <w:rPr>
@@ -2090,7 +2950,7 @@
                 <w:noProof/>
                 <w:webHidden/>
               </w:rPr>
-              <w:t>10</w:t>
+              <w:t>15</w:t>
             </w:r>
             <w:r>
               <w:rPr>
@@ -2116,7 +2976,7 @@
               <w:lang w:val="de-CH" w:eastAsia="de-CH"/>
             </w:rPr>
           </w:pPr>
-          <w:hyperlink w:anchor="_Toc498877301" w:history="1">
+          <w:hyperlink w:anchor="_Toc498887488" w:history="1">
             <w:r>
               <w:rPr>
                 <w:rStyle w:val="Hyperlink"/>
@@ -2160,7 +3020,7 @@
                 <w:noProof/>
                 <w:webHidden/>
               </w:rPr>
-              <w:instrText xml:space="preserve"> PAGEREF _Toc498877301 \h </w:instrText>
+              <w:instrText xml:space="preserve"> PAGEREF _Toc498887488 \h </w:instrText>
             </w:r>
             <w:r>
               <w:rPr>
@@ -2180,7 +3040,7 @@
                 <w:noProof/>
                 <w:webHidden/>
               </w:rPr>
-              <w:t>10</w:t>
+              <w:t>15</w:t>
             </w:r>
             <w:r>
               <w:rPr>
@@ -2226,6 +3086,8 @@
         </w:rPr>
         <w:br w:type="page"/>
       </w:r>
+      <w:bookmarkStart w:id="0" w:name="_GoBack"/>
+      <w:bookmarkEnd w:id="0"/>
     </w:p>
     <w:p>
       <w:pPr>
@@ -2235,12 +3097,12 @@
           <w:numId w:val="1"/>
         </w:numPr>
       </w:pPr>
-      <w:bookmarkStart w:id="0" w:name="_Toc498877286"/>
+      <w:bookmarkStart w:id="1" w:name="_Toc498887461"/>
       <w:r>
         <w:lastRenderedPageBreak/>
         <w:t>Project Management</w:t>
       </w:r>
-      <w:bookmarkEnd w:id="0"/>
+      <w:bookmarkEnd w:id="1"/>
     </w:p>
     <w:tbl>
       <w:tblPr>
@@ -2460,11 +3322,11 @@
           <w:numId w:val="1"/>
         </w:numPr>
       </w:pPr>
-      <w:bookmarkStart w:id="1" w:name="_Toc498877287"/>
+      <w:bookmarkStart w:id="2" w:name="_Toc498887462"/>
       <w:r>
         <w:t>Current stand</w:t>
       </w:r>
-      <w:bookmarkEnd w:id="1"/>
+      <w:bookmarkEnd w:id="2"/>
     </w:p>
     <w:p>
       <w:r>
@@ -2483,11 +3345,11 @@
           <w:numId w:val="1"/>
         </w:numPr>
       </w:pPr>
-      <w:bookmarkStart w:id="2" w:name="_Toc498877288"/>
+      <w:bookmarkStart w:id="3" w:name="_Toc498887463"/>
       <w:r>
         <w:t>Review Iteration #4</w:t>
       </w:r>
-      <w:bookmarkEnd w:id="2"/>
+      <w:bookmarkEnd w:id="3"/>
     </w:p>
     <w:tbl>
       <w:tblPr>
@@ -3062,11 +3924,11 @@
           <w:numId w:val="1"/>
         </w:numPr>
       </w:pPr>
-      <w:bookmarkStart w:id="3" w:name="_Toc498877289"/>
+      <w:bookmarkStart w:id="4" w:name="_Toc498887464"/>
       <w:r>
         <w:t>Time Comparison</w:t>
       </w:r>
-      <w:bookmarkEnd w:id="3"/>
+      <w:bookmarkEnd w:id="4"/>
     </w:p>
     <w:p>
       <w:r>
@@ -3081,12 +3943,12 @@
           <w:numId w:val="1"/>
         </w:numPr>
       </w:pPr>
-      <w:bookmarkStart w:id="4" w:name="_Toc498877290"/>
+      <w:bookmarkStart w:id="5" w:name="_Toc498887465"/>
       <w:r>
         <w:lastRenderedPageBreak/>
         <w:t>Risk List</w:t>
       </w:r>
-      <w:bookmarkEnd w:id="4"/>
+      <w:bookmarkEnd w:id="5"/>
     </w:p>
     <w:p>
       <w:r>
@@ -3395,12 +4257,12 @@
           <w:numId w:val="1"/>
         </w:numPr>
       </w:pPr>
-      <w:bookmarkStart w:id="5" w:name="_Toc498877291"/>
+      <w:bookmarkStart w:id="6" w:name="_Toc498887466"/>
       <w:r>
         <w:lastRenderedPageBreak/>
         <w:t>Architecture</w:t>
       </w:r>
-      <w:bookmarkEnd w:id="5"/>
+      <w:bookmarkEnd w:id="6"/>
     </w:p>
     <w:p>
       <w:r>
@@ -3422,7 +4284,7 @@
           <w:numId w:val="1"/>
         </w:numPr>
       </w:pPr>
-      <w:bookmarkStart w:id="6" w:name="_Toc498877292"/>
+      <w:bookmarkStart w:id="7" w:name="_Toc498887467"/>
       <w:r>
         <w:t xml:space="preserve">First </w:t>
       </w:r>
@@ -3435,7 +4297,7 @@
       <w:r>
         <w:t xml:space="preserve"> Architecture Concept</w:t>
       </w:r>
-      <w:bookmarkEnd w:id="6"/>
+      <w:bookmarkEnd w:id="7"/>
     </w:p>
     <w:p>
       <w:r>
@@ -3495,6 +4357,8 @@
           </wp:inline>
         </w:drawing>
       </w:r>
+    </w:p>
+    <w:p>
       <w:r>
         <w:br w:type="page"/>
       </w:r>
@@ -3507,7 +4371,7 @@
           <w:numId w:val="1"/>
         </w:numPr>
       </w:pPr>
-      <w:bookmarkStart w:id="7" w:name="_Toc498877293"/>
+      <w:bookmarkStart w:id="8" w:name="_Toc498887468"/>
       <w:r>
         <w:lastRenderedPageBreak/>
         <w:t xml:space="preserve">Design </w:t>
@@ -3515,18 +4379,10 @@
       <w:r>
         <w:t>Class Diagram</w:t>
       </w:r>
-      <w:bookmarkEnd w:id="7"/>
+      <w:bookmarkEnd w:id="8"/>
     </w:p>
     <w:p/>
     <w:p>
-      <w:pPr>
-        <w:rPr>
-          <w:rFonts w:asciiTheme="majorHAnsi" w:eastAsiaTheme="majorEastAsia" w:hAnsiTheme="majorHAnsi" w:cstheme="majorBidi"/>
-          <w:color w:val="2F5496" w:themeColor="accent1" w:themeShade="BF"/>
-          <w:sz w:val="32"/>
-          <w:szCs w:val="32"/>
-        </w:rPr>
-      </w:pPr>
       <w:r>
         <w:rPr>
           <w:noProof/>
@@ -3581,6 +4437,16 @@
           </wp:inline>
         </w:drawing>
       </w:r>
+    </w:p>
+    <w:p>
+      <w:pPr>
+        <w:rPr>
+          <w:rFonts w:asciiTheme="majorHAnsi" w:eastAsiaTheme="majorEastAsia" w:hAnsiTheme="majorHAnsi" w:cstheme="majorBidi"/>
+          <w:color w:val="2F5496" w:themeColor="accent1" w:themeShade="BF"/>
+          <w:sz w:val="32"/>
+          <w:szCs w:val="32"/>
+        </w:rPr>
+      </w:pPr>
       <w:r>
         <w:br w:type="page"/>
       </w:r>
@@ -3593,12 +4459,430 @@
           <w:numId w:val="1"/>
         </w:numPr>
       </w:pPr>
-      <w:bookmarkStart w:id="8" w:name="_Toc498877294"/>
+      <w:bookmarkStart w:id="9" w:name="_Toc498887469"/>
       <w:r>
         <w:lastRenderedPageBreak/>
         <w:t>Class Responsibilities</w:t>
       </w:r>
-      <w:bookmarkEnd w:id="8"/>
+      <w:bookmarkEnd w:id="9"/>
+    </w:p>
+    <w:p>
+      <w:pPr>
+        <w:rPr>
+          <w:b/>
+        </w:rPr>
+      </w:pPr>
+      <w:proofErr w:type="spellStart"/>
+      <w:r>
+        <w:rPr>
+          <w:b/>
+        </w:rPr>
+        <w:t>TowerHopscotch</w:t>
+      </w:r>
+      <w:proofErr w:type="spellEnd"/>
+      <w:r>
+        <w:rPr>
+          <w:b/>
+        </w:rPr>
+        <w:t>:</w:t>
+      </w:r>
+    </w:p>
+    <w:p>
+      <w:r>
+        <w:t>The starting class. Contains the main method and starts the game and the GUI.</w:t>
+      </w:r>
+    </w:p>
+    <w:p>
+      <w:pPr>
+        <w:rPr>
+          <w:b/>
+        </w:rPr>
+      </w:pPr>
+      <w:r>
+        <w:rPr>
+          <w:b/>
+        </w:rPr>
+        <w:t>Game:</w:t>
+      </w:r>
+    </w:p>
+    <w:p>
+      <w:r>
+        <w:t>The main controller for the game.</w:t>
+      </w:r>
+    </w:p>
+    <w:p>
+      <w:pPr>
+        <w:rPr>
+          <w:b/>
+        </w:rPr>
+      </w:pPr>
+      <w:r>
+        <w:rPr>
+          <w:b/>
+        </w:rPr>
+        <w:t>Map:</w:t>
+      </w:r>
+    </w:p>
+    <w:p>
+      <w:r>
+        <w:t>The class Map is the representor for the whole map, which contains the three layers.</w:t>
+      </w:r>
+    </w:p>
+    <w:p>
+      <w:pPr>
+        <w:rPr>
+          <w:b/>
+        </w:rPr>
+      </w:pPr>
+      <w:r>
+        <w:rPr>
+          <w:b/>
+        </w:rPr>
+        <w:t>Layer:</w:t>
+      </w:r>
+    </w:p>
+    <w:p>
+      <w:r>
+        <w:t>The layers contain the tiles.</w:t>
+      </w:r>
+    </w:p>
+    <w:p>
+      <w:pPr>
+        <w:rPr>
+          <w:b/>
+        </w:rPr>
+      </w:pPr>
+      <w:r>
+        <w:rPr>
+          <w:b/>
+        </w:rPr>
+        <w:t>Tile:</w:t>
+      </w:r>
+    </w:p>
+    <w:p>
+      <w:r>
+        <w:t>A layer consists of multiple tiles.</w:t>
+      </w:r>
+    </w:p>
+    <w:p>
+      <w:pPr>
+        <w:rPr>
+          <w:b/>
+        </w:rPr>
+      </w:pPr>
+      <w:proofErr w:type="spellStart"/>
+      <w:r>
+        <w:rPr>
+          <w:b/>
+        </w:rPr>
+        <w:t>TileType</w:t>
+      </w:r>
+      <w:proofErr w:type="spellEnd"/>
+      <w:r>
+        <w:rPr>
+          <w:b/>
+        </w:rPr>
+        <w:t>:</w:t>
+      </w:r>
+    </w:p>
+    <w:p>
+      <w:r>
+        <w:t xml:space="preserve">An </w:t>
+      </w:r>
+      <w:proofErr w:type="spellStart"/>
+      <w:r>
+        <w:t>enum</w:t>
+      </w:r>
+      <w:proofErr w:type="spellEnd"/>
+      <w:r>
+        <w:t xml:space="preserve"> which determinates what type of Tile it is. (For example: Path or Tower)</w:t>
+      </w:r>
+    </w:p>
+    <w:p>
+      <w:pPr>
+        <w:rPr>
+          <w:b/>
+        </w:rPr>
+      </w:pPr>
+      <w:r>
+        <w:rPr>
+          <w:b/>
+        </w:rPr>
+        <w:t>Tower:</w:t>
+      </w:r>
+    </w:p>
+    <w:p>
+      <w:r>
+        <w:t>A Tower contains three queues with behavior classes which are for upgrading the tower.</w:t>
+      </w:r>
+    </w:p>
+    <w:p>
+      <w:pPr>
+        <w:rPr>
+          <w:b/>
+        </w:rPr>
+      </w:pPr>
+      <w:proofErr w:type="spellStart"/>
+      <w:r>
+        <w:rPr>
+          <w:b/>
+        </w:rPr>
+        <w:t>FireRangeBehaviour</w:t>
+      </w:r>
+      <w:proofErr w:type="spellEnd"/>
+      <w:r>
+        <w:rPr>
+          <w:b/>
+        </w:rPr>
+        <w:t>:</w:t>
+      </w:r>
+    </w:p>
+    <w:p>
+      <w:r>
+        <w:t>This class defines the firing range for the tower.</w:t>
+      </w:r>
+    </w:p>
+    <w:p>
+      <w:pPr>
+        <w:rPr>
+          <w:b/>
+        </w:rPr>
+      </w:pPr>
+      <w:proofErr w:type="spellStart"/>
+      <w:r>
+        <w:rPr>
+          <w:b/>
+        </w:rPr>
+        <w:t>FireFrequencyBehaviour</w:t>
+      </w:r>
+      <w:proofErr w:type="spellEnd"/>
+      <w:r>
+        <w:rPr>
+          <w:b/>
+        </w:rPr>
+        <w:t>:</w:t>
+      </w:r>
+    </w:p>
+    <w:p>
+      <w:r>
+        <w:t>This class defines the firing frequency for the tower.</w:t>
+      </w:r>
+    </w:p>
+    <w:p>
+      <w:pPr>
+        <w:rPr>
+          <w:b/>
+        </w:rPr>
+      </w:pPr>
+      <w:proofErr w:type="spellStart"/>
+      <w:r>
+        <w:rPr>
+          <w:b/>
+        </w:rPr>
+        <w:t>DamageBehaviour</w:t>
+      </w:r>
+      <w:proofErr w:type="spellEnd"/>
+      <w:r>
+        <w:rPr>
+          <w:b/>
+        </w:rPr>
+        <w:t>:</w:t>
+      </w:r>
+    </w:p>
+    <w:p>
+      <w:r>
+        <w:t>This class defines the damage which the tower causes the enemies in his range.</w:t>
+      </w:r>
+    </w:p>
+    <w:p>
+      <w:pPr>
+        <w:rPr>
+          <w:b/>
+        </w:rPr>
+      </w:pPr>
+      <w:proofErr w:type="spellStart"/>
+      <w:r>
+        <w:rPr>
+          <w:b/>
+        </w:rPr>
+        <w:t>TowerBehaviour</w:t>
+      </w:r>
+      <w:proofErr w:type="spellEnd"/>
+      <w:r>
+        <w:rPr>
+          <w:b/>
+        </w:rPr>
+        <w:t>:</w:t>
+      </w:r>
+    </w:p>
+    <w:p>
+      <w:r>
+        <w:t>This class is the superclass for the other behavior classes.</w:t>
+      </w:r>
+    </w:p>
+    <w:p>
+      <w:pPr>
+        <w:rPr>
+          <w:b/>
+        </w:rPr>
+      </w:pPr>
+      <w:proofErr w:type="spellStart"/>
+      <w:r>
+        <w:rPr>
+          <w:b/>
+        </w:rPr>
+        <w:t>WaveController</w:t>
+      </w:r>
+      <w:proofErr w:type="spellEnd"/>
+      <w:r>
+        <w:rPr>
+          <w:b/>
+        </w:rPr>
+        <w:t>:</w:t>
+      </w:r>
+    </w:p>
+    <w:p>
+      <w:r>
+        <w:t xml:space="preserve">The </w:t>
+      </w:r>
+      <w:proofErr w:type="spellStart"/>
+      <w:r>
+        <w:t>WaveControlle</w:t>
+      </w:r>
+      <w:proofErr w:type="spellEnd"/>
+      <w:r>
+        <w:t xml:space="preserve"> controls the waves. It contains a queue of queues of enemies. A new wave gets called with the method </w:t>
+      </w:r>
+      <w:proofErr w:type="spellStart"/>
+      <w:r>
+        <w:t>callNextWave</w:t>
+      </w:r>
+      <w:proofErr w:type="spellEnd"/>
+      <w:r>
+        <w:t>.</w:t>
+      </w:r>
+    </w:p>
+    <w:p>
+      <w:pPr>
+        <w:rPr>
+          <w:b/>
+        </w:rPr>
+      </w:pPr>
+      <w:r>
+        <w:rPr>
+          <w:b/>
+        </w:rPr>
+        <w:t>Enemy:</w:t>
+      </w:r>
+    </w:p>
+    <w:p>
+      <w:r>
+        <w:t>The enemies are the Targets for the towers. They have a speed, a color, amount of gold reward and the probability to jump layers.</w:t>
+      </w:r>
+    </w:p>
+    <w:p>
+      <w:pPr>
+        <w:rPr>
+          <w:b/>
+        </w:rPr>
+      </w:pPr>
+      <w:proofErr w:type="spellStart"/>
+      <w:r>
+        <w:rPr>
+          <w:b/>
+        </w:rPr>
+        <w:t>PlaceTowerController</w:t>
+      </w:r>
+      <w:proofErr w:type="spellEnd"/>
+      <w:r>
+        <w:rPr>
+          <w:b/>
+        </w:rPr>
+        <w:t>:</w:t>
+      </w:r>
+    </w:p>
+    <w:p>
+      <w:r>
+        <w:t>This class is the controller for placing a tower at a specific tile.</w:t>
+      </w:r>
+    </w:p>
+    <w:p>
+      <w:pPr>
+        <w:rPr>
+          <w:b/>
+        </w:rPr>
+      </w:pPr>
+      <w:proofErr w:type="spellStart"/>
+      <w:r>
+        <w:rPr>
+          <w:b/>
+        </w:rPr>
+        <w:t>UpgradeTowerController</w:t>
+      </w:r>
+      <w:proofErr w:type="spellEnd"/>
+      <w:r>
+        <w:rPr>
+          <w:b/>
+        </w:rPr>
+        <w:t>:</w:t>
+      </w:r>
+    </w:p>
+    <w:p>
+      <w:r>
+        <w:t>This class is the controller for upgrading a tower.</w:t>
+      </w:r>
+    </w:p>
+    <w:p>
+      <w:pPr>
+        <w:rPr>
+          <w:b/>
+        </w:rPr>
+      </w:pPr>
+      <w:proofErr w:type="spellStart"/>
+      <w:r>
+        <w:rPr>
+          <w:b/>
+        </w:rPr>
+        <w:t>TearDownTowerController</w:t>
+      </w:r>
+      <w:proofErr w:type="spellEnd"/>
+      <w:r>
+        <w:rPr>
+          <w:b/>
+        </w:rPr>
+        <w:t>:</w:t>
+      </w:r>
+    </w:p>
+    <w:p>
+      <w:r>
+        <w:t>This class is the controller to tear down a tower.</w:t>
+      </w:r>
+    </w:p>
+    <w:p>
+      <w:pPr>
+        <w:rPr>
+          <w:b/>
+        </w:rPr>
+      </w:pPr>
+      <w:proofErr w:type="spellStart"/>
+      <w:r>
+        <w:rPr>
+          <w:b/>
+        </w:rPr>
+        <w:t>TowerController</w:t>
+      </w:r>
+      <w:proofErr w:type="spellEnd"/>
+      <w:r>
+        <w:rPr>
+          <w:b/>
+        </w:rPr>
+        <w:t>:</w:t>
+      </w:r>
+    </w:p>
+    <w:p>
+      <w:r>
+        <w:t>This class is the superclass for the other tower control classes.</w:t>
+      </w:r>
     </w:p>
     <w:p>
       <w:r>
@@ -3613,12 +4897,12 @@
           <w:numId w:val="1"/>
         </w:numPr>
       </w:pPr>
-      <w:bookmarkStart w:id="9" w:name="_Toc498877295"/>
+      <w:bookmarkStart w:id="10" w:name="_Toc498887470"/>
       <w:r>
         <w:lastRenderedPageBreak/>
         <w:t>Interaction Diagram</w:t>
       </w:r>
-      <w:bookmarkEnd w:id="9"/>
+      <w:bookmarkEnd w:id="10"/>
     </w:p>
     <w:p>
       <w:pPr>
@@ -3628,18 +4912,21 @@
           <w:numId w:val="1"/>
         </w:numPr>
       </w:pPr>
-      <w:bookmarkStart w:id="10" w:name="_Toc498877296"/>
+      <w:bookmarkStart w:id="11" w:name="_Toc498887471"/>
       <w:r>
         <w:t>Sequence Diagrams (Actors)</w:t>
       </w:r>
+      <w:bookmarkEnd w:id="11"/>
     </w:p>
     <w:p>
       <w:pPr>
         <w:pStyle w:val="berschrift3"/>
       </w:pPr>
+      <w:bookmarkStart w:id="12" w:name="_Toc498887472"/>
       <w:r>
         <w:t>Place Tower</w:t>
       </w:r>
+      <w:bookmarkEnd w:id="12"/>
     </w:p>
     <w:p>
       <w:r>
@@ -3703,9 +4990,11 @@
       <w:pPr>
         <w:pStyle w:val="berschrift3"/>
       </w:pPr>
+      <w:bookmarkStart w:id="13" w:name="_Toc498887473"/>
       <w:r>
         <w:t>Tear Down Tower</w:t>
       </w:r>
+      <w:bookmarkEnd w:id="13"/>
     </w:p>
     <w:p>
       <w:r>
@@ -3777,6 +5066,7 @@
           <w:noProof/>
         </w:rPr>
       </w:pPr>
+      <w:bookmarkStart w:id="14" w:name="_Toc498887474"/>
       <w:r>
         <w:rPr>
           <w:noProof/>
@@ -3784,6 +5074,7 @@
         <w:lastRenderedPageBreak/>
         <w:t>Upgrade Tower</w:t>
       </w:r>
+      <w:bookmarkEnd w:id="14"/>
     </w:p>
     <w:p>
       <w:r>
@@ -3854,22 +5145,25 @@
           <w:numId w:val="1"/>
         </w:numPr>
       </w:pPr>
+      <w:bookmarkStart w:id="15" w:name="_Toc498887475"/>
       <w:r>
         <w:lastRenderedPageBreak/>
         <w:t>Sequence Diagrams (System)</w:t>
       </w:r>
-    </w:p>
-    <w:bookmarkEnd w:id="10"/>
-    <w:p>
-      <w:pPr>
-        <w:pStyle w:val="berschrift3"/>
-      </w:pPr>
-      <w:r>
-        <w:t>Place Tower</w:t>
-      </w:r>
+      <w:bookmarkEnd w:id="15"/>
     </w:p>
     <w:p>
-      <w:bookmarkStart w:id="11" w:name="_Toc498877240"/>
+      <w:pPr>
+        <w:pStyle w:val="berschrift3"/>
+      </w:pPr>
+      <w:bookmarkStart w:id="16" w:name="_Toc498887476"/>
+      <w:r>
+        <w:t>Place Tower</w:t>
+      </w:r>
+      <w:bookmarkEnd w:id="16"/>
+    </w:p>
+    <w:p>
+      <w:bookmarkStart w:id="17" w:name="_Toc498877240"/>
       <w:r>
         <w:rPr>
           <w:noProof/>
@@ -3923,16 +5217,17 @@
           </wp:inline>
         </w:drawing>
       </w:r>
-      <w:bookmarkEnd w:id="11"/>
+      <w:bookmarkEnd w:id="17"/>
     </w:p>
     <w:p>
       <w:pPr>
         <w:pStyle w:val="berschrift3"/>
       </w:pPr>
-      <w:bookmarkStart w:id="12" w:name="_Toc498877297"/>
+      <w:bookmarkStart w:id="18" w:name="_Toc498887477"/>
       <w:r>
         <w:t>Call next Wave</w:t>
       </w:r>
+      <w:bookmarkEnd w:id="18"/>
     </w:p>
     <w:p>
       <w:pPr>
@@ -4004,9 +5299,11 @@
       <w:pPr>
         <w:pStyle w:val="berschrift3"/>
       </w:pPr>
+      <w:bookmarkStart w:id="19" w:name="_Toc498887478"/>
       <w:r>
         <w:t>Get Tile Type</w:t>
       </w:r>
+      <w:bookmarkEnd w:id="19"/>
     </w:p>
     <w:p>
       <w:r>
@@ -4066,23 +5363,22 @@
     <w:p/>
     <w:p>
       <w:pPr>
-        <w:pStyle w:val="berschrift2"/>
         <w:rPr>
           <w:noProof/>
         </w:rPr>
       </w:pPr>
+      <w:bookmarkStart w:id="20" w:name="_Toc498887479"/>
       <w:r>
         <w:rPr>
           <w:rStyle w:val="berschrift3Zchn"/>
-          <w:sz w:val="24"/>
         </w:rPr>
         <w:lastRenderedPageBreak/>
         <w:t>Shoot Enemies</w:t>
       </w:r>
+      <w:bookmarkEnd w:id="20"/>
       <w:r>
         <w:rPr>
           <w:noProof/>
-          <w:sz w:val="24"/>
         </w:rPr>
         <w:t xml:space="preserve"> </w:t>
       </w:r>
@@ -4141,8 +5437,6 @@
       <w:r>
         <w:br w:type="page"/>
       </w:r>
-      <w:bookmarkStart w:id="13" w:name="_GoBack"/>
-      <w:bookmarkEnd w:id="13"/>
     </w:p>
     <w:p>
       <w:pPr>
@@ -4152,18 +5446,25 @@
           <w:numId w:val="1"/>
         </w:numPr>
       </w:pPr>
+      <w:bookmarkStart w:id="21" w:name="_Toc498887480"/>
       <w:r>
         <w:lastRenderedPageBreak/>
-        <w:t xml:space="preserve">Communication Diagrams </w:t>
+        <w:t>Communication Diagrams</w:t>
+      </w:r>
+      <w:bookmarkEnd w:id="21"/>
+      <w:r>
+        <w:t xml:space="preserve"> </w:t>
       </w:r>
     </w:p>
     <w:p>
       <w:pPr>
         <w:pStyle w:val="berschrift3"/>
       </w:pPr>
+      <w:bookmarkStart w:id="22" w:name="_Toc498887481"/>
       <w:r>
         <w:t>Call Next Wave</w:t>
       </w:r>
+      <w:bookmarkEnd w:id="22"/>
     </w:p>
     <w:p>
       <w:r>
@@ -4224,14 +5525,13 @@
       <w:pPr>
         <w:pStyle w:val="berschrift3"/>
       </w:pPr>
+      <w:bookmarkStart w:id="23" w:name="_Toc498887482"/>
       <w:r>
         <w:t>Get Tile Type</w:t>
       </w:r>
+      <w:bookmarkEnd w:id="23"/>
     </w:p>
     <w:p>
-      <w:pPr>
-        <w:pStyle w:val="berschrift3"/>
-      </w:pPr>
       <w:r>
         <w:rPr>
           <w:noProof/>
@@ -4301,11 +5601,12 @@
       <w:pPr>
         <w:pStyle w:val="berschrift3"/>
       </w:pPr>
+      <w:bookmarkStart w:id="24" w:name="_Toc498887483"/>
       <w:r>
         <w:lastRenderedPageBreak/>
         <w:t>Tear Down Tower</w:t>
       </w:r>
-      <w:bookmarkEnd w:id="12"/>
+      <w:bookmarkEnd w:id="24"/>
     </w:p>
     <w:p>
       <w:pPr>
@@ -4313,7 +5614,7 @@
           <w:lang w:val="en-GB"/>
         </w:rPr>
       </w:pPr>
-      <w:bookmarkStart w:id="14" w:name="_Toc498877242"/>
+      <w:bookmarkStart w:id="25" w:name="_Toc498877242"/>
       <w:r>
         <w:rPr>
           <w:noProof/>
@@ -4354,15 +5655,17 @@
           </wp:inline>
         </w:drawing>
       </w:r>
-      <w:bookmarkEnd w:id="14"/>
+      <w:bookmarkEnd w:id="25"/>
     </w:p>
     <w:p>
       <w:pPr>
         <w:pStyle w:val="berschrift3"/>
       </w:pPr>
+      <w:bookmarkStart w:id="26" w:name="_Toc498887484"/>
       <w:r>
         <w:t>Load Map</w:t>
       </w:r>
+      <w:bookmarkEnd w:id="26"/>
     </w:p>
     <w:p>
       <w:r>
@@ -4433,12 +5736,12 @@
           <w:numId w:val="1"/>
         </w:numPr>
       </w:pPr>
-      <w:bookmarkStart w:id="15" w:name="_Toc498877298"/>
+      <w:bookmarkStart w:id="27" w:name="_Toc498887485"/>
       <w:r>
         <w:lastRenderedPageBreak/>
         <w:t>Glossary</w:t>
       </w:r>
-      <w:bookmarkEnd w:id="15"/>
+      <w:bookmarkEnd w:id="27"/>
     </w:p>
     <w:p/>
     <w:tbl>
@@ -4777,12 +6080,12 @@
           <w:numId w:val="1"/>
         </w:numPr>
       </w:pPr>
-      <w:bookmarkStart w:id="16" w:name="_Toc498877299"/>
+      <w:bookmarkStart w:id="28" w:name="_Toc498887486"/>
       <w:r>
         <w:lastRenderedPageBreak/>
         <w:t>GUI-Design</w:t>
       </w:r>
-      <w:bookmarkEnd w:id="16"/>
+      <w:bookmarkEnd w:id="28"/>
     </w:p>
     <w:p>
       <w:pPr>
@@ -4792,14 +6095,14 @@
           <w:numId w:val="1"/>
         </w:numPr>
       </w:pPr>
-      <w:bookmarkStart w:id="17" w:name="_Toc498877300"/>
+      <w:bookmarkStart w:id="29" w:name="_Toc498887487"/>
       <w:r>
         <w:t xml:space="preserve">In-Game </w:t>
       </w:r>
       <w:r>
         <w:t>Layer Positioning</w:t>
       </w:r>
-      <w:bookmarkEnd w:id="17"/>
+      <w:bookmarkEnd w:id="29"/>
     </w:p>
     <w:p>
       <w:r>
@@ -4818,11 +6121,11 @@
           <w:numId w:val="1"/>
         </w:numPr>
       </w:pPr>
-      <w:bookmarkStart w:id="18" w:name="_Toc498877301"/>
+      <w:bookmarkStart w:id="30" w:name="_Toc498887488"/>
       <w:r>
         <w:t>In-Game User Menu</w:t>
       </w:r>
-      <w:bookmarkEnd w:id="18"/>
+      <w:bookmarkEnd w:id="30"/>
     </w:p>
     <w:p>
       <w:r>
@@ -5037,7 +6340,7 @@
         <w:rStyle w:val="Seitenzahl"/>
         <w:noProof/>
       </w:rPr>
-      <w:t>11</w:t>
+      <w:t>3</w:t>
     </w:r>
     <w:r>
       <w:rPr>
@@ -8370,7 +9673,6 @@
     <w:next w:val="Standard"/>
     <w:autoRedefine/>
     <w:uiPriority w:val="39"/>
-    <w:semiHidden/>
     <w:unhideWhenUsed/>
     <w:rsid w:val="00F05FCE"/>
     <w:pPr>
@@ -8860,7 +10162,7 @@
 </file>
 
 <file path=customXml/itemProps1.xml><?xml version="1.0" encoding="utf-8"?>
-<ds:datastoreItem xmlns:ds="http://schemas.openxmlformats.org/officeDocument/2006/customXml" ds:itemID="{8B4E4196-73B4-4D73-BF0F-BFA6CE814974}">
+<ds:datastoreItem xmlns:ds="http://schemas.openxmlformats.org/officeDocument/2006/customXml" ds:itemID="{EF374861-3D5F-4E26-95F4-A1E2CB7971D0}">
   <ds:schemaRefs>
     <ds:schemaRef ds:uri="http://schemas.openxmlformats.org/officeDocument/2006/bibliography"/>
   </ds:schemaRefs>

</xml_diff>

<commit_message>
Updated documents. Added own SWEN P5. Fixed minor mistakes
</commit_message>
<xml_diff>
--- a/documents/milestone3/Project Design.docx
+++ b/documents/milestone3/Project Design.docx
@@ -111,27 +111,7 @@
                                         <w:szCs w:val="28"/>
                                         <w:lang w:val="de-CH"/>
                                       </w:rPr>
-                                      <w:t xml:space="preserve">S. Bösch, N. Eckhart, R. </w:t>
-                                    </w:r>
-                                    <w:proofErr w:type="spellStart"/>
-                                    <w:r>
-                                      <w:rPr>
-                                        <w:color w:val="595959" w:themeColor="text1" w:themeTint="A6"/>
-                                        <w:sz w:val="28"/>
-                                        <w:szCs w:val="28"/>
-                                        <w:lang w:val="de-CH"/>
-                                      </w:rPr>
-                                      <w:t>Emberger</w:t>
-                                    </w:r>
-                                    <w:proofErr w:type="spellEnd"/>
-                                    <w:r>
-                                      <w:rPr>
-                                        <w:color w:val="595959" w:themeColor="text1" w:themeTint="A6"/>
-                                        <w:sz w:val="28"/>
-                                        <w:szCs w:val="28"/>
-                                        <w:lang w:val="de-CH"/>
-                                      </w:rPr>
-                                      <w:t xml:space="preserve"> and P. Meie</w:t>
+                                      <w:t>S. Bösch, N. Eckhart, R. Emberger and P. Meie</w:t>
                                     </w:r>
                                     <w:r>
                                       <w:rPr>
@@ -245,27 +225,7 @@
                                   <w:szCs w:val="28"/>
                                   <w:lang w:val="de-CH"/>
                                 </w:rPr>
-                                <w:t xml:space="preserve">S. Bösch, N. Eckhart, R. </w:t>
-                              </w:r>
-                              <w:proofErr w:type="spellStart"/>
-                              <w:r>
-                                <w:rPr>
-                                  <w:color w:val="595959" w:themeColor="text1" w:themeTint="A6"/>
-                                  <w:sz w:val="28"/>
-                                  <w:szCs w:val="28"/>
-                                  <w:lang w:val="de-CH"/>
-                                </w:rPr>
-                                <w:t>Emberger</w:t>
-                              </w:r>
-                              <w:proofErr w:type="spellEnd"/>
-                              <w:r>
-                                <w:rPr>
-                                  <w:color w:val="595959" w:themeColor="text1" w:themeTint="A6"/>
-                                  <w:sz w:val="28"/>
-                                  <w:szCs w:val="28"/>
-                                  <w:lang w:val="de-CH"/>
-                                </w:rPr>
-                                <w:t xml:space="preserve"> and P. Meie</w:t>
+                                <w:t>S. Bösch, N. Eckhart, R. Emberger and P. Meie</w:t>
                               </w:r>
                               <w:r>
                                 <w:rPr>
@@ -3086,8 +3046,6 @@
         </w:rPr>
         <w:br w:type="page"/>
       </w:r>
-      <w:bookmarkStart w:id="0" w:name="_GoBack"/>
-      <w:bookmarkEnd w:id="0"/>
     </w:p>
     <w:p>
       <w:pPr>
@@ -3097,12 +3055,12 @@
           <w:numId w:val="1"/>
         </w:numPr>
       </w:pPr>
-      <w:bookmarkStart w:id="1" w:name="_Toc498887461"/>
+      <w:bookmarkStart w:id="0" w:name="_Toc498887461"/>
       <w:r>
         <w:lastRenderedPageBreak/>
         <w:t>Project Management</w:t>
       </w:r>
-      <w:bookmarkEnd w:id="1"/>
+      <w:bookmarkEnd w:id="0"/>
     </w:p>
     <w:tbl>
       <w:tblPr>
@@ -3322,11 +3280,11 @@
           <w:numId w:val="1"/>
         </w:numPr>
       </w:pPr>
-      <w:bookmarkStart w:id="2" w:name="_Toc498887462"/>
+      <w:bookmarkStart w:id="1" w:name="_Toc498887462"/>
       <w:r>
         <w:t>Current stand</w:t>
       </w:r>
-      <w:bookmarkEnd w:id="2"/>
+      <w:bookmarkEnd w:id="1"/>
     </w:p>
     <w:p>
       <w:r>
@@ -3345,11 +3303,11 @@
           <w:numId w:val="1"/>
         </w:numPr>
       </w:pPr>
-      <w:bookmarkStart w:id="3" w:name="_Toc498887463"/>
+      <w:bookmarkStart w:id="2" w:name="_Toc498887463"/>
       <w:r>
         <w:t>Review Iteration #4</w:t>
       </w:r>
-      <w:bookmarkEnd w:id="3"/>
+      <w:bookmarkEnd w:id="2"/>
     </w:p>
     <w:tbl>
       <w:tblPr>
@@ -3724,13 +3682,8 @@
           </w:tcPr>
           <w:p>
             <w:r>
-              <w:t xml:space="preserve">R. </w:t>
-            </w:r>
-            <w:proofErr w:type="spellStart"/>
-            <w:r>
-              <w:t>Emberger</w:t>
-            </w:r>
-            <w:proofErr w:type="spellEnd"/>
+              <w:t>R. Emberger</w:t>
+            </w:r>
           </w:p>
         </w:tc>
         <w:tc>
@@ -3924,11 +3877,11 @@
           <w:numId w:val="1"/>
         </w:numPr>
       </w:pPr>
-      <w:bookmarkStart w:id="4" w:name="_Toc498887464"/>
+      <w:bookmarkStart w:id="3" w:name="_Toc498887464"/>
       <w:r>
         <w:t>Time Comparison</w:t>
       </w:r>
-      <w:bookmarkEnd w:id="4"/>
+      <w:bookmarkEnd w:id="3"/>
     </w:p>
     <w:p>
       <w:r>
@@ -3943,12 +3896,12 @@
           <w:numId w:val="1"/>
         </w:numPr>
       </w:pPr>
-      <w:bookmarkStart w:id="5" w:name="_Toc498887465"/>
+      <w:bookmarkStart w:id="4" w:name="_Toc498887465"/>
       <w:r>
         <w:lastRenderedPageBreak/>
         <w:t>Risk List</w:t>
       </w:r>
-      <w:bookmarkEnd w:id="5"/>
+      <w:bookmarkEnd w:id="4"/>
     </w:p>
     <w:p>
       <w:r>
@@ -4257,12 +4210,12 @@
           <w:numId w:val="1"/>
         </w:numPr>
       </w:pPr>
-      <w:bookmarkStart w:id="6" w:name="_Toc498887466"/>
+      <w:bookmarkStart w:id="5" w:name="_Toc498887466"/>
       <w:r>
         <w:lastRenderedPageBreak/>
         <w:t>Architecture</w:t>
       </w:r>
-      <w:bookmarkEnd w:id="6"/>
+      <w:bookmarkEnd w:id="5"/>
     </w:p>
     <w:p>
       <w:r>
@@ -4284,7 +4237,7 @@
           <w:numId w:val="1"/>
         </w:numPr>
       </w:pPr>
-      <w:bookmarkStart w:id="7" w:name="_Toc498887467"/>
+      <w:bookmarkStart w:id="6" w:name="_Toc498887467"/>
       <w:r>
         <w:t xml:space="preserve">First </w:t>
       </w:r>
@@ -4297,7 +4250,7 @@
       <w:r>
         <w:t xml:space="preserve"> Architecture Concept</w:t>
       </w:r>
-      <w:bookmarkEnd w:id="7"/>
+      <w:bookmarkEnd w:id="6"/>
     </w:p>
     <w:p>
       <w:r>
@@ -4371,7 +4324,7 @@
           <w:numId w:val="1"/>
         </w:numPr>
       </w:pPr>
-      <w:bookmarkStart w:id="8" w:name="_Toc498887468"/>
+      <w:bookmarkStart w:id="7" w:name="_Toc498887468"/>
       <w:r>
         <w:lastRenderedPageBreak/>
         <w:t xml:space="preserve">Design </w:t>
@@ -4379,7 +4332,7 @@
       <w:r>
         <w:t>Class Diagram</w:t>
       </w:r>
-      <w:bookmarkEnd w:id="8"/>
+      <w:bookmarkEnd w:id="7"/>
     </w:p>
     <w:p/>
     <w:p>
@@ -4459,12 +4412,12 @@
           <w:numId w:val="1"/>
         </w:numPr>
       </w:pPr>
-      <w:bookmarkStart w:id="9" w:name="_Toc498887469"/>
+      <w:bookmarkStart w:id="8" w:name="_Toc498887469"/>
       <w:r>
         <w:lastRenderedPageBreak/>
         <w:t>Class Responsibilities</w:t>
       </w:r>
-      <w:bookmarkEnd w:id="9"/>
+      <w:bookmarkEnd w:id="8"/>
     </w:p>
     <w:p>
       <w:pPr>
@@ -4897,12 +4850,12 @@
           <w:numId w:val="1"/>
         </w:numPr>
       </w:pPr>
-      <w:bookmarkStart w:id="10" w:name="_Toc498887470"/>
+      <w:bookmarkStart w:id="9" w:name="_Toc498887470"/>
       <w:r>
         <w:lastRenderedPageBreak/>
         <w:t>Interaction Diagram</w:t>
       </w:r>
-      <w:bookmarkEnd w:id="10"/>
+      <w:bookmarkEnd w:id="9"/>
     </w:p>
     <w:p>
       <w:pPr>
@@ -4912,21 +4865,21 @@
           <w:numId w:val="1"/>
         </w:numPr>
       </w:pPr>
-      <w:bookmarkStart w:id="11" w:name="_Toc498887471"/>
+      <w:bookmarkStart w:id="10" w:name="_Toc498887471"/>
       <w:r>
         <w:t>Sequence Diagrams (Actors)</w:t>
       </w:r>
+      <w:bookmarkEnd w:id="10"/>
+    </w:p>
+    <w:p>
+      <w:pPr>
+        <w:pStyle w:val="berschrift3"/>
+      </w:pPr>
+      <w:bookmarkStart w:id="11" w:name="_Toc498887472"/>
+      <w:r>
+        <w:t>Place Tower</w:t>
+      </w:r>
       <w:bookmarkEnd w:id="11"/>
-    </w:p>
-    <w:p>
-      <w:pPr>
-        <w:pStyle w:val="berschrift3"/>
-      </w:pPr>
-      <w:bookmarkStart w:id="12" w:name="_Toc498887472"/>
-      <w:r>
-        <w:t>Place Tower</w:t>
-      </w:r>
-      <w:bookmarkEnd w:id="12"/>
     </w:p>
     <w:p>
       <w:r>
@@ -4990,11 +4943,11 @@
       <w:pPr>
         <w:pStyle w:val="berschrift3"/>
       </w:pPr>
-      <w:bookmarkStart w:id="13" w:name="_Toc498887473"/>
+      <w:bookmarkStart w:id="12" w:name="_Toc498887473"/>
       <w:r>
         <w:t>Tear Down Tower</w:t>
       </w:r>
-      <w:bookmarkEnd w:id="13"/>
+      <w:bookmarkEnd w:id="12"/>
     </w:p>
     <w:p>
       <w:r>
@@ -5066,7 +5019,7 @@
           <w:noProof/>
         </w:rPr>
       </w:pPr>
-      <w:bookmarkStart w:id="14" w:name="_Toc498887474"/>
+      <w:bookmarkStart w:id="13" w:name="_Toc498887474"/>
       <w:r>
         <w:rPr>
           <w:noProof/>
@@ -5074,7 +5027,7 @@
         <w:lastRenderedPageBreak/>
         <w:t>Upgrade Tower</w:t>
       </w:r>
-      <w:bookmarkEnd w:id="14"/>
+      <w:bookmarkEnd w:id="13"/>
     </w:p>
     <w:p>
       <w:r>
@@ -5145,25 +5098,25 @@
           <w:numId w:val="1"/>
         </w:numPr>
       </w:pPr>
-      <w:bookmarkStart w:id="15" w:name="_Toc498887475"/>
+      <w:bookmarkStart w:id="14" w:name="_Toc498887475"/>
       <w:r>
         <w:lastRenderedPageBreak/>
         <w:t>Sequence Diagrams (System)</w:t>
       </w:r>
+      <w:bookmarkEnd w:id="14"/>
+    </w:p>
+    <w:p>
+      <w:pPr>
+        <w:pStyle w:val="berschrift3"/>
+      </w:pPr>
+      <w:bookmarkStart w:id="15" w:name="_Toc498887476"/>
+      <w:r>
+        <w:t>Place Tower</w:t>
+      </w:r>
       <w:bookmarkEnd w:id="15"/>
     </w:p>
     <w:p>
-      <w:pPr>
-        <w:pStyle w:val="berschrift3"/>
-      </w:pPr>
-      <w:bookmarkStart w:id="16" w:name="_Toc498887476"/>
-      <w:r>
-        <w:t>Place Tower</w:t>
-      </w:r>
-      <w:bookmarkEnd w:id="16"/>
-    </w:p>
-    <w:p>
-      <w:bookmarkStart w:id="17" w:name="_Toc498877240"/>
+      <w:bookmarkStart w:id="16" w:name="_Toc498877240"/>
       <w:r>
         <w:rPr>
           <w:noProof/>
@@ -5217,17 +5170,17 @@
           </wp:inline>
         </w:drawing>
       </w:r>
+      <w:bookmarkEnd w:id="16"/>
+    </w:p>
+    <w:p>
+      <w:pPr>
+        <w:pStyle w:val="berschrift3"/>
+      </w:pPr>
+      <w:bookmarkStart w:id="17" w:name="_Toc498887477"/>
+      <w:r>
+        <w:t>Call next Wave</w:t>
+      </w:r>
       <w:bookmarkEnd w:id="17"/>
-    </w:p>
-    <w:p>
-      <w:pPr>
-        <w:pStyle w:val="berschrift3"/>
-      </w:pPr>
-      <w:bookmarkStart w:id="18" w:name="_Toc498887477"/>
-      <w:r>
-        <w:t>Call next Wave</w:t>
-      </w:r>
-      <w:bookmarkEnd w:id="18"/>
     </w:p>
     <w:p>
       <w:pPr>
@@ -5299,11 +5252,11 @@
       <w:pPr>
         <w:pStyle w:val="berschrift3"/>
       </w:pPr>
-      <w:bookmarkStart w:id="19" w:name="_Toc498887478"/>
+      <w:bookmarkStart w:id="18" w:name="_Toc498887478"/>
       <w:r>
         <w:t>Get Tile Type</w:t>
       </w:r>
-      <w:bookmarkEnd w:id="19"/>
+      <w:bookmarkEnd w:id="18"/>
     </w:p>
     <w:p>
       <w:r>
@@ -5367,7 +5320,7 @@
           <w:noProof/>
         </w:rPr>
       </w:pPr>
-      <w:bookmarkStart w:id="20" w:name="_Toc498887479"/>
+      <w:bookmarkStart w:id="19" w:name="_Toc498887479"/>
       <w:r>
         <w:rPr>
           <w:rStyle w:val="berschrift3Zchn"/>
@@ -5375,7 +5328,7 @@
         <w:lastRenderedPageBreak/>
         <w:t>Shoot Enemies</w:t>
       </w:r>
-      <w:bookmarkEnd w:id="20"/>
+      <w:bookmarkEnd w:id="19"/>
       <w:r>
         <w:rPr>
           <w:noProof/>
@@ -5424,7 +5377,71 @@
       </w:r>
     </w:p>
     <w:p/>
-    <w:p/>
+    <w:p>
+      <w:pPr>
+        <w:pStyle w:val="berschrift3"/>
+      </w:pPr>
+      <w:r>
+        <w:t>Upgrade Fire Range</w:t>
+      </w:r>
+    </w:p>
+    <w:p>
+      <w:r>
+        <w:rPr>
+          <w:noProof/>
+        </w:rPr>
+        <w:drawing>
+          <wp:inline distT="0" distB="0" distL="0" distR="0" wp14:anchorId="109E717F" wp14:editId="7D41B066">
+            <wp:extent cx="5727700" cy="4173039"/>
+            <wp:effectExtent l="0" t="0" r="6350" b="0"/>
+            <wp:docPr id="4" name="Grafik 4"/>
+            <wp:cNvGraphicFramePr>
+              <a:graphicFrameLocks xmlns:a="http://schemas.openxmlformats.org/drawingml/2006/main" noChangeAspect="1"/>
+            </wp:cNvGraphicFramePr>
+            <a:graphic xmlns:a="http://schemas.openxmlformats.org/drawingml/2006/main">
+              <a:graphicData uri="http://schemas.openxmlformats.org/drawingml/2006/picture">
+                <pic:pic xmlns:pic="http://schemas.openxmlformats.org/drawingml/2006/picture">
+                  <pic:nvPicPr>
+                    <pic:cNvPr id="0" name="Picture 1"/>
+                    <pic:cNvPicPr>
+                      <a:picLocks noChangeAspect="1" noChangeArrowheads="1"/>
+                    </pic:cNvPicPr>
+                  </pic:nvPicPr>
+                  <pic:blipFill>
+                    <a:blip r:embed="rId18">
+                      <a:extLst>
+                        <a:ext uri="{28A0092B-C50C-407E-A947-70E740481C1C}">
+                          <a14:useLocalDpi xmlns:a14="http://schemas.microsoft.com/office/drawing/2010/main" val="0"/>
+                        </a:ext>
+                      </a:extLst>
+                    </a:blip>
+                    <a:srcRect/>
+                    <a:stretch>
+                      <a:fillRect/>
+                    </a:stretch>
+                  </pic:blipFill>
+                  <pic:spPr bwMode="auto">
+                    <a:xfrm>
+                      <a:off x="0" y="0"/>
+                      <a:ext cx="5727700" cy="4173039"/>
+                    </a:xfrm>
+                    <a:prstGeom prst="rect">
+                      <a:avLst/>
+                    </a:prstGeom>
+                    <a:noFill/>
+                    <a:ln>
+                      <a:noFill/>
+                    </a:ln>
+                  </pic:spPr>
+                </pic:pic>
+              </a:graphicData>
+            </a:graphic>
+          </wp:inline>
+        </w:drawing>
+      </w:r>
+      <w:bookmarkStart w:id="20" w:name="_GoBack"/>
+      <w:bookmarkEnd w:id="20"/>
+    </w:p>
     <w:p>
       <w:pPr>
         <w:rPr>
@@ -5489,7 +5506,7 @@
                     </pic:cNvPicPr>
                   </pic:nvPicPr>
                   <pic:blipFill>
-                    <a:blip r:embed="rId18">
+                    <a:blip r:embed="rId19">
                       <a:extLst>
                         <a:ext uri="{28A0092B-C50C-407E-A947-70E740481C1C}">
                           <a14:useLocalDpi xmlns:a14="http://schemas.microsoft.com/office/drawing/2010/main" val="0"/>
@@ -5554,7 +5571,7 @@
                     </pic:cNvPicPr>
                   </pic:nvPicPr>
                   <pic:blipFill>
-                    <a:blip r:embed="rId19">
+                    <a:blip r:embed="rId20">
                       <a:extLst>
                         <a:ext uri="{28A0092B-C50C-407E-A947-70E740481C1C}">
                           <a14:useLocalDpi xmlns:a14="http://schemas.microsoft.com/office/drawing/2010/main" val="0"/>
@@ -5635,7 +5652,7 @@
                     <pic:cNvPicPr/>
                   </pic:nvPicPr>
                   <pic:blipFill>
-                    <a:blip r:embed="rId20"/>
+                    <a:blip r:embed="rId21"/>
                     <a:stretch>
                       <a:fillRect/>
                     </a:stretch>
@@ -5690,7 +5707,7 @@
                     </pic:cNvPicPr>
                   </pic:nvPicPr>
                   <pic:blipFill>
-                    <a:blip r:embed="rId21">
+                    <a:blip r:embed="rId22">
                       <a:extLst>
                         <a:ext uri="{28A0092B-C50C-407E-A947-70E740481C1C}">
                           <a14:useLocalDpi xmlns:a14="http://schemas.microsoft.com/office/drawing/2010/main" val="0"/>
@@ -6200,7 +6217,7 @@
                     </pic:cNvPicPr>
                   </pic:nvPicPr>
                   <pic:blipFill>
-                    <a:blip r:embed="rId22">
+                    <a:blip r:embed="rId23">
                       <a:extLst>
                         <a:ext uri="{28A0092B-C50C-407E-A947-70E740481C1C}">
                           <a14:useLocalDpi xmlns:a14="http://schemas.microsoft.com/office/drawing/2010/main" val="0"/>
@@ -6236,10 +6253,10 @@
     </w:p>
     <w:p/>
     <w:sectPr>
-      <w:headerReference w:type="default" r:id="rId23"/>
-      <w:footerReference w:type="even" r:id="rId24"/>
-      <w:footerReference w:type="default" r:id="rId25"/>
-      <w:headerReference w:type="first" r:id="rId26"/>
+      <w:headerReference w:type="default" r:id="rId24"/>
+      <w:footerReference w:type="even" r:id="rId25"/>
+      <w:footerReference w:type="default" r:id="rId26"/>
+      <w:headerReference w:type="first" r:id="rId27"/>
       <w:pgSz w:w="11900" w:h="16840"/>
       <w:pgMar w:top="1440" w:right="1440" w:bottom="1440" w:left="1440" w:header="708" w:footer="708" w:gutter="0"/>
       <w:cols w:space="708"/>
@@ -6340,7 +6357,7 @@
         <w:rStyle w:val="Seitenzahl"/>
         <w:noProof/>
       </w:rPr>
-      <w:t>3</w:t>
+      <w:t>14</w:t>
     </w:r>
     <w:r>
       <w:rPr>
@@ -10162,7 +10179,7 @@
 </file>
 
 <file path=customXml/itemProps1.xml><?xml version="1.0" encoding="utf-8"?>
-<ds:datastoreItem xmlns:ds="http://schemas.openxmlformats.org/officeDocument/2006/customXml" ds:itemID="{EF374861-3D5F-4E26-95F4-A1E2CB7971D0}">
+<ds:datastoreItem xmlns:ds="http://schemas.openxmlformats.org/officeDocument/2006/customXml" ds:itemID="{0BC9BE98-FACA-4BAA-81D1-8112E863E5DA}">
   <ds:schemaRefs>
     <ds:schemaRef ds:uri="http://schemas.openxmlformats.org/officeDocument/2006/bibliography"/>
   </ds:schemaRefs>

</xml_diff>

<commit_message>
improved class responsabilities section
</commit_message>
<xml_diff>
--- a/documents/milestone3/Project Design.docx
+++ b/documents/milestone3/Project Design.docx
@@ -1,6 +1,6 @@
 
 <file path=word/document.xml><?xml version="1.0" encoding="utf-8"?>
-<w:document xmlns:wpc="http://schemas.microsoft.com/office/word/2010/wordprocessingCanvas" xmlns:cx="http://schemas.microsoft.com/office/drawing/2014/chartex" xmlns:cx1="http://schemas.microsoft.com/office/drawing/2015/9/8/chartex" xmlns:cx2="http://schemas.microsoft.com/office/drawing/2015/10/21/chartex" xmlns:cx3="http://schemas.microsoft.com/office/drawing/2016/5/9/chartex" xmlns:cx4="http://schemas.microsoft.com/office/drawing/2016/5/10/chartex" xmlns:cx5="http://schemas.microsoft.com/office/drawing/2016/5/11/chartex" xmlns:cx6="http://schemas.microsoft.com/office/drawing/2016/5/12/chartex" xmlns:cx7="http://schemas.microsoft.com/office/drawing/2016/5/13/chartex" xmlns:cx8="http://schemas.microsoft.com/office/drawing/2016/5/14/chartex" xmlns:mc="http://schemas.openxmlformats.org/markup-compatibility/2006" xmlns:aink="http://schemas.microsoft.com/office/drawing/2016/ink" xmlns:am3d="http://schemas.microsoft.com/office/drawing/2017/model3d" xmlns:o="urn:schemas-microsoft-com:office:office" xmlns:r="http://schemas.openxmlformats.org/officeDocument/2006/relationships" xmlns:m="http://schemas.openxmlformats.org/officeDocument/2006/math" xmlns:v="urn:schemas-microsoft-com:vml" xmlns:wp14="http://schemas.microsoft.com/office/word/2010/wordprocessingDrawing" xmlns:wp="http://schemas.openxmlformats.org/drawingml/2006/wordprocessingDrawing" xmlns:w10="urn:schemas-microsoft-com:office:word" xmlns:w="http://schemas.openxmlformats.org/wordprocessingml/2006/main" xmlns:w14="http://schemas.microsoft.com/office/word/2010/wordml" xmlns:w15="http://schemas.microsoft.com/office/word/2012/wordml" xmlns:w16cid="http://schemas.microsoft.com/office/word/2016/wordml/cid" xmlns:w16se="http://schemas.microsoft.com/office/word/2015/wordml/symex" xmlns:wpg="http://schemas.microsoft.com/office/word/2010/wordprocessingGroup" xmlns:wpi="http://schemas.microsoft.com/office/word/2010/wordprocessingInk" xmlns:wne="http://schemas.microsoft.com/office/word/2006/wordml" xmlns:wps="http://schemas.microsoft.com/office/word/2010/wordprocessingShape" mc:Ignorable="w14 w15 w16se w16cid wp14">
+<w:document xmlns:wpc="http://schemas.microsoft.com/office/word/2010/wordprocessingCanvas" xmlns:mo="http://schemas.microsoft.com/office/mac/office/2008/main" xmlns:mc="http://schemas.openxmlformats.org/markup-compatibility/2006" xmlns:mv="urn:schemas-microsoft-com:mac:vml" xmlns:o="urn:schemas-microsoft-com:office:office" xmlns:r="http://schemas.openxmlformats.org/officeDocument/2006/relationships" xmlns:m="http://schemas.openxmlformats.org/officeDocument/2006/math" xmlns:v="urn:schemas-microsoft-com:vml" xmlns:wp14="http://schemas.microsoft.com/office/word/2010/wordprocessingDrawing" xmlns:wp="http://schemas.openxmlformats.org/drawingml/2006/wordprocessingDrawing" xmlns:w10="urn:schemas-microsoft-com:office:word" xmlns:w="http://schemas.openxmlformats.org/wordprocessingml/2006/main" xmlns:w14="http://schemas.microsoft.com/office/word/2010/wordml" xmlns:w15="http://schemas.microsoft.com/office/word/2012/wordml" xmlns:wpg="http://schemas.microsoft.com/office/word/2010/wordprocessingGroup" xmlns:wpi="http://schemas.microsoft.com/office/word/2010/wordprocessingInk" xmlns:wne="http://schemas.microsoft.com/office/word/2006/wordml" xmlns:wps="http://schemas.microsoft.com/office/word/2010/wordprocessingShape" mc:Ignorable="w14 w15 wp14">
   <w:body>
     <w:sdt>
       <w:sdtPr>
@@ -95,7 +95,7 @@
                                 <w:sdtContent>
                                   <w:p>
                                     <w:pPr>
-                                      <w:pStyle w:val="KeinLeerraum"/>
+                                      <w:pStyle w:val="NoSpacing"/>
                                       <w:jc w:val="right"/>
                                       <w:rPr>
                                         <w:color w:val="595959" w:themeColor="text1" w:themeTint="A6"/>
@@ -127,7 +127,7 @@
                               </w:sdt>
                               <w:p>
                                 <w:pPr>
-                                  <w:pStyle w:val="KeinLeerraum"/>
+                                  <w:pStyle w:val="NoSpacing"/>
                                   <w:jc w:val="right"/>
                                   <w:rPr>
                                     <w:color w:val="595959" w:themeColor="text1" w:themeTint="A6"/>
@@ -182,7 +182,7 @@
                   </wp:anchor>
                 </w:drawing>
               </mc:Choice>
-              <mc:Fallback>
+              <mc:Fallback xmlns:w16se="http://schemas.microsoft.com/office/word/2015/wordml/symex" xmlns:w16cid="http://schemas.microsoft.com/office/word/2016/wordml/cid" xmlns:am3d="http://schemas.microsoft.com/office/drawing/2017/model3d" xmlns:aink="http://schemas.microsoft.com/office/drawing/2016/ink" xmlns:cx8="http://schemas.microsoft.com/office/drawing/2016/5/14/chartex" xmlns:cx7="http://schemas.microsoft.com/office/drawing/2016/5/13/chartex" xmlns:cx6="http://schemas.microsoft.com/office/drawing/2016/5/12/chartex" xmlns:cx5="http://schemas.microsoft.com/office/drawing/2016/5/11/chartex" xmlns:cx4="http://schemas.microsoft.com/office/drawing/2016/5/10/chartex" xmlns:cx3="http://schemas.microsoft.com/office/drawing/2016/5/9/chartex" xmlns:cx2="http://schemas.microsoft.com/office/drawing/2015/10/21/chartex" xmlns:cx1="http://schemas.microsoft.com/office/drawing/2015/9/8/chartex" xmlns:cx="http://schemas.microsoft.com/office/drawing/2014/chartex">
                 <w:pict>
                   <v:shapetype w14:anchorId="2838D491" id="_x0000_t202" coordsize="21600,21600" o:spt="202" path="m,l,21600r21600,l21600,xe">
                     <v:stroke joinstyle="miter"/>
@@ -453,7 +453,7 @@
                   </wp:anchor>
                 </w:drawing>
               </mc:Choice>
-              <mc:Fallback>
+              <mc:Fallback xmlns:w16se="http://schemas.microsoft.com/office/word/2015/wordml/symex" xmlns:w16cid="http://schemas.microsoft.com/office/word/2016/wordml/cid" xmlns:am3d="http://schemas.microsoft.com/office/drawing/2017/model3d" xmlns:aink="http://schemas.microsoft.com/office/drawing/2016/ink" xmlns:cx8="http://schemas.microsoft.com/office/drawing/2016/5/14/chartex" xmlns:cx7="http://schemas.microsoft.com/office/drawing/2016/5/13/chartex" xmlns:cx6="http://schemas.microsoft.com/office/drawing/2016/5/12/chartex" xmlns:cx5="http://schemas.microsoft.com/office/drawing/2016/5/11/chartex" xmlns:cx4="http://schemas.microsoft.com/office/drawing/2016/5/10/chartex" xmlns:cx3="http://schemas.microsoft.com/office/drawing/2016/5/9/chartex" xmlns:cx2="http://schemas.microsoft.com/office/drawing/2015/10/21/chartex" xmlns:cx1="http://schemas.microsoft.com/office/drawing/2015/9/8/chartex" xmlns:cx="http://schemas.microsoft.com/office/drawing/2014/chartex">
                 <w:pict>
                   <v:shape w14:anchorId="7DDC4C5E" id="Text Box 154" o:spid="_x0000_s1027" type="#_x0000_t202" style="position:absolute;margin-left:0;margin-top:0;width:8in;height:286.5pt;z-index:251659264;visibility:visible;mso-wrap-style:square;mso-width-percent:941;mso-height-percent:363;mso-top-percent:300;mso-wrap-distance-left:9pt;mso-wrap-distance-top:0;mso-wrap-distance-right:9pt;mso-wrap-distance-bottom:0;mso-position-horizontal:center;mso-position-horizontal-relative:page;mso-position-vertical-relative:page;mso-width-percent:941;mso-height-percent:363;mso-top-percent:300;mso-width-relative:page;mso-height-relative:page;v-text-anchor:bottom" o:gfxdata="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" filled="f" stroked="f" strokeweight=".5pt">
                     <v:textbox inset="126pt,0,54pt,0">
@@ -660,7 +660,7 @@
       <w:sdtContent>
         <w:p>
           <w:pPr>
-            <w:pStyle w:val="Inhaltsverzeichnisberschrift"/>
+            <w:pStyle w:val="TOCHeading"/>
           </w:pPr>
           <w:r>
             <w:t>Table of Contents</w:t>
@@ -668,7 +668,7 @@
         </w:p>
         <w:p>
           <w:pPr>
-            <w:pStyle w:val="Verzeichnis1"/>
+            <w:pStyle w:val="TOC1"/>
             <w:tabs>
               <w:tab w:val="left" w:pos="480"/>
               <w:tab w:val="right" w:leader="dot" w:pos="9010"/>
@@ -779,7 +779,7 @@
         </w:p>
         <w:p>
           <w:pPr>
-            <w:pStyle w:val="Verzeichnis2"/>
+            <w:pStyle w:val="TOC2"/>
             <w:tabs>
               <w:tab w:val="left" w:pos="960"/>
               <w:tab w:val="right" w:leader="dot" w:pos="9010"/>
@@ -869,7 +869,7 @@
         </w:p>
         <w:p>
           <w:pPr>
-            <w:pStyle w:val="Verzeichnis2"/>
+            <w:pStyle w:val="TOC2"/>
             <w:tabs>
               <w:tab w:val="left" w:pos="960"/>
               <w:tab w:val="right" w:leader="dot" w:pos="9010"/>
@@ -959,7 +959,7 @@
         </w:p>
         <w:p>
           <w:pPr>
-            <w:pStyle w:val="Verzeichnis2"/>
+            <w:pStyle w:val="TOC2"/>
             <w:tabs>
               <w:tab w:val="left" w:pos="960"/>
               <w:tab w:val="right" w:leader="dot" w:pos="9010"/>
@@ -1049,7 +1049,7 @@
         </w:p>
         <w:p>
           <w:pPr>
-            <w:pStyle w:val="Verzeichnis2"/>
+            <w:pStyle w:val="TOC2"/>
             <w:tabs>
               <w:tab w:val="left" w:pos="960"/>
               <w:tab w:val="right" w:leader="dot" w:pos="9010"/>
@@ -1139,7 +1139,7 @@
         </w:p>
         <w:p>
           <w:pPr>
-            <w:pStyle w:val="Verzeichnis1"/>
+            <w:pStyle w:val="TOC1"/>
             <w:tabs>
               <w:tab w:val="left" w:pos="480"/>
               <w:tab w:val="right" w:leader="dot" w:pos="9010"/>
@@ -1233,7 +1233,7 @@
         </w:p>
         <w:p>
           <w:pPr>
-            <w:pStyle w:val="Verzeichnis2"/>
+            <w:pStyle w:val="TOC2"/>
             <w:tabs>
               <w:tab w:val="left" w:pos="960"/>
               <w:tab w:val="right" w:leader="dot" w:pos="9010"/>
@@ -1323,7 +1323,7 @@
         </w:p>
         <w:p>
           <w:pPr>
-            <w:pStyle w:val="Verzeichnis1"/>
+            <w:pStyle w:val="TOC1"/>
             <w:tabs>
               <w:tab w:val="left" w:pos="480"/>
               <w:tab w:val="right" w:leader="dot" w:pos="9010"/>
@@ -1417,7 +1417,7 @@
         </w:p>
         <w:p>
           <w:pPr>
-            <w:pStyle w:val="Verzeichnis1"/>
+            <w:pStyle w:val="TOC1"/>
             <w:tabs>
               <w:tab w:val="left" w:pos="480"/>
               <w:tab w:val="right" w:leader="dot" w:pos="9010"/>
@@ -1511,7 +1511,7 @@
         </w:p>
         <w:p>
           <w:pPr>
-            <w:pStyle w:val="Verzeichnis1"/>
+            <w:pStyle w:val="TOC1"/>
             <w:tabs>
               <w:tab w:val="left" w:pos="480"/>
               <w:tab w:val="right" w:leader="dot" w:pos="9010"/>
@@ -1605,7 +1605,7 @@
         </w:p>
         <w:p>
           <w:pPr>
-            <w:pStyle w:val="Verzeichnis2"/>
+            <w:pStyle w:val="TOC2"/>
             <w:tabs>
               <w:tab w:val="left" w:pos="960"/>
               <w:tab w:val="right" w:leader="dot" w:pos="9010"/>
@@ -1695,7 +1695,7 @@
         </w:p>
         <w:p>
           <w:pPr>
-            <w:pStyle w:val="Verzeichnis3"/>
+            <w:pStyle w:val="TOC3"/>
             <w:tabs>
               <w:tab w:val="right" w:leader="dot" w:pos="9010"/>
             </w:tabs>
@@ -1765,7 +1765,7 @@
         </w:p>
         <w:p>
           <w:pPr>
-            <w:pStyle w:val="Verzeichnis3"/>
+            <w:pStyle w:val="TOC3"/>
             <w:tabs>
               <w:tab w:val="right" w:leader="dot" w:pos="9010"/>
             </w:tabs>
@@ -1835,7 +1835,7 @@
         </w:p>
         <w:p>
           <w:pPr>
-            <w:pStyle w:val="Verzeichnis3"/>
+            <w:pStyle w:val="TOC3"/>
             <w:tabs>
               <w:tab w:val="right" w:leader="dot" w:pos="9010"/>
             </w:tabs>
@@ -1905,7 +1905,7 @@
         </w:p>
         <w:p>
           <w:pPr>
-            <w:pStyle w:val="Verzeichnis2"/>
+            <w:pStyle w:val="TOC2"/>
             <w:tabs>
               <w:tab w:val="left" w:pos="960"/>
               <w:tab w:val="right" w:leader="dot" w:pos="9010"/>
@@ -1995,7 +1995,7 @@
         </w:p>
         <w:p>
           <w:pPr>
-            <w:pStyle w:val="Verzeichnis3"/>
+            <w:pStyle w:val="TOC3"/>
             <w:tabs>
               <w:tab w:val="right" w:leader="dot" w:pos="9010"/>
             </w:tabs>
@@ -2065,7 +2065,7 @@
         </w:p>
         <w:p>
           <w:pPr>
-            <w:pStyle w:val="Verzeichnis3"/>
+            <w:pStyle w:val="TOC3"/>
             <w:tabs>
               <w:tab w:val="right" w:leader="dot" w:pos="9010"/>
             </w:tabs>
@@ -2135,7 +2135,7 @@
         </w:p>
         <w:p>
           <w:pPr>
-            <w:pStyle w:val="Verzeichnis3"/>
+            <w:pStyle w:val="TOC3"/>
             <w:tabs>
               <w:tab w:val="right" w:leader="dot" w:pos="9010"/>
             </w:tabs>
@@ -2205,7 +2205,7 @@
         </w:p>
         <w:p>
           <w:pPr>
-            <w:pStyle w:val="Verzeichnis3"/>
+            <w:pStyle w:val="TOC3"/>
             <w:tabs>
               <w:tab w:val="right" w:leader="dot" w:pos="9010"/>
             </w:tabs>
@@ -2275,7 +2275,7 @@
         </w:p>
         <w:p>
           <w:pPr>
-            <w:pStyle w:val="Verzeichnis2"/>
+            <w:pStyle w:val="TOC2"/>
             <w:tabs>
               <w:tab w:val="left" w:pos="960"/>
               <w:tab w:val="right" w:leader="dot" w:pos="9010"/>
@@ -2365,7 +2365,7 @@
         </w:p>
         <w:p>
           <w:pPr>
-            <w:pStyle w:val="Verzeichnis3"/>
+            <w:pStyle w:val="TOC3"/>
             <w:tabs>
               <w:tab w:val="right" w:leader="dot" w:pos="9010"/>
             </w:tabs>
@@ -2435,7 +2435,7 @@
         </w:p>
         <w:p>
           <w:pPr>
-            <w:pStyle w:val="Verzeichnis3"/>
+            <w:pStyle w:val="TOC3"/>
             <w:tabs>
               <w:tab w:val="right" w:leader="dot" w:pos="9010"/>
             </w:tabs>
@@ -2505,7 +2505,7 @@
         </w:p>
         <w:p>
           <w:pPr>
-            <w:pStyle w:val="Verzeichnis3"/>
+            <w:pStyle w:val="TOC3"/>
             <w:tabs>
               <w:tab w:val="right" w:leader="dot" w:pos="9010"/>
             </w:tabs>
@@ -2575,7 +2575,7 @@
         </w:p>
         <w:p>
           <w:pPr>
-            <w:pStyle w:val="Verzeichnis3"/>
+            <w:pStyle w:val="TOC3"/>
             <w:tabs>
               <w:tab w:val="right" w:leader="dot" w:pos="9010"/>
             </w:tabs>
@@ -2645,7 +2645,7 @@
         </w:p>
         <w:p>
           <w:pPr>
-            <w:pStyle w:val="Verzeichnis1"/>
+            <w:pStyle w:val="TOC1"/>
             <w:tabs>
               <w:tab w:val="left" w:pos="480"/>
               <w:tab w:val="right" w:leader="dot" w:pos="9010"/>
@@ -2739,7 +2739,7 @@
         </w:p>
         <w:p>
           <w:pPr>
-            <w:pStyle w:val="Verzeichnis1"/>
+            <w:pStyle w:val="TOC1"/>
             <w:tabs>
               <w:tab w:val="left" w:pos="480"/>
               <w:tab w:val="right" w:leader="dot" w:pos="9010"/>
@@ -2833,7 +2833,7 @@
         </w:p>
         <w:p>
           <w:pPr>
-            <w:pStyle w:val="Verzeichnis2"/>
+            <w:pStyle w:val="TOC2"/>
             <w:tabs>
               <w:tab w:val="left" w:pos="960"/>
               <w:tab w:val="right" w:leader="dot" w:pos="9010"/>
@@ -2923,7 +2923,7 @@
         </w:p>
         <w:p>
           <w:pPr>
-            <w:pStyle w:val="Verzeichnis2"/>
+            <w:pStyle w:val="TOC2"/>
             <w:tabs>
               <w:tab w:val="left" w:pos="960"/>
               <w:tab w:val="right" w:leader="dot" w:pos="9010"/>
@@ -3049,7 +3049,7 @@
     </w:p>
     <w:p>
       <w:pPr>
-        <w:pStyle w:val="berschrift1"/>
+        <w:pStyle w:val="Heading1"/>
         <w:numPr>
           <w:ilvl w:val="0"/>
           <w:numId w:val="1"/>
@@ -3064,7 +3064,7 @@
     </w:p>
     <w:tbl>
       <w:tblPr>
-        <w:tblStyle w:val="Gitternetztabelle5dunkelAkzent1"/>
+        <w:tblStyle w:val="GridTable5Dark-Accent1"/>
         <w:tblW w:w="0" w:type="auto"/>
         <w:tblBorders>
           <w:top w:val="none" w:sz="0" w:space="0" w:color="auto"/>
@@ -3274,7 +3274,7 @@
     <w:p/>
     <w:p>
       <w:pPr>
-        <w:pStyle w:val="berschrift2"/>
+        <w:pStyle w:val="Heading2"/>
         <w:numPr>
           <w:ilvl w:val="1"/>
           <w:numId w:val="1"/>
@@ -3297,7 +3297,7 @@
     <w:p/>
     <w:p>
       <w:pPr>
-        <w:pStyle w:val="berschrift2"/>
+        <w:pStyle w:val="Heading2"/>
         <w:numPr>
           <w:ilvl w:val="1"/>
           <w:numId w:val="1"/>
@@ -3311,7 +3311,7 @@
     </w:p>
     <w:tbl>
       <w:tblPr>
-        <w:tblStyle w:val="Gitternetztabelle5dunkelAkzent1"/>
+        <w:tblStyle w:val="GridTable5Dark-Accent1"/>
         <w:tblW w:w="0" w:type="auto"/>
         <w:tblCellMar>
           <w:top w:w="142" w:type="dxa"/>
@@ -3871,7 +3871,7 @@
     <w:p/>
     <w:p>
       <w:pPr>
-        <w:pStyle w:val="berschrift2"/>
+        <w:pStyle w:val="Heading2"/>
         <w:numPr>
           <w:ilvl w:val="1"/>
           <w:numId w:val="1"/>
@@ -3890,7 +3890,7 @@
     </w:p>
     <w:p>
       <w:pPr>
-        <w:pStyle w:val="berschrift2"/>
+        <w:pStyle w:val="Heading2"/>
         <w:numPr>
           <w:ilvl w:val="1"/>
           <w:numId w:val="1"/>
@@ -3917,7 +3917,7 @@
     <w:p/>
     <w:tbl>
       <w:tblPr>
-        <w:tblStyle w:val="Gitternetztabelle5dunkelAkzent1"/>
+        <w:tblStyle w:val="GridTable5Dark-Accent1"/>
         <w:tblW w:w="9056" w:type="dxa"/>
         <w:tblInd w:w="-5" w:type="dxa"/>
         <w:tblCellMar>
@@ -4204,7 +4204,7 @@
     <w:p/>
     <w:p>
       <w:pPr>
-        <w:pStyle w:val="berschrift1"/>
+        <w:pStyle w:val="Heading1"/>
         <w:numPr>
           <w:ilvl w:val="0"/>
           <w:numId w:val="1"/>
@@ -4231,7 +4231,7 @@
     <w:p/>
     <w:p>
       <w:pPr>
-        <w:pStyle w:val="berschrift2"/>
+        <w:pStyle w:val="Heading2"/>
         <w:numPr>
           <w:ilvl w:val="1"/>
           <w:numId w:val="1"/>
@@ -4318,7 +4318,7 @@
     </w:p>
     <w:p>
       <w:pPr>
-        <w:pStyle w:val="berschrift1"/>
+        <w:pStyle w:val="Heading1"/>
         <w:numPr>
           <w:ilvl w:val="0"/>
           <w:numId w:val="1"/>
@@ -4342,9 +4342,9 @@
           <w:lang w:val="en-GB" w:eastAsia="en-GB"/>
         </w:rPr>
         <w:drawing>
-          <wp:inline distT="0" distB="0" distL="0" distR="0" wp14:anchorId="48C0B77A" wp14:editId="01E68512">
-            <wp:extent cx="5718175" cy="3978275"/>
-            <wp:effectExtent l="0" t="0" r="0" b="3175"/>
+          <wp:inline distT="0" distB="0" distL="0" distR="0" wp14:anchorId="1BB44FDE" wp14:editId="29AF273C">
+            <wp:extent cx="8222323" cy="5720475"/>
+            <wp:effectExtent l="6350" t="0" r="0" b="0"/>
             <wp:docPr id="8" name="Grafik 8"/>
             <wp:cNvGraphicFramePr>
               <a:graphicFrameLocks xmlns:a="http://schemas.openxmlformats.org/drawingml/2006/main" noChangeAspect="1"/>
@@ -4372,9 +4372,9 @@
                     </a:stretch>
                   </pic:blipFill>
                   <pic:spPr bwMode="auto">
-                    <a:xfrm>
+                    <a:xfrm rot="16200000">
                       <a:off x="0" y="0"/>
-                      <a:ext cx="5718175" cy="3978275"/>
+                      <a:ext cx="8254668" cy="5742979"/>
                     </a:xfrm>
                     <a:prstGeom prst="rect">
                       <a:avLst/>
@@ -4393,20 +4393,7 @@
     </w:p>
     <w:p>
       <w:pPr>
-        <w:rPr>
-          <w:rFonts w:asciiTheme="majorHAnsi" w:eastAsiaTheme="majorEastAsia" w:hAnsiTheme="majorHAnsi" w:cstheme="majorBidi"/>
-          <w:color w:val="2F5496" w:themeColor="accent1" w:themeShade="BF"/>
-          <w:sz w:val="32"/>
-          <w:szCs w:val="32"/>
-        </w:rPr>
-      </w:pPr>
-      <w:r>
-        <w:br w:type="page"/>
-      </w:r>
-    </w:p>
-    <w:p>
-      <w:pPr>
-        <w:pStyle w:val="berschrift1"/>
+        <w:pStyle w:val="Heading1"/>
         <w:numPr>
           <w:ilvl w:val="0"/>
           <w:numId w:val="1"/>
@@ -4420,437 +4407,614 @@
       <w:bookmarkEnd w:id="8"/>
     </w:p>
     <w:p>
+      <w:bookmarkStart w:id="9" w:name="_Toc498887470"/>
+      <w:r>
+        <w:t>The following table lists all classes and gives a brief summary of the classes responsibilities and the other classes they interact with.</w:t>
+      </w:r>
+    </w:p>
+    <w:p/>
+    <w:tbl>
+      <w:tblPr>
+        <w:tblStyle w:val="GridTable5Dark-Accent1"/>
+        <w:tblW w:w="0" w:type="auto"/>
+        <w:tblCellMar>
+          <w:top w:w="85" w:type="dxa"/>
+          <w:left w:w="85" w:type="dxa"/>
+          <w:bottom w:w="85" w:type="dxa"/>
+          <w:right w:w="85" w:type="dxa"/>
+        </w:tblCellMar>
+        <w:tblLook w:val="0420" w:firstRow="1" w:lastRow="0" w:firstColumn="0" w:lastColumn="0" w:noHBand="0" w:noVBand="1"/>
+      </w:tblPr>
+      <w:tblGrid>
+        <w:gridCol w:w="2841"/>
+        <w:gridCol w:w="6169"/>
+      </w:tblGrid>
+      <w:tr>
+        <w:trPr>
+          <w:cnfStyle w:val="100000000000" w:firstRow="1" w:lastRow="0" w:firstColumn="0" w:lastColumn="0" w:oddVBand="0" w:evenVBand="0" w:oddHBand="0" w:evenHBand="0" w:firstRowFirstColumn="0" w:firstRowLastColumn="0" w:lastRowFirstColumn="0" w:lastRowLastColumn="0"/>
+        </w:trPr>
+        <w:tc>
+          <w:tcPr>
+            <w:tcW w:w="2547" w:type="dxa"/>
+          </w:tcPr>
+          <w:p>
+            <w:r>
+              <w:t>Class Name</w:t>
+            </w:r>
+          </w:p>
+        </w:tc>
+        <w:tc>
+          <w:tcPr>
+            <w:tcW w:w="6463" w:type="dxa"/>
+          </w:tcPr>
+          <w:p>
+            <w:r>
+              <w:t>Responsibilities</w:t>
+            </w:r>
+          </w:p>
+        </w:tc>
+      </w:tr>
+      <w:tr>
+        <w:trPr>
+          <w:cnfStyle w:val="000000100000" w:firstRow="0" w:lastRow="0" w:firstColumn="0" w:lastColumn="0" w:oddVBand="0" w:evenVBand="0" w:oddHBand="1" w:evenHBand="0" w:firstRowFirstColumn="0" w:firstRowLastColumn="0" w:lastRowFirstColumn="0" w:lastRowLastColumn="0"/>
+        </w:trPr>
+        <w:tc>
+          <w:tcPr>
+            <w:tcW w:w="2547" w:type="dxa"/>
+          </w:tcPr>
+          <w:p>
+            <w:pPr>
+              <w:rPr>
+                <w:b/>
+              </w:rPr>
+            </w:pPr>
+            <w:r>
+              <w:rPr>
+                <w:b/>
+              </w:rPr>
+              <w:t>TowerHopscotch</w:t>
+            </w:r>
+          </w:p>
+        </w:tc>
+        <w:tc>
+          <w:tcPr>
+            <w:tcW w:w="6463" w:type="dxa"/>
+          </w:tcPr>
+          <w:p>
+            <w:r>
+              <w:t>The starting class. Contains the main method and starts the game and the GUI.</w:t>
+            </w:r>
+          </w:p>
+        </w:tc>
+      </w:tr>
+      <w:tr>
+        <w:tc>
+          <w:tcPr>
+            <w:tcW w:w="2547" w:type="dxa"/>
+          </w:tcPr>
+          <w:p>
+            <w:pPr>
+              <w:rPr>
+                <w:b/>
+              </w:rPr>
+            </w:pPr>
+            <w:r>
+              <w:rPr>
+                <w:b/>
+              </w:rPr>
+              <w:t>Game</w:t>
+            </w:r>
+          </w:p>
+        </w:tc>
+        <w:tc>
+          <w:tcPr>
+            <w:tcW w:w="6463" w:type="dxa"/>
+          </w:tcPr>
+          <w:p>
+            <w:r>
+              <w:t>The main controller for the game.</w:t>
+            </w:r>
+          </w:p>
+        </w:tc>
+      </w:tr>
+      <w:tr>
+        <w:trPr>
+          <w:cnfStyle w:val="000000100000" w:firstRow="0" w:lastRow="0" w:firstColumn="0" w:lastColumn="0" w:oddVBand="0" w:evenVBand="0" w:oddHBand="1" w:evenHBand="0" w:firstRowFirstColumn="0" w:firstRowLastColumn="0" w:lastRowFirstColumn="0" w:lastRowLastColumn="0"/>
+        </w:trPr>
+        <w:tc>
+          <w:tcPr>
+            <w:tcW w:w="2547" w:type="dxa"/>
+          </w:tcPr>
+          <w:p>
+            <w:pPr>
+              <w:rPr>
+                <w:b/>
+              </w:rPr>
+            </w:pPr>
+            <w:r>
+              <w:rPr>
+                <w:b/>
+              </w:rPr>
+              <w:t>Map</w:t>
+            </w:r>
+          </w:p>
+        </w:tc>
+        <w:tc>
+          <w:tcPr>
+            <w:tcW w:w="6463" w:type="dxa"/>
+          </w:tcPr>
+          <w:p>
+            <w:r>
+              <w:t>The class Map is the representor for the whole map, which contains the three layers.</w:t>
+            </w:r>
+          </w:p>
+        </w:tc>
+      </w:tr>
+      <w:tr>
+        <w:tc>
+          <w:tcPr>
+            <w:tcW w:w="2547" w:type="dxa"/>
+          </w:tcPr>
+          <w:p>
+            <w:pPr>
+              <w:rPr>
+                <w:b/>
+              </w:rPr>
+            </w:pPr>
+            <w:r>
+              <w:rPr>
+                <w:b/>
+              </w:rPr>
+              <w:t>Layer</w:t>
+            </w:r>
+          </w:p>
+        </w:tc>
+        <w:tc>
+          <w:tcPr>
+            <w:tcW w:w="6463" w:type="dxa"/>
+          </w:tcPr>
+          <w:p>
+            <w:r>
+              <w:t>The layers contain the tiles.</w:t>
+            </w:r>
+          </w:p>
+        </w:tc>
+      </w:tr>
+      <w:tr>
+        <w:trPr>
+          <w:cnfStyle w:val="000000100000" w:firstRow="0" w:lastRow="0" w:firstColumn="0" w:lastColumn="0" w:oddVBand="0" w:evenVBand="0" w:oddHBand="1" w:evenHBand="0" w:firstRowFirstColumn="0" w:firstRowLastColumn="0" w:lastRowFirstColumn="0" w:lastRowLastColumn="0"/>
+        </w:trPr>
+        <w:tc>
+          <w:tcPr>
+            <w:tcW w:w="2547" w:type="dxa"/>
+          </w:tcPr>
+          <w:p>
+            <w:pPr>
+              <w:rPr>
+                <w:b/>
+              </w:rPr>
+            </w:pPr>
+            <w:r>
+              <w:rPr>
+                <w:b/>
+              </w:rPr>
+              <w:t>Tile</w:t>
+            </w:r>
+          </w:p>
+        </w:tc>
+        <w:tc>
+          <w:tcPr>
+            <w:tcW w:w="6463" w:type="dxa"/>
+          </w:tcPr>
+          <w:p>
+            <w:r>
+              <w:t>A layer consists of multiple tiles.</w:t>
+            </w:r>
+          </w:p>
+        </w:tc>
+      </w:tr>
+      <w:tr>
+        <w:tc>
+          <w:tcPr>
+            <w:tcW w:w="2547" w:type="dxa"/>
+          </w:tcPr>
+          <w:p>
+            <w:pPr>
+              <w:rPr>
+                <w:b/>
+              </w:rPr>
+            </w:pPr>
+            <w:r>
+              <w:rPr>
+                <w:b/>
+              </w:rPr>
+              <w:t>TileType</w:t>
+            </w:r>
+          </w:p>
+        </w:tc>
+        <w:tc>
+          <w:tcPr>
+            <w:tcW w:w="6463" w:type="dxa"/>
+          </w:tcPr>
+          <w:p>
+            <w:r>
+              <w:t>An e</w:t>
+            </w:r>
+            <w:bookmarkStart w:id="10" w:name="_GoBack"/>
+            <w:bookmarkEnd w:id="10"/>
+            <w:r>
+              <w:t>num which determinates what type of Tile it is. (For example: Path or Tower)</w:t>
+            </w:r>
+          </w:p>
+        </w:tc>
+      </w:tr>
+      <w:tr>
+        <w:trPr>
+          <w:cnfStyle w:val="000000100000" w:firstRow="0" w:lastRow="0" w:firstColumn="0" w:lastColumn="0" w:oddVBand="0" w:evenVBand="0" w:oddHBand="1" w:evenHBand="0" w:firstRowFirstColumn="0" w:firstRowLastColumn="0" w:lastRowFirstColumn="0" w:lastRowLastColumn="0"/>
+        </w:trPr>
+        <w:tc>
+          <w:tcPr>
+            <w:tcW w:w="2547" w:type="dxa"/>
+          </w:tcPr>
+          <w:p>
+            <w:pPr>
+              <w:rPr>
+                <w:b/>
+              </w:rPr>
+            </w:pPr>
+            <w:r>
+              <w:rPr>
+                <w:b/>
+              </w:rPr>
+              <w:t>Tower</w:t>
+            </w:r>
+          </w:p>
+        </w:tc>
+        <w:tc>
+          <w:tcPr>
+            <w:tcW w:w="6463" w:type="dxa"/>
+          </w:tcPr>
+          <w:p>
+            <w:r>
+              <w:t>A Tower contains three queues with behavior classes which are for upgrading the tower.</w:t>
+            </w:r>
+          </w:p>
+        </w:tc>
+      </w:tr>
+      <w:tr>
+        <w:tc>
+          <w:tcPr>
+            <w:tcW w:w="2547" w:type="dxa"/>
+          </w:tcPr>
+          <w:p>
+            <w:pPr>
+              <w:rPr>
+                <w:b/>
+              </w:rPr>
+            </w:pPr>
+            <w:r>
+              <w:rPr>
+                <w:b/>
+              </w:rPr>
+              <w:t>FireRangeBehaviour</w:t>
+            </w:r>
+          </w:p>
+        </w:tc>
+        <w:tc>
+          <w:tcPr>
+            <w:tcW w:w="6463" w:type="dxa"/>
+          </w:tcPr>
+          <w:p>
+            <w:r>
+              <w:t>This class defines the firing range for the tower.</w:t>
+            </w:r>
+          </w:p>
+        </w:tc>
+      </w:tr>
+      <w:tr>
+        <w:trPr>
+          <w:cnfStyle w:val="000000100000" w:firstRow="0" w:lastRow="0" w:firstColumn="0" w:lastColumn="0" w:oddVBand="0" w:evenVBand="0" w:oddHBand="1" w:evenHBand="0" w:firstRowFirstColumn="0" w:firstRowLastColumn="0" w:lastRowFirstColumn="0" w:lastRowLastColumn="0"/>
+        </w:trPr>
+        <w:tc>
+          <w:tcPr>
+            <w:tcW w:w="2547" w:type="dxa"/>
+          </w:tcPr>
+          <w:p>
+            <w:pPr>
+              <w:rPr>
+                <w:b/>
+              </w:rPr>
+            </w:pPr>
+            <w:r>
+              <w:rPr>
+                <w:b/>
+              </w:rPr>
+              <w:t>FireFrequencyBehaviour</w:t>
+            </w:r>
+          </w:p>
+        </w:tc>
+        <w:tc>
+          <w:tcPr>
+            <w:tcW w:w="6463" w:type="dxa"/>
+          </w:tcPr>
+          <w:p>
+            <w:r>
+              <w:t>This class defines the firing frequency for the tower.</w:t>
+            </w:r>
+          </w:p>
+        </w:tc>
+      </w:tr>
+      <w:tr>
+        <w:tc>
+          <w:tcPr>
+            <w:tcW w:w="2547" w:type="dxa"/>
+          </w:tcPr>
+          <w:p>
+            <w:pPr>
+              <w:rPr>
+                <w:b/>
+              </w:rPr>
+            </w:pPr>
+            <w:r>
+              <w:rPr>
+                <w:b/>
+              </w:rPr>
+              <w:t>DamageBehaviour</w:t>
+            </w:r>
+          </w:p>
+        </w:tc>
+        <w:tc>
+          <w:tcPr>
+            <w:tcW w:w="6463" w:type="dxa"/>
+          </w:tcPr>
+          <w:p>
+            <w:r>
+              <w:t>This class defines the damage which the tower causes the enemies in his range.</w:t>
+            </w:r>
+          </w:p>
+        </w:tc>
+      </w:tr>
+      <w:tr>
+        <w:trPr>
+          <w:cnfStyle w:val="000000100000" w:firstRow="0" w:lastRow="0" w:firstColumn="0" w:lastColumn="0" w:oddVBand="0" w:evenVBand="0" w:oddHBand="1" w:evenHBand="0" w:firstRowFirstColumn="0" w:firstRowLastColumn="0" w:lastRowFirstColumn="0" w:lastRowLastColumn="0"/>
+        </w:trPr>
+        <w:tc>
+          <w:tcPr>
+            <w:tcW w:w="2547" w:type="dxa"/>
+          </w:tcPr>
+          <w:p>
+            <w:pPr>
+              <w:rPr>
+                <w:b/>
+              </w:rPr>
+            </w:pPr>
+            <w:r>
+              <w:rPr>
+                <w:b/>
+              </w:rPr>
+              <w:t>TowerBehaviour</w:t>
+            </w:r>
+          </w:p>
+        </w:tc>
+        <w:tc>
+          <w:tcPr>
+            <w:tcW w:w="6463" w:type="dxa"/>
+          </w:tcPr>
+          <w:p>
+            <w:r>
+              <w:t>This class is the superclass for the other behavior classes.</w:t>
+            </w:r>
+          </w:p>
+        </w:tc>
+      </w:tr>
+      <w:tr>
+        <w:tc>
+          <w:tcPr>
+            <w:tcW w:w="2547" w:type="dxa"/>
+          </w:tcPr>
+          <w:p>
+            <w:pPr>
+              <w:rPr>
+                <w:b/>
+              </w:rPr>
+            </w:pPr>
+            <w:r>
+              <w:rPr>
+                <w:b/>
+              </w:rPr>
+              <w:t>WaveController</w:t>
+            </w:r>
+          </w:p>
+        </w:tc>
+        <w:tc>
+          <w:tcPr>
+            <w:tcW w:w="6463" w:type="dxa"/>
+          </w:tcPr>
+          <w:p>
+            <w:r>
+              <w:t>The WaveControlle controls the waves. It contains a queue of queues of enemies. A new wave gets called with the method callNextWave().</w:t>
+            </w:r>
+          </w:p>
+        </w:tc>
+      </w:tr>
+      <w:tr>
+        <w:trPr>
+          <w:cnfStyle w:val="000000100000" w:firstRow="0" w:lastRow="0" w:firstColumn="0" w:lastColumn="0" w:oddVBand="0" w:evenVBand="0" w:oddHBand="1" w:evenHBand="0" w:firstRowFirstColumn="0" w:firstRowLastColumn="0" w:lastRowFirstColumn="0" w:lastRowLastColumn="0"/>
+        </w:trPr>
+        <w:tc>
+          <w:tcPr>
+            <w:tcW w:w="2547" w:type="dxa"/>
+          </w:tcPr>
+          <w:p>
+            <w:pPr>
+              <w:rPr>
+                <w:b/>
+              </w:rPr>
+            </w:pPr>
+            <w:r>
+              <w:rPr>
+                <w:b/>
+              </w:rPr>
+              <w:t>Enemy</w:t>
+            </w:r>
+          </w:p>
+        </w:tc>
+        <w:tc>
+          <w:tcPr>
+            <w:tcW w:w="6463" w:type="dxa"/>
+          </w:tcPr>
+          <w:p>
+            <w:r>
+              <w:t>The enemies are the Targets for the towers. They have a speed, a color, amount of gold reward and the probability to jump layers.</w:t>
+            </w:r>
+          </w:p>
+        </w:tc>
+      </w:tr>
+      <w:tr>
+        <w:tc>
+          <w:tcPr>
+            <w:tcW w:w="2547" w:type="dxa"/>
+          </w:tcPr>
+          <w:p>
+            <w:pPr>
+              <w:rPr>
+                <w:b/>
+              </w:rPr>
+            </w:pPr>
+            <w:r>
+              <w:rPr>
+                <w:b/>
+              </w:rPr>
+              <w:t>PlaceTowerController</w:t>
+            </w:r>
+          </w:p>
+        </w:tc>
+        <w:tc>
+          <w:tcPr>
+            <w:tcW w:w="6463" w:type="dxa"/>
+          </w:tcPr>
+          <w:p>
+            <w:r>
+              <w:t>This class is the controller for placing a tower at a specific tile.</w:t>
+            </w:r>
+          </w:p>
+        </w:tc>
+      </w:tr>
+      <w:tr>
+        <w:trPr>
+          <w:cnfStyle w:val="000000100000" w:firstRow="0" w:lastRow="0" w:firstColumn="0" w:lastColumn="0" w:oddVBand="0" w:evenVBand="0" w:oddHBand="1" w:evenHBand="0" w:firstRowFirstColumn="0" w:firstRowLastColumn="0" w:lastRowFirstColumn="0" w:lastRowLastColumn="0"/>
+        </w:trPr>
+        <w:tc>
+          <w:tcPr>
+            <w:tcW w:w="2547" w:type="dxa"/>
+          </w:tcPr>
+          <w:p>
+            <w:pPr>
+              <w:rPr>
+                <w:b/>
+              </w:rPr>
+            </w:pPr>
+            <w:r>
+              <w:rPr>
+                <w:b/>
+              </w:rPr>
+              <w:t>UpgradeTowerController</w:t>
+            </w:r>
+          </w:p>
+        </w:tc>
+        <w:tc>
+          <w:tcPr>
+            <w:tcW w:w="6463" w:type="dxa"/>
+          </w:tcPr>
+          <w:p>
+            <w:r>
+              <w:t>This class is the controller for upgrading a tower.</w:t>
+            </w:r>
+          </w:p>
+        </w:tc>
+      </w:tr>
+      <w:tr>
+        <w:tc>
+          <w:tcPr>
+            <w:tcW w:w="2547" w:type="dxa"/>
+          </w:tcPr>
+          <w:p>
+            <w:pPr>
+              <w:rPr>
+                <w:b/>
+              </w:rPr>
+            </w:pPr>
+            <w:r>
+              <w:rPr>
+                <w:b/>
+              </w:rPr>
+              <w:t>TearDownTowerController</w:t>
+            </w:r>
+          </w:p>
+        </w:tc>
+        <w:tc>
+          <w:tcPr>
+            <w:tcW w:w="6463" w:type="dxa"/>
+          </w:tcPr>
+          <w:p>
+            <w:r>
+              <w:t>This class is the controller to tear down a tower.</w:t>
+            </w:r>
+          </w:p>
+        </w:tc>
+      </w:tr>
+      <w:tr>
+        <w:trPr>
+          <w:cnfStyle w:val="000000100000" w:firstRow="0" w:lastRow="0" w:firstColumn="0" w:lastColumn="0" w:oddVBand="0" w:evenVBand="0" w:oddHBand="1" w:evenHBand="0" w:firstRowFirstColumn="0" w:firstRowLastColumn="0" w:lastRowFirstColumn="0" w:lastRowLastColumn="0"/>
+        </w:trPr>
+        <w:tc>
+          <w:tcPr>
+            <w:tcW w:w="2547" w:type="dxa"/>
+          </w:tcPr>
+          <w:p>
+            <w:pPr>
+              <w:rPr>
+                <w:b/>
+              </w:rPr>
+            </w:pPr>
+            <w:r>
+              <w:rPr>
+                <w:b/>
+              </w:rPr>
+              <w:t>TowerController</w:t>
+            </w:r>
+          </w:p>
+        </w:tc>
+        <w:tc>
+          <w:tcPr>
+            <w:tcW w:w="6463" w:type="dxa"/>
+          </w:tcPr>
+          <w:p>
+            <w:r>
+              <w:t>This class is the superclass for the other tower control classes.</w:t>
+            </w:r>
+          </w:p>
+        </w:tc>
+      </w:tr>
+    </w:tbl>
+    <w:p>
       <w:pPr>
         <w:rPr>
           <w:b/>
         </w:rPr>
       </w:pPr>
-      <w:proofErr w:type="spellStart"/>
-      <w:r>
-        <w:rPr>
-          <w:b/>
-        </w:rPr>
-        <w:t>TowerHopscotch</w:t>
-      </w:r>
-      <w:proofErr w:type="spellEnd"/>
-      <w:r>
-        <w:rPr>
-          <w:b/>
-        </w:rPr>
-        <w:t>:</w:t>
-      </w:r>
-    </w:p>
-    <w:p>
-      <w:r>
-        <w:t>The starting class. Contains the main method and starts the game and the GUI.</w:t>
-      </w:r>
-    </w:p>
-    <w:p>
-      <w:pPr>
-        <w:rPr>
-          <w:b/>
-        </w:rPr>
-      </w:pPr>
-      <w:r>
-        <w:rPr>
-          <w:b/>
-        </w:rPr>
-        <w:t>Game:</w:t>
-      </w:r>
-    </w:p>
-    <w:p>
-      <w:r>
-        <w:t>The main controller for the game.</w:t>
-      </w:r>
-    </w:p>
-    <w:p>
-      <w:pPr>
-        <w:rPr>
-          <w:b/>
-        </w:rPr>
-      </w:pPr>
-      <w:r>
-        <w:rPr>
-          <w:b/>
-        </w:rPr>
-        <w:t>Map:</w:t>
-      </w:r>
-    </w:p>
-    <w:p>
-      <w:r>
-        <w:t>The class Map is the representor for the whole map, which contains the three layers.</w:t>
-      </w:r>
-    </w:p>
-    <w:p>
-      <w:pPr>
-        <w:rPr>
-          <w:b/>
-        </w:rPr>
-      </w:pPr>
-      <w:r>
-        <w:rPr>
-          <w:b/>
-        </w:rPr>
-        <w:t>Layer:</w:t>
-      </w:r>
-    </w:p>
-    <w:p>
-      <w:r>
-        <w:t>The layers contain the tiles.</w:t>
-      </w:r>
-    </w:p>
-    <w:p>
-      <w:pPr>
-        <w:rPr>
-          <w:b/>
-        </w:rPr>
-      </w:pPr>
-      <w:r>
-        <w:rPr>
-          <w:b/>
-        </w:rPr>
-        <w:t>Tile:</w:t>
-      </w:r>
-    </w:p>
-    <w:p>
-      <w:r>
-        <w:t>A layer consists of multiple tiles.</w:t>
-      </w:r>
-    </w:p>
-    <w:p>
-      <w:pPr>
-        <w:rPr>
-          <w:b/>
-        </w:rPr>
-      </w:pPr>
-      <w:proofErr w:type="spellStart"/>
-      <w:r>
-        <w:rPr>
-          <w:b/>
-        </w:rPr>
-        <w:t>TileType</w:t>
-      </w:r>
-      <w:proofErr w:type="spellEnd"/>
-      <w:r>
-        <w:rPr>
-          <w:b/>
-        </w:rPr>
-        <w:t>:</w:t>
-      </w:r>
-    </w:p>
-    <w:p>
-      <w:r>
-        <w:t xml:space="preserve">An </w:t>
-      </w:r>
-      <w:proofErr w:type="spellStart"/>
-      <w:r>
-        <w:t>enum</w:t>
-      </w:r>
-      <w:proofErr w:type="spellEnd"/>
-      <w:r>
-        <w:t xml:space="preserve"> which determinates what type of Tile it is. (For example: Path or Tower)</w:t>
-      </w:r>
-    </w:p>
-    <w:p>
-      <w:pPr>
-        <w:rPr>
-          <w:b/>
-        </w:rPr>
-      </w:pPr>
-      <w:r>
-        <w:rPr>
-          <w:b/>
-        </w:rPr>
-        <w:t>Tower:</w:t>
-      </w:r>
-    </w:p>
-    <w:p>
-      <w:r>
-        <w:t>A Tower contains three queues with behavior classes which are for upgrading the tower.</w:t>
-      </w:r>
-    </w:p>
-    <w:p>
-      <w:pPr>
-        <w:rPr>
-          <w:b/>
-        </w:rPr>
-      </w:pPr>
-      <w:proofErr w:type="spellStart"/>
-      <w:r>
-        <w:rPr>
-          <w:b/>
-        </w:rPr>
-        <w:t>FireRangeBehaviour</w:t>
-      </w:r>
-      <w:proofErr w:type="spellEnd"/>
-      <w:r>
-        <w:rPr>
-          <w:b/>
-        </w:rPr>
-        <w:t>:</w:t>
-      </w:r>
-    </w:p>
-    <w:p>
-      <w:r>
-        <w:t>This class defines the firing range for the tower.</w:t>
-      </w:r>
-    </w:p>
-    <w:p>
-      <w:pPr>
-        <w:rPr>
-          <w:b/>
-        </w:rPr>
-      </w:pPr>
-      <w:proofErr w:type="spellStart"/>
-      <w:r>
-        <w:rPr>
-          <w:b/>
-        </w:rPr>
-        <w:t>FireFrequencyBehaviour</w:t>
-      </w:r>
-      <w:proofErr w:type="spellEnd"/>
-      <w:r>
-        <w:rPr>
-          <w:b/>
-        </w:rPr>
-        <w:t>:</w:t>
-      </w:r>
-    </w:p>
-    <w:p>
-      <w:r>
-        <w:t>This class defines the firing frequency for the tower.</w:t>
-      </w:r>
-    </w:p>
-    <w:p>
-      <w:pPr>
-        <w:rPr>
-          <w:b/>
-        </w:rPr>
-      </w:pPr>
-      <w:proofErr w:type="spellStart"/>
-      <w:r>
-        <w:rPr>
-          <w:b/>
-        </w:rPr>
-        <w:t>DamageBehaviour</w:t>
-      </w:r>
-      <w:proofErr w:type="spellEnd"/>
-      <w:r>
-        <w:rPr>
-          <w:b/>
-        </w:rPr>
-        <w:t>:</w:t>
-      </w:r>
-    </w:p>
-    <w:p>
-      <w:r>
-        <w:t>This class defines the damage which the tower causes the enemies in his range.</w:t>
-      </w:r>
-    </w:p>
-    <w:p>
-      <w:pPr>
-        <w:rPr>
-          <w:b/>
-        </w:rPr>
-      </w:pPr>
-      <w:proofErr w:type="spellStart"/>
-      <w:r>
-        <w:rPr>
-          <w:b/>
-        </w:rPr>
-        <w:t>TowerBehaviour</w:t>
-      </w:r>
-      <w:proofErr w:type="spellEnd"/>
-      <w:r>
-        <w:rPr>
-          <w:b/>
-        </w:rPr>
-        <w:t>:</w:t>
-      </w:r>
-    </w:p>
-    <w:p>
-      <w:r>
-        <w:t>This class is the superclass for the other behavior classes.</w:t>
-      </w:r>
-    </w:p>
-    <w:p>
-      <w:pPr>
-        <w:rPr>
-          <w:b/>
-        </w:rPr>
-      </w:pPr>
-      <w:proofErr w:type="spellStart"/>
-      <w:r>
-        <w:rPr>
-          <w:b/>
-        </w:rPr>
-        <w:t>WaveController</w:t>
-      </w:r>
-      <w:proofErr w:type="spellEnd"/>
-      <w:r>
-        <w:rPr>
-          <w:b/>
-        </w:rPr>
-        <w:t>:</w:t>
-      </w:r>
-    </w:p>
-    <w:p>
-      <w:r>
-        <w:t xml:space="preserve">The </w:t>
-      </w:r>
-      <w:proofErr w:type="spellStart"/>
-      <w:r>
-        <w:t>WaveControlle</w:t>
-      </w:r>
-      <w:proofErr w:type="spellEnd"/>
-      <w:r>
-        <w:t xml:space="preserve"> controls the waves. It contains a queue of queues of enemies. A new wave gets called with the method </w:t>
-      </w:r>
-      <w:proofErr w:type="spellStart"/>
-      <w:r>
-        <w:t>callNextWave</w:t>
-      </w:r>
-      <w:proofErr w:type="spellEnd"/>
-      <w:r>
-        <w:t>.</w:t>
-      </w:r>
-    </w:p>
-    <w:p>
-      <w:pPr>
-        <w:rPr>
-          <w:b/>
-        </w:rPr>
-      </w:pPr>
-      <w:r>
-        <w:rPr>
-          <w:b/>
-        </w:rPr>
-        <w:t>Enemy:</w:t>
-      </w:r>
-    </w:p>
-    <w:p>
-      <w:r>
-        <w:t>The enemies are the Targets for the towers. They have a speed, a color, amount of gold reward and the probability to jump layers.</w:t>
-      </w:r>
-    </w:p>
-    <w:p>
-      <w:pPr>
-        <w:rPr>
-          <w:b/>
-        </w:rPr>
-      </w:pPr>
-      <w:proofErr w:type="spellStart"/>
-      <w:r>
-        <w:rPr>
-          <w:b/>
-        </w:rPr>
-        <w:t>PlaceTowerController</w:t>
-      </w:r>
-      <w:proofErr w:type="spellEnd"/>
-      <w:r>
-        <w:rPr>
-          <w:b/>
-        </w:rPr>
-        <w:t>:</w:t>
-      </w:r>
-    </w:p>
-    <w:p>
-      <w:r>
-        <w:t>This class is the controller for placing a tower at a specific tile.</w:t>
-      </w:r>
-    </w:p>
-    <w:p>
-      <w:pPr>
-        <w:rPr>
-          <w:b/>
-        </w:rPr>
-      </w:pPr>
-      <w:proofErr w:type="spellStart"/>
-      <w:r>
-        <w:rPr>
-          <w:b/>
-        </w:rPr>
-        <w:t>UpgradeTowerController</w:t>
-      </w:r>
-      <w:proofErr w:type="spellEnd"/>
-      <w:r>
-        <w:rPr>
-          <w:b/>
-        </w:rPr>
-        <w:t>:</w:t>
-      </w:r>
-    </w:p>
-    <w:p>
-      <w:r>
-        <w:t>This class is the controller for upgrading a tower.</w:t>
-      </w:r>
-    </w:p>
-    <w:p>
-      <w:pPr>
-        <w:rPr>
-          <w:b/>
-        </w:rPr>
-      </w:pPr>
-      <w:proofErr w:type="spellStart"/>
-      <w:r>
-        <w:rPr>
-          <w:b/>
-        </w:rPr>
-        <w:t>TearDownTowerController</w:t>
-      </w:r>
-      <w:proofErr w:type="spellEnd"/>
-      <w:r>
-        <w:rPr>
-          <w:b/>
-        </w:rPr>
-        <w:t>:</w:t>
-      </w:r>
-    </w:p>
-    <w:p>
-      <w:r>
-        <w:t>This class is the controller to tear down a tower.</w:t>
-      </w:r>
-    </w:p>
-    <w:p>
-      <w:pPr>
-        <w:rPr>
-          <w:b/>
-        </w:rPr>
-      </w:pPr>
-      <w:proofErr w:type="spellStart"/>
-      <w:r>
-        <w:rPr>
-          <w:b/>
-        </w:rPr>
-        <w:t>TowerController</w:t>
-      </w:r>
-      <w:proofErr w:type="spellEnd"/>
-      <w:r>
-        <w:rPr>
-          <w:b/>
-        </w:rPr>
-        <w:t>:</w:t>
-      </w:r>
-    </w:p>
-    <w:p>
-      <w:r>
-        <w:t>This class is the superclass for the other tower control classes.</w:t>
-      </w:r>
-    </w:p>
-    <w:p>
       <w:r>
         <w:br w:type="page"/>
       </w:r>
     </w:p>
     <w:p>
       <w:pPr>
-        <w:pStyle w:val="berschrift1"/>
+        <w:pStyle w:val="Heading1"/>
         <w:numPr>
           <w:ilvl w:val="0"/>
           <w:numId w:val="1"/>
         </w:numPr>
       </w:pPr>
-      <w:bookmarkStart w:id="9" w:name="_Toc498887470"/>
       <w:r>
         <w:lastRenderedPageBreak/>
         <w:t>Interaction Diagram</w:t>
@@ -4859,32 +5023,33 @@
     </w:p>
     <w:p>
       <w:pPr>
-        <w:pStyle w:val="berschrift2"/>
+        <w:pStyle w:val="Heading2"/>
         <w:numPr>
           <w:ilvl w:val="1"/>
           <w:numId w:val="1"/>
         </w:numPr>
       </w:pPr>
-      <w:bookmarkStart w:id="10" w:name="_Toc498887471"/>
+      <w:bookmarkStart w:id="11" w:name="_Toc498887471"/>
       <w:r>
         <w:t>Sequence Diagrams (Actors)</w:t>
       </w:r>
-      <w:bookmarkEnd w:id="10"/>
+      <w:bookmarkEnd w:id="11"/>
     </w:p>
     <w:p>
       <w:pPr>
-        <w:pStyle w:val="berschrift3"/>
-      </w:pPr>
-      <w:bookmarkStart w:id="11" w:name="_Toc498887472"/>
+        <w:pStyle w:val="Heading3"/>
+      </w:pPr>
+      <w:bookmarkStart w:id="12" w:name="_Toc498887472"/>
       <w:r>
         <w:t>Place Tower</w:t>
       </w:r>
-      <w:bookmarkEnd w:id="11"/>
+      <w:bookmarkEnd w:id="12"/>
     </w:p>
     <w:p>
       <w:r>
         <w:rPr>
           <w:noProof/>
+          <w:lang w:val="en-GB" w:eastAsia="en-GB"/>
         </w:rPr>
         <w:drawing>
           <wp:inline distT="0" distB="0" distL="0" distR="0" wp14:anchorId="4AD37FA0" wp14:editId="2DDDB59F">
@@ -4941,18 +5106,19 @@
     </w:p>
     <w:p>
       <w:pPr>
-        <w:pStyle w:val="berschrift3"/>
-      </w:pPr>
-      <w:bookmarkStart w:id="12" w:name="_Toc498887473"/>
+        <w:pStyle w:val="Heading3"/>
+      </w:pPr>
+      <w:bookmarkStart w:id="13" w:name="_Toc498887473"/>
       <w:r>
         <w:t>Tear Down Tower</w:t>
       </w:r>
-      <w:bookmarkEnd w:id="12"/>
+      <w:bookmarkEnd w:id="13"/>
     </w:p>
     <w:p>
       <w:r>
         <w:rPr>
           <w:noProof/>
+          <w:lang w:val="en-GB" w:eastAsia="en-GB"/>
         </w:rPr>
         <w:drawing>
           <wp:inline distT="0" distB="0" distL="0" distR="0" wp14:anchorId="258F8ACD" wp14:editId="3F7EF31E">
@@ -5014,12 +5180,12 @@
     </w:p>
     <w:p>
       <w:pPr>
-        <w:pStyle w:val="berschrift3"/>
+        <w:pStyle w:val="Heading3"/>
         <w:rPr>
           <w:noProof/>
         </w:rPr>
       </w:pPr>
-      <w:bookmarkStart w:id="13" w:name="_Toc498887474"/>
+      <w:bookmarkStart w:id="14" w:name="_Toc498887474"/>
       <w:r>
         <w:rPr>
           <w:noProof/>
@@ -5027,12 +5193,13 @@
         <w:lastRenderedPageBreak/>
         <w:t>Upgrade Tower</w:t>
       </w:r>
-      <w:bookmarkEnd w:id="13"/>
+      <w:bookmarkEnd w:id="14"/>
     </w:p>
     <w:p>
       <w:r>
         <w:rPr>
           <w:noProof/>
+          <w:lang w:val="en-GB" w:eastAsia="en-GB"/>
         </w:rPr>
         <w:drawing>
           <wp:inline distT="0" distB="0" distL="0" distR="0" wp14:anchorId="09912FF3" wp14:editId="29214B7C">
@@ -5092,34 +5259,35 @@
     </w:p>
     <w:p>
       <w:pPr>
-        <w:pStyle w:val="berschrift2"/>
+        <w:pStyle w:val="Heading2"/>
         <w:numPr>
           <w:ilvl w:val="1"/>
           <w:numId w:val="1"/>
         </w:numPr>
       </w:pPr>
-      <w:bookmarkStart w:id="14" w:name="_Toc498887475"/>
+      <w:bookmarkStart w:id="15" w:name="_Toc498887475"/>
       <w:r>
         <w:lastRenderedPageBreak/>
         <w:t>Sequence Diagrams (System)</w:t>
       </w:r>
-      <w:bookmarkEnd w:id="14"/>
+      <w:bookmarkEnd w:id="15"/>
     </w:p>
     <w:p>
       <w:pPr>
-        <w:pStyle w:val="berschrift3"/>
-      </w:pPr>
-      <w:bookmarkStart w:id="15" w:name="_Toc498887476"/>
+        <w:pStyle w:val="Heading3"/>
+      </w:pPr>
+      <w:bookmarkStart w:id="16" w:name="_Toc498887476"/>
       <w:r>
         <w:t>Place Tower</w:t>
       </w:r>
-      <w:bookmarkEnd w:id="15"/>
+      <w:bookmarkEnd w:id="16"/>
     </w:p>
     <w:p>
-      <w:bookmarkStart w:id="16" w:name="_Toc498877240"/>
+      <w:bookmarkStart w:id="17" w:name="_Toc498877240"/>
       <w:r>
         <w:rPr>
           <w:noProof/>
+          <w:lang w:val="en-GB" w:eastAsia="en-GB"/>
         </w:rPr>
         <w:drawing>
           <wp:inline distT="0" distB="0" distL="0" distR="0" wp14:anchorId="2F461875" wp14:editId="5157CC34">
@@ -5170,17 +5338,17 @@
           </wp:inline>
         </w:drawing>
       </w:r>
-      <w:bookmarkEnd w:id="16"/>
+      <w:bookmarkEnd w:id="17"/>
     </w:p>
     <w:p>
       <w:pPr>
-        <w:pStyle w:val="berschrift3"/>
-      </w:pPr>
-      <w:bookmarkStart w:id="17" w:name="_Toc498887477"/>
+        <w:pStyle w:val="Heading3"/>
+      </w:pPr>
+      <w:bookmarkStart w:id="18" w:name="_Toc498887477"/>
       <w:r>
         <w:t>Call next Wave</w:t>
       </w:r>
-      <w:bookmarkEnd w:id="17"/>
+      <w:bookmarkEnd w:id="18"/>
     </w:p>
     <w:p>
       <w:pPr>
@@ -5191,6 +5359,7 @@
       <w:r>
         <w:rPr>
           <w:noProof/>
+          <w:lang w:val="en-GB" w:eastAsia="en-GB"/>
         </w:rPr>
         <w:drawing>
           <wp:inline distT="0" distB="0" distL="0" distR="0" wp14:anchorId="45F7F8EE" wp14:editId="4C1EFD8C">
@@ -5250,18 +5419,19 @@
     </w:p>
     <w:p>
       <w:pPr>
-        <w:pStyle w:val="berschrift3"/>
-      </w:pPr>
-      <w:bookmarkStart w:id="18" w:name="_Toc498887478"/>
+        <w:pStyle w:val="Heading3"/>
+      </w:pPr>
+      <w:bookmarkStart w:id="19" w:name="_Toc498887478"/>
       <w:r>
         <w:t>Get Tile Type</w:t>
       </w:r>
-      <w:bookmarkEnd w:id="18"/>
+      <w:bookmarkEnd w:id="19"/>
     </w:p>
     <w:p>
       <w:r>
         <w:rPr>
           <w:noProof/>
+          <w:lang w:val="en-GB" w:eastAsia="en-GB"/>
         </w:rPr>
         <w:drawing>
           <wp:inline distT="0" distB="0" distL="0" distR="0" wp14:anchorId="0EAD6FED" wp14:editId="2EABA1E1">
@@ -5320,15 +5490,15 @@
           <w:noProof/>
         </w:rPr>
       </w:pPr>
-      <w:bookmarkStart w:id="19" w:name="_Toc498887479"/>
+      <w:bookmarkStart w:id="20" w:name="_Toc498887479"/>
       <w:r>
         <w:rPr>
-          <w:rStyle w:val="berschrift3Zchn"/>
+          <w:rStyle w:val="Heading3Char"/>
         </w:rPr>
         <w:lastRenderedPageBreak/>
         <w:t>Shoot Enemies</w:t>
       </w:r>
-      <w:bookmarkEnd w:id="19"/>
+      <w:bookmarkEnd w:id="20"/>
       <w:r>
         <w:rPr>
           <w:noProof/>
@@ -5338,6 +5508,7 @@
       <w:r>
         <w:rPr>
           <w:noProof/>
+          <w:lang w:val="en-GB" w:eastAsia="en-GB"/>
         </w:rPr>
         <w:drawing>
           <wp:inline distT="0" distB="0" distL="0" distR="0" wp14:anchorId="3FF3A9FB" wp14:editId="48EF87DE">
@@ -5379,7 +5550,7 @@
     <w:p/>
     <w:p>
       <w:pPr>
-        <w:pStyle w:val="berschrift3"/>
+        <w:pStyle w:val="Heading3"/>
       </w:pPr>
       <w:r>
         <w:t>Upgrade Fire Range</w:t>
@@ -5389,6 +5560,7 @@
       <w:r>
         <w:rPr>
           <w:noProof/>
+          <w:lang w:val="en-GB" w:eastAsia="en-GB"/>
         </w:rPr>
         <w:drawing>
           <wp:inline distT="0" distB="0" distL="0" distR="0" wp14:anchorId="109E717F" wp14:editId="7D41B066">
@@ -5439,8 +5611,6 @@
           </wp:inline>
         </w:drawing>
       </w:r>
-      <w:bookmarkStart w:id="20" w:name="_GoBack"/>
-      <w:bookmarkEnd w:id="20"/>
     </w:p>
     <w:p>
       <w:pPr>
@@ -5457,7 +5627,7 @@
     </w:p>
     <w:p>
       <w:pPr>
-        <w:pStyle w:val="berschrift2"/>
+        <w:pStyle w:val="Heading2"/>
         <w:numPr>
           <w:ilvl w:val="1"/>
           <w:numId w:val="1"/>
@@ -5475,7 +5645,7 @@
     </w:p>
     <w:p>
       <w:pPr>
-        <w:pStyle w:val="berschrift3"/>
+        <w:pStyle w:val="Heading3"/>
       </w:pPr>
       <w:bookmarkStart w:id="22" w:name="_Toc498887481"/>
       <w:r>
@@ -5487,6 +5657,7 @@
       <w:r>
         <w:rPr>
           <w:noProof/>
+          <w:lang w:val="en-GB" w:eastAsia="en-GB"/>
         </w:rPr>
         <w:drawing>
           <wp:inline distT="0" distB="0" distL="0" distR="0" wp14:anchorId="2374A3BD" wp14:editId="56F8DA3E">
@@ -5540,7 +5711,7 @@
     </w:p>
     <w:p>
       <w:pPr>
-        <w:pStyle w:val="berschrift3"/>
+        <w:pStyle w:val="Heading3"/>
       </w:pPr>
       <w:bookmarkStart w:id="23" w:name="_Toc498887482"/>
       <w:r>
@@ -5552,6 +5723,7 @@
       <w:r>
         <w:rPr>
           <w:noProof/>
+          <w:lang w:val="en-GB" w:eastAsia="en-GB"/>
         </w:rPr>
         <w:drawing>
           <wp:inline distT="0" distB="0" distL="0" distR="0" wp14:anchorId="0E283771" wp14:editId="6ADCA950">
@@ -5605,7 +5777,7 @@
     </w:p>
     <w:p>
       <w:pPr>
-        <w:pStyle w:val="berschrift3"/>
+        <w:pStyle w:val="Heading3"/>
       </w:pPr>
     </w:p>
     <w:p/>
@@ -5616,7 +5788,7 @@
     </w:p>
     <w:p>
       <w:pPr>
-        <w:pStyle w:val="berschrift3"/>
+        <w:pStyle w:val="Heading3"/>
       </w:pPr>
       <w:bookmarkStart w:id="24" w:name="_Toc498887483"/>
       <w:r>
@@ -5635,6 +5807,7 @@
       <w:r>
         <w:rPr>
           <w:noProof/>
+          <w:lang w:val="en-GB" w:eastAsia="en-GB"/>
         </w:rPr>
         <w:drawing>
           <wp:inline distT="0" distB="0" distL="0" distR="0" wp14:anchorId="4BCDF73C" wp14:editId="37928CDE">
@@ -5676,7 +5849,7 @@
     </w:p>
     <w:p>
       <w:pPr>
-        <w:pStyle w:val="berschrift3"/>
+        <w:pStyle w:val="Heading3"/>
       </w:pPr>
       <w:bookmarkStart w:id="26" w:name="_Toc498887484"/>
       <w:r>
@@ -5688,6 +5861,7 @@
       <w:r>
         <w:rPr>
           <w:noProof/>
+          <w:lang w:val="en-GB" w:eastAsia="en-GB"/>
         </w:rPr>
         <w:drawing>
           <wp:inline distT="0" distB="0" distL="0" distR="0" wp14:anchorId="064237BE" wp14:editId="1FFEAAE9">
@@ -5747,7 +5921,7 @@
     </w:p>
     <w:p>
       <w:pPr>
-        <w:pStyle w:val="berschrift1"/>
+        <w:pStyle w:val="Heading1"/>
         <w:numPr>
           <w:ilvl w:val="0"/>
           <w:numId w:val="1"/>
@@ -5763,7 +5937,7 @@
     <w:p/>
     <w:tbl>
       <w:tblPr>
-        <w:tblStyle w:val="Gitternetztabelle5dunkelAkzent1"/>
+        <w:tblStyle w:val="GridTable5Dark-Accent1"/>
         <w:tblW w:w="0" w:type="auto"/>
         <w:tblCellMar>
           <w:top w:w="142" w:type="dxa"/>
@@ -6091,7 +6265,7 @@
     </w:p>
     <w:p>
       <w:pPr>
-        <w:pStyle w:val="berschrift1"/>
+        <w:pStyle w:val="Heading1"/>
         <w:numPr>
           <w:ilvl w:val="0"/>
           <w:numId w:val="1"/>
@@ -6106,7 +6280,7 @@
     </w:p>
     <w:p>
       <w:pPr>
-        <w:pStyle w:val="berschrift2"/>
+        <w:pStyle w:val="Heading2"/>
         <w:numPr>
           <w:ilvl w:val="1"/>
           <w:numId w:val="1"/>
@@ -6132,7 +6306,7 @@
     <w:p/>
     <w:p>
       <w:pPr>
-        <w:pStyle w:val="berschrift2"/>
+        <w:pStyle w:val="Heading2"/>
         <w:numPr>
           <w:ilvl w:val="1"/>
           <w:numId w:val="1"/>
@@ -6268,7 +6442,7 @@
 </file>
 
 <file path=word/endnotes.xml><?xml version="1.0" encoding="utf-8"?>
-<w:endnotes xmlns:wpc="http://schemas.microsoft.com/office/word/2010/wordprocessingCanvas" xmlns:cx="http://schemas.microsoft.com/office/drawing/2014/chartex" xmlns:cx1="http://schemas.microsoft.com/office/drawing/2015/9/8/chartex" xmlns:cx2="http://schemas.microsoft.com/office/drawing/2015/10/21/chartex" xmlns:cx3="http://schemas.microsoft.com/office/drawing/2016/5/9/chartex" xmlns:cx4="http://schemas.microsoft.com/office/drawing/2016/5/10/chartex" xmlns:cx5="http://schemas.microsoft.com/office/drawing/2016/5/11/chartex" xmlns:cx6="http://schemas.microsoft.com/office/drawing/2016/5/12/chartex" xmlns:cx7="http://schemas.microsoft.com/office/drawing/2016/5/13/chartex" xmlns:cx8="http://schemas.microsoft.com/office/drawing/2016/5/14/chartex" xmlns:mc="http://schemas.openxmlformats.org/markup-compatibility/2006" xmlns:aink="http://schemas.microsoft.com/office/drawing/2016/ink" xmlns:am3d="http://schemas.microsoft.com/office/drawing/2017/model3d" xmlns:o="urn:schemas-microsoft-com:office:office" xmlns:r="http://schemas.openxmlformats.org/officeDocument/2006/relationships" xmlns:m="http://schemas.openxmlformats.org/officeDocument/2006/math" xmlns:v="urn:schemas-microsoft-com:vml" xmlns:wp14="http://schemas.microsoft.com/office/word/2010/wordprocessingDrawing" xmlns:wp="http://schemas.openxmlformats.org/drawingml/2006/wordprocessingDrawing" xmlns:w10="urn:schemas-microsoft-com:office:word" xmlns:w="http://schemas.openxmlformats.org/wordprocessingml/2006/main" xmlns:w14="http://schemas.microsoft.com/office/word/2010/wordml" xmlns:w15="http://schemas.microsoft.com/office/word/2012/wordml" xmlns:w16cid="http://schemas.microsoft.com/office/word/2016/wordml/cid" xmlns:w16se="http://schemas.microsoft.com/office/word/2015/wordml/symex" xmlns:wpg="http://schemas.microsoft.com/office/word/2010/wordprocessingGroup" xmlns:wpi="http://schemas.microsoft.com/office/word/2010/wordprocessingInk" xmlns:wne="http://schemas.microsoft.com/office/word/2006/wordml" xmlns:wps="http://schemas.microsoft.com/office/word/2010/wordprocessingShape" mc:Ignorable="w14 w15 w16se w16cid wp14">
+<w:endnotes xmlns:wpc="http://schemas.microsoft.com/office/word/2010/wordprocessingCanvas" xmlns:mo="http://schemas.microsoft.com/office/mac/office/2008/main" xmlns:mc="http://schemas.openxmlformats.org/markup-compatibility/2006" xmlns:mv="urn:schemas-microsoft-com:mac:vml" xmlns:o="urn:schemas-microsoft-com:office:office" xmlns:r="http://schemas.openxmlformats.org/officeDocument/2006/relationships" xmlns:m="http://schemas.openxmlformats.org/officeDocument/2006/math" xmlns:v="urn:schemas-microsoft-com:vml" xmlns:wp14="http://schemas.microsoft.com/office/word/2010/wordprocessingDrawing" xmlns:wp="http://schemas.openxmlformats.org/drawingml/2006/wordprocessingDrawing" xmlns:w10="urn:schemas-microsoft-com:office:word" xmlns:w="http://schemas.openxmlformats.org/wordprocessingml/2006/main" xmlns:w14="http://schemas.microsoft.com/office/word/2010/wordml" xmlns:w15="http://schemas.microsoft.com/office/word/2012/wordml" xmlns:wpg="http://schemas.microsoft.com/office/word/2010/wordprocessingGroup" xmlns:wpi="http://schemas.microsoft.com/office/word/2010/wordprocessingInk" xmlns:wne="http://schemas.microsoft.com/office/word/2006/wordml" xmlns:wps="http://schemas.microsoft.com/office/word/2010/wordprocessingShape" mc:Ignorable="w14 w15 wp14">
   <w:endnote w:type="separator" w:id="-1">
     <w:p>
       <w:r>
@@ -6287,37 +6461,37 @@
 </file>
 
 <file path=word/footer1.xml><?xml version="1.0" encoding="utf-8"?>
-<w:ftr xmlns:wpc="http://schemas.microsoft.com/office/word/2010/wordprocessingCanvas" xmlns:cx="http://schemas.microsoft.com/office/drawing/2014/chartex" xmlns:cx1="http://schemas.microsoft.com/office/drawing/2015/9/8/chartex" xmlns:cx2="http://schemas.microsoft.com/office/drawing/2015/10/21/chartex" xmlns:cx3="http://schemas.microsoft.com/office/drawing/2016/5/9/chartex" xmlns:cx4="http://schemas.microsoft.com/office/drawing/2016/5/10/chartex" xmlns:cx5="http://schemas.microsoft.com/office/drawing/2016/5/11/chartex" xmlns:cx6="http://schemas.microsoft.com/office/drawing/2016/5/12/chartex" xmlns:cx7="http://schemas.microsoft.com/office/drawing/2016/5/13/chartex" xmlns:cx8="http://schemas.microsoft.com/office/drawing/2016/5/14/chartex" xmlns:mc="http://schemas.openxmlformats.org/markup-compatibility/2006" xmlns:aink="http://schemas.microsoft.com/office/drawing/2016/ink" xmlns:am3d="http://schemas.microsoft.com/office/drawing/2017/model3d" xmlns:o="urn:schemas-microsoft-com:office:office" xmlns:r="http://schemas.openxmlformats.org/officeDocument/2006/relationships" xmlns:m="http://schemas.openxmlformats.org/officeDocument/2006/math" xmlns:v="urn:schemas-microsoft-com:vml" xmlns:wp14="http://schemas.microsoft.com/office/word/2010/wordprocessingDrawing" xmlns:wp="http://schemas.openxmlformats.org/drawingml/2006/wordprocessingDrawing" xmlns:w10="urn:schemas-microsoft-com:office:word" xmlns:w="http://schemas.openxmlformats.org/wordprocessingml/2006/main" xmlns:w14="http://schemas.microsoft.com/office/word/2010/wordml" xmlns:w15="http://schemas.microsoft.com/office/word/2012/wordml" xmlns:w16cid="http://schemas.microsoft.com/office/word/2016/wordml/cid" xmlns:w16se="http://schemas.microsoft.com/office/word/2015/wordml/symex" xmlns:wpg="http://schemas.microsoft.com/office/word/2010/wordprocessingGroup" xmlns:wpi="http://schemas.microsoft.com/office/word/2010/wordprocessingInk" xmlns:wne="http://schemas.microsoft.com/office/word/2006/wordml" xmlns:wps="http://schemas.microsoft.com/office/word/2010/wordprocessingShape" mc:Ignorable="w14 w15 w16se w16cid wp14">
+<w:ftr xmlns:wpc="http://schemas.microsoft.com/office/word/2010/wordprocessingCanvas" xmlns:mo="http://schemas.microsoft.com/office/mac/office/2008/main" xmlns:mc="http://schemas.openxmlformats.org/markup-compatibility/2006" xmlns:mv="urn:schemas-microsoft-com:mac:vml" xmlns:o="urn:schemas-microsoft-com:office:office" xmlns:r="http://schemas.openxmlformats.org/officeDocument/2006/relationships" xmlns:m="http://schemas.openxmlformats.org/officeDocument/2006/math" xmlns:v="urn:schemas-microsoft-com:vml" xmlns:wp14="http://schemas.microsoft.com/office/word/2010/wordprocessingDrawing" xmlns:wp="http://schemas.openxmlformats.org/drawingml/2006/wordprocessingDrawing" xmlns:w10="urn:schemas-microsoft-com:office:word" xmlns:w="http://schemas.openxmlformats.org/wordprocessingml/2006/main" xmlns:w14="http://schemas.microsoft.com/office/word/2010/wordml" xmlns:w15="http://schemas.microsoft.com/office/word/2012/wordml" xmlns:wpg="http://schemas.microsoft.com/office/word/2010/wordprocessingGroup" xmlns:wpi="http://schemas.microsoft.com/office/word/2010/wordprocessingInk" xmlns:wne="http://schemas.microsoft.com/office/word/2006/wordml" xmlns:wps="http://schemas.microsoft.com/office/word/2010/wordprocessingShape" mc:Ignorable="w14 w15 wp14">
   <w:p>
     <w:pPr>
-      <w:pStyle w:val="Fuzeile"/>
+      <w:pStyle w:val="Footer"/>
       <w:framePr w:wrap="none" w:vAnchor="text" w:hAnchor="margin" w:xAlign="right" w:y="1"/>
       <w:rPr>
-        <w:rStyle w:val="Seitenzahl"/>
+        <w:rStyle w:val="PageNumber"/>
       </w:rPr>
     </w:pPr>
     <w:r>
       <w:rPr>
-        <w:rStyle w:val="Seitenzahl"/>
+        <w:rStyle w:val="PageNumber"/>
       </w:rPr>
       <w:fldChar w:fldCharType="begin"/>
     </w:r>
     <w:r>
       <w:rPr>
-        <w:rStyle w:val="Seitenzahl"/>
+        <w:rStyle w:val="PageNumber"/>
       </w:rPr>
       <w:instrText xml:space="preserve">PAGE  </w:instrText>
     </w:r>
     <w:r>
       <w:rPr>
-        <w:rStyle w:val="Seitenzahl"/>
+        <w:rStyle w:val="PageNumber"/>
       </w:rPr>
       <w:fldChar w:fldCharType="end"/>
     </w:r>
   </w:p>
   <w:p>
     <w:pPr>
-      <w:pStyle w:val="Fuzeile"/>
+      <w:pStyle w:val="Footer"/>
       <w:ind w:right="360"/>
     </w:pPr>
   </w:p>
@@ -6325,50 +6499,50 @@
 </file>
 
 <file path=word/footer2.xml><?xml version="1.0" encoding="utf-8"?>
-<w:ftr xmlns:wpc="http://schemas.microsoft.com/office/word/2010/wordprocessingCanvas" xmlns:cx="http://schemas.microsoft.com/office/drawing/2014/chartex" xmlns:cx1="http://schemas.microsoft.com/office/drawing/2015/9/8/chartex" xmlns:cx2="http://schemas.microsoft.com/office/drawing/2015/10/21/chartex" xmlns:cx3="http://schemas.microsoft.com/office/drawing/2016/5/9/chartex" xmlns:cx4="http://schemas.microsoft.com/office/drawing/2016/5/10/chartex" xmlns:cx5="http://schemas.microsoft.com/office/drawing/2016/5/11/chartex" xmlns:cx6="http://schemas.microsoft.com/office/drawing/2016/5/12/chartex" xmlns:cx7="http://schemas.microsoft.com/office/drawing/2016/5/13/chartex" xmlns:cx8="http://schemas.microsoft.com/office/drawing/2016/5/14/chartex" xmlns:mc="http://schemas.openxmlformats.org/markup-compatibility/2006" xmlns:aink="http://schemas.microsoft.com/office/drawing/2016/ink" xmlns:am3d="http://schemas.microsoft.com/office/drawing/2017/model3d" xmlns:o="urn:schemas-microsoft-com:office:office" xmlns:r="http://schemas.openxmlformats.org/officeDocument/2006/relationships" xmlns:m="http://schemas.openxmlformats.org/officeDocument/2006/math" xmlns:v="urn:schemas-microsoft-com:vml" xmlns:wp14="http://schemas.microsoft.com/office/word/2010/wordprocessingDrawing" xmlns:wp="http://schemas.openxmlformats.org/drawingml/2006/wordprocessingDrawing" xmlns:w10="urn:schemas-microsoft-com:office:word" xmlns:w="http://schemas.openxmlformats.org/wordprocessingml/2006/main" xmlns:w14="http://schemas.microsoft.com/office/word/2010/wordml" xmlns:w15="http://schemas.microsoft.com/office/word/2012/wordml" xmlns:w16cid="http://schemas.microsoft.com/office/word/2016/wordml/cid" xmlns:w16se="http://schemas.microsoft.com/office/word/2015/wordml/symex" xmlns:wpg="http://schemas.microsoft.com/office/word/2010/wordprocessingGroup" xmlns:wpi="http://schemas.microsoft.com/office/word/2010/wordprocessingInk" xmlns:wne="http://schemas.microsoft.com/office/word/2006/wordml" xmlns:wps="http://schemas.microsoft.com/office/word/2010/wordprocessingShape" mc:Ignorable="w14 w15 w16se w16cid wp14">
+<w:ftr xmlns:wpc="http://schemas.microsoft.com/office/word/2010/wordprocessingCanvas" xmlns:mo="http://schemas.microsoft.com/office/mac/office/2008/main" xmlns:mc="http://schemas.openxmlformats.org/markup-compatibility/2006" xmlns:mv="urn:schemas-microsoft-com:mac:vml" xmlns:o="urn:schemas-microsoft-com:office:office" xmlns:r="http://schemas.openxmlformats.org/officeDocument/2006/relationships" xmlns:m="http://schemas.openxmlformats.org/officeDocument/2006/math" xmlns:v="urn:schemas-microsoft-com:vml" xmlns:wp14="http://schemas.microsoft.com/office/word/2010/wordprocessingDrawing" xmlns:wp="http://schemas.openxmlformats.org/drawingml/2006/wordprocessingDrawing" xmlns:w10="urn:schemas-microsoft-com:office:word" xmlns:w="http://schemas.openxmlformats.org/wordprocessingml/2006/main" xmlns:w14="http://schemas.microsoft.com/office/word/2010/wordml" xmlns:w15="http://schemas.microsoft.com/office/word/2012/wordml" xmlns:wpg="http://schemas.microsoft.com/office/word/2010/wordprocessingGroup" xmlns:wpi="http://schemas.microsoft.com/office/word/2010/wordprocessingInk" xmlns:wne="http://schemas.microsoft.com/office/word/2006/wordml" xmlns:wps="http://schemas.microsoft.com/office/word/2010/wordprocessingShape" mc:Ignorable="w14 w15 wp14">
   <w:p>
     <w:pPr>
-      <w:pStyle w:val="Fuzeile"/>
+      <w:pStyle w:val="Footer"/>
       <w:framePr w:wrap="none" w:vAnchor="text" w:hAnchor="margin" w:xAlign="right" w:y="1"/>
       <w:rPr>
-        <w:rStyle w:val="Seitenzahl"/>
+        <w:rStyle w:val="PageNumber"/>
       </w:rPr>
     </w:pPr>
     <w:r>
       <w:rPr>
-        <w:rStyle w:val="Seitenzahl"/>
+        <w:rStyle w:val="PageNumber"/>
       </w:rPr>
       <w:fldChar w:fldCharType="begin"/>
     </w:r>
     <w:r>
       <w:rPr>
-        <w:rStyle w:val="Seitenzahl"/>
+        <w:rStyle w:val="PageNumber"/>
       </w:rPr>
       <w:instrText xml:space="preserve">PAGE  </w:instrText>
     </w:r>
     <w:r>
       <w:rPr>
-        <w:rStyle w:val="Seitenzahl"/>
+        <w:rStyle w:val="PageNumber"/>
       </w:rPr>
       <w:fldChar w:fldCharType="separate"/>
     </w:r>
     <w:r>
       <w:rPr>
-        <w:rStyle w:val="Seitenzahl"/>
+        <w:rStyle w:val="PageNumber"/>
         <w:noProof/>
       </w:rPr>
-      <w:t>14</w:t>
+      <w:t>6</w:t>
     </w:r>
     <w:r>
       <w:rPr>
-        <w:rStyle w:val="Seitenzahl"/>
+        <w:rStyle w:val="PageNumber"/>
       </w:rPr>
       <w:fldChar w:fldCharType="end"/>
     </w:r>
   </w:p>
   <w:p>
     <w:pPr>
-      <w:pStyle w:val="Fuzeile"/>
+      <w:pStyle w:val="Footer"/>
       <w:ind w:right="360"/>
     </w:pPr>
     <w:r>
@@ -6385,7 +6559,7 @@
 </file>
 
 <file path=word/footnotes.xml><?xml version="1.0" encoding="utf-8"?>
-<w:footnotes xmlns:wpc="http://schemas.microsoft.com/office/word/2010/wordprocessingCanvas" xmlns:cx="http://schemas.microsoft.com/office/drawing/2014/chartex" xmlns:cx1="http://schemas.microsoft.com/office/drawing/2015/9/8/chartex" xmlns:cx2="http://schemas.microsoft.com/office/drawing/2015/10/21/chartex" xmlns:cx3="http://schemas.microsoft.com/office/drawing/2016/5/9/chartex" xmlns:cx4="http://schemas.microsoft.com/office/drawing/2016/5/10/chartex" xmlns:cx5="http://schemas.microsoft.com/office/drawing/2016/5/11/chartex" xmlns:cx6="http://schemas.microsoft.com/office/drawing/2016/5/12/chartex" xmlns:cx7="http://schemas.microsoft.com/office/drawing/2016/5/13/chartex" xmlns:cx8="http://schemas.microsoft.com/office/drawing/2016/5/14/chartex" xmlns:mc="http://schemas.openxmlformats.org/markup-compatibility/2006" xmlns:aink="http://schemas.microsoft.com/office/drawing/2016/ink" xmlns:am3d="http://schemas.microsoft.com/office/drawing/2017/model3d" xmlns:o="urn:schemas-microsoft-com:office:office" xmlns:r="http://schemas.openxmlformats.org/officeDocument/2006/relationships" xmlns:m="http://schemas.openxmlformats.org/officeDocument/2006/math" xmlns:v="urn:schemas-microsoft-com:vml" xmlns:wp14="http://schemas.microsoft.com/office/word/2010/wordprocessingDrawing" xmlns:wp="http://schemas.openxmlformats.org/drawingml/2006/wordprocessingDrawing" xmlns:w10="urn:schemas-microsoft-com:office:word" xmlns:w="http://schemas.openxmlformats.org/wordprocessingml/2006/main" xmlns:w14="http://schemas.microsoft.com/office/word/2010/wordml" xmlns:w15="http://schemas.microsoft.com/office/word/2012/wordml" xmlns:w16cid="http://schemas.microsoft.com/office/word/2016/wordml/cid" xmlns:w16se="http://schemas.microsoft.com/office/word/2015/wordml/symex" xmlns:wpg="http://schemas.microsoft.com/office/word/2010/wordprocessingGroup" xmlns:wpi="http://schemas.microsoft.com/office/word/2010/wordprocessingInk" xmlns:wne="http://schemas.microsoft.com/office/word/2006/wordml" xmlns:wps="http://schemas.microsoft.com/office/word/2010/wordprocessingShape" mc:Ignorable="w14 w15 w16se w16cid wp14">
+<w:footnotes xmlns:wpc="http://schemas.microsoft.com/office/word/2010/wordprocessingCanvas" xmlns:mo="http://schemas.microsoft.com/office/mac/office/2008/main" xmlns:mc="http://schemas.openxmlformats.org/markup-compatibility/2006" xmlns:mv="urn:schemas-microsoft-com:mac:vml" xmlns:o="urn:schemas-microsoft-com:office:office" xmlns:r="http://schemas.openxmlformats.org/officeDocument/2006/relationships" xmlns:m="http://schemas.openxmlformats.org/officeDocument/2006/math" xmlns:v="urn:schemas-microsoft-com:vml" xmlns:wp14="http://schemas.microsoft.com/office/word/2010/wordprocessingDrawing" xmlns:wp="http://schemas.openxmlformats.org/drawingml/2006/wordprocessingDrawing" xmlns:w10="urn:schemas-microsoft-com:office:word" xmlns:w="http://schemas.openxmlformats.org/wordprocessingml/2006/main" xmlns:w14="http://schemas.microsoft.com/office/word/2010/wordml" xmlns:w15="http://schemas.microsoft.com/office/word/2012/wordml" xmlns:wpg="http://schemas.microsoft.com/office/word/2010/wordprocessingGroup" xmlns:wpi="http://schemas.microsoft.com/office/word/2010/wordprocessingInk" xmlns:wne="http://schemas.microsoft.com/office/word/2006/wordml" xmlns:wps="http://schemas.microsoft.com/office/word/2010/wordprocessingShape" mc:Ignorable="w14 w15 wp14">
   <w:footnote w:type="separator" w:id="-1">
     <w:p>
       <w:r>
@@ -6404,10 +6578,10 @@
 </file>
 
 <file path=word/header1.xml><?xml version="1.0" encoding="utf-8"?>
-<w:hdr xmlns:wpc="http://schemas.microsoft.com/office/word/2010/wordprocessingCanvas" xmlns:cx="http://schemas.microsoft.com/office/drawing/2014/chartex" xmlns:cx1="http://schemas.microsoft.com/office/drawing/2015/9/8/chartex" xmlns:cx2="http://schemas.microsoft.com/office/drawing/2015/10/21/chartex" xmlns:cx3="http://schemas.microsoft.com/office/drawing/2016/5/9/chartex" xmlns:cx4="http://schemas.microsoft.com/office/drawing/2016/5/10/chartex" xmlns:cx5="http://schemas.microsoft.com/office/drawing/2016/5/11/chartex" xmlns:cx6="http://schemas.microsoft.com/office/drawing/2016/5/12/chartex" xmlns:cx7="http://schemas.microsoft.com/office/drawing/2016/5/13/chartex" xmlns:cx8="http://schemas.microsoft.com/office/drawing/2016/5/14/chartex" xmlns:mc="http://schemas.openxmlformats.org/markup-compatibility/2006" xmlns:aink="http://schemas.microsoft.com/office/drawing/2016/ink" xmlns:am3d="http://schemas.microsoft.com/office/drawing/2017/model3d" xmlns:o="urn:schemas-microsoft-com:office:office" xmlns:r="http://schemas.openxmlformats.org/officeDocument/2006/relationships" xmlns:m="http://schemas.openxmlformats.org/officeDocument/2006/math" xmlns:v="urn:schemas-microsoft-com:vml" xmlns:wp14="http://schemas.microsoft.com/office/word/2010/wordprocessingDrawing" xmlns:wp="http://schemas.openxmlformats.org/drawingml/2006/wordprocessingDrawing" xmlns:w10="urn:schemas-microsoft-com:office:word" xmlns:w="http://schemas.openxmlformats.org/wordprocessingml/2006/main" xmlns:w14="http://schemas.microsoft.com/office/word/2010/wordml" xmlns:w15="http://schemas.microsoft.com/office/word/2012/wordml" xmlns:w16cid="http://schemas.microsoft.com/office/word/2016/wordml/cid" xmlns:w16se="http://schemas.microsoft.com/office/word/2015/wordml/symex" xmlns:wpg="http://schemas.microsoft.com/office/word/2010/wordprocessingGroup" xmlns:wpi="http://schemas.microsoft.com/office/word/2010/wordprocessingInk" xmlns:wne="http://schemas.microsoft.com/office/word/2006/wordml" xmlns:wps="http://schemas.microsoft.com/office/word/2010/wordprocessingShape" mc:Ignorable="w14 w15 w16se w16cid wp14">
+<w:hdr xmlns:wpc="http://schemas.microsoft.com/office/word/2010/wordprocessingCanvas" xmlns:mo="http://schemas.microsoft.com/office/mac/office/2008/main" xmlns:mc="http://schemas.openxmlformats.org/markup-compatibility/2006" xmlns:mv="urn:schemas-microsoft-com:mac:vml" xmlns:o="urn:schemas-microsoft-com:office:office" xmlns:r="http://schemas.openxmlformats.org/officeDocument/2006/relationships" xmlns:m="http://schemas.openxmlformats.org/officeDocument/2006/math" xmlns:v="urn:schemas-microsoft-com:vml" xmlns:wp14="http://schemas.microsoft.com/office/word/2010/wordprocessingDrawing" xmlns:wp="http://schemas.openxmlformats.org/drawingml/2006/wordprocessingDrawing" xmlns:w10="urn:schemas-microsoft-com:office:word" xmlns:w="http://schemas.openxmlformats.org/wordprocessingml/2006/main" xmlns:w14="http://schemas.microsoft.com/office/word/2010/wordml" xmlns:w15="http://schemas.microsoft.com/office/word/2012/wordml" xmlns:wpg="http://schemas.microsoft.com/office/word/2010/wordprocessingGroup" xmlns:wpi="http://schemas.microsoft.com/office/word/2010/wordprocessingInk" xmlns:wne="http://schemas.microsoft.com/office/word/2006/wordml" xmlns:wps="http://schemas.microsoft.com/office/word/2010/wordprocessingShape" mc:Ignorable="w14 w15 wp14">
   <w:p>
     <w:pPr>
-      <w:pStyle w:val="Kopfzeile"/>
+      <w:pStyle w:val="Header"/>
     </w:pPr>
     <w:r>
       <w:t>Team 5</w:t>
@@ -6427,10 +6601,10 @@
 </file>
 
 <file path=word/header2.xml><?xml version="1.0" encoding="utf-8"?>
-<w:hdr xmlns:wpc="http://schemas.microsoft.com/office/word/2010/wordprocessingCanvas" xmlns:cx="http://schemas.microsoft.com/office/drawing/2014/chartex" xmlns:cx1="http://schemas.microsoft.com/office/drawing/2015/9/8/chartex" xmlns:cx2="http://schemas.microsoft.com/office/drawing/2015/10/21/chartex" xmlns:cx3="http://schemas.microsoft.com/office/drawing/2016/5/9/chartex" xmlns:cx4="http://schemas.microsoft.com/office/drawing/2016/5/10/chartex" xmlns:cx5="http://schemas.microsoft.com/office/drawing/2016/5/11/chartex" xmlns:cx6="http://schemas.microsoft.com/office/drawing/2016/5/12/chartex" xmlns:cx7="http://schemas.microsoft.com/office/drawing/2016/5/13/chartex" xmlns:cx8="http://schemas.microsoft.com/office/drawing/2016/5/14/chartex" xmlns:mc="http://schemas.openxmlformats.org/markup-compatibility/2006" xmlns:aink="http://schemas.microsoft.com/office/drawing/2016/ink" xmlns:am3d="http://schemas.microsoft.com/office/drawing/2017/model3d" xmlns:o="urn:schemas-microsoft-com:office:office" xmlns:r="http://schemas.openxmlformats.org/officeDocument/2006/relationships" xmlns:m="http://schemas.openxmlformats.org/officeDocument/2006/math" xmlns:v="urn:schemas-microsoft-com:vml" xmlns:wp14="http://schemas.microsoft.com/office/word/2010/wordprocessingDrawing" xmlns:wp="http://schemas.openxmlformats.org/drawingml/2006/wordprocessingDrawing" xmlns:w10="urn:schemas-microsoft-com:office:word" xmlns:w="http://schemas.openxmlformats.org/wordprocessingml/2006/main" xmlns:w14="http://schemas.microsoft.com/office/word/2010/wordml" xmlns:w15="http://schemas.microsoft.com/office/word/2012/wordml" xmlns:w16cid="http://schemas.microsoft.com/office/word/2016/wordml/cid" xmlns:w16se="http://schemas.microsoft.com/office/word/2015/wordml/symex" xmlns:wpg="http://schemas.microsoft.com/office/word/2010/wordprocessingGroup" xmlns:wpi="http://schemas.microsoft.com/office/word/2010/wordprocessingInk" xmlns:wne="http://schemas.microsoft.com/office/word/2006/wordml" xmlns:wps="http://schemas.microsoft.com/office/word/2010/wordprocessingShape" mc:Ignorable="w14 w15 w16se w16cid wp14">
+<w:hdr xmlns:wpc="http://schemas.microsoft.com/office/word/2010/wordprocessingCanvas" xmlns:mo="http://schemas.microsoft.com/office/mac/office/2008/main" xmlns:mc="http://schemas.openxmlformats.org/markup-compatibility/2006" xmlns:mv="urn:schemas-microsoft-com:mac:vml" xmlns:o="urn:schemas-microsoft-com:office:office" xmlns:r="http://schemas.openxmlformats.org/officeDocument/2006/relationships" xmlns:m="http://schemas.openxmlformats.org/officeDocument/2006/math" xmlns:v="urn:schemas-microsoft-com:vml" xmlns:wp14="http://schemas.microsoft.com/office/word/2010/wordprocessingDrawing" xmlns:wp="http://schemas.openxmlformats.org/drawingml/2006/wordprocessingDrawing" xmlns:w10="urn:schemas-microsoft-com:office:word" xmlns:w="http://schemas.openxmlformats.org/wordprocessingml/2006/main" xmlns:w14="http://schemas.microsoft.com/office/word/2010/wordml" xmlns:w15="http://schemas.microsoft.com/office/word/2012/wordml" xmlns:wpg="http://schemas.microsoft.com/office/word/2010/wordprocessingGroup" xmlns:wpi="http://schemas.microsoft.com/office/word/2010/wordprocessingInk" xmlns:wne="http://schemas.microsoft.com/office/word/2006/wordml" xmlns:wps="http://schemas.microsoft.com/office/word/2010/wordprocessingShape" mc:Ignorable="w14 w15 wp14">
   <w:p>
     <w:pPr>
-      <w:pStyle w:val="Kopfzeile"/>
+      <w:pStyle w:val="Header"/>
     </w:pPr>
     <w:r>
       <w:rPr>
@@ -6498,8 +6672,8 @@
 </file>
 
 <file path=word/numbering.xml><?xml version="1.0" encoding="utf-8"?>
-<w:numbering xmlns:wpc="http://schemas.microsoft.com/office/word/2010/wordprocessingCanvas" xmlns:cx="http://schemas.microsoft.com/office/drawing/2014/chartex" xmlns:cx1="http://schemas.microsoft.com/office/drawing/2015/9/8/chartex" xmlns:cx2="http://schemas.microsoft.com/office/drawing/2015/10/21/chartex" xmlns:cx3="http://schemas.microsoft.com/office/drawing/2016/5/9/chartex" xmlns:cx4="http://schemas.microsoft.com/office/drawing/2016/5/10/chartex" xmlns:cx5="http://schemas.microsoft.com/office/drawing/2016/5/11/chartex" xmlns:cx6="http://schemas.microsoft.com/office/drawing/2016/5/12/chartex" xmlns:cx7="http://schemas.microsoft.com/office/drawing/2016/5/13/chartex" xmlns:cx8="http://schemas.microsoft.com/office/drawing/2016/5/14/chartex" xmlns:mc="http://schemas.openxmlformats.org/markup-compatibility/2006" xmlns:aink="http://schemas.microsoft.com/office/drawing/2016/ink" xmlns:am3d="http://schemas.microsoft.com/office/drawing/2017/model3d" xmlns:o="urn:schemas-microsoft-com:office:office" xmlns:r="http://schemas.openxmlformats.org/officeDocument/2006/relationships" xmlns:m="http://schemas.openxmlformats.org/officeDocument/2006/math" xmlns:v="urn:schemas-microsoft-com:vml" xmlns:wp14="http://schemas.microsoft.com/office/word/2010/wordprocessingDrawing" xmlns:wp="http://schemas.openxmlformats.org/drawingml/2006/wordprocessingDrawing" xmlns:w10="urn:schemas-microsoft-com:office:word" xmlns:w="http://schemas.openxmlformats.org/wordprocessingml/2006/main" xmlns:w14="http://schemas.microsoft.com/office/word/2010/wordml" xmlns:w15="http://schemas.microsoft.com/office/word/2012/wordml" xmlns:w16cid="http://schemas.microsoft.com/office/word/2016/wordml/cid" xmlns:w16se="http://schemas.microsoft.com/office/word/2015/wordml/symex" xmlns:wpg="http://schemas.microsoft.com/office/word/2010/wordprocessingGroup" xmlns:wpi="http://schemas.microsoft.com/office/word/2010/wordprocessingInk" xmlns:wne="http://schemas.microsoft.com/office/word/2006/wordml" xmlns:wps="http://schemas.microsoft.com/office/word/2010/wordprocessingShape" mc:Ignorable="w14 w15 w16se w16cid wp14">
-  <w:abstractNum w:abstractNumId="0" w15:restartNumberingAfterBreak="0">
+<w:numbering xmlns:wpc="http://schemas.microsoft.com/office/word/2010/wordprocessingCanvas" xmlns:mo="http://schemas.microsoft.com/office/mac/office/2008/main" xmlns:mc="http://schemas.openxmlformats.org/markup-compatibility/2006" xmlns:mv="urn:schemas-microsoft-com:mac:vml" xmlns:o="urn:schemas-microsoft-com:office:office" xmlns:r="http://schemas.openxmlformats.org/officeDocument/2006/relationships" xmlns:m="http://schemas.openxmlformats.org/officeDocument/2006/math" xmlns:v="urn:schemas-microsoft-com:vml" xmlns:wp14="http://schemas.microsoft.com/office/word/2010/wordprocessingDrawing" xmlns:wp="http://schemas.openxmlformats.org/drawingml/2006/wordprocessingDrawing" xmlns:w10="urn:schemas-microsoft-com:office:word" xmlns:w="http://schemas.openxmlformats.org/wordprocessingml/2006/main" xmlns:w14="http://schemas.microsoft.com/office/word/2010/wordml" xmlns:w15="http://schemas.microsoft.com/office/word/2012/wordml" xmlns:wpg="http://schemas.microsoft.com/office/word/2010/wordprocessingGroup" xmlns:wpi="http://schemas.microsoft.com/office/word/2010/wordprocessingInk" xmlns:wne="http://schemas.microsoft.com/office/word/2006/wordml" xmlns:wps="http://schemas.microsoft.com/office/word/2010/wordprocessingShape" mc:Ignorable="w14 w15 wp14">
+  <w:abstractNum w:abstractNumId="0">
     <w:nsid w:val="0EF73967"/>
     <w:multiLevelType w:val="multilevel"/>
     <w:tmpl w:val="C7CA1C86"/>
@@ -6612,7 +6786,7 @@
       </w:rPr>
     </w:lvl>
   </w:abstractNum>
-  <w:abstractNum w:abstractNumId="1" w15:restartNumberingAfterBreak="0">
+  <w:abstractNum w:abstractNumId="1">
     <w:nsid w:val="1A765900"/>
     <w:multiLevelType w:val="hybridMultilevel"/>
     <w:tmpl w:val="57303450"/>
@@ -6725,7 +6899,7 @@
       </w:rPr>
     </w:lvl>
   </w:abstractNum>
-  <w:abstractNum w:abstractNumId="2" w15:restartNumberingAfterBreak="0">
+  <w:abstractNum w:abstractNumId="2">
     <w:nsid w:val="20243741"/>
     <w:multiLevelType w:val="hybridMultilevel"/>
     <w:tmpl w:val="D256CD0E"/>
@@ -6838,7 +7012,7 @@
       </w:rPr>
     </w:lvl>
   </w:abstractNum>
-  <w:abstractNum w:abstractNumId="3" w15:restartNumberingAfterBreak="0">
+  <w:abstractNum w:abstractNumId="3">
     <w:nsid w:val="23954BFB"/>
     <w:multiLevelType w:val="hybridMultilevel"/>
     <w:tmpl w:val="DEE0F750"/>
@@ -6951,7 +7125,7 @@
       </w:rPr>
     </w:lvl>
   </w:abstractNum>
-  <w:abstractNum w:abstractNumId="4" w15:restartNumberingAfterBreak="0">
+  <w:abstractNum w:abstractNumId="4">
     <w:nsid w:val="241D2D5F"/>
     <w:multiLevelType w:val="hybridMultilevel"/>
     <w:tmpl w:val="A0742C1E"/>
@@ -7064,7 +7238,7 @@
       </w:rPr>
     </w:lvl>
   </w:abstractNum>
-  <w:abstractNum w:abstractNumId="5" w15:restartNumberingAfterBreak="0">
+  <w:abstractNum w:abstractNumId="5">
     <w:nsid w:val="24F45D22"/>
     <w:multiLevelType w:val="hybridMultilevel"/>
     <w:tmpl w:val="FBD83B7A"/>
@@ -7153,7 +7327,7 @@
       </w:pPr>
     </w:lvl>
   </w:abstractNum>
-  <w:abstractNum w:abstractNumId="6" w15:restartNumberingAfterBreak="0">
+  <w:abstractNum w:abstractNumId="6">
     <w:nsid w:val="303933B2"/>
     <w:multiLevelType w:val="multilevel"/>
     <w:tmpl w:val="0407001F"/>
@@ -7239,7 +7413,7 @@
       </w:pPr>
     </w:lvl>
   </w:abstractNum>
-  <w:abstractNum w:abstractNumId="7" w15:restartNumberingAfterBreak="0">
+  <w:abstractNum w:abstractNumId="7">
     <w:nsid w:val="36EF3D4E"/>
     <w:multiLevelType w:val="hybridMultilevel"/>
     <w:tmpl w:val="9124ADCC"/>
@@ -7328,7 +7502,7 @@
       </w:pPr>
     </w:lvl>
   </w:abstractNum>
-  <w:abstractNum w:abstractNumId="8" w15:restartNumberingAfterBreak="0">
+  <w:abstractNum w:abstractNumId="8">
     <w:nsid w:val="469A3D9D"/>
     <w:multiLevelType w:val="hybridMultilevel"/>
     <w:tmpl w:val="348419AC"/>
@@ -7417,7 +7591,7 @@
       </w:pPr>
     </w:lvl>
   </w:abstractNum>
-  <w:abstractNum w:abstractNumId="9" w15:restartNumberingAfterBreak="0">
+  <w:abstractNum w:abstractNumId="9">
     <w:nsid w:val="46DB1555"/>
     <w:multiLevelType w:val="multilevel"/>
     <w:tmpl w:val="F1DE6620"/>
@@ -7538,7 +7712,7 @@
       </w:rPr>
     </w:lvl>
   </w:abstractNum>
-  <w:abstractNum w:abstractNumId="10" w15:restartNumberingAfterBreak="0">
+  <w:abstractNum w:abstractNumId="10">
     <w:nsid w:val="4EA25ED7"/>
     <w:multiLevelType w:val="hybridMultilevel"/>
     <w:tmpl w:val="DA4413E2"/>
@@ -7627,7 +7801,7 @@
       </w:pPr>
     </w:lvl>
   </w:abstractNum>
-  <w:abstractNum w:abstractNumId="11" w15:restartNumberingAfterBreak="0">
+  <w:abstractNum w:abstractNumId="11">
     <w:nsid w:val="5F034A41"/>
     <w:multiLevelType w:val="hybridMultilevel"/>
     <w:tmpl w:val="D95884BE"/>
@@ -7716,7 +7890,7 @@
       </w:pPr>
     </w:lvl>
   </w:abstractNum>
-  <w:abstractNum w:abstractNumId="12" w15:restartNumberingAfterBreak="0">
+  <w:abstractNum w:abstractNumId="12">
     <w:nsid w:val="6FD454AA"/>
     <w:multiLevelType w:val="hybridMultilevel"/>
     <w:tmpl w:val="4D8444D0"/>
@@ -7805,7 +7979,7 @@
       </w:pPr>
     </w:lvl>
   </w:abstractNum>
-  <w:abstractNum w:abstractNumId="13" w15:restartNumberingAfterBreak="0">
+  <w:abstractNum w:abstractNumId="13">
     <w:nsid w:val="75451CE0"/>
     <w:multiLevelType w:val="hybridMultilevel"/>
     <w:tmpl w:val="09041D58"/>
@@ -7940,7 +8114,7 @@
 </file>
 
 <file path=word/styles.xml><?xml version="1.0" encoding="utf-8"?>
-<w:styles xmlns:mc="http://schemas.openxmlformats.org/markup-compatibility/2006" xmlns:r="http://schemas.openxmlformats.org/officeDocument/2006/relationships" xmlns:w="http://schemas.openxmlformats.org/wordprocessingml/2006/main" xmlns:w14="http://schemas.microsoft.com/office/word/2010/wordml" xmlns:w15="http://schemas.microsoft.com/office/word/2012/wordml" xmlns:w16cid="http://schemas.microsoft.com/office/word/2016/wordml/cid" xmlns:w16se="http://schemas.microsoft.com/office/word/2015/wordml/symex" mc:Ignorable="w14 w15 w16se w16cid">
+<w:styles xmlns:mc="http://schemas.openxmlformats.org/markup-compatibility/2006" xmlns:r="http://schemas.openxmlformats.org/officeDocument/2006/relationships" xmlns:w="http://schemas.openxmlformats.org/wordprocessingml/2006/main" xmlns:w14="http://schemas.microsoft.com/office/word/2010/wordml" xmlns:w15="http://schemas.microsoft.com/office/word/2012/wordml" mc:Ignorable="w14 w15">
   <w:docDefaults>
     <w:rPrDefault>
       <w:rPr>
@@ -7952,7 +8126,7 @@
     </w:rPrDefault>
     <w:pPrDefault/>
   </w:docDefaults>
-  <w:latentStyles w:defLockedState="0" w:defUIPriority="99" w:defSemiHidden="0" w:defUnhideWhenUsed="0" w:defQFormat="0" w:count="375">
+  <w:latentStyles w:defLockedState="0" w:defUIPriority="99" w:defSemiHidden="0" w:defUnhideWhenUsed="0" w:defQFormat="0" w:count="382">
     <w:lsdException w:name="Normal" w:uiPriority="0" w:qFormat="1"/>
     <w:lsdException w:name="heading 1" w:uiPriority="9" w:qFormat="1"/>
     <w:lsdException w:name="heading 2" w:semiHidden="1" w:uiPriority="9" w:unhideWhenUsed="1" w:qFormat="1"/>
@@ -8327,18 +8501,18 @@
     <w:lsdException w:name="Mention" w:semiHidden="1" w:unhideWhenUsed="1"/>
     <w:lsdException w:name="Smart Hyperlink" w:semiHidden="1" w:unhideWhenUsed="1"/>
   </w:latentStyles>
-  <w:style w:type="paragraph" w:default="1" w:styleId="Standard">
+  <w:style w:type="paragraph" w:default="1" w:styleId="Normal">
     <w:name w:val="Normal"/>
     <w:qFormat/>
     <w:rPr>
       <w:lang w:val="en-US"/>
     </w:rPr>
   </w:style>
-  <w:style w:type="paragraph" w:styleId="berschrift1">
+  <w:style w:type="paragraph" w:styleId="Heading1">
     <w:name w:val="heading 1"/>
-    <w:basedOn w:val="Standard"/>
-    <w:next w:val="Standard"/>
-    <w:link w:val="berschrift1Zchn"/>
+    <w:basedOn w:val="Normal"/>
+    <w:next w:val="Normal"/>
+    <w:link w:val="Heading1Char"/>
     <w:uiPriority w:val="9"/>
     <w:qFormat/>
     <w:rsid w:val="003323F3"/>
@@ -8355,11 +8529,11 @@
       <w:szCs w:val="32"/>
     </w:rPr>
   </w:style>
-  <w:style w:type="paragraph" w:styleId="berschrift2">
+  <w:style w:type="paragraph" w:styleId="Heading2">
     <w:name w:val="heading 2"/>
-    <w:basedOn w:val="Standard"/>
-    <w:next w:val="Standard"/>
-    <w:link w:val="berschrift2Zchn"/>
+    <w:basedOn w:val="Normal"/>
+    <w:next w:val="Normal"/>
+    <w:link w:val="Heading2Char"/>
     <w:uiPriority w:val="9"/>
     <w:unhideWhenUsed/>
     <w:qFormat/>
@@ -8377,11 +8551,11 @@
       <w:szCs w:val="26"/>
     </w:rPr>
   </w:style>
-  <w:style w:type="paragraph" w:styleId="berschrift3">
+  <w:style w:type="paragraph" w:styleId="Heading3">
     <w:name w:val="heading 3"/>
-    <w:basedOn w:val="Standard"/>
-    <w:next w:val="Standard"/>
-    <w:link w:val="berschrift3Zchn"/>
+    <w:basedOn w:val="Normal"/>
+    <w:next w:val="Normal"/>
+    <w:link w:val="Heading3Char"/>
     <w:uiPriority w:val="9"/>
     <w:unhideWhenUsed/>
     <w:qFormat/>
@@ -8397,11 +8571,11 @@
       <w:color w:val="1F3763" w:themeColor="accent1" w:themeShade="7F"/>
     </w:rPr>
   </w:style>
-  <w:style w:type="paragraph" w:styleId="berschrift4">
+  <w:style w:type="paragraph" w:styleId="Heading4">
     <w:name w:val="heading 4"/>
-    <w:basedOn w:val="Standard"/>
-    <w:next w:val="Standard"/>
-    <w:link w:val="berschrift4Zchn"/>
+    <w:basedOn w:val="Normal"/>
+    <w:next w:val="Normal"/>
+    <w:link w:val="Heading4Char"/>
     <w:uiPriority w:val="9"/>
     <w:unhideWhenUsed/>
     <w:qFormat/>
@@ -8419,13 +8593,13 @@
       <w:color w:val="2F5496" w:themeColor="accent1" w:themeShade="BF"/>
     </w:rPr>
   </w:style>
-  <w:style w:type="character" w:default="1" w:styleId="Absatz-Standardschriftart">
+  <w:style w:type="character" w:default="1" w:styleId="DefaultParagraphFont">
     <w:name w:val="Default Paragraph Font"/>
     <w:uiPriority w:val="1"/>
     <w:semiHidden/>
     <w:unhideWhenUsed/>
   </w:style>
-  <w:style w:type="table" w:default="1" w:styleId="NormaleTabelle">
+  <w:style w:type="table" w:default="1" w:styleId="TableNormal">
     <w:name w:val="Normal Table"/>
     <w:uiPriority w:val="99"/>
     <w:semiHidden/>
@@ -8440,16 +8614,16 @@
       </w:tblCellMar>
     </w:tblPr>
   </w:style>
-  <w:style w:type="numbering" w:default="1" w:styleId="KeineListe">
+  <w:style w:type="numbering" w:default="1" w:styleId="NoList">
     <w:name w:val="No List"/>
     <w:uiPriority w:val="99"/>
     <w:semiHidden/>
     <w:unhideWhenUsed/>
   </w:style>
-  <w:style w:type="character" w:customStyle="1" w:styleId="berschrift1Zchn">
-    <w:name w:val="Überschrift 1 Zchn"/>
-    <w:basedOn w:val="Absatz-Standardschriftart"/>
-    <w:link w:val="berschrift1"/>
+  <w:style w:type="character" w:customStyle="1" w:styleId="Heading1Char">
+    <w:name w:val="Heading 1 Char"/>
+    <w:basedOn w:val="DefaultParagraphFont"/>
+    <w:link w:val="Heading1"/>
     <w:uiPriority w:val="9"/>
     <w:rsid w:val="003323F3"/>
     <w:rPr>
@@ -8459,12 +8633,13 @@
       <w:szCs w:val="32"/>
     </w:rPr>
   </w:style>
-  <w:style w:type="table" w:styleId="Tabellenraster">
+  <w:style w:type="table" w:styleId="TableGrid">
     <w:name w:val="Table Grid"/>
-    <w:basedOn w:val="NormaleTabelle"/>
+    <w:basedOn w:val="TableNormal"/>
     <w:uiPriority w:val="39"/>
     <w:rsid w:val="003323F3"/>
     <w:tblPr>
+      <w:tblInd w:w="0" w:type="dxa"/>
       <w:tblBorders>
         <w:top w:val="single" w:sz="4" w:space="0" w:color="auto"/>
         <w:left w:val="single" w:sz="4" w:space="0" w:color="auto"/>
@@ -8473,16 +8648,29 @@
         <w:insideH w:val="single" w:sz="4" w:space="0" w:color="auto"/>
         <w:insideV w:val="single" w:sz="4" w:space="0" w:color="auto"/>
       </w:tblBorders>
+      <w:tblCellMar>
+        <w:top w:w="0" w:type="dxa"/>
+        <w:left w:w="108" w:type="dxa"/>
+        <w:bottom w:w="0" w:type="dxa"/>
+        <w:right w:w="108" w:type="dxa"/>
+      </w:tblCellMar>
     </w:tblPr>
   </w:style>
-  <w:style w:type="table" w:styleId="EinfacheTabelle3">
+  <w:style w:type="table" w:styleId="PlainTable3">
     <w:name w:val="Plain Table 3"/>
-    <w:basedOn w:val="NormaleTabelle"/>
+    <w:basedOn w:val="TableNormal"/>
     <w:uiPriority w:val="43"/>
     <w:rsid w:val="003323F3"/>
     <w:tblPr>
       <w:tblStyleRowBandSize w:val="1"/>
       <w:tblStyleColBandSize w:val="1"/>
+      <w:tblInd w:w="0" w:type="dxa"/>
+      <w:tblCellMar>
+        <w:top w:w="0" w:type="dxa"/>
+        <w:left w:w="108" w:type="dxa"/>
+        <w:bottom w:w="0" w:type="dxa"/>
+        <w:right w:w="108" w:type="dxa"/>
+      </w:tblCellMar>
     </w:tblPr>
     <w:tblStylePr w:type="firstRow">
       <w:rPr>
@@ -8565,14 +8753,21 @@
       </w:tcPr>
     </w:tblStylePr>
   </w:style>
-  <w:style w:type="table" w:styleId="EinfacheTabelle5">
+  <w:style w:type="table" w:styleId="PlainTable5">
     <w:name w:val="Plain Table 5"/>
-    <w:basedOn w:val="NormaleTabelle"/>
+    <w:basedOn w:val="TableNormal"/>
     <w:uiPriority w:val="45"/>
     <w:rsid w:val="003323F3"/>
     <w:tblPr>
       <w:tblStyleRowBandSize w:val="1"/>
       <w:tblStyleColBandSize w:val="1"/>
+      <w:tblInd w:w="0" w:type="dxa"/>
+      <w:tblCellMar>
+        <w:top w:w="0" w:type="dxa"/>
+        <w:left w:w="108" w:type="dxa"/>
+        <w:bottom w:w="0" w:type="dxa"/>
+        <w:right w:w="108" w:type="dxa"/>
+      </w:tblCellMar>
     </w:tblPr>
     <w:tblStylePr w:type="firstRow">
       <w:rPr>
@@ -8682,14 +8877,21 @@
       </w:tcPr>
     </w:tblStylePr>
   </w:style>
-  <w:style w:type="table" w:styleId="EinfacheTabelle4">
+  <w:style w:type="table" w:styleId="PlainTable4">
     <w:name w:val="Plain Table 4"/>
-    <w:basedOn w:val="NormaleTabelle"/>
+    <w:basedOn w:val="TableNormal"/>
     <w:uiPriority w:val="44"/>
     <w:rsid w:val="003323F3"/>
     <w:tblPr>
       <w:tblStyleRowBandSize w:val="1"/>
       <w:tblStyleColBandSize w:val="1"/>
+      <w:tblInd w:w="0" w:type="dxa"/>
+      <w:tblCellMar>
+        <w:top w:w="0" w:type="dxa"/>
+        <w:left w:w="108" w:type="dxa"/>
+        <w:bottom w:w="0" w:type="dxa"/>
+        <w:right w:w="108" w:type="dxa"/>
+      </w:tblCellMar>
     </w:tblPr>
     <w:tblStylePr w:type="firstRow">
       <w:rPr>
@@ -8728,14 +8930,15 @@
       </w:tcPr>
     </w:tblStylePr>
   </w:style>
-  <w:style w:type="table" w:styleId="Gitternetztabelle1hell">
+  <w:style w:type="table" w:styleId="GridTable1Light">
     <w:name w:val="Grid Table 1 Light"/>
-    <w:basedOn w:val="NormaleTabelle"/>
+    <w:basedOn w:val="TableNormal"/>
     <w:uiPriority w:val="46"/>
     <w:rsid w:val="003323F3"/>
     <w:tblPr>
       <w:tblStyleRowBandSize w:val="1"/>
       <w:tblStyleColBandSize w:val="1"/>
+      <w:tblInd w:w="0" w:type="dxa"/>
       <w:tblBorders>
         <w:top w:val="single" w:sz="4" w:space="0" w:color="999999" w:themeColor="text1" w:themeTint="66"/>
         <w:left w:val="single" w:sz="4" w:space="0" w:color="999999" w:themeColor="text1" w:themeTint="66"/>
@@ -8744,6 +8947,12 @@
         <w:insideH w:val="single" w:sz="4" w:space="0" w:color="999999" w:themeColor="text1" w:themeTint="66"/>
         <w:insideV w:val="single" w:sz="4" w:space="0" w:color="999999" w:themeColor="text1" w:themeTint="66"/>
       </w:tblBorders>
+      <w:tblCellMar>
+        <w:top w:w="0" w:type="dxa"/>
+        <w:left w:w="108" w:type="dxa"/>
+        <w:bottom w:w="0" w:type="dxa"/>
+        <w:right w:w="108" w:type="dxa"/>
+      </w:tblCellMar>
     </w:tblPr>
     <w:tblStylePr w:type="firstRow">
       <w:rPr>
@@ -8782,20 +8991,27 @@
       </w:rPr>
     </w:tblStylePr>
   </w:style>
-  <w:style w:type="table" w:styleId="Gitternetztabelle2">
+  <w:style w:type="table" w:styleId="GridTable2">
     <w:name w:val="Grid Table 2"/>
-    <w:basedOn w:val="NormaleTabelle"/>
+    <w:basedOn w:val="TableNormal"/>
     <w:uiPriority w:val="47"/>
     <w:rsid w:val="003323F3"/>
     <w:tblPr>
       <w:tblStyleRowBandSize w:val="1"/>
       <w:tblStyleColBandSize w:val="1"/>
+      <w:tblInd w:w="0" w:type="dxa"/>
       <w:tblBorders>
         <w:top w:val="single" w:sz="2" w:space="0" w:color="666666" w:themeColor="text1" w:themeTint="99"/>
         <w:bottom w:val="single" w:sz="2" w:space="0" w:color="666666" w:themeColor="text1" w:themeTint="99"/>
         <w:insideH w:val="single" w:sz="2" w:space="0" w:color="666666" w:themeColor="text1" w:themeTint="99"/>
         <w:insideV w:val="single" w:sz="2" w:space="0" w:color="666666" w:themeColor="text1" w:themeTint="99"/>
       </w:tblBorders>
+      <w:tblCellMar>
+        <w:top w:w="0" w:type="dxa"/>
+        <w:left w:w="108" w:type="dxa"/>
+        <w:bottom w:w="0" w:type="dxa"/>
+        <w:right w:w="108" w:type="dxa"/>
+      </w:tblCellMar>
     </w:tblPr>
     <w:tblStylePr w:type="firstRow">
       <w:rPr>
@@ -8854,20 +9070,27 @@
       </w:tcPr>
     </w:tblStylePr>
   </w:style>
-  <w:style w:type="table" w:styleId="Gitternetztabelle2Akzent3">
+  <w:style w:type="table" w:styleId="GridTable2-Accent3">
     <w:name w:val="Grid Table 2 Accent 3"/>
-    <w:basedOn w:val="NormaleTabelle"/>
+    <w:basedOn w:val="TableNormal"/>
     <w:uiPriority w:val="47"/>
     <w:rsid w:val="003323F3"/>
     <w:tblPr>
       <w:tblStyleRowBandSize w:val="1"/>
       <w:tblStyleColBandSize w:val="1"/>
+      <w:tblInd w:w="0" w:type="dxa"/>
       <w:tblBorders>
         <w:top w:val="single" w:sz="2" w:space="0" w:color="C9C9C9" w:themeColor="accent3" w:themeTint="99"/>
         <w:bottom w:val="single" w:sz="2" w:space="0" w:color="C9C9C9" w:themeColor="accent3" w:themeTint="99"/>
         <w:insideH w:val="single" w:sz="2" w:space="0" w:color="C9C9C9" w:themeColor="accent3" w:themeTint="99"/>
         <w:insideV w:val="single" w:sz="2" w:space="0" w:color="C9C9C9" w:themeColor="accent3" w:themeTint="99"/>
       </w:tblBorders>
+      <w:tblCellMar>
+        <w:top w:w="0" w:type="dxa"/>
+        <w:left w:w="108" w:type="dxa"/>
+        <w:bottom w:w="0" w:type="dxa"/>
+        <w:right w:w="108" w:type="dxa"/>
+      </w:tblCellMar>
     </w:tblPr>
     <w:tblStylePr w:type="firstRow">
       <w:rPr>
@@ -8926,18 +9149,25 @@
       </w:tcPr>
     </w:tblStylePr>
   </w:style>
-  <w:style w:type="table" w:styleId="EinfacheTabelle2">
+  <w:style w:type="table" w:styleId="PlainTable2">
     <w:name w:val="Plain Table 2"/>
-    <w:basedOn w:val="NormaleTabelle"/>
+    <w:basedOn w:val="TableNormal"/>
     <w:uiPriority w:val="42"/>
     <w:rsid w:val="003323F3"/>
     <w:tblPr>
       <w:tblStyleRowBandSize w:val="1"/>
       <w:tblStyleColBandSize w:val="1"/>
+      <w:tblInd w:w="0" w:type="dxa"/>
       <w:tblBorders>
         <w:top w:val="single" w:sz="4" w:space="0" w:color="7F7F7F" w:themeColor="text1" w:themeTint="80"/>
         <w:bottom w:val="single" w:sz="4" w:space="0" w:color="7F7F7F" w:themeColor="text1" w:themeTint="80"/>
       </w:tblBorders>
+      <w:tblCellMar>
+        <w:top w:w="0" w:type="dxa"/>
+        <w:left w:w="108" w:type="dxa"/>
+        <w:bottom w:w="0" w:type="dxa"/>
+        <w:right w:w="108" w:type="dxa"/>
+      </w:tblCellMar>
     </w:tblPr>
     <w:tblStylePr w:type="firstRow">
       <w:rPr>
@@ -9003,14 +9233,15 @@
       </w:tcPr>
     </w:tblStylePr>
   </w:style>
-  <w:style w:type="table" w:styleId="EinfacheTabelle1">
+  <w:style w:type="table" w:styleId="PlainTable1">
     <w:name w:val="Plain Table 1"/>
-    <w:basedOn w:val="NormaleTabelle"/>
+    <w:basedOn w:val="TableNormal"/>
     <w:uiPriority w:val="41"/>
     <w:rsid w:val="003323F3"/>
     <w:tblPr>
       <w:tblStyleRowBandSize w:val="1"/>
       <w:tblStyleColBandSize w:val="1"/>
+      <w:tblInd w:w="0" w:type="dxa"/>
       <w:tblBorders>
         <w:top w:val="single" w:sz="4" w:space="0" w:color="BFBFBF" w:themeColor="background1" w:themeShade="BF"/>
         <w:left w:val="single" w:sz="4" w:space="0" w:color="BFBFBF" w:themeColor="background1" w:themeShade="BF"/>
@@ -9019,6 +9250,12 @@
         <w:insideH w:val="single" w:sz="4" w:space="0" w:color="BFBFBF" w:themeColor="background1" w:themeShade="BF"/>
         <w:insideV w:val="single" w:sz="4" w:space="0" w:color="BFBFBF" w:themeColor="background1" w:themeShade="BF"/>
       </w:tblBorders>
+      <w:tblCellMar>
+        <w:top w:w="0" w:type="dxa"/>
+        <w:left w:w="108" w:type="dxa"/>
+        <w:bottom w:w="0" w:type="dxa"/>
+        <w:right w:w="108" w:type="dxa"/>
+      </w:tblCellMar>
     </w:tblPr>
     <w:tblStylePr w:type="firstRow">
       <w:rPr>
@@ -9063,12 +9300,13 @@
       </w:tcPr>
     </w:tblStylePr>
   </w:style>
-  <w:style w:type="table" w:styleId="TabellemithellemGitternetz">
+  <w:style w:type="table" w:styleId="TableGridLight">
     <w:name w:val="Grid Table Light"/>
-    <w:basedOn w:val="NormaleTabelle"/>
+    <w:basedOn w:val="TableNormal"/>
     <w:uiPriority w:val="40"/>
     <w:rsid w:val="003323F3"/>
     <w:tblPr>
+      <w:tblInd w:w="0" w:type="dxa"/>
       <w:tblBorders>
         <w:top w:val="single" w:sz="4" w:space="0" w:color="BFBFBF" w:themeColor="background1" w:themeShade="BF"/>
         <w:left w:val="single" w:sz="4" w:space="0" w:color="BFBFBF" w:themeColor="background1" w:themeShade="BF"/>
@@ -9077,16 +9315,23 @@
         <w:insideH w:val="single" w:sz="4" w:space="0" w:color="BFBFBF" w:themeColor="background1" w:themeShade="BF"/>
         <w:insideV w:val="single" w:sz="4" w:space="0" w:color="BFBFBF" w:themeColor="background1" w:themeShade="BF"/>
       </w:tblBorders>
+      <w:tblCellMar>
+        <w:top w:w="0" w:type="dxa"/>
+        <w:left w:w="108" w:type="dxa"/>
+        <w:bottom w:w="0" w:type="dxa"/>
+        <w:right w:w="108" w:type="dxa"/>
+      </w:tblCellMar>
     </w:tblPr>
   </w:style>
-  <w:style w:type="table" w:styleId="Gitternetztabelle1hellAkzent1">
+  <w:style w:type="table" w:styleId="GridTable1Light-Accent1">
     <w:name w:val="Grid Table 1 Light Accent 1"/>
-    <w:basedOn w:val="NormaleTabelle"/>
+    <w:basedOn w:val="TableNormal"/>
     <w:uiPriority w:val="46"/>
     <w:rsid w:val="003323F3"/>
     <w:tblPr>
       <w:tblStyleRowBandSize w:val="1"/>
       <w:tblStyleColBandSize w:val="1"/>
+      <w:tblInd w:w="0" w:type="dxa"/>
       <w:tblBorders>
         <w:top w:val="single" w:sz="4" w:space="0" w:color="B4C6E7" w:themeColor="accent1" w:themeTint="66"/>
         <w:left w:val="single" w:sz="4" w:space="0" w:color="B4C6E7" w:themeColor="accent1" w:themeTint="66"/>
@@ -9095,6 +9340,12 @@
         <w:insideH w:val="single" w:sz="4" w:space="0" w:color="B4C6E7" w:themeColor="accent1" w:themeTint="66"/>
         <w:insideV w:val="single" w:sz="4" w:space="0" w:color="B4C6E7" w:themeColor="accent1" w:themeTint="66"/>
       </w:tblBorders>
+      <w:tblCellMar>
+        <w:top w:w="0" w:type="dxa"/>
+        <w:left w:w="108" w:type="dxa"/>
+        <w:bottom w:w="0" w:type="dxa"/>
+        <w:right w:w="108" w:type="dxa"/>
+      </w:tblCellMar>
     </w:tblPr>
     <w:tblStylePr w:type="firstRow">
       <w:rPr>
@@ -9133,20 +9384,27 @@
       </w:rPr>
     </w:tblStylePr>
   </w:style>
-  <w:style w:type="table" w:styleId="Gitternetztabelle2Akzent5">
+  <w:style w:type="table" w:styleId="GridTable2-Accent5">
     <w:name w:val="Grid Table 2 Accent 5"/>
-    <w:basedOn w:val="NormaleTabelle"/>
+    <w:basedOn w:val="TableNormal"/>
     <w:uiPriority w:val="47"/>
     <w:rsid w:val="003323F3"/>
     <w:tblPr>
       <w:tblStyleRowBandSize w:val="1"/>
       <w:tblStyleColBandSize w:val="1"/>
+      <w:tblInd w:w="0" w:type="dxa"/>
       <w:tblBorders>
         <w:top w:val="single" w:sz="2" w:space="0" w:color="9CC2E5" w:themeColor="accent5" w:themeTint="99"/>
         <w:bottom w:val="single" w:sz="2" w:space="0" w:color="9CC2E5" w:themeColor="accent5" w:themeTint="99"/>
         <w:insideH w:val="single" w:sz="2" w:space="0" w:color="9CC2E5" w:themeColor="accent5" w:themeTint="99"/>
         <w:insideV w:val="single" w:sz="2" w:space="0" w:color="9CC2E5" w:themeColor="accent5" w:themeTint="99"/>
       </w:tblBorders>
+      <w:tblCellMar>
+        <w:top w:w="0" w:type="dxa"/>
+        <w:left w:w="108" w:type="dxa"/>
+        <w:bottom w:w="0" w:type="dxa"/>
+        <w:right w:w="108" w:type="dxa"/>
+      </w:tblCellMar>
     </w:tblPr>
     <w:tblStylePr w:type="firstRow">
       <w:rPr>
@@ -9205,14 +9463,15 @@
       </w:tcPr>
     </w:tblStylePr>
   </w:style>
-  <w:style w:type="table" w:styleId="Gitternetztabelle1hellAkzent3">
+  <w:style w:type="table" w:styleId="GridTable1Light-Accent3">
     <w:name w:val="Grid Table 1 Light Accent 3"/>
-    <w:basedOn w:val="NormaleTabelle"/>
+    <w:basedOn w:val="TableNormal"/>
     <w:uiPriority w:val="46"/>
     <w:rsid w:val="003323F3"/>
     <w:tblPr>
       <w:tblStyleRowBandSize w:val="1"/>
       <w:tblStyleColBandSize w:val="1"/>
+      <w:tblInd w:w="0" w:type="dxa"/>
       <w:tblBorders>
         <w:top w:val="single" w:sz="4" w:space="0" w:color="DBDBDB" w:themeColor="accent3" w:themeTint="66"/>
         <w:left w:val="single" w:sz="4" w:space="0" w:color="DBDBDB" w:themeColor="accent3" w:themeTint="66"/>
@@ -9221,6 +9480,12 @@
         <w:insideH w:val="single" w:sz="4" w:space="0" w:color="DBDBDB" w:themeColor="accent3" w:themeTint="66"/>
         <w:insideV w:val="single" w:sz="4" w:space="0" w:color="DBDBDB" w:themeColor="accent3" w:themeTint="66"/>
       </w:tblBorders>
+      <w:tblCellMar>
+        <w:top w:w="0" w:type="dxa"/>
+        <w:left w:w="108" w:type="dxa"/>
+        <w:bottom w:w="0" w:type="dxa"/>
+        <w:right w:w="108" w:type="dxa"/>
+      </w:tblCellMar>
     </w:tblPr>
     <w:tblStylePr w:type="firstRow">
       <w:rPr>
@@ -9259,14 +9524,15 @@
       </w:rPr>
     </w:tblStylePr>
   </w:style>
-  <w:style w:type="table" w:styleId="Gitternetztabelle1hellAkzent5">
+  <w:style w:type="table" w:styleId="GridTable1Light-Accent5">
     <w:name w:val="Grid Table 1 Light Accent 5"/>
-    <w:basedOn w:val="NormaleTabelle"/>
+    <w:basedOn w:val="TableNormal"/>
     <w:uiPriority w:val="46"/>
     <w:rsid w:val="003323F3"/>
     <w:tblPr>
       <w:tblStyleRowBandSize w:val="1"/>
       <w:tblStyleColBandSize w:val="1"/>
+      <w:tblInd w:w="0" w:type="dxa"/>
       <w:tblBorders>
         <w:top w:val="single" w:sz="4" w:space="0" w:color="BDD6EE" w:themeColor="accent5" w:themeTint="66"/>
         <w:left w:val="single" w:sz="4" w:space="0" w:color="BDD6EE" w:themeColor="accent5" w:themeTint="66"/>
@@ -9275,6 +9541,12 @@
         <w:insideH w:val="single" w:sz="4" w:space="0" w:color="BDD6EE" w:themeColor="accent5" w:themeTint="66"/>
         <w:insideV w:val="single" w:sz="4" w:space="0" w:color="BDD6EE" w:themeColor="accent5" w:themeTint="66"/>
       </w:tblBorders>
+      <w:tblCellMar>
+        <w:top w:w="0" w:type="dxa"/>
+        <w:left w:w="108" w:type="dxa"/>
+        <w:bottom w:w="0" w:type="dxa"/>
+        <w:right w:w="108" w:type="dxa"/>
+      </w:tblCellMar>
     </w:tblPr>
     <w:tblStylePr w:type="firstRow">
       <w:rPr>
@@ -9313,14 +9585,15 @@
       </w:rPr>
     </w:tblStylePr>
   </w:style>
-  <w:style w:type="table" w:styleId="Gitternetztabelle4Akzent3">
+  <w:style w:type="table" w:styleId="GridTable4-Accent3">
     <w:name w:val="Grid Table 4 Accent 3"/>
-    <w:basedOn w:val="NormaleTabelle"/>
+    <w:basedOn w:val="TableNormal"/>
     <w:uiPriority w:val="49"/>
     <w:rsid w:val="00FA3F26"/>
     <w:tblPr>
       <w:tblStyleRowBandSize w:val="1"/>
       <w:tblStyleColBandSize w:val="1"/>
+      <w:tblInd w:w="0" w:type="dxa"/>
       <w:tblBorders>
         <w:top w:val="single" w:sz="4" w:space="0" w:color="C9C9C9" w:themeColor="accent3" w:themeTint="99"/>
         <w:left w:val="single" w:sz="4" w:space="0" w:color="C9C9C9" w:themeColor="accent3" w:themeTint="99"/>
@@ -9329,6 +9602,12 @@
         <w:insideH w:val="single" w:sz="4" w:space="0" w:color="C9C9C9" w:themeColor="accent3" w:themeTint="99"/>
         <w:insideV w:val="single" w:sz="4" w:space="0" w:color="C9C9C9" w:themeColor="accent3" w:themeTint="99"/>
       </w:tblBorders>
+      <w:tblCellMar>
+        <w:top w:w="0" w:type="dxa"/>
+        <w:left w:w="108" w:type="dxa"/>
+        <w:bottom w:w="0" w:type="dxa"/>
+        <w:right w:w="108" w:type="dxa"/>
+      </w:tblCellMar>
     </w:tblPr>
     <w:tblStylePr w:type="firstRow">
       <w:rPr>
@@ -9386,14 +9665,15 @@
       </w:tcPr>
     </w:tblStylePr>
   </w:style>
-  <w:style w:type="table" w:styleId="Gitternetztabelle4Akzent1">
+  <w:style w:type="table" w:styleId="GridTable4-Accent1">
     <w:name w:val="Grid Table 4 Accent 1"/>
-    <w:basedOn w:val="NormaleTabelle"/>
+    <w:basedOn w:val="TableNormal"/>
     <w:uiPriority w:val="49"/>
     <w:rsid w:val="004F4A46"/>
     <w:tblPr>
       <w:tblStyleRowBandSize w:val="1"/>
       <w:tblStyleColBandSize w:val="1"/>
+      <w:tblInd w:w="0" w:type="dxa"/>
       <w:tblBorders>
         <w:top w:val="single" w:sz="4" w:space="0" w:color="8EAADB" w:themeColor="accent1" w:themeTint="99"/>
         <w:left w:val="single" w:sz="4" w:space="0" w:color="8EAADB" w:themeColor="accent1" w:themeTint="99"/>
@@ -9402,6 +9682,12 @@
         <w:insideH w:val="single" w:sz="4" w:space="0" w:color="8EAADB" w:themeColor="accent1" w:themeTint="99"/>
         <w:insideV w:val="single" w:sz="4" w:space="0" w:color="8EAADB" w:themeColor="accent1" w:themeTint="99"/>
       </w:tblBorders>
+      <w:tblCellMar>
+        <w:top w:w="0" w:type="dxa"/>
+        <w:left w:w="108" w:type="dxa"/>
+        <w:bottom w:w="0" w:type="dxa"/>
+        <w:right w:w="108" w:type="dxa"/>
+      </w:tblCellMar>
     </w:tblPr>
     <w:tblStylePr w:type="firstRow">
       <w:rPr>
@@ -9459,14 +9745,15 @@
       </w:tcPr>
     </w:tblStylePr>
   </w:style>
-  <w:style w:type="table" w:styleId="Gitternetztabelle5dunkelAkzent1">
+  <w:style w:type="table" w:styleId="GridTable5Dark-Accent1">
     <w:name w:val="Grid Table 5 Dark Accent 1"/>
-    <w:basedOn w:val="NormaleTabelle"/>
+    <w:basedOn w:val="TableNormal"/>
     <w:uiPriority w:val="50"/>
     <w:rsid w:val="004F4A46"/>
     <w:tblPr>
       <w:tblStyleRowBandSize w:val="1"/>
       <w:tblStyleColBandSize w:val="1"/>
+      <w:tblInd w:w="0" w:type="dxa"/>
       <w:tblBorders>
         <w:top w:val="single" w:sz="4" w:space="0" w:color="FFFFFF" w:themeColor="background1"/>
         <w:left w:val="single" w:sz="4" w:space="0" w:color="FFFFFF" w:themeColor="background1"/>
@@ -9475,6 +9762,12 @@
         <w:insideH w:val="single" w:sz="4" w:space="0" w:color="FFFFFF" w:themeColor="background1"/>
         <w:insideV w:val="single" w:sz="4" w:space="0" w:color="FFFFFF" w:themeColor="background1"/>
       </w:tblBorders>
+      <w:tblCellMar>
+        <w:top w:w="0" w:type="dxa"/>
+        <w:left w:w="108" w:type="dxa"/>
+        <w:bottom w:w="0" w:type="dxa"/>
+        <w:right w:w="108" w:type="dxa"/>
+      </w:tblCellMar>
     </w:tblPr>
     <w:tcPr>
       <w:shd w:val="clear" w:color="auto" w:fill="D9E2F3" w:themeFill="accent1" w:themeFillTint="33"/>
@@ -9562,11 +9855,11 @@
       </w:tcPr>
     </w:tblStylePr>
   </w:style>
-  <w:style w:type="paragraph" w:styleId="Titel">
+  <w:style w:type="paragraph" w:styleId="Title">
     <w:name w:val="Title"/>
-    <w:basedOn w:val="Standard"/>
-    <w:next w:val="Standard"/>
-    <w:link w:val="TitelZchn"/>
+    <w:basedOn w:val="Normal"/>
+    <w:next w:val="Normal"/>
+    <w:link w:val="TitleChar"/>
     <w:uiPriority w:val="10"/>
     <w:qFormat/>
     <w:rsid w:val="00DC5656"/>
@@ -9581,10 +9874,10 @@
       <w:szCs w:val="56"/>
     </w:rPr>
   </w:style>
-  <w:style w:type="character" w:customStyle="1" w:styleId="TitelZchn">
-    <w:name w:val="Titel Zchn"/>
-    <w:basedOn w:val="Absatz-Standardschriftart"/>
-    <w:link w:val="Titel"/>
+  <w:style w:type="character" w:customStyle="1" w:styleId="TitleChar">
+    <w:name w:val="Title Char"/>
+    <w:basedOn w:val="DefaultParagraphFont"/>
+    <w:link w:val="Title"/>
     <w:uiPriority w:val="10"/>
     <w:rsid w:val="00DC5656"/>
     <w:rPr>
@@ -9595,10 +9888,10 @@
       <w:szCs w:val="56"/>
     </w:rPr>
   </w:style>
-  <w:style w:type="character" w:customStyle="1" w:styleId="berschrift2Zchn">
-    <w:name w:val="Überschrift 2 Zchn"/>
-    <w:basedOn w:val="Absatz-Standardschriftart"/>
-    <w:link w:val="berschrift2"/>
+  <w:style w:type="character" w:customStyle="1" w:styleId="Heading2Char">
+    <w:name w:val="Heading 2 Char"/>
+    <w:basedOn w:val="DefaultParagraphFont"/>
+    <w:link w:val="Heading2"/>
     <w:uiPriority w:val="9"/>
     <w:rsid w:val="00F93568"/>
     <w:rPr>
@@ -9609,9 +9902,9 @@
       <w:lang w:val="en-US"/>
     </w:rPr>
   </w:style>
-  <w:style w:type="paragraph" w:styleId="Listenabsatz">
+  <w:style w:type="paragraph" w:styleId="ListParagraph">
     <w:name w:val="List Paragraph"/>
-    <w:basedOn w:val="Standard"/>
+    <w:basedOn w:val="Normal"/>
     <w:uiPriority w:val="34"/>
     <w:qFormat/>
     <w:rsid w:val="00B26B74"/>
@@ -9620,10 +9913,10 @@
       <w:contextualSpacing/>
     </w:pPr>
   </w:style>
-  <w:style w:type="paragraph" w:styleId="Inhaltsverzeichnisberschrift">
+  <w:style w:type="paragraph" w:styleId="TOCHeading">
     <w:name w:val="TOC Heading"/>
-    <w:basedOn w:val="berschrift1"/>
-    <w:next w:val="Standard"/>
+    <w:basedOn w:val="Heading1"/>
+    <w:next w:val="Normal"/>
     <w:uiPriority w:val="39"/>
     <w:unhideWhenUsed/>
     <w:qFormat/>
@@ -9639,10 +9932,10 @@
       <w:szCs w:val="28"/>
     </w:rPr>
   </w:style>
-  <w:style w:type="paragraph" w:styleId="Verzeichnis1">
+  <w:style w:type="paragraph" w:styleId="TOC1">
     <w:name w:val="toc 1"/>
-    <w:basedOn w:val="Standard"/>
-    <w:next w:val="Standard"/>
+    <w:basedOn w:val="Normal"/>
+    <w:next w:val="Normal"/>
     <w:autoRedefine/>
     <w:uiPriority w:val="39"/>
     <w:unhideWhenUsed/>
@@ -9655,10 +9948,10 @@
       <w:bCs/>
     </w:rPr>
   </w:style>
-  <w:style w:type="paragraph" w:styleId="Verzeichnis2">
+  <w:style w:type="paragraph" w:styleId="TOC2">
     <w:name w:val="toc 2"/>
-    <w:basedOn w:val="Standard"/>
-    <w:next w:val="Standard"/>
+    <w:basedOn w:val="Normal"/>
+    <w:next w:val="Normal"/>
     <w:autoRedefine/>
     <w:uiPriority w:val="39"/>
     <w:unhideWhenUsed/>
@@ -9675,7 +9968,7 @@
   </w:style>
   <w:style w:type="character" w:styleId="Hyperlink">
     <w:name w:val="Hyperlink"/>
-    <w:basedOn w:val="Absatz-Standardschriftart"/>
+    <w:basedOn w:val="DefaultParagraphFont"/>
     <w:uiPriority w:val="99"/>
     <w:unhideWhenUsed/>
     <w:rsid w:val="00F05FCE"/>
@@ -9684,10 +9977,10 @@
       <w:u w:val="single"/>
     </w:rPr>
   </w:style>
-  <w:style w:type="paragraph" w:styleId="Verzeichnis3">
+  <w:style w:type="paragraph" w:styleId="TOC3">
     <w:name w:val="toc 3"/>
-    <w:basedOn w:val="Standard"/>
-    <w:next w:val="Standard"/>
+    <w:basedOn w:val="Normal"/>
+    <w:next w:val="Normal"/>
     <w:autoRedefine/>
     <w:uiPriority w:val="39"/>
     <w:unhideWhenUsed/>
@@ -9700,10 +9993,10 @@
       <w:szCs w:val="22"/>
     </w:rPr>
   </w:style>
-  <w:style w:type="paragraph" w:styleId="Verzeichnis4">
+  <w:style w:type="paragraph" w:styleId="TOC4">
     <w:name w:val="toc 4"/>
-    <w:basedOn w:val="Standard"/>
-    <w:next w:val="Standard"/>
+    <w:basedOn w:val="Normal"/>
+    <w:next w:val="Normal"/>
     <w:autoRedefine/>
     <w:uiPriority w:val="39"/>
     <w:semiHidden/>
@@ -9717,10 +10010,10 @@
       <w:szCs w:val="20"/>
     </w:rPr>
   </w:style>
-  <w:style w:type="paragraph" w:styleId="Verzeichnis5">
+  <w:style w:type="paragraph" w:styleId="TOC5">
     <w:name w:val="toc 5"/>
-    <w:basedOn w:val="Standard"/>
-    <w:next w:val="Standard"/>
+    <w:basedOn w:val="Normal"/>
+    <w:next w:val="Normal"/>
     <w:autoRedefine/>
     <w:uiPriority w:val="39"/>
     <w:semiHidden/>
@@ -9734,10 +10027,10 @@
       <w:szCs w:val="20"/>
     </w:rPr>
   </w:style>
-  <w:style w:type="paragraph" w:styleId="Verzeichnis6">
+  <w:style w:type="paragraph" w:styleId="TOC6">
     <w:name w:val="toc 6"/>
-    <w:basedOn w:val="Standard"/>
-    <w:next w:val="Standard"/>
+    <w:basedOn w:val="Normal"/>
+    <w:next w:val="Normal"/>
     <w:autoRedefine/>
     <w:uiPriority w:val="39"/>
     <w:semiHidden/>
@@ -9751,10 +10044,10 @@
       <w:szCs w:val="20"/>
     </w:rPr>
   </w:style>
-  <w:style w:type="paragraph" w:styleId="Verzeichnis7">
+  <w:style w:type="paragraph" w:styleId="TOC7">
     <w:name w:val="toc 7"/>
-    <w:basedOn w:val="Standard"/>
-    <w:next w:val="Standard"/>
+    <w:basedOn w:val="Normal"/>
+    <w:next w:val="Normal"/>
     <w:autoRedefine/>
     <w:uiPriority w:val="39"/>
     <w:semiHidden/>
@@ -9768,10 +10061,10 @@
       <w:szCs w:val="20"/>
     </w:rPr>
   </w:style>
-  <w:style w:type="paragraph" w:styleId="Verzeichnis8">
+  <w:style w:type="paragraph" w:styleId="TOC8">
     <w:name w:val="toc 8"/>
-    <w:basedOn w:val="Standard"/>
-    <w:next w:val="Standard"/>
+    <w:basedOn w:val="Normal"/>
+    <w:next w:val="Normal"/>
     <w:autoRedefine/>
     <w:uiPriority w:val="39"/>
     <w:semiHidden/>
@@ -9785,10 +10078,10 @@
       <w:szCs w:val="20"/>
     </w:rPr>
   </w:style>
-  <w:style w:type="paragraph" w:styleId="Verzeichnis9">
+  <w:style w:type="paragraph" w:styleId="TOC9">
     <w:name w:val="toc 9"/>
-    <w:basedOn w:val="Standard"/>
-    <w:next w:val="Standard"/>
+    <w:basedOn w:val="Normal"/>
+    <w:next w:val="Normal"/>
     <w:autoRedefine/>
     <w:uiPriority w:val="39"/>
     <w:semiHidden/>
@@ -9802,9 +10095,9 @@
       <w:szCs w:val="20"/>
     </w:rPr>
   </w:style>
-  <w:style w:type="paragraph" w:styleId="KeinLeerraum">
+  <w:style w:type="paragraph" w:styleId="NoSpacing">
     <w:name w:val="No Spacing"/>
-    <w:link w:val="KeinLeerraumZchn"/>
+    <w:link w:val="NoSpacingChar"/>
     <w:uiPriority w:val="1"/>
     <w:qFormat/>
     <w:rsid w:val="0057687C"/>
@@ -9815,10 +10108,10 @@
       <w:lang w:val="en-US" w:eastAsia="zh-CN"/>
     </w:rPr>
   </w:style>
-  <w:style w:type="character" w:customStyle="1" w:styleId="KeinLeerraumZchn">
-    <w:name w:val="Kein Leerraum Zchn"/>
-    <w:basedOn w:val="Absatz-Standardschriftart"/>
-    <w:link w:val="KeinLeerraum"/>
+  <w:style w:type="character" w:customStyle="1" w:styleId="NoSpacingChar">
+    <w:name w:val="No Spacing Char"/>
+    <w:basedOn w:val="DefaultParagraphFont"/>
+    <w:link w:val="NoSpacing"/>
     <w:uiPriority w:val="1"/>
     <w:rsid w:val="0057687C"/>
     <w:rPr>
@@ -9828,10 +10121,10 @@
       <w:lang w:val="en-US" w:eastAsia="zh-CN"/>
     </w:rPr>
   </w:style>
-  <w:style w:type="paragraph" w:styleId="Kopfzeile">
+  <w:style w:type="paragraph" w:styleId="Header">
     <w:name w:val="header"/>
-    <w:basedOn w:val="Standard"/>
-    <w:link w:val="KopfzeileZchn"/>
+    <w:basedOn w:val="Normal"/>
+    <w:link w:val="HeaderChar"/>
     <w:uiPriority w:val="99"/>
     <w:unhideWhenUsed/>
     <w:rsid w:val="003F42DE"/>
@@ -9842,20 +10135,20 @@
       </w:tabs>
     </w:pPr>
   </w:style>
-  <w:style w:type="character" w:customStyle="1" w:styleId="KopfzeileZchn">
-    <w:name w:val="Kopfzeile Zchn"/>
-    <w:basedOn w:val="Absatz-Standardschriftart"/>
-    <w:link w:val="Kopfzeile"/>
+  <w:style w:type="character" w:customStyle="1" w:styleId="HeaderChar">
+    <w:name w:val="Header Char"/>
+    <w:basedOn w:val="DefaultParagraphFont"/>
+    <w:link w:val="Header"/>
     <w:uiPriority w:val="99"/>
     <w:rsid w:val="003F42DE"/>
     <w:rPr>
       <w:lang w:val="en-US"/>
     </w:rPr>
   </w:style>
-  <w:style w:type="paragraph" w:styleId="Fuzeile">
+  <w:style w:type="paragraph" w:styleId="Footer">
     <w:name w:val="footer"/>
-    <w:basedOn w:val="Standard"/>
-    <w:link w:val="FuzeileZchn"/>
+    <w:basedOn w:val="Normal"/>
+    <w:link w:val="FooterChar"/>
     <w:uiPriority w:val="99"/>
     <w:unhideWhenUsed/>
     <w:rsid w:val="003F42DE"/>
@@ -9866,28 +10159,28 @@
       </w:tabs>
     </w:pPr>
   </w:style>
-  <w:style w:type="character" w:customStyle="1" w:styleId="FuzeileZchn">
-    <w:name w:val="Fußzeile Zchn"/>
-    <w:basedOn w:val="Absatz-Standardschriftart"/>
-    <w:link w:val="Fuzeile"/>
+  <w:style w:type="character" w:customStyle="1" w:styleId="FooterChar">
+    <w:name w:val="Footer Char"/>
+    <w:basedOn w:val="DefaultParagraphFont"/>
+    <w:link w:val="Footer"/>
     <w:uiPriority w:val="99"/>
     <w:rsid w:val="003F42DE"/>
     <w:rPr>
       <w:lang w:val="en-US"/>
     </w:rPr>
   </w:style>
-  <w:style w:type="character" w:styleId="Seitenzahl">
+  <w:style w:type="character" w:styleId="PageNumber">
     <w:name w:val="page number"/>
-    <w:basedOn w:val="Absatz-Standardschriftart"/>
+    <w:basedOn w:val="DefaultParagraphFont"/>
     <w:uiPriority w:val="99"/>
     <w:semiHidden/>
     <w:unhideWhenUsed/>
     <w:rsid w:val="00DB2558"/>
   </w:style>
-  <w:style w:type="character" w:customStyle="1" w:styleId="berschrift3Zchn">
-    <w:name w:val="Überschrift 3 Zchn"/>
-    <w:basedOn w:val="Absatz-Standardschriftart"/>
-    <w:link w:val="berschrift3"/>
+  <w:style w:type="character" w:customStyle="1" w:styleId="Heading3Char">
+    <w:name w:val="Heading 3 Char"/>
+    <w:basedOn w:val="DefaultParagraphFont"/>
+    <w:link w:val="Heading3"/>
     <w:uiPriority w:val="9"/>
     <w:rsid w:val="003F5E62"/>
     <w:rPr>
@@ -9896,10 +10189,10 @@
       <w:lang w:val="en-US"/>
     </w:rPr>
   </w:style>
-  <w:style w:type="character" w:customStyle="1" w:styleId="berschrift4Zchn">
-    <w:name w:val="Überschrift 4 Zchn"/>
-    <w:basedOn w:val="Absatz-Standardschriftart"/>
-    <w:link w:val="berschrift4"/>
+  <w:style w:type="character" w:customStyle="1" w:styleId="Heading4Char">
+    <w:name w:val="Heading 4 Char"/>
+    <w:basedOn w:val="DefaultParagraphFont"/>
+    <w:link w:val="Heading4"/>
     <w:uiPriority w:val="9"/>
     <w:rsid w:val="007E6FEF"/>
     <w:rPr>
@@ -10179,7 +10472,7 @@
 </file>
 
 <file path=customXml/itemProps1.xml><?xml version="1.0" encoding="utf-8"?>
-<ds:datastoreItem xmlns:ds="http://schemas.openxmlformats.org/officeDocument/2006/customXml" ds:itemID="{0BC9BE98-FACA-4BAA-81D1-8112E863E5DA}">
+<ds:datastoreItem xmlns:ds="http://schemas.openxmlformats.org/officeDocument/2006/customXml" ds:itemID="{318A72AE-709F-ED4E-9BC3-ADB9C4165110}">
   <ds:schemaRefs>
     <ds:schemaRef ds:uri="http://schemas.openxmlformats.org/officeDocument/2006/bibliography"/>
   </ds:schemaRefs>

</xml_diff>

<commit_message>
Added changed diagrams to project design document
- call next wave
- getTileType
- place tower
- shoot enemies
- tear down tower
</commit_message>
<xml_diff>
--- a/documents/milestone3/Project Design.docx
+++ b/documents/milestone3/Project Design.docx
@@ -1,6 +1,6 @@
 
 <file path=word/document.xml><?xml version="1.0" encoding="utf-8"?>
-<w:document xmlns:wpc="http://schemas.microsoft.com/office/word/2010/wordprocessingCanvas" xmlns:mo="http://schemas.microsoft.com/office/mac/office/2008/main" xmlns:mc="http://schemas.openxmlformats.org/markup-compatibility/2006" xmlns:mv="urn:schemas-microsoft-com:mac:vml" xmlns:o="urn:schemas-microsoft-com:office:office" xmlns:r="http://schemas.openxmlformats.org/officeDocument/2006/relationships" xmlns:m="http://schemas.openxmlformats.org/officeDocument/2006/math" xmlns:v="urn:schemas-microsoft-com:vml" xmlns:wp14="http://schemas.microsoft.com/office/word/2010/wordprocessingDrawing" xmlns:wp="http://schemas.openxmlformats.org/drawingml/2006/wordprocessingDrawing" xmlns:w10="urn:schemas-microsoft-com:office:word" xmlns:w="http://schemas.openxmlformats.org/wordprocessingml/2006/main" xmlns:w14="http://schemas.microsoft.com/office/word/2010/wordml" xmlns:w15="http://schemas.microsoft.com/office/word/2012/wordml" xmlns:wpg="http://schemas.microsoft.com/office/word/2010/wordprocessingGroup" xmlns:wpi="http://schemas.microsoft.com/office/word/2010/wordprocessingInk" xmlns:wne="http://schemas.microsoft.com/office/word/2006/wordml" xmlns:wps="http://schemas.microsoft.com/office/word/2010/wordprocessingShape" mc:Ignorable="w14 w15 wp14">
+<w:document xmlns:wpc="http://schemas.microsoft.com/office/word/2010/wordprocessingCanvas" xmlns:cx="http://schemas.microsoft.com/office/drawing/2014/chartex" xmlns:cx1="http://schemas.microsoft.com/office/drawing/2015/9/8/chartex" xmlns:cx2="http://schemas.microsoft.com/office/drawing/2015/10/21/chartex" xmlns:cx3="http://schemas.microsoft.com/office/drawing/2016/5/9/chartex" xmlns:cx4="http://schemas.microsoft.com/office/drawing/2016/5/10/chartex" xmlns:cx5="http://schemas.microsoft.com/office/drawing/2016/5/11/chartex" xmlns:cx6="http://schemas.microsoft.com/office/drawing/2016/5/12/chartex" xmlns:cx7="http://schemas.microsoft.com/office/drawing/2016/5/13/chartex" xmlns:cx8="http://schemas.microsoft.com/office/drawing/2016/5/14/chartex" xmlns:mc="http://schemas.openxmlformats.org/markup-compatibility/2006" xmlns:aink="http://schemas.microsoft.com/office/drawing/2016/ink" xmlns:am3d="http://schemas.microsoft.com/office/drawing/2017/model3d" xmlns:o="urn:schemas-microsoft-com:office:office" xmlns:r="http://schemas.openxmlformats.org/officeDocument/2006/relationships" xmlns:m="http://schemas.openxmlformats.org/officeDocument/2006/math" xmlns:v="urn:schemas-microsoft-com:vml" xmlns:wp14="http://schemas.microsoft.com/office/word/2010/wordprocessingDrawing" xmlns:wp="http://schemas.openxmlformats.org/drawingml/2006/wordprocessingDrawing" xmlns:w10="urn:schemas-microsoft-com:office:word" xmlns:w="http://schemas.openxmlformats.org/wordprocessingml/2006/main" xmlns:w14="http://schemas.microsoft.com/office/word/2010/wordml" xmlns:w15="http://schemas.microsoft.com/office/word/2012/wordml" xmlns:w16cid="http://schemas.microsoft.com/office/word/2016/wordml/cid" xmlns:w16se="http://schemas.microsoft.com/office/word/2015/wordml/symex" xmlns:wpg="http://schemas.microsoft.com/office/word/2010/wordprocessingGroup" xmlns:wpi="http://schemas.microsoft.com/office/word/2010/wordprocessingInk" xmlns:wne="http://schemas.microsoft.com/office/word/2006/wordml" xmlns:wps="http://schemas.microsoft.com/office/word/2010/wordprocessingShape" mc:Ignorable="w14 w15 w16se w16cid wp14">
   <w:body>
     <w:sdt>
       <w:sdtPr>
@@ -95,7 +95,7 @@
                                 <w:sdtContent>
                                   <w:p>
                                     <w:pPr>
-                                      <w:pStyle w:val="NoSpacing"/>
+                                      <w:pStyle w:val="KeinLeerraum"/>
                                       <w:jc w:val="right"/>
                                       <w:rPr>
                                         <w:color w:val="595959" w:themeColor="text1" w:themeTint="A6"/>
@@ -111,7 +111,27 @@
                                         <w:szCs w:val="28"/>
                                         <w:lang w:val="de-CH"/>
                                       </w:rPr>
-                                      <w:t>S. Bösch, N. Eckhart, R. Emberger and P. Meie</w:t>
+                                      <w:t xml:space="preserve">S. Bösch, N. Eckhart, R. </w:t>
+                                    </w:r>
+                                    <w:proofErr w:type="spellStart"/>
+                                    <w:r>
+                                      <w:rPr>
+                                        <w:color w:val="595959" w:themeColor="text1" w:themeTint="A6"/>
+                                        <w:sz w:val="28"/>
+                                        <w:szCs w:val="28"/>
+                                        <w:lang w:val="de-CH"/>
+                                      </w:rPr>
+                                      <w:t>Emberger</w:t>
+                                    </w:r>
+                                    <w:proofErr w:type="spellEnd"/>
+                                    <w:r>
+                                      <w:rPr>
+                                        <w:color w:val="595959" w:themeColor="text1" w:themeTint="A6"/>
+                                        <w:sz w:val="28"/>
+                                        <w:szCs w:val="28"/>
+                                        <w:lang w:val="de-CH"/>
+                                      </w:rPr>
+                                      <w:t xml:space="preserve"> and P. Meie</w:t>
                                     </w:r>
                                     <w:r>
                                       <w:rPr>
@@ -127,7 +147,7 @@
                               </w:sdt>
                               <w:p>
                                 <w:pPr>
-                                  <w:pStyle w:val="NoSpacing"/>
+                                  <w:pStyle w:val="KeinLeerraum"/>
                                   <w:jc w:val="right"/>
                                   <w:rPr>
                                     <w:color w:val="595959" w:themeColor="text1" w:themeTint="A6"/>
@@ -184,11 +204,11 @@
               </mc:Choice>
               <mc:Fallback>
                 <w:pict>
-                  <v:shapetype w14:anchorId="2838D491" id="_x0000_t202" coordsize="21600,21600" o:spt="202" path="m0,0l0,21600,21600,21600,21600,0xe">
+                  <v:shapetype w14:anchorId="2838D491" id="_x0000_t202" coordsize="21600,21600" o:spt="202" path="m,l,21600r21600,l21600,xe">
                     <v:stroke joinstyle="miter"/>
                     <v:path gradientshapeok="t" o:connecttype="rect"/>
                   </v:shapetype>
-                  <v:shape id="Text Box 152" o:spid="_x0000_s1026" type="#_x0000_t202" style="position:absolute;margin-left:0;margin-top:0;width:8in;height:1in;z-index:251660288;visibility:visible;mso-wrap-style:square;mso-width-percent:941;mso-height-percent:92;mso-top-percent:818;mso-wrap-distance-left:9pt;mso-wrap-distance-top:0;mso-wrap-distance-right:9pt;mso-wrap-distance-bottom:0;mso-position-horizontal:center;mso-position-horizontal-relative:page;mso-position-vertical-relative:page;mso-width-percent:941;mso-height-percent:92;mso-top-percent:818;mso-width-relative:page;mso-height-relative:page;v-text-anchor:bottom" o:gfxdata="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" filled="f" stroked="f" strokeweight=".5pt">
+                  <v:shape id="Text Box 152" o:spid="_x0000_s1026" type="#_x0000_t202" style="position:absolute;margin-left:0;margin-top:0;width:8in;height:1in;z-index:251660288;visibility:visible;mso-wrap-style:square;mso-width-percent:941;mso-height-percent:92;mso-top-percent:818;mso-wrap-distance-left:9pt;mso-wrap-distance-top:0;mso-wrap-distance-right:9pt;mso-wrap-distance-bottom:0;mso-position-horizontal:center;mso-position-horizontal-relative:page;mso-position-vertical-relative:page;mso-width-percent:941;mso-height-percent:92;mso-top-percent:818;mso-width-relative:page;mso-height-relative:page;v-text-anchor:bottom" o:gfxdata="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" filled="f" stroked="f" strokeweight=".5pt">
                     <v:textbox inset="126pt,0,54pt,0">
                       <w:txbxContent>
                         <w:sdt>
@@ -209,7 +229,7 @@
                           <w:sdtContent>
                             <w:p>
                               <w:pPr>
-                                <w:pStyle w:val="NoSpacing"/>
+                                <w:pStyle w:val="KeinLeerraum"/>
                                 <w:jc w:val="right"/>
                                 <w:rPr>
                                   <w:color w:val="595959" w:themeColor="text1" w:themeTint="A6"/>
@@ -225,7 +245,27 @@
                                   <w:szCs w:val="28"/>
                                   <w:lang w:val="de-CH"/>
                                 </w:rPr>
-                                <w:t>S. Bösch, N. Eckhart, R. Emberger and P. Meie</w:t>
+                                <w:t xml:space="preserve">S. Bösch, N. Eckhart, R. </w:t>
+                              </w:r>
+                              <w:proofErr w:type="spellStart"/>
+                              <w:r>
+                                <w:rPr>
+                                  <w:color w:val="595959" w:themeColor="text1" w:themeTint="A6"/>
+                                  <w:sz w:val="28"/>
+                                  <w:szCs w:val="28"/>
+                                  <w:lang w:val="de-CH"/>
+                                </w:rPr>
+                                <w:t>Emberger</w:t>
+                              </w:r>
+                              <w:proofErr w:type="spellEnd"/>
+                              <w:r>
+                                <w:rPr>
+                                  <w:color w:val="595959" w:themeColor="text1" w:themeTint="A6"/>
+                                  <w:sz w:val="28"/>
+                                  <w:szCs w:val="28"/>
+                                  <w:lang w:val="de-CH"/>
+                                </w:rPr>
+                                <w:t xml:space="preserve"> and P. Meie</w:t>
                               </w:r>
                               <w:r>
                                 <w:rPr>
@@ -241,7 +281,7 @@
                         </w:sdt>
                         <w:p>
                           <w:pPr>
-                            <w:pStyle w:val="NoSpacing"/>
+                            <w:pStyle w:val="KeinLeerraum"/>
                             <w:jc w:val="right"/>
                             <w:rPr>
                               <w:color w:val="595959" w:themeColor="text1" w:themeTint="A6"/>
@@ -455,7 +495,7 @@
               </mc:Choice>
               <mc:Fallback>
                 <w:pict>
-                  <v:shape w14:anchorId="7DDC4C5E" id="Text Box 154" o:spid="_x0000_s1027" type="#_x0000_t202" style="position:absolute;margin-left:0;margin-top:0;width:8in;height:286.5pt;z-index:251659264;visibility:visible;mso-wrap-style:square;mso-width-percent:941;mso-height-percent:363;mso-top-percent:300;mso-wrap-distance-left:9pt;mso-wrap-distance-top:0;mso-wrap-distance-right:9pt;mso-wrap-distance-bottom:0;mso-position-horizontal:center;mso-position-horizontal-relative:page;mso-position-vertical-relative:page;mso-width-percent:941;mso-height-percent:363;mso-top-percent:300;mso-width-relative:page;mso-height-relative:page;v-text-anchor:bottom" o:gfxdata="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" filled="f" stroked="f" strokeweight=".5pt">
+                  <v:shape w14:anchorId="7DDC4C5E" id="Text Box 154" o:spid="_x0000_s1027" type="#_x0000_t202" style="position:absolute;margin-left:0;margin-top:0;width:8in;height:286.5pt;z-index:251659264;visibility:visible;mso-wrap-style:square;mso-width-percent:941;mso-height-percent:363;mso-top-percent:300;mso-wrap-distance-left:9pt;mso-wrap-distance-top:0;mso-wrap-distance-right:9pt;mso-wrap-distance-bottom:0;mso-position-horizontal:center;mso-position-horizontal-relative:page;mso-position-vertical-relative:page;mso-width-percent:941;mso-height-percent:363;mso-top-percent:300;mso-width-relative:page;mso-height-relative:page;v-text-anchor:bottom" o:gfxdata="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" filled="f" stroked="f" strokeweight=".5pt">
                     <v:textbox inset="126pt,0,54pt,0">
                       <w:txbxContent>
                         <w:p>
@@ -660,7 +700,7 @@
       <w:sdtContent>
         <w:p>
           <w:pPr>
-            <w:pStyle w:val="TOCHeading"/>
+            <w:pStyle w:val="Inhaltsverzeichnisberschrift"/>
           </w:pPr>
           <w:r>
             <w:t>Table of Contents</w:t>
@@ -668,7 +708,7 @@
         </w:p>
         <w:p>
           <w:pPr>
-            <w:pStyle w:val="TOC1"/>
+            <w:pStyle w:val="Verzeichnis1"/>
             <w:tabs>
               <w:tab w:val="left" w:pos="480"/>
               <w:tab w:val="right" w:leader="dot" w:pos="9010"/>
@@ -779,7 +819,7 @@
         </w:p>
         <w:p>
           <w:pPr>
-            <w:pStyle w:val="TOC2"/>
+            <w:pStyle w:val="Verzeichnis2"/>
             <w:tabs>
               <w:tab w:val="left" w:pos="960"/>
               <w:tab w:val="right" w:leader="dot" w:pos="9010"/>
@@ -869,7 +909,7 @@
         </w:p>
         <w:p>
           <w:pPr>
-            <w:pStyle w:val="TOC2"/>
+            <w:pStyle w:val="Verzeichnis2"/>
             <w:tabs>
               <w:tab w:val="left" w:pos="960"/>
               <w:tab w:val="right" w:leader="dot" w:pos="9010"/>
@@ -959,7 +999,7 @@
         </w:p>
         <w:p>
           <w:pPr>
-            <w:pStyle w:val="TOC2"/>
+            <w:pStyle w:val="Verzeichnis2"/>
             <w:tabs>
               <w:tab w:val="left" w:pos="960"/>
               <w:tab w:val="right" w:leader="dot" w:pos="9010"/>
@@ -1049,7 +1089,7 @@
         </w:p>
         <w:p>
           <w:pPr>
-            <w:pStyle w:val="TOC2"/>
+            <w:pStyle w:val="Verzeichnis2"/>
             <w:tabs>
               <w:tab w:val="left" w:pos="960"/>
               <w:tab w:val="right" w:leader="dot" w:pos="9010"/>
@@ -1139,7 +1179,7 @@
         </w:p>
         <w:p>
           <w:pPr>
-            <w:pStyle w:val="TOC1"/>
+            <w:pStyle w:val="Verzeichnis1"/>
             <w:tabs>
               <w:tab w:val="left" w:pos="480"/>
               <w:tab w:val="right" w:leader="dot" w:pos="9010"/>
@@ -1233,7 +1273,7 @@
         </w:p>
         <w:p>
           <w:pPr>
-            <w:pStyle w:val="TOC2"/>
+            <w:pStyle w:val="Verzeichnis2"/>
             <w:tabs>
               <w:tab w:val="left" w:pos="960"/>
               <w:tab w:val="right" w:leader="dot" w:pos="9010"/>
@@ -1323,7 +1363,7 @@
         </w:p>
         <w:p>
           <w:pPr>
-            <w:pStyle w:val="TOC1"/>
+            <w:pStyle w:val="Verzeichnis1"/>
             <w:tabs>
               <w:tab w:val="left" w:pos="480"/>
               <w:tab w:val="right" w:leader="dot" w:pos="9010"/>
@@ -1417,7 +1457,7 @@
         </w:p>
         <w:p>
           <w:pPr>
-            <w:pStyle w:val="TOC1"/>
+            <w:pStyle w:val="Verzeichnis1"/>
             <w:tabs>
               <w:tab w:val="left" w:pos="480"/>
               <w:tab w:val="right" w:leader="dot" w:pos="9010"/>
@@ -1511,7 +1551,7 @@
         </w:p>
         <w:p>
           <w:pPr>
-            <w:pStyle w:val="TOC1"/>
+            <w:pStyle w:val="Verzeichnis1"/>
             <w:tabs>
               <w:tab w:val="left" w:pos="480"/>
               <w:tab w:val="right" w:leader="dot" w:pos="9010"/>
@@ -1605,7 +1645,7 @@
         </w:p>
         <w:p>
           <w:pPr>
-            <w:pStyle w:val="TOC2"/>
+            <w:pStyle w:val="Verzeichnis2"/>
             <w:tabs>
               <w:tab w:val="left" w:pos="960"/>
               <w:tab w:val="right" w:leader="dot" w:pos="9010"/>
@@ -1695,7 +1735,7 @@
         </w:p>
         <w:p>
           <w:pPr>
-            <w:pStyle w:val="TOC3"/>
+            <w:pStyle w:val="Verzeichnis3"/>
             <w:tabs>
               <w:tab w:val="right" w:leader="dot" w:pos="9010"/>
             </w:tabs>
@@ -1765,7 +1805,7 @@
         </w:p>
         <w:p>
           <w:pPr>
-            <w:pStyle w:val="TOC3"/>
+            <w:pStyle w:val="Verzeichnis3"/>
             <w:tabs>
               <w:tab w:val="right" w:leader="dot" w:pos="9010"/>
             </w:tabs>
@@ -1835,7 +1875,7 @@
         </w:p>
         <w:p>
           <w:pPr>
-            <w:pStyle w:val="TOC3"/>
+            <w:pStyle w:val="Verzeichnis3"/>
             <w:tabs>
               <w:tab w:val="right" w:leader="dot" w:pos="9010"/>
             </w:tabs>
@@ -1905,7 +1945,7 @@
         </w:p>
         <w:p>
           <w:pPr>
-            <w:pStyle w:val="TOC2"/>
+            <w:pStyle w:val="Verzeichnis2"/>
             <w:tabs>
               <w:tab w:val="left" w:pos="960"/>
               <w:tab w:val="right" w:leader="dot" w:pos="9010"/>
@@ -1995,7 +2035,7 @@
         </w:p>
         <w:p>
           <w:pPr>
-            <w:pStyle w:val="TOC3"/>
+            <w:pStyle w:val="Verzeichnis3"/>
             <w:tabs>
               <w:tab w:val="right" w:leader="dot" w:pos="9010"/>
             </w:tabs>
@@ -2065,7 +2105,7 @@
         </w:p>
         <w:p>
           <w:pPr>
-            <w:pStyle w:val="TOC3"/>
+            <w:pStyle w:val="Verzeichnis3"/>
             <w:tabs>
               <w:tab w:val="right" w:leader="dot" w:pos="9010"/>
             </w:tabs>
@@ -2135,7 +2175,7 @@
         </w:p>
         <w:p>
           <w:pPr>
-            <w:pStyle w:val="TOC3"/>
+            <w:pStyle w:val="Verzeichnis3"/>
             <w:tabs>
               <w:tab w:val="right" w:leader="dot" w:pos="9010"/>
             </w:tabs>
@@ -2205,7 +2245,7 @@
         </w:p>
         <w:p>
           <w:pPr>
-            <w:pStyle w:val="TOC3"/>
+            <w:pStyle w:val="Verzeichnis3"/>
             <w:tabs>
               <w:tab w:val="right" w:leader="dot" w:pos="9010"/>
             </w:tabs>
@@ -2275,7 +2315,7 @@
         </w:p>
         <w:p>
           <w:pPr>
-            <w:pStyle w:val="TOC2"/>
+            <w:pStyle w:val="Verzeichnis2"/>
             <w:tabs>
               <w:tab w:val="left" w:pos="960"/>
               <w:tab w:val="right" w:leader="dot" w:pos="9010"/>
@@ -2365,7 +2405,7 @@
         </w:p>
         <w:p>
           <w:pPr>
-            <w:pStyle w:val="TOC3"/>
+            <w:pStyle w:val="Verzeichnis3"/>
             <w:tabs>
               <w:tab w:val="right" w:leader="dot" w:pos="9010"/>
             </w:tabs>
@@ -2435,7 +2475,7 @@
         </w:p>
         <w:p>
           <w:pPr>
-            <w:pStyle w:val="TOC3"/>
+            <w:pStyle w:val="Verzeichnis3"/>
             <w:tabs>
               <w:tab w:val="right" w:leader="dot" w:pos="9010"/>
             </w:tabs>
@@ -2505,7 +2545,7 @@
         </w:p>
         <w:p>
           <w:pPr>
-            <w:pStyle w:val="TOC3"/>
+            <w:pStyle w:val="Verzeichnis3"/>
             <w:tabs>
               <w:tab w:val="right" w:leader="dot" w:pos="9010"/>
             </w:tabs>
@@ -2575,7 +2615,7 @@
         </w:p>
         <w:p>
           <w:pPr>
-            <w:pStyle w:val="TOC3"/>
+            <w:pStyle w:val="Verzeichnis3"/>
             <w:tabs>
               <w:tab w:val="right" w:leader="dot" w:pos="9010"/>
             </w:tabs>
@@ -2645,7 +2685,7 @@
         </w:p>
         <w:p>
           <w:pPr>
-            <w:pStyle w:val="TOC1"/>
+            <w:pStyle w:val="Verzeichnis1"/>
             <w:tabs>
               <w:tab w:val="left" w:pos="480"/>
               <w:tab w:val="right" w:leader="dot" w:pos="9010"/>
@@ -2739,7 +2779,7 @@
         </w:p>
         <w:p>
           <w:pPr>
-            <w:pStyle w:val="TOC1"/>
+            <w:pStyle w:val="Verzeichnis1"/>
             <w:tabs>
               <w:tab w:val="left" w:pos="480"/>
               <w:tab w:val="right" w:leader="dot" w:pos="9010"/>
@@ -2833,7 +2873,7 @@
         </w:p>
         <w:p>
           <w:pPr>
-            <w:pStyle w:val="TOC2"/>
+            <w:pStyle w:val="Verzeichnis2"/>
             <w:tabs>
               <w:tab w:val="left" w:pos="960"/>
               <w:tab w:val="right" w:leader="dot" w:pos="9010"/>
@@ -2923,7 +2963,7 @@
         </w:p>
         <w:p>
           <w:pPr>
-            <w:pStyle w:val="TOC2"/>
+            <w:pStyle w:val="Verzeichnis2"/>
             <w:tabs>
               <w:tab w:val="left" w:pos="960"/>
               <w:tab w:val="right" w:leader="dot" w:pos="9010"/>
@@ -3049,7 +3089,7 @@
     </w:p>
     <w:p>
       <w:pPr>
-        <w:pStyle w:val="Heading1"/>
+        <w:pStyle w:val="berschrift1"/>
         <w:numPr>
           <w:ilvl w:val="0"/>
           <w:numId w:val="1"/>
@@ -3064,7 +3104,7 @@
     </w:p>
     <w:tbl>
       <w:tblPr>
-        <w:tblStyle w:val="GridTable5Dark-Accent1"/>
+        <w:tblStyle w:val="Gitternetztabelle5dunkelAkzent1"/>
         <w:tblW w:w="0" w:type="auto"/>
         <w:tblBorders>
           <w:top w:val="none" w:sz="0" w:space="0" w:color="auto"/>
@@ -3274,7 +3314,7 @@
     <w:p/>
     <w:p>
       <w:pPr>
-        <w:pStyle w:val="Heading2"/>
+        <w:pStyle w:val="berschrift2"/>
         <w:numPr>
           <w:ilvl w:val="1"/>
           <w:numId w:val="1"/>
@@ -3297,7 +3337,7 @@
     <w:p/>
     <w:p>
       <w:pPr>
-        <w:pStyle w:val="Heading2"/>
+        <w:pStyle w:val="berschrift2"/>
         <w:numPr>
           <w:ilvl w:val="1"/>
           <w:numId w:val="1"/>
@@ -3311,7 +3351,7 @@
     </w:p>
     <w:tbl>
       <w:tblPr>
-        <w:tblStyle w:val="GridTable5Dark-Accent1"/>
+        <w:tblStyle w:val="Gitternetztabelle5dunkelAkzent1"/>
         <w:tblW w:w="0" w:type="auto"/>
         <w:tblCellMar>
           <w:top w:w="142" w:type="dxa"/>
@@ -3629,8 +3669,13 @@
           </w:tcPr>
           <w:p>
             <w:r>
-              <w:t>S. Bösch</w:t>
-            </w:r>
+              <w:t xml:space="preserve">S. </w:t>
+            </w:r>
+            <w:proofErr w:type="spellStart"/>
+            <w:r>
+              <w:t>Bösch</w:t>
+            </w:r>
+            <w:proofErr w:type="spellEnd"/>
           </w:p>
         </w:tc>
         <w:tc>
@@ -3682,8 +3727,13 @@
           </w:tcPr>
           <w:p>
             <w:r>
-              <w:t>R. Emberger</w:t>
-            </w:r>
+              <w:t xml:space="preserve">R. </w:t>
+            </w:r>
+            <w:proofErr w:type="spellStart"/>
+            <w:r>
+              <w:t>Emberger</w:t>
+            </w:r>
+            <w:proofErr w:type="spellEnd"/>
           </w:p>
         </w:tc>
         <w:tc>
@@ -3788,8 +3838,13 @@
           </w:tcPr>
           <w:p>
             <w:r>
-              <w:t>P. Meier, S. Bösch</w:t>
-            </w:r>
+              <w:t xml:space="preserve">P. Meier, S. </w:t>
+            </w:r>
+            <w:proofErr w:type="spellStart"/>
+            <w:r>
+              <w:t>Bösch</w:t>
+            </w:r>
+            <w:proofErr w:type="spellEnd"/>
           </w:p>
         </w:tc>
         <w:tc>
@@ -3871,7 +3926,7 @@
     <w:p/>
     <w:p>
       <w:pPr>
-        <w:pStyle w:val="Heading2"/>
+        <w:pStyle w:val="berschrift2"/>
         <w:numPr>
           <w:ilvl w:val="1"/>
           <w:numId w:val="1"/>
@@ -3890,7 +3945,7 @@
     </w:p>
     <w:p>
       <w:pPr>
-        <w:pStyle w:val="Heading2"/>
+        <w:pStyle w:val="berschrift2"/>
         <w:numPr>
           <w:ilvl w:val="1"/>
           <w:numId w:val="1"/>
@@ -3905,19 +3960,35 @@
     </w:p>
     <w:p>
       <w:r>
-        <w:t>Our risk has not undergone any major changes, however since starting coding we have decided that the likelihood of the project complexity exceeding our expectations is fairly low as we now have a general idea of how to implement these features. We have accordingly also lowered the potential impact it might have on our project.</w:t>
+        <w:t xml:space="preserve">Our risk has not undergone any major changes, however since starting coding we have decided that the likelihood of the project complexity exceeding our expectations is </w:t>
+      </w:r>
+      <w:proofErr w:type="gramStart"/>
+      <w:r>
+        <w:t>fairly low</w:t>
+      </w:r>
+      <w:proofErr w:type="gramEnd"/>
+      <w:r>
+        <w:t xml:space="preserve"> as we now have a general idea of how to implement these features. We have accordingly also lowered the potential impact it might have on our project.</w:t>
       </w:r>
     </w:p>
     <w:p/>
     <w:p>
       <w:r>
-        <w:t xml:space="preserve">We have also decided on lowering the potential impact that the temporary loss of a developer might have. We did this because we have all features planned out and thus everybody is able to do any task. </w:t>
+        <w:t xml:space="preserve">We have also decided on lowering the potential impact that the temporary loss of a developer might have. We did this because we have all features planned out and thus everybody </w:t>
+      </w:r>
+      <w:proofErr w:type="gramStart"/>
+      <w:r>
+        <w:t>is able to</w:t>
+      </w:r>
+      <w:proofErr w:type="gramEnd"/>
+      <w:r>
+        <w:t xml:space="preserve"> do any task. </w:t>
       </w:r>
     </w:p>
     <w:p/>
     <w:tbl>
       <w:tblPr>
-        <w:tblStyle w:val="GridTable5Dark-Accent1"/>
+        <w:tblStyle w:val="Gitternetztabelle5dunkelAkzent1"/>
         <w:tblW w:w="9056" w:type="dxa"/>
         <w:tblInd w:w="-5" w:type="dxa"/>
         <w:tblCellMar>
@@ -4204,7 +4275,7 @@
     <w:p/>
     <w:p>
       <w:pPr>
-        <w:pStyle w:val="Heading1"/>
+        <w:pStyle w:val="berschrift1"/>
         <w:numPr>
           <w:ilvl w:val="0"/>
           <w:numId w:val="1"/>
@@ -4225,7 +4296,7 @@
     <w:p/>
     <w:p>
       <w:pPr>
-        <w:pStyle w:val="Heading2"/>
+        <w:pStyle w:val="berschrift2"/>
         <w:numPr>
           <w:ilvl w:val="1"/>
           <w:numId w:val="1"/>
@@ -4242,10 +4313,7 @@
         <w:t>During development of our design class diagram we decided to follow the model view controller pattern or MVC. By following this pattern we’re able to have a user interface than can be easily changed or even replaced. The separation of the business logic and the model classes we can also guarantee higher cohesion and lower coupling.</w:t>
       </w:r>
     </w:p>
-    <w:p>
-      <w:bookmarkStart w:id="7" w:name="_GoBack"/>
-      <w:bookmarkEnd w:id="7"/>
-    </w:p>
+    <w:p/>
     <w:p>
       <w:r>
         <w:rPr>
@@ -4309,13 +4377,13 @@
     </w:p>
     <w:p>
       <w:pPr>
-        <w:pStyle w:val="Heading1"/>
+        <w:pStyle w:val="berschrift1"/>
         <w:numPr>
           <w:ilvl w:val="0"/>
           <w:numId w:val="1"/>
         </w:numPr>
       </w:pPr>
-      <w:bookmarkStart w:id="8" w:name="_Toc498887468"/>
+      <w:bookmarkStart w:id="7" w:name="_Toc498887468"/>
       <w:r>
         <w:lastRenderedPageBreak/>
         <w:t xml:space="preserve">Design </w:t>
@@ -4323,7 +4391,7 @@
       <w:r>
         <w:t>Class Diagram</w:t>
       </w:r>
-      <w:bookmarkEnd w:id="8"/>
+      <w:bookmarkEnd w:id="7"/>
     </w:p>
     <w:p/>
     <w:p>
@@ -4384,29 +4452,37 @@
     </w:p>
     <w:p>
       <w:pPr>
-        <w:pStyle w:val="Heading1"/>
+        <w:pStyle w:val="berschrift1"/>
         <w:numPr>
           <w:ilvl w:val="0"/>
           <w:numId w:val="1"/>
         </w:numPr>
       </w:pPr>
-      <w:bookmarkStart w:id="9" w:name="_Toc498887469"/>
+      <w:bookmarkStart w:id="8" w:name="_Toc498887469"/>
       <w:r>
         <w:lastRenderedPageBreak/>
         <w:t>Class Responsibilities</w:t>
       </w:r>
-      <w:bookmarkEnd w:id="9"/>
+      <w:bookmarkEnd w:id="8"/>
     </w:p>
     <w:p>
-      <w:bookmarkStart w:id="10" w:name="_Toc498887470"/>
+      <w:bookmarkStart w:id="9" w:name="_Toc498887470"/>
       <w:r>
-        <w:t>The following table lists all classes and gives a brief summary of the classes responsibilities and the other classes they interact with.</w:t>
+        <w:t xml:space="preserve">The following table lists all classes and gives </w:t>
+      </w:r>
+      <w:proofErr w:type="gramStart"/>
+      <w:r>
+        <w:t>a brief summary</w:t>
+      </w:r>
+      <w:proofErr w:type="gramEnd"/>
+      <w:r>
+        <w:t xml:space="preserve"> of the classes responsibilities and the other classes they interact with.</w:t>
       </w:r>
     </w:p>
     <w:p/>
     <w:tbl>
       <w:tblPr>
-        <w:tblStyle w:val="GridTable5Dark-Accent1"/>
+        <w:tblStyle w:val="Gitternetztabelle5dunkelAkzent1"/>
         <w:tblW w:w="0" w:type="auto"/>
         <w:tblCellMar>
           <w:top w:w="85" w:type="dxa"/>
@@ -4459,12 +4535,14 @@
                 <w:b/>
               </w:rPr>
             </w:pPr>
+            <w:proofErr w:type="spellStart"/>
             <w:r>
               <w:rPr>
                 <w:b/>
               </w:rPr>
               <w:t>TowerHopscotch</w:t>
             </w:r>
+            <w:proofErr w:type="spellEnd"/>
           </w:p>
         </w:tc>
         <w:tc>
@@ -4615,12 +4693,14 @@
                 <w:b/>
               </w:rPr>
             </w:pPr>
+            <w:proofErr w:type="spellStart"/>
             <w:r>
               <w:rPr>
                 <w:b/>
               </w:rPr>
               <w:t>TileType</w:t>
             </w:r>
+            <w:proofErr w:type="spellEnd"/>
           </w:p>
         </w:tc>
         <w:tc>
@@ -4629,7 +4709,15 @@
           </w:tcPr>
           <w:p>
             <w:r>
-              <w:t>An enum which determinates what type of Tile it is. (For example: Path or Tower)</w:t>
+              <w:t xml:space="preserve">An </w:t>
+            </w:r>
+            <w:proofErr w:type="spellStart"/>
+            <w:r>
+              <w:t>enum</w:t>
+            </w:r>
+            <w:proofErr w:type="spellEnd"/>
+            <w:r>
+              <w:t xml:space="preserve"> which determinates what type of Tile it is. (For example: Path or Tower)</w:t>
             </w:r>
           </w:p>
         </w:tc>
@@ -4678,12 +4766,14 @@
                 <w:b/>
               </w:rPr>
             </w:pPr>
+            <w:proofErr w:type="spellStart"/>
             <w:r>
               <w:rPr>
                 <w:b/>
               </w:rPr>
               <w:t>FireRangeBehaviour</w:t>
             </w:r>
+            <w:proofErr w:type="spellEnd"/>
           </w:p>
         </w:tc>
         <w:tc>
@@ -4711,12 +4801,14 @@
                 <w:b/>
               </w:rPr>
             </w:pPr>
+            <w:proofErr w:type="spellStart"/>
             <w:r>
               <w:rPr>
                 <w:b/>
               </w:rPr>
               <w:t>FireFrequencyBehaviour</w:t>
             </w:r>
+            <w:proofErr w:type="spellEnd"/>
           </w:p>
         </w:tc>
         <w:tc>
@@ -4741,12 +4833,14 @@
                 <w:b/>
               </w:rPr>
             </w:pPr>
+            <w:proofErr w:type="spellStart"/>
             <w:r>
               <w:rPr>
                 <w:b/>
               </w:rPr>
               <w:t>DamageBehaviour</w:t>
             </w:r>
+            <w:proofErr w:type="spellEnd"/>
           </w:p>
         </w:tc>
         <w:tc>
@@ -4774,12 +4868,14 @@
                 <w:b/>
               </w:rPr>
             </w:pPr>
+            <w:proofErr w:type="spellStart"/>
             <w:r>
               <w:rPr>
                 <w:b/>
               </w:rPr>
               <w:t>TowerBehaviour</w:t>
             </w:r>
+            <w:proofErr w:type="spellEnd"/>
           </w:p>
         </w:tc>
         <w:tc>
@@ -4804,12 +4900,14 @@
                 <w:b/>
               </w:rPr>
             </w:pPr>
+            <w:proofErr w:type="spellStart"/>
             <w:r>
               <w:rPr>
                 <w:b/>
               </w:rPr>
               <w:t>WaveController</w:t>
             </w:r>
+            <w:proofErr w:type="spellEnd"/>
           </w:p>
         </w:tc>
         <w:tc>
@@ -4818,7 +4916,28 @@
           </w:tcPr>
           <w:p>
             <w:r>
-              <w:t>The WaveControlle controls the waves. It contains a queue of queues of enemies. A new wave gets called with the method callNextWave().</w:t>
+              <w:t xml:space="preserve">The </w:t>
+            </w:r>
+            <w:proofErr w:type="spellStart"/>
+            <w:r>
+              <w:t>WaveControlle</w:t>
+            </w:r>
+            <w:proofErr w:type="spellEnd"/>
+            <w:r>
+              <w:t xml:space="preserve"> controls the waves. It contains a queue of queues of enemies. A new wave gets called with the method </w:t>
+            </w:r>
+            <w:proofErr w:type="spellStart"/>
+            <w:proofErr w:type="gramStart"/>
+            <w:r>
+              <w:t>callNextWave</w:t>
+            </w:r>
+            <w:proofErr w:type="spellEnd"/>
+            <w:r>
+              <w:t>(</w:t>
+            </w:r>
+            <w:proofErr w:type="gramEnd"/>
+            <w:r>
+              <w:t>).</w:t>
             </w:r>
           </w:p>
         </w:tc>
@@ -4867,12 +4986,14 @@
                 <w:b/>
               </w:rPr>
             </w:pPr>
+            <w:proofErr w:type="spellStart"/>
             <w:r>
               <w:rPr>
                 <w:b/>
               </w:rPr>
               <w:t>PlaceTowerController</w:t>
             </w:r>
+            <w:proofErr w:type="spellEnd"/>
           </w:p>
         </w:tc>
         <w:tc>
@@ -4900,12 +5021,14 @@
                 <w:b/>
               </w:rPr>
             </w:pPr>
+            <w:proofErr w:type="spellStart"/>
             <w:r>
               <w:rPr>
                 <w:b/>
               </w:rPr>
               <w:t>UpgradeTowerController</w:t>
             </w:r>
+            <w:proofErr w:type="spellEnd"/>
           </w:p>
         </w:tc>
         <w:tc>
@@ -4930,12 +5053,14 @@
                 <w:b/>
               </w:rPr>
             </w:pPr>
+            <w:proofErr w:type="spellStart"/>
             <w:r>
               <w:rPr>
                 <w:b/>
               </w:rPr>
               <w:t>TearDownTowerController</w:t>
             </w:r>
+            <w:proofErr w:type="spellEnd"/>
           </w:p>
         </w:tc>
         <w:tc>
@@ -4963,12 +5088,14 @@
                 <w:b/>
               </w:rPr>
             </w:pPr>
+            <w:proofErr w:type="spellStart"/>
             <w:r>
               <w:rPr>
                 <w:b/>
               </w:rPr>
               <w:t>TowerController</w:t>
             </w:r>
+            <w:proofErr w:type="spellEnd"/>
           </w:p>
         </w:tc>
         <w:tc>
@@ -4995,7 +5122,7 @@
     </w:p>
     <w:p>
       <w:pPr>
-        <w:pStyle w:val="Heading1"/>
+        <w:pStyle w:val="berschrift1"/>
         <w:numPr>
           <w:ilvl w:val="0"/>
           <w:numId w:val="1"/>
@@ -5005,31 +5132,31 @@
         <w:lastRenderedPageBreak/>
         <w:t>Interaction Diagram</w:t>
       </w:r>
-      <w:bookmarkEnd w:id="10"/>
+      <w:bookmarkEnd w:id="9"/>
     </w:p>
     <w:p>
       <w:pPr>
-        <w:pStyle w:val="Heading2"/>
+        <w:pStyle w:val="berschrift2"/>
         <w:numPr>
           <w:ilvl w:val="1"/>
           <w:numId w:val="1"/>
         </w:numPr>
       </w:pPr>
-      <w:bookmarkStart w:id="11" w:name="_Toc498887471"/>
+      <w:bookmarkStart w:id="10" w:name="_Toc498887475"/>
       <w:r>
-        <w:t>Sequence Diagrams (Actors)</w:t>
+        <w:t>Sequence Diagrams (System)</w:t>
       </w:r>
-      <w:bookmarkEnd w:id="11"/>
+      <w:bookmarkEnd w:id="10"/>
     </w:p>
     <w:p>
       <w:pPr>
-        <w:pStyle w:val="Heading3"/>
-      </w:pPr>
-      <w:bookmarkStart w:id="12" w:name="_Toc498887472"/>
+        <w:pStyle w:val="berschrift3"/>
+      </w:pPr>
+      <w:bookmarkStart w:id="11" w:name="_Toc498887476"/>
       <w:r>
         <w:t>Place Tower</w:t>
       </w:r>
-      <w:bookmarkEnd w:id="12"/>
+      <w:bookmarkEnd w:id="11"/>
     </w:p>
     <w:p>
       <w:r>
@@ -5038,10 +5165,81 @@
           <w:lang w:val="en-GB" w:eastAsia="en-GB"/>
         </w:rPr>
         <w:drawing>
-          <wp:inline distT="0" distB="0" distL="0" distR="0" wp14:anchorId="4AD37FA0" wp14:editId="2DDDB59F">
-            <wp:extent cx="4419301" cy="3121660"/>
-            <wp:effectExtent l="0" t="0" r="635" b="2540"/>
-            <wp:docPr id="9" name="Grafik 9"/>
+          <wp:inline distT="0" distB="0" distL="0" distR="0" wp14:anchorId="75F27484" wp14:editId="1D0CC953">
+            <wp:extent cx="5724525" cy="2600325"/>
+            <wp:effectExtent l="0" t="0" r="9525" b="9525"/>
+            <wp:docPr id="5" name="Grafik 5"/>
+            <wp:cNvGraphicFramePr>
+              <a:graphicFrameLocks xmlns:a="http://schemas.openxmlformats.org/drawingml/2006/main" noChangeAspect="1"/>
+            </wp:cNvGraphicFramePr>
+            <a:graphic xmlns:a="http://schemas.openxmlformats.org/drawingml/2006/main">
+              <a:graphicData uri="http://schemas.openxmlformats.org/drawingml/2006/picture">
+                <pic:pic xmlns:pic="http://schemas.openxmlformats.org/drawingml/2006/picture">
+                  <pic:nvPicPr>
+                    <pic:cNvPr id="0" name="Picture 1"/>
+                    <pic:cNvPicPr>
+                      <a:picLocks noChangeAspect="1" noChangeArrowheads="1"/>
+                    </pic:cNvPicPr>
+                  </pic:nvPicPr>
+                  <pic:blipFill>
+                    <a:blip r:embed="rId11">
+                      <a:extLst>
+                        <a:ext uri="{28A0092B-C50C-407E-A947-70E740481C1C}">
+                          <a14:useLocalDpi xmlns:a14="http://schemas.microsoft.com/office/drawing/2010/main" val="0"/>
+                        </a:ext>
+                      </a:extLst>
+                    </a:blip>
+                    <a:srcRect/>
+                    <a:stretch>
+                      <a:fillRect/>
+                    </a:stretch>
+                  </pic:blipFill>
+                  <pic:spPr bwMode="auto">
+                    <a:xfrm>
+                      <a:off x="0" y="0"/>
+                      <a:ext cx="5724525" cy="2600325"/>
+                    </a:xfrm>
+                    <a:prstGeom prst="rect">
+                      <a:avLst/>
+                    </a:prstGeom>
+                    <a:noFill/>
+                    <a:ln>
+                      <a:noFill/>
+                    </a:ln>
+                  </pic:spPr>
+                </pic:pic>
+              </a:graphicData>
+            </a:graphic>
+          </wp:inline>
+        </w:drawing>
+      </w:r>
+    </w:p>
+    <w:p>
+      <w:pPr>
+        <w:pStyle w:val="berschrift3"/>
+      </w:pPr>
+      <w:bookmarkStart w:id="12" w:name="_Toc498887477"/>
+      <w:r>
+        <w:t>Call next Wave</w:t>
+      </w:r>
+      <w:bookmarkEnd w:id="12"/>
+    </w:p>
+    <w:p>
+      <w:pPr>
+        <w:rPr>
+          <w:noProof/>
+        </w:rPr>
+      </w:pPr>
+      <w:r>
+        <w:rPr>
+          <w:noProof/>
+          <w:lang w:val="en-GB" w:eastAsia="en-GB"/>
+        </w:rPr>
+        <w:drawing>
+          <wp:inline distT="0" distB="0" distL="0" distR="0" wp14:anchorId="4227F4CD" wp14:editId="1D81E755">
+            <wp:extent cx="4591050" cy="3443288"/>
+            <wp:effectExtent l="0" t="0" r="0" b="5080"/>
+            <wp:docPr id="17" name="Grafik 17"/>
             <wp:cNvGraphicFramePr>
               <a:graphicFrameLocks xmlns:a="http://schemas.openxmlformats.org/drawingml/2006/main" noChangeAspect="1"/>
             </wp:cNvGraphicFramePr>
@@ -5054,21 +5252,23 @@
                       <a:picLocks noChangeAspect="1" noChangeArrowheads="1"/>
                     </pic:cNvPicPr>
                   </pic:nvPicPr>
-                  <pic:blipFill rotWithShape="1">
-                    <a:blip r:embed="rId11">
+                  <pic:blipFill>
+                    <a:blip r:embed="rId12">
                       <a:extLst>
                         <a:ext uri="{28A0092B-C50C-407E-A947-70E740481C1C}">
                           <a14:useLocalDpi xmlns:a14="http://schemas.microsoft.com/office/drawing/2010/main" val="0"/>
                         </a:ext>
                       </a:extLst>
                     </a:blip>
-                    <a:srcRect t="13007"/>
-                    <a:stretch/>
+                    <a:srcRect/>
+                    <a:stretch>
+                      <a:fillRect/>
+                    </a:stretch>
                   </pic:blipFill>
                   <pic:spPr bwMode="auto">
                     <a:xfrm>
                       <a:off x="0" y="0"/>
-                      <a:ext cx="4430299" cy="3129429"/>
+                      <a:ext cx="4599364" cy="3449524"/>
                     </a:xfrm>
                     <a:prstGeom prst="rect">
                       <a:avLst/>
@@ -5077,11 +5277,6 @@
                     <a:ln>
                       <a:noFill/>
                     </a:ln>
-                    <a:extLst>
-                      <a:ext uri="{53640926-AAD7-44D8-BBD7-CCE9431645EC}">
-                        <a14:shadowObscured xmlns:a14="http://schemas.microsoft.com/office/drawing/2010/main"/>
-                      </a:ext>
-                    </a:extLst>
                   </pic:spPr>
                 </pic:pic>
               </a:graphicData>
@@ -5092,11 +5287,12 @@
     </w:p>
     <w:p>
       <w:pPr>
-        <w:pStyle w:val="Heading3"/>
-      </w:pPr>
-      <w:bookmarkStart w:id="13" w:name="_Toc498887473"/>
+        <w:pStyle w:val="berschrift3"/>
+      </w:pPr>
+      <w:bookmarkStart w:id="13" w:name="_Toc498887478"/>
       <w:r>
-        <w:t>Tear Down Tower</w:t>
+        <w:lastRenderedPageBreak/>
+        <w:t>Get Tile Type</w:t>
       </w:r>
       <w:bookmarkEnd w:id="13"/>
     </w:p>
@@ -5107,10 +5303,10 @@
           <w:lang w:val="en-GB" w:eastAsia="en-GB"/>
         </w:rPr>
         <w:drawing>
-          <wp:inline distT="0" distB="0" distL="0" distR="0" wp14:anchorId="258F8ACD" wp14:editId="3F7EF31E">
-            <wp:extent cx="4152405" cy="3571240"/>
-            <wp:effectExtent l="0" t="0" r="635" b="0"/>
-            <wp:docPr id="10" name="Grafik 10"/>
+          <wp:inline distT="0" distB="0" distL="0" distR="0" wp14:anchorId="3BF2BCA0" wp14:editId="6C9EBF33">
+            <wp:extent cx="5477066" cy="3162300"/>
+            <wp:effectExtent l="0" t="0" r="9525" b="0"/>
+            <wp:docPr id="20" name="Grafik 20"/>
             <wp:cNvGraphicFramePr>
               <a:graphicFrameLocks xmlns:a="http://schemas.openxmlformats.org/drawingml/2006/main" noChangeAspect="1"/>
             </wp:cNvGraphicFramePr>
@@ -5119,87 +5315,6 @@
                 <pic:pic xmlns:pic="http://schemas.openxmlformats.org/drawingml/2006/picture">
                   <pic:nvPicPr>
                     <pic:cNvPr id="0" name="Picture 3"/>
-                    <pic:cNvPicPr>
-                      <a:picLocks noChangeAspect="1" noChangeArrowheads="1"/>
-                    </pic:cNvPicPr>
-                  </pic:nvPicPr>
-                  <pic:blipFill rotWithShape="1">
-                    <a:blip r:embed="rId12">
-                      <a:extLst>
-                        <a:ext uri="{28A0092B-C50C-407E-A947-70E740481C1C}">
-                          <a14:useLocalDpi xmlns:a14="http://schemas.microsoft.com/office/drawing/2010/main" val="0"/>
-                        </a:ext>
-                      </a:extLst>
-                    </a:blip>
-                    <a:srcRect t="7863"/>
-                    <a:stretch/>
-                  </pic:blipFill>
-                  <pic:spPr bwMode="auto">
-                    <a:xfrm>
-                      <a:off x="0" y="0"/>
-                      <a:ext cx="4158769" cy="3576713"/>
-                    </a:xfrm>
-                    <a:prstGeom prst="rect">
-                      <a:avLst/>
-                    </a:prstGeom>
-                    <a:noFill/>
-                    <a:ln>
-                      <a:noFill/>
-                    </a:ln>
-                    <a:extLst>
-                      <a:ext uri="{53640926-AAD7-44D8-BBD7-CCE9431645EC}">
-                        <a14:shadowObscured xmlns:a14="http://schemas.microsoft.com/office/drawing/2010/main"/>
-                      </a:ext>
-                    </a:extLst>
-                  </pic:spPr>
-                </pic:pic>
-              </a:graphicData>
-            </a:graphic>
-          </wp:inline>
-        </w:drawing>
-      </w:r>
-    </w:p>
-    <w:p>
-      <w:r>
-        <w:br w:type="page"/>
-      </w:r>
-    </w:p>
-    <w:p>
-      <w:pPr>
-        <w:pStyle w:val="Heading3"/>
-        <w:rPr>
-          <w:noProof/>
-        </w:rPr>
-      </w:pPr>
-      <w:bookmarkStart w:id="14" w:name="_Toc498887474"/>
-      <w:r>
-        <w:rPr>
-          <w:noProof/>
-        </w:rPr>
-        <w:lastRenderedPageBreak/>
-        <w:t>Upgrade Tower</w:t>
-      </w:r>
-      <w:bookmarkEnd w:id="14"/>
-    </w:p>
-    <w:p>
-      <w:r>
-        <w:rPr>
-          <w:noProof/>
-          <w:lang w:val="en-GB" w:eastAsia="en-GB"/>
-        </w:rPr>
-        <w:drawing>
-          <wp:inline distT="0" distB="0" distL="0" distR="0" wp14:anchorId="09912FF3" wp14:editId="29214B7C">
-            <wp:extent cx="3962400" cy="3978944"/>
-            <wp:effectExtent l="0" t="0" r="0" b="2540"/>
-            <wp:docPr id="12" name="Grafik 12"/>
-            <wp:cNvGraphicFramePr>
-              <a:graphicFrameLocks xmlns:a="http://schemas.openxmlformats.org/drawingml/2006/main" noChangeAspect="1"/>
-            </wp:cNvGraphicFramePr>
-            <a:graphic xmlns:a="http://schemas.openxmlformats.org/drawingml/2006/main">
-              <a:graphicData uri="http://schemas.openxmlformats.org/drawingml/2006/picture">
-                <pic:pic xmlns:pic="http://schemas.openxmlformats.org/drawingml/2006/picture">
-                  <pic:nvPicPr>
-                    <pic:cNvPr id="0" name="Picture 5"/>
                     <pic:cNvPicPr>
                       <a:picLocks noChangeAspect="1" noChangeArrowheads="1"/>
                     </pic:cNvPicPr>
@@ -5220,7 +5335,7 @@
                   <pic:spPr bwMode="auto">
                     <a:xfrm>
                       <a:off x="0" y="0"/>
-                      <a:ext cx="3981223" cy="3997845"/>
+                      <a:ext cx="5521590" cy="3188007"/>
                     </a:xfrm>
                     <a:prstGeom prst="rect">
                       <a:avLst/>
@@ -5239,47 +5354,35 @@
     </w:p>
     <w:p/>
     <w:p>
+      <w:pPr>
+        <w:rPr>
+          <w:noProof/>
+        </w:rPr>
+      </w:pPr>
+      <w:bookmarkStart w:id="14" w:name="_Toc498887479"/>
       <w:r>
-        <w:br w:type="page"/>
+        <w:rPr>
+          <w:rStyle w:val="berschrift3Zchn"/>
+        </w:rPr>
+        <w:t>Shoot Enemies</w:t>
       </w:r>
-    </w:p>
-    <w:p>
-      <w:pPr>
-        <w:pStyle w:val="Heading2"/>
-        <w:numPr>
-          <w:ilvl w:val="1"/>
-          <w:numId w:val="1"/>
-        </w:numPr>
-      </w:pPr>
-      <w:bookmarkStart w:id="15" w:name="_Toc498887475"/>
+      <w:bookmarkEnd w:id="14"/>
       <w:r>
-        <w:lastRenderedPageBreak/>
-        <w:t>Sequence Diagrams (System)</w:t>
+        <w:rPr>
+          <w:noProof/>
+        </w:rPr>
+        <w:t xml:space="preserve"> </w:t>
       </w:r>
-      <w:bookmarkEnd w:id="15"/>
-    </w:p>
-    <w:p>
-      <w:pPr>
-        <w:pStyle w:val="Heading3"/>
-      </w:pPr>
-      <w:bookmarkStart w:id="16" w:name="_Toc498887476"/>
-      <w:r>
-        <w:t>Place Tower</w:t>
-      </w:r>
-      <w:bookmarkEnd w:id="16"/>
-    </w:p>
-    <w:p>
-      <w:bookmarkStart w:id="17" w:name="_Toc498877240"/>
       <w:r>
         <w:rPr>
           <w:noProof/>
           <w:lang w:val="en-GB" w:eastAsia="en-GB"/>
         </w:rPr>
         <w:drawing>
-          <wp:inline distT="0" distB="0" distL="0" distR="0" wp14:anchorId="2F461875" wp14:editId="5157CC34">
-            <wp:extent cx="5727700" cy="2603500"/>
-            <wp:effectExtent l="0" t="0" r="6350" b="6350"/>
-            <wp:docPr id="13" name="Grafik 13"/>
+          <wp:inline distT="0" distB="0" distL="0" distR="0" wp14:anchorId="36579896" wp14:editId="21ECEE09">
+            <wp:extent cx="5600700" cy="3886010"/>
+            <wp:effectExtent l="0" t="0" r="0" b="635"/>
+            <wp:docPr id="21" name="Grafik 21"/>
             <wp:cNvGraphicFramePr>
               <a:graphicFrameLocks xmlns:a="http://schemas.openxmlformats.org/drawingml/2006/main" noChangeAspect="1"/>
             </wp:cNvGraphicFramePr>
@@ -5287,7 +5390,7 @@
               <a:graphicData uri="http://schemas.openxmlformats.org/drawingml/2006/picture">
                 <pic:pic xmlns:pic="http://schemas.openxmlformats.org/drawingml/2006/picture">
                   <pic:nvPicPr>
-                    <pic:cNvPr id="0" name="Picture 6"/>
+                    <pic:cNvPr id="0" name="Picture 4"/>
                     <pic:cNvPicPr>
                       <a:picLocks noChangeAspect="1" noChangeArrowheads="1"/>
                     </pic:cNvPicPr>
@@ -5308,151 +5411,7 @@
                   <pic:spPr bwMode="auto">
                     <a:xfrm>
                       <a:off x="0" y="0"/>
-                      <a:ext cx="5727700" cy="2603500"/>
-                    </a:xfrm>
-                    <a:prstGeom prst="rect">
-                      <a:avLst/>
-                    </a:prstGeom>
-                    <a:noFill/>
-                    <a:ln>
-                      <a:noFill/>
-                    </a:ln>
-                  </pic:spPr>
-                </pic:pic>
-              </a:graphicData>
-            </a:graphic>
-          </wp:inline>
-        </w:drawing>
-      </w:r>
-      <w:bookmarkEnd w:id="17"/>
-    </w:p>
-    <w:p>
-      <w:pPr>
-        <w:pStyle w:val="Heading3"/>
-      </w:pPr>
-      <w:bookmarkStart w:id="18" w:name="_Toc498887477"/>
-      <w:r>
-        <w:t>Call next Wave</w:t>
-      </w:r>
-      <w:bookmarkEnd w:id="18"/>
-    </w:p>
-    <w:p>
-      <w:pPr>
-        <w:rPr>
-          <w:noProof/>
-        </w:rPr>
-      </w:pPr>
-      <w:r>
-        <w:rPr>
-          <w:noProof/>
-          <w:lang w:val="en-GB" w:eastAsia="en-GB"/>
-        </w:rPr>
-        <w:drawing>
-          <wp:inline distT="0" distB="0" distL="0" distR="0" wp14:anchorId="45F7F8EE" wp14:editId="4C1EFD8C">
-            <wp:extent cx="4467225" cy="2683309"/>
-            <wp:effectExtent l="0" t="0" r="0" b="3175"/>
-            <wp:docPr id="14" name="Grafik 14"/>
-            <wp:cNvGraphicFramePr>
-              <a:graphicFrameLocks xmlns:a="http://schemas.openxmlformats.org/drawingml/2006/main" noChangeAspect="1"/>
-            </wp:cNvGraphicFramePr>
-            <a:graphic xmlns:a="http://schemas.openxmlformats.org/drawingml/2006/main">
-              <a:graphicData uri="http://schemas.openxmlformats.org/drawingml/2006/picture">
-                <pic:pic xmlns:pic="http://schemas.openxmlformats.org/drawingml/2006/picture">
-                  <pic:nvPicPr>
-                    <pic:cNvPr id="0" name="Picture 8"/>
-                    <pic:cNvPicPr>
-                      <a:picLocks noChangeAspect="1" noChangeArrowheads="1"/>
-                    </pic:cNvPicPr>
-                  </pic:nvPicPr>
-                  <pic:blipFill>
-                    <a:blip r:embed="rId15">
-                      <a:extLst>
-                        <a:ext uri="{28A0092B-C50C-407E-A947-70E740481C1C}">
-                          <a14:useLocalDpi xmlns:a14="http://schemas.microsoft.com/office/drawing/2010/main" val="0"/>
-                        </a:ext>
-                      </a:extLst>
-                    </a:blip>
-                    <a:srcRect/>
-                    <a:stretch>
-                      <a:fillRect/>
-                    </a:stretch>
-                  </pic:blipFill>
-                  <pic:spPr bwMode="auto">
-                    <a:xfrm>
-                      <a:off x="0" y="0"/>
-                      <a:ext cx="4480599" cy="2691342"/>
-                    </a:xfrm>
-                    <a:prstGeom prst="rect">
-                      <a:avLst/>
-                    </a:prstGeom>
-                    <a:noFill/>
-                    <a:ln>
-                      <a:noFill/>
-                    </a:ln>
-                  </pic:spPr>
-                </pic:pic>
-              </a:graphicData>
-            </a:graphic>
-          </wp:inline>
-        </w:drawing>
-      </w:r>
-      <w:r>
-        <w:rPr>
-          <w:noProof/>
-        </w:rPr>
-        <w:t xml:space="preserve"> </w:t>
-      </w:r>
-    </w:p>
-    <w:p>
-      <w:pPr>
-        <w:pStyle w:val="Heading3"/>
-      </w:pPr>
-      <w:bookmarkStart w:id="19" w:name="_Toc498887478"/>
-      <w:r>
-        <w:t>Get Tile Type</w:t>
-      </w:r>
-      <w:bookmarkEnd w:id="19"/>
-    </w:p>
-    <w:p>
-      <w:r>
-        <w:rPr>
-          <w:noProof/>
-          <w:lang w:val="en-GB" w:eastAsia="en-GB"/>
-        </w:rPr>
-        <w:drawing>
-          <wp:inline distT="0" distB="0" distL="0" distR="0" wp14:anchorId="0EAD6FED" wp14:editId="2EABA1E1">
-            <wp:extent cx="5724525" cy="2390775"/>
-            <wp:effectExtent l="0" t="0" r="9525" b="9525"/>
-            <wp:docPr id="15" name="Grafik 15"/>
-            <wp:cNvGraphicFramePr>
-              <a:graphicFrameLocks xmlns:a="http://schemas.openxmlformats.org/drawingml/2006/main" noChangeAspect="1"/>
-            </wp:cNvGraphicFramePr>
-            <a:graphic xmlns:a="http://schemas.openxmlformats.org/drawingml/2006/main">
-              <a:graphicData uri="http://schemas.openxmlformats.org/drawingml/2006/picture">
-                <pic:pic xmlns:pic="http://schemas.openxmlformats.org/drawingml/2006/picture">
-                  <pic:nvPicPr>
-                    <pic:cNvPr id="0" name="Picture 9"/>
-                    <pic:cNvPicPr>
-                      <a:picLocks noChangeAspect="1" noChangeArrowheads="1"/>
-                    </pic:cNvPicPr>
-                  </pic:nvPicPr>
-                  <pic:blipFill>
-                    <a:blip r:embed="rId16">
-                      <a:extLst>
-                        <a:ext uri="{28A0092B-C50C-407E-A947-70E740481C1C}">
-                          <a14:useLocalDpi xmlns:a14="http://schemas.microsoft.com/office/drawing/2010/main" val="0"/>
-                        </a:ext>
-                      </a:extLst>
-                    </a:blip>
-                    <a:srcRect/>
-                    <a:stretch>
-                      <a:fillRect/>
-                    </a:stretch>
-                  </pic:blipFill>
-                  <pic:spPr bwMode="auto">
-                    <a:xfrm>
-                      <a:off x="0" y="0"/>
-                      <a:ext cx="5724525" cy="2390775"/>
+                      <a:ext cx="5609263" cy="3891952"/>
                     </a:xfrm>
                     <a:prstGeom prst="rect">
                       <a:avLst/>
@@ -5472,73 +5431,10 @@
     <w:p/>
     <w:p>
       <w:pPr>
-        <w:rPr>
-          <w:noProof/>
-        </w:rPr>
-      </w:pPr>
-      <w:bookmarkStart w:id="20" w:name="_Toc498887479"/>
+        <w:pStyle w:val="berschrift3"/>
+      </w:pPr>
       <w:r>
-        <w:rPr>
-          <w:rStyle w:val="Heading3Char"/>
-        </w:rPr>
         <w:lastRenderedPageBreak/>
-        <w:t>Shoot Enemies</w:t>
-      </w:r>
-      <w:bookmarkEnd w:id="20"/>
-      <w:r>
-        <w:rPr>
-          <w:noProof/>
-        </w:rPr>
-        <w:t xml:space="preserve"> </w:t>
-      </w:r>
-      <w:r>
-        <w:rPr>
-          <w:noProof/>
-          <w:lang w:val="en-GB" w:eastAsia="en-GB"/>
-        </w:rPr>
-        <w:drawing>
-          <wp:inline distT="0" distB="0" distL="0" distR="0" wp14:anchorId="3FF3A9FB" wp14:editId="48EF87DE">
-            <wp:extent cx="5727700" cy="3047576"/>
-            <wp:effectExtent l="0" t="0" r="6350" b="635"/>
-            <wp:docPr id="6" name="Grafik 6"/>
-            <wp:cNvGraphicFramePr>
-              <a:graphicFrameLocks xmlns:a="http://schemas.openxmlformats.org/drawingml/2006/main" noChangeAspect="1"/>
-            </wp:cNvGraphicFramePr>
-            <a:graphic xmlns:a="http://schemas.openxmlformats.org/drawingml/2006/main">
-              <a:graphicData uri="http://schemas.openxmlformats.org/drawingml/2006/picture">
-                <pic:pic xmlns:pic="http://schemas.openxmlformats.org/drawingml/2006/picture">
-                  <pic:nvPicPr>
-                    <pic:cNvPr id="1" name=""/>
-                    <pic:cNvPicPr/>
-                  </pic:nvPicPr>
-                  <pic:blipFill>
-                    <a:blip r:embed="rId17"/>
-                    <a:stretch>
-                      <a:fillRect/>
-                    </a:stretch>
-                  </pic:blipFill>
-                  <pic:spPr>
-                    <a:xfrm>
-                      <a:off x="0" y="0"/>
-                      <a:ext cx="5727700" cy="3047576"/>
-                    </a:xfrm>
-                    <a:prstGeom prst="rect">
-                      <a:avLst/>
-                    </a:prstGeom>
-                  </pic:spPr>
-                </pic:pic>
-              </a:graphicData>
-            </a:graphic>
-          </wp:inline>
-        </w:drawing>
-      </w:r>
-    </w:p>
-    <w:p/>
-    <w:p>
-      <w:pPr>
-        <w:pStyle w:val="Heading3"/>
-      </w:pPr>
-      <w:r>
         <w:t>Upgrade Fire Range</w:t>
       </w:r>
     </w:p>
@@ -5566,7 +5462,7 @@
                     </pic:cNvPicPr>
                   </pic:nvPicPr>
                   <pic:blipFill>
-                    <a:blip r:embed="rId18">
+                    <a:blip r:embed="rId15">
                       <a:extLst>
                         <a:ext uri="{28A0092B-C50C-407E-A947-70E740481C1C}">
                           <a14:useLocalDpi xmlns:a14="http://schemas.microsoft.com/office/drawing/2010/main" val="0"/>
@@ -5613,31 +5509,31 @@
     </w:p>
     <w:p>
       <w:pPr>
-        <w:pStyle w:val="Heading2"/>
+        <w:pStyle w:val="berschrift2"/>
         <w:numPr>
           <w:ilvl w:val="1"/>
           <w:numId w:val="1"/>
         </w:numPr>
       </w:pPr>
-      <w:bookmarkStart w:id="21" w:name="_Toc498887480"/>
+      <w:bookmarkStart w:id="15" w:name="_Toc498887480"/>
       <w:r>
         <w:lastRenderedPageBreak/>
         <w:t>Communication Diagrams</w:t>
       </w:r>
-      <w:bookmarkEnd w:id="21"/>
+      <w:bookmarkEnd w:id="15"/>
       <w:r>
         <w:t xml:space="preserve"> </w:t>
       </w:r>
     </w:p>
     <w:p>
       <w:pPr>
-        <w:pStyle w:val="Heading3"/>
-      </w:pPr>
-      <w:bookmarkStart w:id="22" w:name="_Toc498887481"/>
+        <w:pStyle w:val="berschrift3"/>
+      </w:pPr>
+      <w:bookmarkStart w:id="16" w:name="_Toc498887481"/>
       <w:r>
         <w:t>Call Next Wave</w:t>
       </w:r>
-      <w:bookmarkEnd w:id="22"/>
+      <w:bookmarkEnd w:id="16"/>
     </w:p>
     <w:p>
       <w:r>
@@ -5663,7 +5559,7 @@
                     </pic:cNvPicPr>
                   </pic:nvPicPr>
                   <pic:blipFill>
-                    <a:blip r:embed="rId19">
+                    <a:blip r:embed="rId16">
                       <a:extLst>
                         <a:ext uri="{28A0092B-C50C-407E-A947-70E740481C1C}">
                           <a14:useLocalDpi xmlns:a14="http://schemas.microsoft.com/office/drawing/2010/main" val="0"/>
@@ -5697,13 +5593,13 @@
     </w:p>
     <w:p>
       <w:pPr>
-        <w:pStyle w:val="Heading3"/>
-      </w:pPr>
-      <w:bookmarkStart w:id="23" w:name="_Toc498887482"/>
+        <w:pStyle w:val="berschrift3"/>
+      </w:pPr>
+      <w:bookmarkStart w:id="17" w:name="_Toc498887482"/>
       <w:r>
         <w:t>Get Tile Type</w:t>
       </w:r>
-      <w:bookmarkEnd w:id="23"/>
+      <w:bookmarkEnd w:id="17"/>
     </w:p>
     <w:p>
       <w:r>
@@ -5729,7 +5625,7 @@
                     </pic:cNvPicPr>
                   </pic:nvPicPr>
                   <pic:blipFill>
-                    <a:blip r:embed="rId20">
+                    <a:blip r:embed="rId17">
                       <a:extLst>
                         <a:ext uri="{28A0092B-C50C-407E-A947-70E740481C1C}">
                           <a14:useLocalDpi xmlns:a14="http://schemas.microsoft.com/office/drawing/2010/main" val="0"/>
@@ -5763,7 +5659,7 @@
     </w:p>
     <w:p>
       <w:pPr>
-        <w:pStyle w:val="Heading3"/>
+        <w:pStyle w:val="berschrift3"/>
       </w:pPr>
     </w:p>
     <w:p/>
@@ -5774,14 +5670,14 @@
     </w:p>
     <w:p>
       <w:pPr>
-        <w:pStyle w:val="Heading3"/>
-      </w:pPr>
-      <w:bookmarkStart w:id="24" w:name="_Toc498887483"/>
+        <w:pStyle w:val="berschrift3"/>
+      </w:pPr>
+      <w:bookmarkStart w:id="18" w:name="_Toc498887483"/>
       <w:r>
         <w:lastRenderedPageBreak/>
         <w:t>Tear Down Tower</w:t>
       </w:r>
-      <w:bookmarkEnd w:id="24"/>
+      <w:bookmarkEnd w:id="18"/>
     </w:p>
     <w:p>
       <w:pPr>
@@ -5789,17 +5685,16 @@
           <w:lang w:val="en-GB"/>
         </w:rPr>
       </w:pPr>
-      <w:bookmarkStart w:id="25" w:name="_Toc498877242"/>
       <w:r>
         <w:rPr>
           <w:noProof/>
           <w:lang w:val="en-GB" w:eastAsia="en-GB"/>
         </w:rPr>
         <w:drawing>
-          <wp:inline distT="0" distB="0" distL="0" distR="0" wp14:anchorId="4BCDF73C" wp14:editId="37928CDE">
-            <wp:extent cx="5760720" cy="3530600"/>
-            <wp:effectExtent l="0" t="0" r="0" b="0"/>
-            <wp:docPr id="7" name="Grafik 7"/>
+          <wp:inline distT="0" distB="0" distL="0" distR="0" wp14:anchorId="5B56CCA0" wp14:editId="6C34699D">
+            <wp:extent cx="6057900" cy="2247772"/>
+            <wp:effectExtent l="0" t="0" r="0" b="635"/>
+            <wp:docPr id="22" name="Grafik 22"/>
             <wp:cNvGraphicFramePr>
               <a:graphicFrameLocks xmlns:a="http://schemas.openxmlformats.org/drawingml/2006/main" noChangeAspect="1"/>
             </wp:cNvGraphicFramePr>
@@ -5807,23 +5702,36 @@
               <a:graphicData uri="http://schemas.openxmlformats.org/drawingml/2006/picture">
                 <pic:pic xmlns:pic="http://schemas.openxmlformats.org/drawingml/2006/picture">
                   <pic:nvPicPr>
-                    <pic:cNvPr id="1" name=""/>
-                    <pic:cNvPicPr/>
+                    <pic:cNvPr id="0" name="Picture 5"/>
+                    <pic:cNvPicPr>
+                      <a:picLocks noChangeAspect="1" noChangeArrowheads="1"/>
+                    </pic:cNvPicPr>
                   </pic:nvPicPr>
                   <pic:blipFill>
-                    <a:blip r:embed="rId21"/>
+                    <a:blip r:embed="rId18">
+                      <a:extLst>
+                        <a:ext uri="{28A0092B-C50C-407E-A947-70E740481C1C}">
+                          <a14:useLocalDpi xmlns:a14="http://schemas.microsoft.com/office/drawing/2010/main" val="0"/>
+                        </a:ext>
+                      </a:extLst>
+                    </a:blip>
+                    <a:srcRect/>
                     <a:stretch>
                       <a:fillRect/>
                     </a:stretch>
                   </pic:blipFill>
-                  <pic:spPr>
+                  <pic:spPr bwMode="auto">
                     <a:xfrm>
                       <a:off x="0" y="0"/>
-                      <a:ext cx="5760720" cy="3530600"/>
+                      <a:ext cx="6081573" cy="2256556"/>
                     </a:xfrm>
                     <a:prstGeom prst="rect">
                       <a:avLst/>
                     </a:prstGeom>
+                    <a:noFill/>
+                    <a:ln>
+                      <a:noFill/>
+                    </a:ln>
                   </pic:spPr>
                 </pic:pic>
               </a:graphicData>
@@ -5831,17 +5739,16 @@
           </wp:inline>
         </w:drawing>
       </w:r>
-      <w:bookmarkEnd w:id="25"/>
     </w:p>
     <w:p>
       <w:pPr>
-        <w:pStyle w:val="Heading3"/>
-      </w:pPr>
-      <w:bookmarkStart w:id="26" w:name="_Toc498887484"/>
+        <w:pStyle w:val="berschrift3"/>
+      </w:pPr>
+      <w:bookmarkStart w:id="19" w:name="_Toc498887484"/>
       <w:r>
         <w:t>Load Map</w:t>
       </w:r>
-      <w:bookmarkEnd w:id="26"/>
+      <w:bookmarkEnd w:id="19"/>
     </w:p>
     <w:p>
       <w:r>
@@ -5867,7 +5774,7 @@
                     </pic:cNvPicPr>
                   </pic:nvPicPr>
                   <pic:blipFill>
-                    <a:blip r:embed="rId22">
+                    <a:blip r:embed="rId19">
                       <a:extLst>
                         <a:ext uri="{28A0092B-C50C-407E-A947-70E740481C1C}">
                           <a14:useLocalDpi xmlns:a14="http://schemas.microsoft.com/office/drawing/2010/main" val="0"/>
@@ -5898,6 +5805,8 @@
           </wp:inline>
         </w:drawing>
       </w:r>
+      <w:bookmarkStart w:id="20" w:name="_GoBack"/>
+      <w:bookmarkEnd w:id="20"/>
     </w:p>
     <w:p/>
     <w:p>
@@ -5907,23 +5816,23 @@
     </w:p>
     <w:p>
       <w:pPr>
-        <w:pStyle w:val="Heading1"/>
+        <w:pStyle w:val="berschrift1"/>
         <w:numPr>
           <w:ilvl w:val="0"/>
           <w:numId w:val="1"/>
         </w:numPr>
       </w:pPr>
-      <w:bookmarkStart w:id="27" w:name="_Toc498887485"/>
+      <w:bookmarkStart w:id="21" w:name="_Toc498887485"/>
       <w:r>
         <w:lastRenderedPageBreak/>
         <w:t>Glossary</w:t>
       </w:r>
-      <w:bookmarkEnd w:id="27"/>
+      <w:bookmarkEnd w:id="21"/>
     </w:p>
     <w:p/>
     <w:tbl>
       <w:tblPr>
-        <w:tblStyle w:val="GridTable5Dark-Accent1"/>
+        <w:tblStyle w:val="Gitternetztabelle5dunkelAkzent1"/>
         <w:tblW w:w="0" w:type="auto"/>
         <w:tblCellMar>
           <w:top w:w="142" w:type="dxa"/>
@@ -6251,35 +6160,35 @@
     </w:p>
     <w:p>
       <w:pPr>
-        <w:pStyle w:val="Heading1"/>
+        <w:pStyle w:val="berschrift1"/>
         <w:numPr>
           <w:ilvl w:val="0"/>
           <w:numId w:val="1"/>
         </w:numPr>
       </w:pPr>
-      <w:bookmarkStart w:id="28" w:name="_Toc498887486"/>
+      <w:bookmarkStart w:id="22" w:name="_Toc498887486"/>
       <w:r>
         <w:lastRenderedPageBreak/>
         <w:t>GUI-Design</w:t>
       </w:r>
-      <w:bookmarkEnd w:id="28"/>
+      <w:bookmarkEnd w:id="22"/>
     </w:p>
     <w:p>
       <w:pPr>
-        <w:pStyle w:val="Heading2"/>
+        <w:pStyle w:val="berschrift2"/>
         <w:numPr>
           <w:ilvl w:val="1"/>
           <w:numId w:val="1"/>
         </w:numPr>
       </w:pPr>
-      <w:bookmarkStart w:id="29" w:name="_Toc498887487"/>
+      <w:bookmarkStart w:id="23" w:name="_Toc498887487"/>
       <w:r>
         <w:t xml:space="preserve">In-Game </w:t>
       </w:r>
       <w:r>
         <w:t>Layer Positioning</w:t>
       </w:r>
-      <w:bookmarkEnd w:id="29"/>
+      <w:bookmarkEnd w:id="23"/>
     </w:p>
     <w:p>
       <w:r>
@@ -6292,17 +6201,17 @@
     <w:p/>
     <w:p>
       <w:pPr>
-        <w:pStyle w:val="Heading2"/>
+        <w:pStyle w:val="berschrift2"/>
         <w:numPr>
           <w:ilvl w:val="1"/>
           <w:numId w:val="1"/>
         </w:numPr>
       </w:pPr>
-      <w:bookmarkStart w:id="30" w:name="_Toc498887488"/>
+      <w:bookmarkStart w:id="24" w:name="_Toc498887488"/>
       <w:r>
         <w:t>In-Game User Menu</w:t>
       </w:r>
-      <w:bookmarkEnd w:id="30"/>
+      <w:bookmarkEnd w:id="24"/>
     </w:p>
     <w:p>
       <w:r>
@@ -6346,7 +6255,15 @@
         <w:t xml:space="preserve">The tower upgrade button gets enabled when the player has selected a tower by left clicking </w:t>
       </w:r>
       <w:r>
-        <w:t xml:space="preserve">it on the map. He also has to have enough gold to purchase the upgrade. The cost of an upgrade is displayed on the button itself when a tower is selected. When purchased, </w:t>
+        <w:t xml:space="preserve">it on the map. He also </w:t>
+      </w:r>
+      <w:proofErr w:type="gramStart"/>
+      <w:r>
+        <w:t>has to</w:t>
+      </w:r>
+      <w:proofErr w:type="gramEnd"/>
+      <w:r>
+        <w:t xml:space="preserve"> have enough gold to purchase the upgrade. The cost of an upgrade is displayed on the button itself when a tower is selected. When purchased, </w:t>
       </w:r>
       <w:r>
         <w:t>the tower receives the upgrades effects and the cost is deducted from the players treasury.</w:t>
@@ -6377,7 +6294,7 @@
                     </pic:cNvPicPr>
                   </pic:nvPicPr>
                   <pic:blipFill>
-                    <a:blip r:embed="rId23">
+                    <a:blip r:embed="rId20">
                       <a:extLst>
                         <a:ext uri="{28A0092B-C50C-407E-A947-70E740481C1C}">
                           <a14:useLocalDpi xmlns:a14="http://schemas.microsoft.com/office/drawing/2010/main" val="0"/>
@@ -6413,10 +6330,10 @@
     </w:p>
     <w:p/>
     <w:sectPr>
-      <w:headerReference w:type="default" r:id="rId24"/>
-      <w:footerReference w:type="even" r:id="rId25"/>
-      <w:footerReference w:type="default" r:id="rId26"/>
-      <w:headerReference w:type="first" r:id="rId27"/>
+      <w:headerReference w:type="default" r:id="rId21"/>
+      <w:footerReference w:type="even" r:id="rId22"/>
+      <w:footerReference w:type="default" r:id="rId23"/>
+      <w:headerReference w:type="first" r:id="rId24"/>
       <w:pgSz w:w="11900" w:h="16840"/>
       <w:pgMar w:top="1440" w:right="1440" w:bottom="1440" w:left="1440" w:header="708" w:footer="708" w:gutter="0"/>
       <w:cols w:space="708"/>
@@ -6428,7 +6345,7 @@
 </file>
 
 <file path=word/endnotes.xml><?xml version="1.0" encoding="utf-8"?>
-<w:endnotes xmlns:wpc="http://schemas.microsoft.com/office/word/2010/wordprocessingCanvas" xmlns:mo="http://schemas.microsoft.com/office/mac/office/2008/main" xmlns:mc="http://schemas.openxmlformats.org/markup-compatibility/2006" xmlns:mv="urn:schemas-microsoft-com:mac:vml" xmlns:o="urn:schemas-microsoft-com:office:office" xmlns:r="http://schemas.openxmlformats.org/officeDocument/2006/relationships" xmlns:m="http://schemas.openxmlformats.org/officeDocument/2006/math" xmlns:v="urn:schemas-microsoft-com:vml" xmlns:wp14="http://schemas.microsoft.com/office/word/2010/wordprocessingDrawing" xmlns:wp="http://schemas.openxmlformats.org/drawingml/2006/wordprocessingDrawing" xmlns:w10="urn:schemas-microsoft-com:office:word" xmlns:w="http://schemas.openxmlformats.org/wordprocessingml/2006/main" xmlns:w14="http://schemas.microsoft.com/office/word/2010/wordml" xmlns:w15="http://schemas.microsoft.com/office/word/2012/wordml" xmlns:wpg="http://schemas.microsoft.com/office/word/2010/wordprocessingGroup" xmlns:wpi="http://schemas.microsoft.com/office/word/2010/wordprocessingInk" xmlns:wne="http://schemas.microsoft.com/office/word/2006/wordml" xmlns:wps="http://schemas.microsoft.com/office/word/2010/wordprocessingShape" mc:Ignorable="w14 w15 wp14">
+<w:endnotes xmlns:wpc="http://schemas.microsoft.com/office/word/2010/wordprocessingCanvas" xmlns:cx="http://schemas.microsoft.com/office/drawing/2014/chartex" xmlns:cx1="http://schemas.microsoft.com/office/drawing/2015/9/8/chartex" xmlns:cx2="http://schemas.microsoft.com/office/drawing/2015/10/21/chartex" xmlns:cx3="http://schemas.microsoft.com/office/drawing/2016/5/9/chartex" xmlns:cx4="http://schemas.microsoft.com/office/drawing/2016/5/10/chartex" xmlns:cx5="http://schemas.microsoft.com/office/drawing/2016/5/11/chartex" xmlns:cx6="http://schemas.microsoft.com/office/drawing/2016/5/12/chartex" xmlns:cx7="http://schemas.microsoft.com/office/drawing/2016/5/13/chartex" xmlns:cx8="http://schemas.microsoft.com/office/drawing/2016/5/14/chartex" xmlns:mc="http://schemas.openxmlformats.org/markup-compatibility/2006" xmlns:aink="http://schemas.microsoft.com/office/drawing/2016/ink" xmlns:am3d="http://schemas.microsoft.com/office/drawing/2017/model3d" xmlns:o="urn:schemas-microsoft-com:office:office" xmlns:r="http://schemas.openxmlformats.org/officeDocument/2006/relationships" xmlns:m="http://schemas.openxmlformats.org/officeDocument/2006/math" xmlns:v="urn:schemas-microsoft-com:vml" xmlns:wp14="http://schemas.microsoft.com/office/word/2010/wordprocessingDrawing" xmlns:wp="http://schemas.openxmlformats.org/drawingml/2006/wordprocessingDrawing" xmlns:w10="urn:schemas-microsoft-com:office:word" xmlns:w="http://schemas.openxmlformats.org/wordprocessingml/2006/main" xmlns:w14="http://schemas.microsoft.com/office/word/2010/wordml" xmlns:w15="http://schemas.microsoft.com/office/word/2012/wordml" xmlns:w16cid="http://schemas.microsoft.com/office/word/2016/wordml/cid" xmlns:w16se="http://schemas.microsoft.com/office/word/2015/wordml/symex" xmlns:wpg="http://schemas.microsoft.com/office/word/2010/wordprocessingGroup" xmlns:wpi="http://schemas.microsoft.com/office/word/2010/wordprocessingInk" xmlns:wne="http://schemas.microsoft.com/office/word/2006/wordml" xmlns:wps="http://schemas.microsoft.com/office/word/2010/wordprocessingShape" mc:Ignorable="w14 w15 w16se w16cid wp14">
   <w:endnote w:type="separator" w:id="-1">
     <w:p>
       <w:r>
@@ -6447,37 +6364,37 @@
 </file>
 
 <file path=word/footer1.xml><?xml version="1.0" encoding="utf-8"?>
-<w:ftr xmlns:wpc="http://schemas.microsoft.com/office/word/2010/wordprocessingCanvas" xmlns:mo="http://schemas.microsoft.com/office/mac/office/2008/main" xmlns:mc="http://schemas.openxmlformats.org/markup-compatibility/2006" xmlns:mv="urn:schemas-microsoft-com:mac:vml" xmlns:o="urn:schemas-microsoft-com:office:office" xmlns:r="http://schemas.openxmlformats.org/officeDocument/2006/relationships" xmlns:m="http://schemas.openxmlformats.org/officeDocument/2006/math" xmlns:v="urn:schemas-microsoft-com:vml" xmlns:wp14="http://schemas.microsoft.com/office/word/2010/wordprocessingDrawing" xmlns:wp="http://schemas.openxmlformats.org/drawingml/2006/wordprocessingDrawing" xmlns:w10="urn:schemas-microsoft-com:office:word" xmlns:w="http://schemas.openxmlformats.org/wordprocessingml/2006/main" xmlns:w14="http://schemas.microsoft.com/office/word/2010/wordml" xmlns:w15="http://schemas.microsoft.com/office/word/2012/wordml" xmlns:wpg="http://schemas.microsoft.com/office/word/2010/wordprocessingGroup" xmlns:wpi="http://schemas.microsoft.com/office/word/2010/wordprocessingInk" xmlns:wne="http://schemas.microsoft.com/office/word/2006/wordml" xmlns:wps="http://schemas.microsoft.com/office/word/2010/wordprocessingShape" mc:Ignorable="w14 w15 wp14">
+<w:ftr xmlns:wpc="http://schemas.microsoft.com/office/word/2010/wordprocessingCanvas" xmlns:cx="http://schemas.microsoft.com/office/drawing/2014/chartex" xmlns:cx1="http://schemas.microsoft.com/office/drawing/2015/9/8/chartex" xmlns:cx2="http://schemas.microsoft.com/office/drawing/2015/10/21/chartex" xmlns:cx3="http://schemas.microsoft.com/office/drawing/2016/5/9/chartex" xmlns:cx4="http://schemas.microsoft.com/office/drawing/2016/5/10/chartex" xmlns:cx5="http://schemas.microsoft.com/office/drawing/2016/5/11/chartex" xmlns:cx6="http://schemas.microsoft.com/office/drawing/2016/5/12/chartex" xmlns:cx7="http://schemas.microsoft.com/office/drawing/2016/5/13/chartex" xmlns:cx8="http://schemas.microsoft.com/office/drawing/2016/5/14/chartex" xmlns:mc="http://schemas.openxmlformats.org/markup-compatibility/2006" xmlns:aink="http://schemas.microsoft.com/office/drawing/2016/ink" xmlns:am3d="http://schemas.microsoft.com/office/drawing/2017/model3d" xmlns:o="urn:schemas-microsoft-com:office:office" xmlns:r="http://schemas.openxmlformats.org/officeDocument/2006/relationships" xmlns:m="http://schemas.openxmlformats.org/officeDocument/2006/math" xmlns:v="urn:schemas-microsoft-com:vml" xmlns:wp14="http://schemas.microsoft.com/office/word/2010/wordprocessingDrawing" xmlns:wp="http://schemas.openxmlformats.org/drawingml/2006/wordprocessingDrawing" xmlns:w10="urn:schemas-microsoft-com:office:word" xmlns:w="http://schemas.openxmlformats.org/wordprocessingml/2006/main" xmlns:w14="http://schemas.microsoft.com/office/word/2010/wordml" xmlns:w15="http://schemas.microsoft.com/office/word/2012/wordml" xmlns:w16cid="http://schemas.microsoft.com/office/word/2016/wordml/cid" xmlns:w16se="http://schemas.microsoft.com/office/word/2015/wordml/symex" xmlns:wpg="http://schemas.microsoft.com/office/word/2010/wordprocessingGroup" xmlns:wpi="http://schemas.microsoft.com/office/word/2010/wordprocessingInk" xmlns:wne="http://schemas.microsoft.com/office/word/2006/wordml" xmlns:wps="http://schemas.microsoft.com/office/word/2010/wordprocessingShape" mc:Ignorable="w14 w15 w16se w16cid wp14">
   <w:p>
     <w:pPr>
-      <w:pStyle w:val="Footer"/>
+      <w:pStyle w:val="Fuzeile"/>
       <w:framePr w:wrap="none" w:vAnchor="text" w:hAnchor="margin" w:xAlign="right" w:y="1"/>
       <w:rPr>
-        <w:rStyle w:val="PageNumber"/>
+        <w:rStyle w:val="Seitenzahl"/>
       </w:rPr>
     </w:pPr>
     <w:r>
       <w:rPr>
-        <w:rStyle w:val="PageNumber"/>
+        <w:rStyle w:val="Seitenzahl"/>
       </w:rPr>
       <w:fldChar w:fldCharType="begin"/>
     </w:r>
     <w:r>
       <w:rPr>
-        <w:rStyle w:val="PageNumber"/>
+        <w:rStyle w:val="Seitenzahl"/>
       </w:rPr>
       <w:instrText xml:space="preserve">PAGE  </w:instrText>
     </w:r>
     <w:r>
       <w:rPr>
-        <w:rStyle w:val="PageNumber"/>
+        <w:rStyle w:val="Seitenzahl"/>
       </w:rPr>
       <w:fldChar w:fldCharType="end"/>
     </w:r>
   </w:p>
   <w:p>
     <w:pPr>
-      <w:pStyle w:val="Footer"/>
+      <w:pStyle w:val="Fuzeile"/>
       <w:ind w:right="360"/>
     </w:pPr>
   </w:p>
@@ -6485,50 +6402,50 @@
 </file>
 
 <file path=word/footer2.xml><?xml version="1.0" encoding="utf-8"?>
-<w:ftr xmlns:wpc="http://schemas.microsoft.com/office/word/2010/wordprocessingCanvas" xmlns:mo="http://schemas.microsoft.com/office/mac/office/2008/main" xmlns:mc="http://schemas.openxmlformats.org/markup-compatibility/2006" xmlns:mv="urn:schemas-microsoft-com:mac:vml" xmlns:o="urn:schemas-microsoft-com:office:office" xmlns:r="http://schemas.openxmlformats.org/officeDocument/2006/relationships" xmlns:m="http://schemas.openxmlformats.org/officeDocument/2006/math" xmlns:v="urn:schemas-microsoft-com:vml" xmlns:wp14="http://schemas.microsoft.com/office/word/2010/wordprocessingDrawing" xmlns:wp="http://schemas.openxmlformats.org/drawingml/2006/wordprocessingDrawing" xmlns:w10="urn:schemas-microsoft-com:office:word" xmlns:w="http://schemas.openxmlformats.org/wordprocessingml/2006/main" xmlns:w14="http://schemas.microsoft.com/office/word/2010/wordml" xmlns:w15="http://schemas.microsoft.com/office/word/2012/wordml" xmlns:wpg="http://schemas.microsoft.com/office/word/2010/wordprocessingGroup" xmlns:wpi="http://schemas.microsoft.com/office/word/2010/wordprocessingInk" xmlns:wne="http://schemas.microsoft.com/office/word/2006/wordml" xmlns:wps="http://schemas.microsoft.com/office/word/2010/wordprocessingShape" mc:Ignorable="w14 w15 wp14">
+<w:ftr xmlns:wpc="http://schemas.microsoft.com/office/word/2010/wordprocessingCanvas" xmlns:cx="http://schemas.microsoft.com/office/drawing/2014/chartex" xmlns:cx1="http://schemas.microsoft.com/office/drawing/2015/9/8/chartex" xmlns:cx2="http://schemas.microsoft.com/office/drawing/2015/10/21/chartex" xmlns:cx3="http://schemas.microsoft.com/office/drawing/2016/5/9/chartex" xmlns:cx4="http://schemas.microsoft.com/office/drawing/2016/5/10/chartex" xmlns:cx5="http://schemas.microsoft.com/office/drawing/2016/5/11/chartex" xmlns:cx6="http://schemas.microsoft.com/office/drawing/2016/5/12/chartex" xmlns:cx7="http://schemas.microsoft.com/office/drawing/2016/5/13/chartex" xmlns:cx8="http://schemas.microsoft.com/office/drawing/2016/5/14/chartex" xmlns:mc="http://schemas.openxmlformats.org/markup-compatibility/2006" xmlns:aink="http://schemas.microsoft.com/office/drawing/2016/ink" xmlns:am3d="http://schemas.microsoft.com/office/drawing/2017/model3d" xmlns:o="urn:schemas-microsoft-com:office:office" xmlns:r="http://schemas.openxmlformats.org/officeDocument/2006/relationships" xmlns:m="http://schemas.openxmlformats.org/officeDocument/2006/math" xmlns:v="urn:schemas-microsoft-com:vml" xmlns:wp14="http://schemas.microsoft.com/office/word/2010/wordprocessingDrawing" xmlns:wp="http://schemas.openxmlformats.org/drawingml/2006/wordprocessingDrawing" xmlns:w10="urn:schemas-microsoft-com:office:word" xmlns:w="http://schemas.openxmlformats.org/wordprocessingml/2006/main" xmlns:w14="http://schemas.microsoft.com/office/word/2010/wordml" xmlns:w15="http://schemas.microsoft.com/office/word/2012/wordml" xmlns:w16cid="http://schemas.microsoft.com/office/word/2016/wordml/cid" xmlns:w16se="http://schemas.microsoft.com/office/word/2015/wordml/symex" xmlns:wpg="http://schemas.microsoft.com/office/word/2010/wordprocessingGroup" xmlns:wpi="http://schemas.microsoft.com/office/word/2010/wordprocessingInk" xmlns:wne="http://schemas.microsoft.com/office/word/2006/wordml" xmlns:wps="http://schemas.microsoft.com/office/word/2010/wordprocessingShape" mc:Ignorable="w14 w15 w16se w16cid wp14">
   <w:p>
     <w:pPr>
-      <w:pStyle w:val="Footer"/>
+      <w:pStyle w:val="Fuzeile"/>
       <w:framePr w:wrap="none" w:vAnchor="text" w:hAnchor="margin" w:xAlign="right" w:y="1"/>
       <w:rPr>
-        <w:rStyle w:val="PageNumber"/>
+        <w:rStyle w:val="Seitenzahl"/>
       </w:rPr>
     </w:pPr>
     <w:r>
       <w:rPr>
-        <w:rStyle w:val="PageNumber"/>
+        <w:rStyle w:val="Seitenzahl"/>
       </w:rPr>
       <w:fldChar w:fldCharType="begin"/>
     </w:r>
     <w:r>
       <w:rPr>
-        <w:rStyle w:val="PageNumber"/>
+        <w:rStyle w:val="Seitenzahl"/>
       </w:rPr>
       <w:instrText xml:space="preserve">PAGE  </w:instrText>
     </w:r>
     <w:r>
       <w:rPr>
-        <w:rStyle w:val="PageNumber"/>
+        <w:rStyle w:val="Seitenzahl"/>
       </w:rPr>
       <w:fldChar w:fldCharType="separate"/>
     </w:r>
     <w:r>
       <w:rPr>
-        <w:rStyle w:val="PageNumber"/>
+        <w:rStyle w:val="Seitenzahl"/>
         <w:noProof/>
       </w:rPr>
-      <w:t>5</w:t>
+      <w:t>14</w:t>
     </w:r>
     <w:r>
       <w:rPr>
-        <w:rStyle w:val="PageNumber"/>
+        <w:rStyle w:val="Seitenzahl"/>
       </w:rPr>
       <w:fldChar w:fldCharType="end"/>
     </w:r>
   </w:p>
   <w:p>
     <w:pPr>
-      <w:pStyle w:val="Footer"/>
+      <w:pStyle w:val="Fuzeile"/>
       <w:ind w:right="360"/>
     </w:pPr>
     <w:r>
@@ -6545,7 +6462,7 @@
 </file>
 
 <file path=word/footnotes.xml><?xml version="1.0" encoding="utf-8"?>
-<w:footnotes xmlns:wpc="http://schemas.microsoft.com/office/word/2010/wordprocessingCanvas" xmlns:mo="http://schemas.microsoft.com/office/mac/office/2008/main" xmlns:mc="http://schemas.openxmlformats.org/markup-compatibility/2006" xmlns:mv="urn:schemas-microsoft-com:mac:vml" xmlns:o="urn:schemas-microsoft-com:office:office" xmlns:r="http://schemas.openxmlformats.org/officeDocument/2006/relationships" xmlns:m="http://schemas.openxmlformats.org/officeDocument/2006/math" xmlns:v="urn:schemas-microsoft-com:vml" xmlns:wp14="http://schemas.microsoft.com/office/word/2010/wordprocessingDrawing" xmlns:wp="http://schemas.openxmlformats.org/drawingml/2006/wordprocessingDrawing" xmlns:w10="urn:schemas-microsoft-com:office:word" xmlns:w="http://schemas.openxmlformats.org/wordprocessingml/2006/main" xmlns:w14="http://schemas.microsoft.com/office/word/2010/wordml" xmlns:w15="http://schemas.microsoft.com/office/word/2012/wordml" xmlns:wpg="http://schemas.microsoft.com/office/word/2010/wordprocessingGroup" xmlns:wpi="http://schemas.microsoft.com/office/word/2010/wordprocessingInk" xmlns:wne="http://schemas.microsoft.com/office/word/2006/wordml" xmlns:wps="http://schemas.microsoft.com/office/word/2010/wordprocessingShape" mc:Ignorable="w14 w15 wp14">
+<w:footnotes xmlns:wpc="http://schemas.microsoft.com/office/word/2010/wordprocessingCanvas" xmlns:cx="http://schemas.microsoft.com/office/drawing/2014/chartex" xmlns:cx1="http://schemas.microsoft.com/office/drawing/2015/9/8/chartex" xmlns:cx2="http://schemas.microsoft.com/office/drawing/2015/10/21/chartex" xmlns:cx3="http://schemas.microsoft.com/office/drawing/2016/5/9/chartex" xmlns:cx4="http://schemas.microsoft.com/office/drawing/2016/5/10/chartex" xmlns:cx5="http://schemas.microsoft.com/office/drawing/2016/5/11/chartex" xmlns:cx6="http://schemas.microsoft.com/office/drawing/2016/5/12/chartex" xmlns:cx7="http://schemas.microsoft.com/office/drawing/2016/5/13/chartex" xmlns:cx8="http://schemas.microsoft.com/office/drawing/2016/5/14/chartex" xmlns:mc="http://schemas.openxmlformats.org/markup-compatibility/2006" xmlns:aink="http://schemas.microsoft.com/office/drawing/2016/ink" xmlns:am3d="http://schemas.microsoft.com/office/drawing/2017/model3d" xmlns:o="urn:schemas-microsoft-com:office:office" xmlns:r="http://schemas.openxmlformats.org/officeDocument/2006/relationships" xmlns:m="http://schemas.openxmlformats.org/officeDocument/2006/math" xmlns:v="urn:schemas-microsoft-com:vml" xmlns:wp14="http://schemas.microsoft.com/office/word/2010/wordprocessingDrawing" xmlns:wp="http://schemas.openxmlformats.org/drawingml/2006/wordprocessingDrawing" xmlns:w10="urn:schemas-microsoft-com:office:word" xmlns:w="http://schemas.openxmlformats.org/wordprocessingml/2006/main" xmlns:w14="http://schemas.microsoft.com/office/word/2010/wordml" xmlns:w15="http://schemas.microsoft.com/office/word/2012/wordml" xmlns:w16cid="http://schemas.microsoft.com/office/word/2016/wordml/cid" xmlns:w16se="http://schemas.microsoft.com/office/word/2015/wordml/symex" xmlns:wpg="http://schemas.microsoft.com/office/word/2010/wordprocessingGroup" xmlns:wpi="http://schemas.microsoft.com/office/word/2010/wordprocessingInk" xmlns:wne="http://schemas.microsoft.com/office/word/2006/wordml" xmlns:wps="http://schemas.microsoft.com/office/word/2010/wordprocessingShape" mc:Ignorable="w14 w15 w16se w16cid wp14">
   <w:footnote w:type="separator" w:id="-1">
     <w:p>
       <w:r>
@@ -6564,10 +6481,10 @@
 </file>
 
 <file path=word/header1.xml><?xml version="1.0" encoding="utf-8"?>
-<w:hdr xmlns:wpc="http://schemas.microsoft.com/office/word/2010/wordprocessingCanvas" xmlns:mo="http://schemas.microsoft.com/office/mac/office/2008/main" xmlns:mc="http://schemas.openxmlformats.org/markup-compatibility/2006" xmlns:mv="urn:schemas-microsoft-com:mac:vml" xmlns:o="urn:schemas-microsoft-com:office:office" xmlns:r="http://schemas.openxmlformats.org/officeDocument/2006/relationships" xmlns:m="http://schemas.openxmlformats.org/officeDocument/2006/math" xmlns:v="urn:schemas-microsoft-com:vml" xmlns:wp14="http://schemas.microsoft.com/office/word/2010/wordprocessingDrawing" xmlns:wp="http://schemas.openxmlformats.org/drawingml/2006/wordprocessingDrawing" xmlns:w10="urn:schemas-microsoft-com:office:word" xmlns:w="http://schemas.openxmlformats.org/wordprocessingml/2006/main" xmlns:w14="http://schemas.microsoft.com/office/word/2010/wordml" xmlns:w15="http://schemas.microsoft.com/office/word/2012/wordml" xmlns:wpg="http://schemas.microsoft.com/office/word/2010/wordprocessingGroup" xmlns:wpi="http://schemas.microsoft.com/office/word/2010/wordprocessingInk" xmlns:wne="http://schemas.microsoft.com/office/word/2006/wordml" xmlns:wps="http://schemas.microsoft.com/office/word/2010/wordprocessingShape" mc:Ignorable="w14 w15 wp14">
+<w:hdr xmlns:wpc="http://schemas.microsoft.com/office/word/2010/wordprocessingCanvas" xmlns:cx="http://schemas.microsoft.com/office/drawing/2014/chartex" xmlns:cx1="http://schemas.microsoft.com/office/drawing/2015/9/8/chartex" xmlns:cx2="http://schemas.microsoft.com/office/drawing/2015/10/21/chartex" xmlns:cx3="http://schemas.microsoft.com/office/drawing/2016/5/9/chartex" xmlns:cx4="http://schemas.microsoft.com/office/drawing/2016/5/10/chartex" xmlns:cx5="http://schemas.microsoft.com/office/drawing/2016/5/11/chartex" xmlns:cx6="http://schemas.microsoft.com/office/drawing/2016/5/12/chartex" xmlns:cx7="http://schemas.microsoft.com/office/drawing/2016/5/13/chartex" xmlns:cx8="http://schemas.microsoft.com/office/drawing/2016/5/14/chartex" xmlns:mc="http://schemas.openxmlformats.org/markup-compatibility/2006" xmlns:aink="http://schemas.microsoft.com/office/drawing/2016/ink" xmlns:am3d="http://schemas.microsoft.com/office/drawing/2017/model3d" xmlns:o="urn:schemas-microsoft-com:office:office" xmlns:r="http://schemas.openxmlformats.org/officeDocument/2006/relationships" xmlns:m="http://schemas.openxmlformats.org/officeDocument/2006/math" xmlns:v="urn:schemas-microsoft-com:vml" xmlns:wp14="http://schemas.microsoft.com/office/word/2010/wordprocessingDrawing" xmlns:wp="http://schemas.openxmlformats.org/drawingml/2006/wordprocessingDrawing" xmlns:w10="urn:schemas-microsoft-com:office:word" xmlns:w="http://schemas.openxmlformats.org/wordprocessingml/2006/main" xmlns:w14="http://schemas.microsoft.com/office/word/2010/wordml" xmlns:w15="http://schemas.microsoft.com/office/word/2012/wordml" xmlns:w16cid="http://schemas.microsoft.com/office/word/2016/wordml/cid" xmlns:w16se="http://schemas.microsoft.com/office/word/2015/wordml/symex" xmlns:wpg="http://schemas.microsoft.com/office/word/2010/wordprocessingGroup" xmlns:wpi="http://schemas.microsoft.com/office/word/2010/wordprocessingInk" xmlns:wne="http://schemas.microsoft.com/office/word/2006/wordml" xmlns:wps="http://schemas.microsoft.com/office/word/2010/wordprocessingShape" mc:Ignorable="w14 w15 w16se w16cid wp14">
   <w:p>
     <w:pPr>
-      <w:pStyle w:val="Header"/>
+      <w:pStyle w:val="Kopfzeile"/>
     </w:pPr>
     <w:r>
       <w:t>Team 5</w:t>
@@ -6587,10 +6504,10 @@
 </file>
 
 <file path=word/header2.xml><?xml version="1.0" encoding="utf-8"?>
-<w:hdr xmlns:wpc="http://schemas.microsoft.com/office/word/2010/wordprocessingCanvas" xmlns:mo="http://schemas.microsoft.com/office/mac/office/2008/main" xmlns:mc="http://schemas.openxmlformats.org/markup-compatibility/2006" xmlns:mv="urn:schemas-microsoft-com:mac:vml" xmlns:o="urn:schemas-microsoft-com:office:office" xmlns:r="http://schemas.openxmlformats.org/officeDocument/2006/relationships" xmlns:m="http://schemas.openxmlformats.org/officeDocument/2006/math" xmlns:v="urn:schemas-microsoft-com:vml" xmlns:wp14="http://schemas.microsoft.com/office/word/2010/wordprocessingDrawing" xmlns:wp="http://schemas.openxmlformats.org/drawingml/2006/wordprocessingDrawing" xmlns:w10="urn:schemas-microsoft-com:office:word" xmlns:w="http://schemas.openxmlformats.org/wordprocessingml/2006/main" xmlns:w14="http://schemas.microsoft.com/office/word/2010/wordml" xmlns:w15="http://schemas.microsoft.com/office/word/2012/wordml" xmlns:wpg="http://schemas.microsoft.com/office/word/2010/wordprocessingGroup" xmlns:wpi="http://schemas.microsoft.com/office/word/2010/wordprocessingInk" xmlns:wne="http://schemas.microsoft.com/office/word/2006/wordml" xmlns:wps="http://schemas.microsoft.com/office/word/2010/wordprocessingShape" mc:Ignorable="w14 w15 wp14">
+<w:hdr xmlns:wpc="http://schemas.microsoft.com/office/word/2010/wordprocessingCanvas" xmlns:cx="http://schemas.microsoft.com/office/drawing/2014/chartex" xmlns:cx1="http://schemas.microsoft.com/office/drawing/2015/9/8/chartex" xmlns:cx2="http://schemas.microsoft.com/office/drawing/2015/10/21/chartex" xmlns:cx3="http://schemas.microsoft.com/office/drawing/2016/5/9/chartex" xmlns:cx4="http://schemas.microsoft.com/office/drawing/2016/5/10/chartex" xmlns:cx5="http://schemas.microsoft.com/office/drawing/2016/5/11/chartex" xmlns:cx6="http://schemas.microsoft.com/office/drawing/2016/5/12/chartex" xmlns:cx7="http://schemas.microsoft.com/office/drawing/2016/5/13/chartex" xmlns:cx8="http://schemas.microsoft.com/office/drawing/2016/5/14/chartex" xmlns:mc="http://schemas.openxmlformats.org/markup-compatibility/2006" xmlns:aink="http://schemas.microsoft.com/office/drawing/2016/ink" xmlns:am3d="http://schemas.microsoft.com/office/drawing/2017/model3d" xmlns:o="urn:schemas-microsoft-com:office:office" xmlns:r="http://schemas.openxmlformats.org/officeDocument/2006/relationships" xmlns:m="http://schemas.openxmlformats.org/officeDocument/2006/math" xmlns:v="urn:schemas-microsoft-com:vml" xmlns:wp14="http://schemas.microsoft.com/office/word/2010/wordprocessingDrawing" xmlns:wp="http://schemas.openxmlformats.org/drawingml/2006/wordprocessingDrawing" xmlns:w10="urn:schemas-microsoft-com:office:word" xmlns:w="http://schemas.openxmlformats.org/wordprocessingml/2006/main" xmlns:w14="http://schemas.microsoft.com/office/word/2010/wordml" xmlns:w15="http://schemas.microsoft.com/office/word/2012/wordml" xmlns:w16cid="http://schemas.microsoft.com/office/word/2016/wordml/cid" xmlns:w16se="http://schemas.microsoft.com/office/word/2015/wordml/symex" xmlns:wpg="http://schemas.microsoft.com/office/word/2010/wordprocessingGroup" xmlns:wpi="http://schemas.microsoft.com/office/word/2010/wordprocessingInk" xmlns:wne="http://schemas.microsoft.com/office/word/2006/wordml" xmlns:wps="http://schemas.microsoft.com/office/word/2010/wordprocessingShape" mc:Ignorable="w14 w15 w16se w16cid wp14">
   <w:p>
     <w:pPr>
-      <w:pStyle w:val="Header"/>
+      <w:pStyle w:val="Kopfzeile"/>
     </w:pPr>
     <w:r>
       <w:rPr>
@@ -6658,8 +6575,8 @@
 </file>
 
 <file path=word/numbering.xml><?xml version="1.0" encoding="utf-8"?>
-<w:numbering xmlns:wpc="http://schemas.microsoft.com/office/word/2010/wordprocessingCanvas" xmlns:mo="http://schemas.microsoft.com/office/mac/office/2008/main" xmlns:mc="http://schemas.openxmlformats.org/markup-compatibility/2006" xmlns:mv="urn:schemas-microsoft-com:mac:vml" xmlns:o="urn:schemas-microsoft-com:office:office" xmlns:r="http://schemas.openxmlformats.org/officeDocument/2006/relationships" xmlns:m="http://schemas.openxmlformats.org/officeDocument/2006/math" xmlns:v="urn:schemas-microsoft-com:vml" xmlns:wp14="http://schemas.microsoft.com/office/word/2010/wordprocessingDrawing" xmlns:wp="http://schemas.openxmlformats.org/drawingml/2006/wordprocessingDrawing" xmlns:w10="urn:schemas-microsoft-com:office:word" xmlns:w="http://schemas.openxmlformats.org/wordprocessingml/2006/main" xmlns:w14="http://schemas.microsoft.com/office/word/2010/wordml" xmlns:w15="http://schemas.microsoft.com/office/word/2012/wordml" xmlns:wpg="http://schemas.microsoft.com/office/word/2010/wordprocessingGroup" xmlns:wpi="http://schemas.microsoft.com/office/word/2010/wordprocessingInk" xmlns:wne="http://schemas.microsoft.com/office/word/2006/wordml" xmlns:wps="http://schemas.microsoft.com/office/word/2010/wordprocessingShape" mc:Ignorable="w14 w15 wp14">
-  <w:abstractNum w:abstractNumId="0">
+<w:numbering xmlns:wpc="http://schemas.microsoft.com/office/word/2010/wordprocessingCanvas" xmlns:cx="http://schemas.microsoft.com/office/drawing/2014/chartex" xmlns:cx1="http://schemas.microsoft.com/office/drawing/2015/9/8/chartex" xmlns:cx2="http://schemas.microsoft.com/office/drawing/2015/10/21/chartex" xmlns:cx3="http://schemas.microsoft.com/office/drawing/2016/5/9/chartex" xmlns:cx4="http://schemas.microsoft.com/office/drawing/2016/5/10/chartex" xmlns:cx5="http://schemas.microsoft.com/office/drawing/2016/5/11/chartex" xmlns:cx6="http://schemas.microsoft.com/office/drawing/2016/5/12/chartex" xmlns:cx7="http://schemas.microsoft.com/office/drawing/2016/5/13/chartex" xmlns:cx8="http://schemas.microsoft.com/office/drawing/2016/5/14/chartex" xmlns:mc="http://schemas.openxmlformats.org/markup-compatibility/2006" xmlns:aink="http://schemas.microsoft.com/office/drawing/2016/ink" xmlns:am3d="http://schemas.microsoft.com/office/drawing/2017/model3d" xmlns:o="urn:schemas-microsoft-com:office:office" xmlns:r="http://schemas.openxmlformats.org/officeDocument/2006/relationships" xmlns:m="http://schemas.openxmlformats.org/officeDocument/2006/math" xmlns:v="urn:schemas-microsoft-com:vml" xmlns:wp14="http://schemas.microsoft.com/office/word/2010/wordprocessingDrawing" xmlns:wp="http://schemas.openxmlformats.org/drawingml/2006/wordprocessingDrawing" xmlns:w10="urn:schemas-microsoft-com:office:word" xmlns:w="http://schemas.openxmlformats.org/wordprocessingml/2006/main" xmlns:w14="http://schemas.microsoft.com/office/word/2010/wordml" xmlns:w15="http://schemas.microsoft.com/office/word/2012/wordml" xmlns:w16cid="http://schemas.microsoft.com/office/word/2016/wordml/cid" xmlns:w16se="http://schemas.microsoft.com/office/word/2015/wordml/symex" xmlns:wpg="http://schemas.microsoft.com/office/word/2010/wordprocessingGroup" xmlns:wpi="http://schemas.microsoft.com/office/word/2010/wordprocessingInk" xmlns:wne="http://schemas.microsoft.com/office/word/2006/wordml" xmlns:wps="http://schemas.microsoft.com/office/word/2010/wordprocessingShape" mc:Ignorable="w14 w15 w16se w16cid wp14">
+  <w:abstractNum w:abstractNumId="0" w15:restartNumberingAfterBreak="0">
     <w:nsid w:val="0EF73967"/>
     <w:multiLevelType w:val="multilevel"/>
     <w:tmpl w:val="C7CA1C86"/>
@@ -6772,7 +6689,7 @@
       </w:rPr>
     </w:lvl>
   </w:abstractNum>
-  <w:abstractNum w:abstractNumId="1">
+  <w:abstractNum w:abstractNumId="1" w15:restartNumberingAfterBreak="0">
     <w:nsid w:val="1A765900"/>
     <w:multiLevelType w:val="hybridMultilevel"/>
     <w:tmpl w:val="57303450"/>
@@ -6885,7 +6802,7 @@
       </w:rPr>
     </w:lvl>
   </w:abstractNum>
-  <w:abstractNum w:abstractNumId="2">
+  <w:abstractNum w:abstractNumId="2" w15:restartNumberingAfterBreak="0">
     <w:nsid w:val="20243741"/>
     <w:multiLevelType w:val="hybridMultilevel"/>
     <w:tmpl w:val="D256CD0E"/>
@@ -6998,7 +6915,7 @@
       </w:rPr>
     </w:lvl>
   </w:abstractNum>
-  <w:abstractNum w:abstractNumId="3">
+  <w:abstractNum w:abstractNumId="3" w15:restartNumberingAfterBreak="0">
     <w:nsid w:val="23954BFB"/>
     <w:multiLevelType w:val="hybridMultilevel"/>
     <w:tmpl w:val="DEE0F750"/>
@@ -7111,7 +7028,7 @@
       </w:rPr>
     </w:lvl>
   </w:abstractNum>
-  <w:abstractNum w:abstractNumId="4">
+  <w:abstractNum w:abstractNumId="4" w15:restartNumberingAfterBreak="0">
     <w:nsid w:val="241D2D5F"/>
     <w:multiLevelType w:val="hybridMultilevel"/>
     <w:tmpl w:val="A0742C1E"/>
@@ -7224,7 +7141,7 @@
       </w:rPr>
     </w:lvl>
   </w:abstractNum>
-  <w:abstractNum w:abstractNumId="5">
+  <w:abstractNum w:abstractNumId="5" w15:restartNumberingAfterBreak="0">
     <w:nsid w:val="24F45D22"/>
     <w:multiLevelType w:val="hybridMultilevel"/>
     <w:tmpl w:val="FBD83B7A"/>
@@ -7313,7 +7230,7 @@
       </w:pPr>
     </w:lvl>
   </w:abstractNum>
-  <w:abstractNum w:abstractNumId="6">
+  <w:abstractNum w:abstractNumId="6" w15:restartNumberingAfterBreak="0">
     <w:nsid w:val="303933B2"/>
     <w:multiLevelType w:val="multilevel"/>
     <w:tmpl w:val="0407001F"/>
@@ -7399,7 +7316,7 @@
       </w:pPr>
     </w:lvl>
   </w:abstractNum>
-  <w:abstractNum w:abstractNumId="7">
+  <w:abstractNum w:abstractNumId="7" w15:restartNumberingAfterBreak="0">
     <w:nsid w:val="36EF3D4E"/>
     <w:multiLevelType w:val="hybridMultilevel"/>
     <w:tmpl w:val="9124ADCC"/>
@@ -7488,7 +7405,7 @@
       </w:pPr>
     </w:lvl>
   </w:abstractNum>
-  <w:abstractNum w:abstractNumId="8">
+  <w:abstractNum w:abstractNumId="8" w15:restartNumberingAfterBreak="0">
     <w:nsid w:val="469A3D9D"/>
     <w:multiLevelType w:val="hybridMultilevel"/>
     <w:tmpl w:val="348419AC"/>
@@ -7577,7 +7494,7 @@
       </w:pPr>
     </w:lvl>
   </w:abstractNum>
-  <w:abstractNum w:abstractNumId="9">
+  <w:abstractNum w:abstractNumId="9" w15:restartNumberingAfterBreak="0">
     <w:nsid w:val="46DB1555"/>
     <w:multiLevelType w:val="multilevel"/>
     <w:tmpl w:val="F1DE6620"/>
@@ -7698,7 +7615,7 @@
       </w:rPr>
     </w:lvl>
   </w:abstractNum>
-  <w:abstractNum w:abstractNumId="10">
+  <w:abstractNum w:abstractNumId="10" w15:restartNumberingAfterBreak="0">
     <w:nsid w:val="4EA25ED7"/>
     <w:multiLevelType w:val="hybridMultilevel"/>
     <w:tmpl w:val="DA4413E2"/>
@@ -7787,7 +7704,7 @@
       </w:pPr>
     </w:lvl>
   </w:abstractNum>
-  <w:abstractNum w:abstractNumId="11">
+  <w:abstractNum w:abstractNumId="11" w15:restartNumberingAfterBreak="0">
     <w:nsid w:val="5F034A41"/>
     <w:multiLevelType w:val="hybridMultilevel"/>
     <w:tmpl w:val="D95884BE"/>
@@ -7876,7 +7793,7 @@
       </w:pPr>
     </w:lvl>
   </w:abstractNum>
-  <w:abstractNum w:abstractNumId="12">
+  <w:abstractNum w:abstractNumId="12" w15:restartNumberingAfterBreak="0">
     <w:nsid w:val="6FD454AA"/>
     <w:multiLevelType w:val="hybridMultilevel"/>
     <w:tmpl w:val="4D8444D0"/>
@@ -7965,7 +7882,7 @@
       </w:pPr>
     </w:lvl>
   </w:abstractNum>
-  <w:abstractNum w:abstractNumId="13">
+  <w:abstractNum w:abstractNumId="13" w15:restartNumberingAfterBreak="0">
     <w:nsid w:val="75451CE0"/>
     <w:multiLevelType w:val="hybridMultilevel"/>
     <w:tmpl w:val="09041D58"/>
@@ -8100,7 +8017,7 @@
 </file>
 
 <file path=word/styles.xml><?xml version="1.0" encoding="utf-8"?>
-<w:styles xmlns:mc="http://schemas.openxmlformats.org/markup-compatibility/2006" xmlns:r="http://schemas.openxmlformats.org/officeDocument/2006/relationships" xmlns:w="http://schemas.openxmlformats.org/wordprocessingml/2006/main" xmlns:w14="http://schemas.microsoft.com/office/word/2010/wordml" xmlns:w15="http://schemas.microsoft.com/office/word/2012/wordml" mc:Ignorable="w14 w15">
+<w:styles xmlns:mc="http://schemas.openxmlformats.org/markup-compatibility/2006" xmlns:r="http://schemas.openxmlformats.org/officeDocument/2006/relationships" xmlns:w="http://schemas.openxmlformats.org/wordprocessingml/2006/main" xmlns:w14="http://schemas.microsoft.com/office/word/2010/wordml" xmlns:w15="http://schemas.microsoft.com/office/word/2012/wordml" xmlns:w16cid="http://schemas.microsoft.com/office/word/2016/wordml/cid" xmlns:w16se="http://schemas.microsoft.com/office/word/2015/wordml/symex" mc:Ignorable="w14 w15 w16se w16cid">
   <w:docDefaults>
     <w:rPrDefault>
       <w:rPr>
@@ -8112,7 +8029,7 @@
     </w:rPrDefault>
     <w:pPrDefault/>
   </w:docDefaults>
-  <w:latentStyles w:defLockedState="0" w:defUIPriority="99" w:defSemiHidden="0" w:defUnhideWhenUsed="0" w:defQFormat="0" w:count="382">
+  <w:latentStyles w:defLockedState="0" w:defUIPriority="99" w:defSemiHidden="0" w:defUnhideWhenUsed="0" w:defQFormat="0" w:count="375">
     <w:lsdException w:name="Normal" w:uiPriority="0" w:qFormat="1"/>
     <w:lsdException w:name="heading 1" w:uiPriority="9" w:qFormat="1"/>
     <w:lsdException w:name="heading 2" w:semiHidden="1" w:uiPriority="9" w:unhideWhenUsed="1" w:qFormat="1"/>
@@ -8487,18 +8404,18 @@
     <w:lsdException w:name="Mention" w:semiHidden="1" w:unhideWhenUsed="1"/>
     <w:lsdException w:name="Smart Hyperlink" w:semiHidden="1" w:unhideWhenUsed="1"/>
   </w:latentStyles>
-  <w:style w:type="paragraph" w:default="1" w:styleId="Normal">
+  <w:style w:type="paragraph" w:default="1" w:styleId="Standard">
     <w:name w:val="Normal"/>
     <w:qFormat/>
     <w:rPr>
       <w:lang w:val="en-US"/>
     </w:rPr>
   </w:style>
-  <w:style w:type="paragraph" w:styleId="Heading1">
+  <w:style w:type="paragraph" w:styleId="berschrift1">
     <w:name w:val="heading 1"/>
-    <w:basedOn w:val="Normal"/>
-    <w:next w:val="Normal"/>
-    <w:link w:val="Heading1Char"/>
+    <w:basedOn w:val="Standard"/>
+    <w:next w:val="Standard"/>
+    <w:link w:val="berschrift1Zchn"/>
     <w:uiPriority w:val="9"/>
     <w:qFormat/>
     <w:rsid w:val="003323F3"/>
@@ -8515,11 +8432,11 @@
       <w:szCs w:val="32"/>
     </w:rPr>
   </w:style>
-  <w:style w:type="paragraph" w:styleId="Heading2">
+  <w:style w:type="paragraph" w:styleId="berschrift2">
     <w:name w:val="heading 2"/>
-    <w:basedOn w:val="Normal"/>
-    <w:next w:val="Normal"/>
-    <w:link w:val="Heading2Char"/>
+    <w:basedOn w:val="Standard"/>
+    <w:next w:val="Standard"/>
+    <w:link w:val="berschrift2Zchn"/>
     <w:uiPriority w:val="9"/>
     <w:unhideWhenUsed/>
     <w:qFormat/>
@@ -8537,11 +8454,11 @@
       <w:szCs w:val="26"/>
     </w:rPr>
   </w:style>
-  <w:style w:type="paragraph" w:styleId="Heading3">
+  <w:style w:type="paragraph" w:styleId="berschrift3">
     <w:name w:val="heading 3"/>
-    <w:basedOn w:val="Normal"/>
-    <w:next w:val="Normal"/>
-    <w:link w:val="Heading3Char"/>
+    <w:basedOn w:val="Standard"/>
+    <w:next w:val="Standard"/>
+    <w:link w:val="berschrift3Zchn"/>
     <w:uiPriority w:val="9"/>
     <w:unhideWhenUsed/>
     <w:qFormat/>
@@ -8557,11 +8474,11 @@
       <w:color w:val="1F3763" w:themeColor="accent1" w:themeShade="7F"/>
     </w:rPr>
   </w:style>
-  <w:style w:type="paragraph" w:styleId="Heading4">
+  <w:style w:type="paragraph" w:styleId="berschrift4">
     <w:name w:val="heading 4"/>
-    <w:basedOn w:val="Normal"/>
-    <w:next w:val="Normal"/>
-    <w:link w:val="Heading4Char"/>
+    <w:basedOn w:val="Standard"/>
+    <w:next w:val="Standard"/>
+    <w:link w:val="berschrift4Zchn"/>
     <w:uiPriority w:val="9"/>
     <w:unhideWhenUsed/>
     <w:qFormat/>
@@ -8579,13 +8496,13 @@
       <w:color w:val="2F5496" w:themeColor="accent1" w:themeShade="BF"/>
     </w:rPr>
   </w:style>
-  <w:style w:type="character" w:default="1" w:styleId="DefaultParagraphFont">
+  <w:style w:type="character" w:default="1" w:styleId="Absatz-Standardschriftart">
     <w:name w:val="Default Paragraph Font"/>
     <w:uiPriority w:val="1"/>
     <w:semiHidden/>
     <w:unhideWhenUsed/>
   </w:style>
-  <w:style w:type="table" w:default="1" w:styleId="TableNormal">
+  <w:style w:type="table" w:default="1" w:styleId="NormaleTabelle">
     <w:name w:val="Normal Table"/>
     <w:uiPriority w:val="99"/>
     <w:semiHidden/>
@@ -8600,16 +8517,16 @@
       </w:tblCellMar>
     </w:tblPr>
   </w:style>
-  <w:style w:type="numbering" w:default="1" w:styleId="NoList">
+  <w:style w:type="numbering" w:default="1" w:styleId="KeineListe">
     <w:name w:val="No List"/>
     <w:uiPriority w:val="99"/>
     <w:semiHidden/>
     <w:unhideWhenUsed/>
   </w:style>
-  <w:style w:type="character" w:customStyle="1" w:styleId="Heading1Char">
-    <w:name w:val="Heading 1 Char"/>
-    <w:basedOn w:val="DefaultParagraphFont"/>
-    <w:link w:val="Heading1"/>
+  <w:style w:type="character" w:customStyle="1" w:styleId="berschrift1Zchn">
+    <w:name w:val="Überschrift 1 Zchn"/>
+    <w:basedOn w:val="Absatz-Standardschriftart"/>
+    <w:link w:val="berschrift1"/>
     <w:uiPriority w:val="9"/>
     <w:rsid w:val="003323F3"/>
     <w:rPr>
@@ -8619,13 +8536,12 @@
       <w:szCs w:val="32"/>
     </w:rPr>
   </w:style>
-  <w:style w:type="table" w:styleId="TableGrid">
+  <w:style w:type="table" w:styleId="Tabellenraster">
     <w:name w:val="Table Grid"/>
-    <w:basedOn w:val="TableNormal"/>
+    <w:basedOn w:val="NormaleTabelle"/>
     <w:uiPriority w:val="39"/>
     <w:rsid w:val="003323F3"/>
     <w:tblPr>
-      <w:tblInd w:w="0" w:type="dxa"/>
       <w:tblBorders>
         <w:top w:val="single" w:sz="4" w:space="0" w:color="auto"/>
         <w:left w:val="single" w:sz="4" w:space="0" w:color="auto"/>
@@ -8634,29 +8550,16 @@
         <w:insideH w:val="single" w:sz="4" w:space="0" w:color="auto"/>
         <w:insideV w:val="single" w:sz="4" w:space="0" w:color="auto"/>
       </w:tblBorders>
-      <w:tblCellMar>
-        <w:top w:w="0" w:type="dxa"/>
-        <w:left w:w="108" w:type="dxa"/>
-        <w:bottom w:w="0" w:type="dxa"/>
-        <w:right w:w="108" w:type="dxa"/>
-      </w:tblCellMar>
     </w:tblPr>
   </w:style>
-  <w:style w:type="table" w:styleId="PlainTable3">
+  <w:style w:type="table" w:styleId="EinfacheTabelle3">
     <w:name w:val="Plain Table 3"/>
-    <w:basedOn w:val="TableNormal"/>
+    <w:basedOn w:val="NormaleTabelle"/>
     <w:uiPriority w:val="43"/>
     <w:rsid w:val="003323F3"/>
     <w:tblPr>
       <w:tblStyleRowBandSize w:val="1"/>
       <w:tblStyleColBandSize w:val="1"/>
-      <w:tblInd w:w="0" w:type="dxa"/>
-      <w:tblCellMar>
-        <w:top w:w="0" w:type="dxa"/>
-        <w:left w:w="108" w:type="dxa"/>
-        <w:bottom w:w="0" w:type="dxa"/>
-        <w:right w:w="108" w:type="dxa"/>
-      </w:tblCellMar>
     </w:tblPr>
     <w:tblStylePr w:type="firstRow">
       <w:rPr>
@@ -8739,21 +8642,14 @@
       </w:tcPr>
     </w:tblStylePr>
   </w:style>
-  <w:style w:type="table" w:styleId="PlainTable5">
+  <w:style w:type="table" w:styleId="EinfacheTabelle5">
     <w:name w:val="Plain Table 5"/>
-    <w:basedOn w:val="TableNormal"/>
+    <w:basedOn w:val="NormaleTabelle"/>
     <w:uiPriority w:val="45"/>
     <w:rsid w:val="003323F3"/>
     <w:tblPr>
       <w:tblStyleRowBandSize w:val="1"/>
       <w:tblStyleColBandSize w:val="1"/>
-      <w:tblInd w:w="0" w:type="dxa"/>
-      <w:tblCellMar>
-        <w:top w:w="0" w:type="dxa"/>
-        <w:left w:w="108" w:type="dxa"/>
-        <w:bottom w:w="0" w:type="dxa"/>
-        <w:right w:w="108" w:type="dxa"/>
-      </w:tblCellMar>
     </w:tblPr>
     <w:tblStylePr w:type="firstRow">
       <w:rPr>
@@ -8863,21 +8759,14 @@
       </w:tcPr>
     </w:tblStylePr>
   </w:style>
-  <w:style w:type="table" w:styleId="PlainTable4">
+  <w:style w:type="table" w:styleId="EinfacheTabelle4">
     <w:name w:val="Plain Table 4"/>
-    <w:basedOn w:val="TableNormal"/>
+    <w:basedOn w:val="NormaleTabelle"/>
     <w:uiPriority w:val="44"/>
     <w:rsid w:val="003323F3"/>
     <w:tblPr>
       <w:tblStyleRowBandSize w:val="1"/>
       <w:tblStyleColBandSize w:val="1"/>
-      <w:tblInd w:w="0" w:type="dxa"/>
-      <w:tblCellMar>
-        <w:top w:w="0" w:type="dxa"/>
-        <w:left w:w="108" w:type="dxa"/>
-        <w:bottom w:w="0" w:type="dxa"/>
-        <w:right w:w="108" w:type="dxa"/>
-      </w:tblCellMar>
     </w:tblPr>
     <w:tblStylePr w:type="firstRow">
       <w:rPr>
@@ -8916,15 +8805,14 @@
       </w:tcPr>
     </w:tblStylePr>
   </w:style>
-  <w:style w:type="table" w:styleId="GridTable1Light">
+  <w:style w:type="table" w:styleId="Gitternetztabelle1hell">
     <w:name w:val="Grid Table 1 Light"/>
-    <w:basedOn w:val="TableNormal"/>
+    <w:basedOn w:val="NormaleTabelle"/>
     <w:uiPriority w:val="46"/>
     <w:rsid w:val="003323F3"/>
     <w:tblPr>
       <w:tblStyleRowBandSize w:val="1"/>
       <w:tblStyleColBandSize w:val="1"/>
-      <w:tblInd w:w="0" w:type="dxa"/>
       <w:tblBorders>
         <w:top w:val="single" w:sz="4" w:space="0" w:color="999999" w:themeColor="text1" w:themeTint="66"/>
         <w:left w:val="single" w:sz="4" w:space="0" w:color="999999" w:themeColor="text1" w:themeTint="66"/>
@@ -8933,12 +8821,6 @@
         <w:insideH w:val="single" w:sz="4" w:space="0" w:color="999999" w:themeColor="text1" w:themeTint="66"/>
         <w:insideV w:val="single" w:sz="4" w:space="0" w:color="999999" w:themeColor="text1" w:themeTint="66"/>
       </w:tblBorders>
-      <w:tblCellMar>
-        <w:top w:w="0" w:type="dxa"/>
-        <w:left w:w="108" w:type="dxa"/>
-        <w:bottom w:w="0" w:type="dxa"/>
-        <w:right w:w="108" w:type="dxa"/>
-      </w:tblCellMar>
     </w:tblPr>
     <w:tblStylePr w:type="firstRow">
       <w:rPr>
@@ -8977,27 +8859,20 @@
       </w:rPr>
     </w:tblStylePr>
   </w:style>
-  <w:style w:type="table" w:styleId="GridTable2">
+  <w:style w:type="table" w:styleId="Gitternetztabelle2">
     <w:name w:val="Grid Table 2"/>
-    <w:basedOn w:val="TableNormal"/>
+    <w:basedOn w:val="NormaleTabelle"/>
     <w:uiPriority w:val="47"/>
     <w:rsid w:val="003323F3"/>
     <w:tblPr>
       <w:tblStyleRowBandSize w:val="1"/>
       <w:tblStyleColBandSize w:val="1"/>
-      <w:tblInd w:w="0" w:type="dxa"/>
       <w:tblBorders>
         <w:top w:val="single" w:sz="2" w:space="0" w:color="666666" w:themeColor="text1" w:themeTint="99"/>
         <w:bottom w:val="single" w:sz="2" w:space="0" w:color="666666" w:themeColor="text1" w:themeTint="99"/>
         <w:insideH w:val="single" w:sz="2" w:space="0" w:color="666666" w:themeColor="text1" w:themeTint="99"/>
         <w:insideV w:val="single" w:sz="2" w:space="0" w:color="666666" w:themeColor="text1" w:themeTint="99"/>
       </w:tblBorders>
-      <w:tblCellMar>
-        <w:top w:w="0" w:type="dxa"/>
-        <w:left w:w="108" w:type="dxa"/>
-        <w:bottom w:w="0" w:type="dxa"/>
-        <w:right w:w="108" w:type="dxa"/>
-      </w:tblCellMar>
     </w:tblPr>
     <w:tblStylePr w:type="firstRow">
       <w:rPr>
@@ -9056,27 +8931,20 @@
       </w:tcPr>
     </w:tblStylePr>
   </w:style>
-  <w:style w:type="table" w:styleId="GridTable2-Accent3">
+  <w:style w:type="table" w:styleId="Gitternetztabelle2Akzent3">
     <w:name w:val="Grid Table 2 Accent 3"/>
-    <w:basedOn w:val="TableNormal"/>
+    <w:basedOn w:val="NormaleTabelle"/>
     <w:uiPriority w:val="47"/>
     <w:rsid w:val="003323F3"/>
     <w:tblPr>
       <w:tblStyleRowBandSize w:val="1"/>
       <w:tblStyleColBandSize w:val="1"/>
-      <w:tblInd w:w="0" w:type="dxa"/>
       <w:tblBorders>
         <w:top w:val="single" w:sz="2" w:space="0" w:color="C9C9C9" w:themeColor="accent3" w:themeTint="99"/>
         <w:bottom w:val="single" w:sz="2" w:space="0" w:color="C9C9C9" w:themeColor="accent3" w:themeTint="99"/>
         <w:insideH w:val="single" w:sz="2" w:space="0" w:color="C9C9C9" w:themeColor="accent3" w:themeTint="99"/>
         <w:insideV w:val="single" w:sz="2" w:space="0" w:color="C9C9C9" w:themeColor="accent3" w:themeTint="99"/>
       </w:tblBorders>
-      <w:tblCellMar>
-        <w:top w:w="0" w:type="dxa"/>
-        <w:left w:w="108" w:type="dxa"/>
-        <w:bottom w:w="0" w:type="dxa"/>
-        <w:right w:w="108" w:type="dxa"/>
-      </w:tblCellMar>
     </w:tblPr>
     <w:tblStylePr w:type="firstRow">
       <w:rPr>
@@ -9135,25 +9003,18 @@
       </w:tcPr>
     </w:tblStylePr>
   </w:style>
-  <w:style w:type="table" w:styleId="PlainTable2">
+  <w:style w:type="table" w:styleId="EinfacheTabelle2">
     <w:name w:val="Plain Table 2"/>
-    <w:basedOn w:val="TableNormal"/>
+    <w:basedOn w:val="NormaleTabelle"/>
     <w:uiPriority w:val="42"/>
     <w:rsid w:val="003323F3"/>
     <w:tblPr>
       <w:tblStyleRowBandSize w:val="1"/>
       <w:tblStyleColBandSize w:val="1"/>
-      <w:tblInd w:w="0" w:type="dxa"/>
       <w:tblBorders>
         <w:top w:val="single" w:sz="4" w:space="0" w:color="7F7F7F" w:themeColor="text1" w:themeTint="80"/>
         <w:bottom w:val="single" w:sz="4" w:space="0" w:color="7F7F7F" w:themeColor="text1" w:themeTint="80"/>
       </w:tblBorders>
-      <w:tblCellMar>
-        <w:top w:w="0" w:type="dxa"/>
-        <w:left w:w="108" w:type="dxa"/>
-        <w:bottom w:w="0" w:type="dxa"/>
-        <w:right w:w="108" w:type="dxa"/>
-      </w:tblCellMar>
     </w:tblPr>
     <w:tblStylePr w:type="firstRow">
       <w:rPr>
@@ -9219,15 +9080,14 @@
       </w:tcPr>
     </w:tblStylePr>
   </w:style>
-  <w:style w:type="table" w:styleId="PlainTable1">
+  <w:style w:type="table" w:styleId="EinfacheTabelle1">
     <w:name w:val="Plain Table 1"/>
-    <w:basedOn w:val="TableNormal"/>
+    <w:basedOn w:val="NormaleTabelle"/>
     <w:uiPriority w:val="41"/>
     <w:rsid w:val="003323F3"/>
     <w:tblPr>
       <w:tblStyleRowBandSize w:val="1"/>
       <w:tblStyleColBandSize w:val="1"/>
-      <w:tblInd w:w="0" w:type="dxa"/>
       <w:tblBorders>
         <w:top w:val="single" w:sz="4" w:space="0" w:color="BFBFBF" w:themeColor="background1" w:themeShade="BF"/>
         <w:left w:val="single" w:sz="4" w:space="0" w:color="BFBFBF" w:themeColor="background1" w:themeShade="BF"/>
@@ -9236,12 +9096,6 @@
         <w:insideH w:val="single" w:sz="4" w:space="0" w:color="BFBFBF" w:themeColor="background1" w:themeShade="BF"/>
         <w:insideV w:val="single" w:sz="4" w:space="0" w:color="BFBFBF" w:themeColor="background1" w:themeShade="BF"/>
       </w:tblBorders>
-      <w:tblCellMar>
-        <w:top w:w="0" w:type="dxa"/>
-        <w:left w:w="108" w:type="dxa"/>
-        <w:bottom w:w="0" w:type="dxa"/>
-        <w:right w:w="108" w:type="dxa"/>
-      </w:tblCellMar>
     </w:tblPr>
     <w:tblStylePr w:type="firstRow">
       <w:rPr>
@@ -9286,13 +9140,12 @@
       </w:tcPr>
     </w:tblStylePr>
   </w:style>
-  <w:style w:type="table" w:styleId="TableGridLight">
+  <w:style w:type="table" w:styleId="TabellemithellemGitternetz">
     <w:name w:val="Grid Table Light"/>
-    <w:basedOn w:val="TableNormal"/>
+    <w:basedOn w:val="NormaleTabelle"/>
     <w:uiPriority w:val="40"/>
     <w:rsid w:val="003323F3"/>
     <w:tblPr>
-      <w:tblInd w:w="0" w:type="dxa"/>
       <w:tblBorders>
         <w:top w:val="single" w:sz="4" w:space="0" w:color="BFBFBF" w:themeColor="background1" w:themeShade="BF"/>
         <w:left w:val="single" w:sz="4" w:space="0" w:color="BFBFBF" w:themeColor="background1" w:themeShade="BF"/>
@@ -9301,23 +9154,16 @@
         <w:insideH w:val="single" w:sz="4" w:space="0" w:color="BFBFBF" w:themeColor="background1" w:themeShade="BF"/>
         <w:insideV w:val="single" w:sz="4" w:space="0" w:color="BFBFBF" w:themeColor="background1" w:themeShade="BF"/>
       </w:tblBorders>
-      <w:tblCellMar>
-        <w:top w:w="0" w:type="dxa"/>
-        <w:left w:w="108" w:type="dxa"/>
-        <w:bottom w:w="0" w:type="dxa"/>
-        <w:right w:w="108" w:type="dxa"/>
-      </w:tblCellMar>
     </w:tblPr>
   </w:style>
-  <w:style w:type="table" w:styleId="GridTable1Light-Accent1">
+  <w:style w:type="table" w:styleId="Gitternetztabelle1hellAkzent1">
     <w:name w:val="Grid Table 1 Light Accent 1"/>
-    <w:basedOn w:val="TableNormal"/>
+    <w:basedOn w:val="NormaleTabelle"/>
     <w:uiPriority w:val="46"/>
     <w:rsid w:val="003323F3"/>
     <w:tblPr>
       <w:tblStyleRowBandSize w:val="1"/>
       <w:tblStyleColBandSize w:val="1"/>
-      <w:tblInd w:w="0" w:type="dxa"/>
       <w:tblBorders>
         <w:top w:val="single" w:sz="4" w:space="0" w:color="B4C6E7" w:themeColor="accent1" w:themeTint="66"/>
         <w:left w:val="single" w:sz="4" w:space="0" w:color="B4C6E7" w:themeColor="accent1" w:themeTint="66"/>
@@ -9326,12 +9172,6 @@
         <w:insideH w:val="single" w:sz="4" w:space="0" w:color="B4C6E7" w:themeColor="accent1" w:themeTint="66"/>
         <w:insideV w:val="single" w:sz="4" w:space="0" w:color="B4C6E7" w:themeColor="accent1" w:themeTint="66"/>
       </w:tblBorders>
-      <w:tblCellMar>
-        <w:top w:w="0" w:type="dxa"/>
-        <w:left w:w="108" w:type="dxa"/>
-        <w:bottom w:w="0" w:type="dxa"/>
-        <w:right w:w="108" w:type="dxa"/>
-      </w:tblCellMar>
     </w:tblPr>
     <w:tblStylePr w:type="firstRow">
       <w:rPr>
@@ -9370,27 +9210,20 @@
       </w:rPr>
     </w:tblStylePr>
   </w:style>
-  <w:style w:type="table" w:styleId="GridTable2-Accent5">
+  <w:style w:type="table" w:styleId="Gitternetztabelle2Akzent5">
     <w:name w:val="Grid Table 2 Accent 5"/>
-    <w:basedOn w:val="TableNormal"/>
+    <w:basedOn w:val="NormaleTabelle"/>
     <w:uiPriority w:val="47"/>
     <w:rsid w:val="003323F3"/>
     <w:tblPr>
       <w:tblStyleRowBandSize w:val="1"/>
       <w:tblStyleColBandSize w:val="1"/>
-      <w:tblInd w:w="0" w:type="dxa"/>
       <w:tblBorders>
         <w:top w:val="single" w:sz="2" w:space="0" w:color="9CC2E5" w:themeColor="accent5" w:themeTint="99"/>
         <w:bottom w:val="single" w:sz="2" w:space="0" w:color="9CC2E5" w:themeColor="accent5" w:themeTint="99"/>
         <w:insideH w:val="single" w:sz="2" w:space="0" w:color="9CC2E5" w:themeColor="accent5" w:themeTint="99"/>
         <w:insideV w:val="single" w:sz="2" w:space="0" w:color="9CC2E5" w:themeColor="accent5" w:themeTint="99"/>
       </w:tblBorders>
-      <w:tblCellMar>
-        <w:top w:w="0" w:type="dxa"/>
-        <w:left w:w="108" w:type="dxa"/>
-        <w:bottom w:w="0" w:type="dxa"/>
-        <w:right w:w="108" w:type="dxa"/>
-      </w:tblCellMar>
     </w:tblPr>
     <w:tblStylePr w:type="firstRow">
       <w:rPr>
@@ -9449,15 +9282,14 @@
       </w:tcPr>
     </w:tblStylePr>
   </w:style>
-  <w:style w:type="table" w:styleId="GridTable1Light-Accent3">
+  <w:style w:type="table" w:styleId="Gitternetztabelle1hellAkzent3">
     <w:name w:val="Grid Table 1 Light Accent 3"/>
-    <w:basedOn w:val="TableNormal"/>
+    <w:basedOn w:val="NormaleTabelle"/>
     <w:uiPriority w:val="46"/>
     <w:rsid w:val="003323F3"/>
     <w:tblPr>
       <w:tblStyleRowBandSize w:val="1"/>
       <w:tblStyleColBandSize w:val="1"/>
-      <w:tblInd w:w="0" w:type="dxa"/>
       <w:tblBorders>
         <w:top w:val="single" w:sz="4" w:space="0" w:color="DBDBDB" w:themeColor="accent3" w:themeTint="66"/>
         <w:left w:val="single" w:sz="4" w:space="0" w:color="DBDBDB" w:themeColor="accent3" w:themeTint="66"/>
@@ -9466,12 +9298,6 @@
         <w:insideH w:val="single" w:sz="4" w:space="0" w:color="DBDBDB" w:themeColor="accent3" w:themeTint="66"/>
         <w:insideV w:val="single" w:sz="4" w:space="0" w:color="DBDBDB" w:themeColor="accent3" w:themeTint="66"/>
       </w:tblBorders>
-      <w:tblCellMar>
-        <w:top w:w="0" w:type="dxa"/>
-        <w:left w:w="108" w:type="dxa"/>
-        <w:bottom w:w="0" w:type="dxa"/>
-        <w:right w:w="108" w:type="dxa"/>
-      </w:tblCellMar>
     </w:tblPr>
     <w:tblStylePr w:type="firstRow">
       <w:rPr>
@@ -9510,15 +9336,14 @@
       </w:rPr>
     </w:tblStylePr>
   </w:style>
-  <w:style w:type="table" w:styleId="GridTable1Light-Accent5">
+  <w:style w:type="table" w:styleId="Gitternetztabelle1hellAkzent5">
     <w:name w:val="Grid Table 1 Light Accent 5"/>
-    <w:basedOn w:val="TableNormal"/>
+    <w:basedOn w:val="NormaleTabelle"/>
     <w:uiPriority w:val="46"/>
     <w:rsid w:val="003323F3"/>
     <w:tblPr>
       <w:tblStyleRowBandSize w:val="1"/>
       <w:tblStyleColBandSize w:val="1"/>
-      <w:tblInd w:w="0" w:type="dxa"/>
       <w:tblBorders>
         <w:top w:val="single" w:sz="4" w:space="0" w:color="BDD6EE" w:themeColor="accent5" w:themeTint="66"/>
         <w:left w:val="single" w:sz="4" w:space="0" w:color="BDD6EE" w:themeColor="accent5" w:themeTint="66"/>
@@ -9527,12 +9352,6 @@
         <w:insideH w:val="single" w:sz="4" w:space="0" w:color="BDD6EE" w:themeColor="accent5" w:themeTint="66"/>
         <w:insideV w:val="single" w:sz="4" w:space="0" w:color="BDD6EE" w:themeColor="accent5" w:themeTint="66"/>
       </w:tblBorders>
-      <w:tblCellMar>
-        <w:top w:w="0" w:type="dxa"/>
-        <w:left w:w="108" w:type="dxa"/>
-        <w:bottom w:w="0" w:type="dxa"/>
-        <w:right w:w="108" w:type="dxa"/>
-      </w:tblCellMar>
     </w:tblPr>
     <w:tblStylePr w:type="firstRow">
       <w:rPr>
@@ -9571,15 +9390,14 @@
       </w:rPr>
     </w:tblStylePr>
   </w:style>
-  <w:style w:type="table" w:styleId="GridTable4-Accent3">
+  <w:style w:type="table" w:styleId="Gitternetztabelle4Akzent3">
     <w:name w:val="Grid Table 4 Accent 3"/>
-    <w:basedOn w:val="TableNormal"/>
+    <w:basedOn w:val="NormaleTabelle"/>
     <w:uiPriority w:val="49"/>
     <w:rsid w:val="00FA3F26"/>
     <w:tblPr>
       <w:tblStyleRowBandSize w:val="1"/>
       <w:tblStyleColBandSize w:val="1"/>
-      <w:tblInd w:w="0" w:type="dxa"/>
       <w:tblBorders>
         <w:top w:val="single" w:sz="4" w:space="0" w:color="C9C9C9" w:themeColor="accent3" w:themeTint="99"/>
         <w:left w:val="single" w:sz="4" w:space="0" w:color="C9C9C9" w:themeColor="accent3" w:themeTint="99"/>
@@ -9588,12 +9406,6 @@
         <w:insideH w:val="single" w:sz="4" w:space="0" w:color="C9C9C9" w:themeColor="accent3" w:themeTint="99"/>
         <w:insideV w:val="single" w:sz="4" w:space="0" w:color="C9C9C9" w:themeColor="accent3" w:themeTint="99"/>
       </w:tblBorders>
-      <w:tblCellMar>
-        <w:top w:w="0" w:type="dxa"/>
-        <w:left w:w="108" w:type="dxa"/>
-        <w:bottom w:w="0" w:type="dxa"/>
-        <w:right w:w="108" w:type="dxa"/>
-      </w:tblCellMar>
     </w:tblPr>
     <w:tblStylePr w:type="firstRow">
       <w:rPr>
@@ -9651,15 +9463,14 @@
       </w:tcPr>
     </w:tblStylePr>
   </w:style>
-  <w:style w:type="table" w:styleId="GridTable4-Accent1">
+  <w:style w:type="table" w:styleId="Gitternetztabelle4Akzent1">
     <w:name w:val="Grid Table 4 Accent 1"/>
-    <w:basedOn w:val="TableNormal"/>
+    <w:basedOn w:val="NormaleTabelle"/>
     <w:uiPriority w:val="49"/>
     <w:rsid w:val="004F4A46"/>
     <w:tblPr>
       <w:tblStyleRowBandSize w:val="1"/>
       <w:tblStyleColBandSize w:val="1"/>
-      <w:tblInd w:w="0" w:type="dxa"/>
       <w:tblBorders>
         <w:top w:val="single" w:sz="4" w:space="0" w:color="8EAADB" w:themeColor="accent1" w:themeTint="99"/>
         <w:left w:val="single" w:sz="4" w:space="0" w:color="8EAADB" w:themeColor="accent1" w:themeTint="99"/>
@@ -9668,12 +9479,6 @@
         <w:insideH w:val="single" w:sz="4" w:space="0" w:color="8EAADB" w:themeColor="accent1" w:themeTint="99"/>
         <w:insideV w:val="single" w:sz="4" w:space="0" w:color="8EAADB" w:themeColor="accent1" w:themeTint="99"/>
       </w:tblBorders>
-      <w:tblCellMar>
-        <w:top w:w="0" w:type="dxa"/>
-        <w:left w:w="108" w:type="dxa"/>
-        <w:bottom w:w="0" w:type="dxa"/>
-        <w:right w:w="108" w:type="dxa"/>
-      </w:tblCellMar>
     </w:tblPr>
     <w:tblStylePr w:type="firstRow">
       <w:rPr>
@@ -9731,15 +9536,14 @@
       </w:tcPr>
     </w:tblStylePr>
   </w:style>
-  <w:style w:type="table" w:styleId="GridTable5Dark-Accent1">
+  <w:style w:type="table" w:styleId="Gitternetztabelle5dunkelAkzent1">
     <w:name w:val="Grid Table 5 Dark Accent 1"/>
-    <w:basedOn w:val="TableNormal"/>
+    <w:basedOn w:val="NormaleTabelle"/>
     <w:uiPriority w:val="50"/>
     <w:rsid w:val="004F4A46"/>
     <w:tblPr>
       <w:tblStyleRowBandSize w:val="1"/>
       <w:tblStyleColBandSize w:val="1"/>
-      <w:tblInd w:w="0" w:type="dxa"/>
       <w:tblBorders>
         <w:top w:val="single" w:sz="4" w:space="0" w:color="FFFFFF" w:themeColor="background1"/>
         <w:left w:val="single" w:sz="4" w:space="0" w:color="FFFFFF" w:themeColor="background1"/>
@@ -9748,12 +9552,6 @@
         <w:insideH w:val="single" w:sz="4" w:space="0" w:color="FFFFFF" w:themeColor="background1"/>
         <w:insideV w:val="single" w:sz="4" w:space="0" w:color="FFFFFF" w:themeColor="background1"/>
       </w:tblBorders>
-      <w:tblCellMar>
-        <w:top w:w="0" w:type="dxa"/>
-        <w:left w:w="108" w:type="dxa"/>
-        <w:bottom w:w="0" w:type="dxa"/>
-        <w:right w:w="108" w:type="dxa"/>
-      </w:tblCellMar>
     </w:tblPr>
     <w:tcPr>
       <w:shd w:val="clear" w:color="auto" w:fill="D9E2F3" w:themeFill="accent1" w:themeFillTint="33"/>
@@ -9841,11 +9639,11 @@
       </w:tcPr>
     </w:tblStylePr>
   </w:style>
-  <w:style w:type="paragraph" w:styleId="Title">
+  <w:style w:type="paragraph" w:styleId="Titel">
     <w:name w:val="Title"/>
-    <w:basedOn w:val="Normal"/>
-    <w:next w:val="Normal"/>
-    <w:link w:val="TitleChar"/>
+    <w:basedOn w:val="Standard"/>
+    <w:next w:val="Standard"/>
+    <w:link w:val="TitelZchn"/>
     <w:uiPriority w:val="10"/>
     <w:qFormat/>
     <w:rsid w:val="00DC5656"/>
@@ -9860,10 +9658,10 @@
       <w:szCs w:val="56"/>
     </w:rPr>
   </w:style>
-  <w:style w:type="character" w:customStyle="1" w:styleId="TitleChar">
-    <w:name w:val="Title Char"/>
-    <w:basedOn w:val="DefaultParagraphFont"/>
-    <w:link w:val="Title"/>
+  <w:style w:type="character" w:customStyle="1" w:styleId="TitelZchn">
+    <w:name w:val="Titel Zchn"/>
+    <w:basedOn w:val="Absatz-Standardschriftart"/>
+    <w:link w:val="Titel"/>
     <w:uiPriority w:val="10"/>
     <w:rsid w:val="00DC5656"/>
     <w:rPr>
@@ -9874,10 +9672,10 @@
       <w:szCs w:val="56"/>
     </w:rPr>
   </w:style>
-  <w:style w:type="character" w:customStyle="1" w:styleId="Heading2Char">
-    <w:name w:val="Heading 2 Char"/>
-    <w:basedOn w:val="DefaultParagraphFont"/>
-    <w:link w:val="Heading2"/>
+  <w:style w:type="character" w:customStyle="1" w:styleId="berschrift2Zchn">
+    <w:name w:val="Überschrift 2 Zchn"/>
+    <w:basedOn w:val="Absatz-Standardschriftart"/>
+    <w:link w:val="berschrift2"/>
     <w:uiPriority w:val="9"/>
     <w:rsid w:val="00F93568"/>
     <w:rPr>
@@ -9888,9 +9686,9 @@
       <w:lang w:val="en-US"/>
     </w:rPr>
   </w:style>
-  <w:style w:type="paragraph" w:styleId="ListParagraph">
+  <w:style w:type="paragraph" w:styleId="Listenabsatz">
     <w:name w:val="List Paragraph"/>
-    <w:basedOn w:val="Normal"/>
+    <w:basedOn w:val="Standard"/>
     <w:uiPriority w:val="34"/>
     <w:qFormat/>
     <w:rsid w:val="00B26B74"/>
@@ -9899,10 +9697,10 @@
       <w:contextualSpacing/>
     </w:pPr>
   </w:style>
-  <w:style w:type="paragraph" w:styleId="TOCHeading">
+  <w:style w:type="paragraph" w:styleId="Inhaltsverzeichnisberschrift">
     <w:name w:val="TOC Heading"/>
-    <w:basedOn w:val="Heading1"/>
-    <w:next w:val="Normal"/>
+    <w:basedOn w:val="berschrift1"/>
+    <w:next w:val="Standard"/>
     <w:uiPriority w:val="39"/>
     <w:unhideWhenUsed/>
     <w:qFormat/>
@@ -9918,10 +9716,10 @@
       <w:szCs w:val="28"/>
     </w:rPr>
   </w:style>
-  <w:style w:type="paragraph" w:styleId="TOC1">
+  <w:style w:type="paragraph" w:styleId="Verzeichnis1">
     <w:name w:val="toc 1"/>
-    <w:basedOn w:val="Normal"/>
-    <w:next w:val="Normal"/>
+    <w:basedOn w:val="Standard"/>
+    <w:next w:val="Standard"/>
     <w:autoRedefine/>
     <w:uiPriority w:val="39"/>
     <w:unhideWhenUsed/>
@@ -9934,10 +9732,10 @@
       <w:bCs/>
     </w:rPr>
   </w:style>
-  <w:style w:type="paragraph" w:styleId="TOC2">
+  <w:style w:type="paragraph" w:styleId="Verzeichnis2">
     <w:name w:val="toc 2"/>
-    <w:basedOn w:val="Normal"/>
-    <w:next w:val="Normal"/>
+    <w:basedOn w:val="Standard"/>
+    <w:next w:val="Standard"/>
     <w:autoRedefine/>
     <w:uiPriority w:val="39"/>
     <w:unhideWhenUsed/>
@@ -9954,7 +9752,7 @@
   </w:style>
   <w:style w:type="character" w:styleId="Hyperlink">
     <w:name w:val="Hyperlink"/>
-    <w:basedOn w:val="DefaultParagraphFont"/>
+    <w:basedOn w:val="Absatz-Standardschriftart"/>
     <w:uiPriority w:val="99"/>
     <w:unhideWhenUsed/>
     <w:rsid w:val="00F05FCE"/>
@@ -9963,10 +9761,10 @@
       <w:u w:val="single"/>
     </w:rPr>
   </w:style>
-  <w:style w:type="paragraph" w:styleId="TOC3">
+  <w:style w:type="paragraph" w:styleId="Verzeichnis3">
     <w:name w:val="toc 3"/>
-    <w:basedOn w:val="Normal"/>
-    <w:next w:val="Normal"/>
+    <w:basedOn w:val="Standard"/>
+    <w:next w:val="Standard"/>
     <w:autoRedefine/>
     <w:uiPriority w:val="39"/>
     <w:unhideWhenUsed/>
@@ -9979,10 +9777,10 @@
       <w:szCs w:val="22"/>
     </w:rPr>
   </w:style>
-  <w:style w:type="paragraph" w:styleId="TOC4">
+  <w:style w:type="paragraph" w:styleId="Verzeichnis4">
     <w:name w:val="toc 4"/>
-    <w:basedOn w:val="Normal"/>
-    <w:next w:val="Normal"/>
+    <w:basedOn w:val="Standard"/>
+    <w:next w:val="Standard"/>
     <w:autoRedefine/>
     <w:uiPriority w:val="39"/>
     <w:semiHidden/>
@@ -9996,10 +9794,10 @@
       <w:szCs w:val="20"/>
     </w:rPr>
   </w:style>
-  <w:style w:type="paragraph" w:styleId="TOC5">
+  <w:style w:type="paragraph" w:styleId="Verzeichnis5">
     <w:name w:val="toc 5"/>
-    <w:basedOn w:val="Normal"/>
-    <w:next w:val="Normal"/>
+    <w:basedOn w:val="Standard"/>
+    <w:next w:val="Standard"/>
     <w:autoRedefine/>
     <w:uiPriority w:val="39"/>
     <w:semiHidden/>
@@ -10013,10 +9811,10 @@
       <w:szCs w:val="20"/>
     </w:rPr>
   </w:style>
-  <w:style w:type="paragraph" w:styleId="TOC6">
+  <w:style w:type="paragraph" w:styleId="Verzeichnis6">
     <w:name w:val="toc 6"/>
-    <w:basedOn w:val="Normal"/>
-    <w:next w:val="Normal"/>
+    <w:basedOn w:val="Standard"/>
+    <w:next w:val="Standard"/>
     <w:autoRedefine/>
     <w:uiPriority w:val="39"/>
     <w:semiHidden/>
@@ -10030,10 +9828,10 @@
       <w:szCs w:val="20"/>
     </w:rPr>
   </w:style>
-  <w:style w:type="paragraph" w:styleId="TOC7">
+  <w:style w:type="paragraph" w:styleId="Verzeichnis7">
     <w:name w:val="toc 7"/>
-    <w:basedOn w:val="Normal"/>
-    <w:next w:val="Normal"/>
+    <w:basedOn w:val="Standard"/>
+    <w:next w:val="Standard"/>
     <w:autoRedefine/>
     <w:uiPriority w:val="39"/>
     <w:semiHidden/>
@@ -10047,10 +9845,10 @@
       <w:szCs w:val="20"/>
     </w:rPr>
   </w:style>
-  <w:style w:type="paragraph" w:styleId="TOC8">
+  <w:style w:type="paragraph" w:styleId="Verzeichnis8">
     <w:name w:val="toc 8"/>
-    <w:basedOn w:val="Normal"/>
-    <w:next w:val="Normal"/>
+    <w:basedOn w:val="Standard"/>
+    <w:next w:val="Standard"/>
     <w:autoRedefine/>
     <w:uiPriority w:val="39"/>
     <w:semiHidden/>
@@ -10064,10 +9862,10 @@
       <w:szCs w:val="20"/>
     </w:rPr>
   </w:style>
-  <w:style w:type="paragraph" w:styleId="TOC9">
+  <w:style w:type="paragraph" w:styleId="Verzeichnis9">
     <w:name w:val="toc 9"/>
-    <w:basedOn w:val="Normal"/>
-    <w:next w:val="Normal"/>
+    <w:basedOn w:val="Standard"/>
+    <w:next w:val="Standard"/>
     <w:autoRedefine/>
     <w:uiPriority w:val="39"/>
     <w:semiHidden/>
@@ -10081,9 +9879,9 @@
       <w:szCs w:val="20"/>
     </w:rPr>
   </w:style>
-  <w:style w:type="paragraph" w:styleId="NoSpacing">
+  <w:style w:type="paragraph" w:styleId="KeinLeerraum">
     <w:name w:val="No Spacing"/>
-    <w:link w:val="NoSpacingChar"/>
+    <w:link w:val="KeinLeerraumZchn"/>
     <w:uiPriority w:val="1"/>
     <w:qFormat/>
     <w:rsid w:val="0057687C"/>
@@ -10094,10 +9892,10 @@
       <w:lang w:val="en-US" w:eastAsia="zh-CN"/>
     </w:rPr>
   </w:style>
-  <w:style w:type="character" w:customStyle="1" w:styleId="NoSpacingChar">
-    <w:name w:val="No Spacing Char"/>
-    <w:basedOn w:val="DefaultParagraphFont"/>
-    <w:link w:val="NoSpacing"/>
+  <w:style w:type="character" w:customStyle="1" w:styleId="KeinLeerraumZchn">
+    <w:name w:val="Kein Leerraum Zchn"/>
+    <w:basedOn w:val="Absatz-Standardschriftart"/>
+    <w:link w:val="KeinLeerraum"/>
     <w:uiPriority w:val="1"/>
     <w:rsid w:val="0057687C"/>
     <w:rPr>
@@ -10107,10 +9905,10 @@
       <w:lang w:val="en-US" w:eastAsia="zh-CN"/>
     </w:rPr>
   </w:style>
-  <w:style w:type="paragraph" w:styleId="Header">
+  <w:style w:type="paragraph" w:styleId="Kopfzeile">
     <w:name w:val="header"/>
-    <w:basedOn w:val="Normal"/>
-    <w:link w:val="HeaderChar"/>
+    <w:basedOn w:val="Standard"/>
+    <w:link w:val="KopfzeileZchn"/>
     <w:uiPriority w:val="99"/>
     <w:unhideWhenUsed/>
     <w:rsid w:val="003F42DE"/>
@@ -10121,20 +9919,20 @@
       </w:tabs>
     </w:pPr>
   </w:style>
-  <w:style w:type="character" w:customStyle="1" w:styleId="HeaderChar">
-    <w:name w:val="Header Char"/>
-    <w:basedOn w:val="DefaultParagraphFont"/>
-    <w:link w:val="Header"/>
+  <w:style w:type="character" w:customStyle="1" w:styleId="KopfzeileZchn">
+    <w:name w:val="Kopfzeile Zchn"/>
+    <w:basedOn w:val="Absatz-Standardschriftart"/>
+    <w:link w:val="Kopfzeile"/>
     <w:uiPriority w:val="99"/>
     <w:rsid w:val="003F42DE"/>
     <w:rPr>
       <w:lang w:val="en-US"/>
     </w:rPr>
   </w:style>
-  <w:style w:type="paragraph" w:styleId="Footer">
+  <w:style w:type="paragraph" w:styleId="Fuzeile">
     <w:name w:val="footer"/>
-    <w:basedOn w:val="Normal"/>
-    <w:link w:val="FooterChar"/>
+    <w:basedOn w:val="Standard"/>
+    <w:link w:val="FuzeileZchn"/>
     <w:uiPriority w:val="99"/>
     <w:unhideWhenUsed/>
     <w:rsid w:val="003F42DE"/>
@@ -10145,28 +9943,28 @@
       </w:tabs>
     </w:pPr>
   </w:style>
-  <w:style w:type="character" w:customStyle="1" w:styleId="FooterChar">
-    <w:name w:val="Footer Char"/>
-    <w:basedOn w:val="DefaultParagraphFont"/>
-    <w:link w:val="Footer"/>
+  <w:style w:type="character" w:customStyle="1" w:styleId="FuzeileZchn">
+    <w:name w:val="Fußzeile Zchn"/>
+    <w:basedOn w:val="Absatz-Standardschriftart"/>
+    <w:link w:val="Fuzeile"/>
     <w:uiPriority w:val="99"/>
     <w:rsid w:val="003F42DE"/>
     <w:rPr>
       <w:lang w:val="en-US"/>
     </w:rPr>
   </w:style>
-  <w:style w:type="character" w:styleId="PageNumber">
+  <w:style w:type="character" w:styleId="Seitenzahl">
     <w:name w:val="page number"/>
-    <w:basedOn w:val="DefaultParagraphFont"/>
+    <w:basedOn w:val="Absatz-Standardschriftart"/>
     <w:uiPriority w:val="99"/>
     <w:semiHidden/>
     <w:unhideWhenUsed/>
     <w:rsid w:val="00DB2558"/>
   </w:style>
-  <w:style w:type="character" w:customStyle="1" w:styleId="Heading3Char">
-    <w:name w:val="Heading 3 Char"/>
-    <w:basedOn w:val="DefaultParagraphFont"/>
-    <w:link w:val="Heading3"/>
+  <w:style w:type="character" w:customStyle="1" w:styleId="berschrift3Zchn">
+    <w:name w:val="Überschrift 3 Zchn"/>
+    <w:basedOn w:val="Absatz-Standardschriftart"/>
+    <w:link w:val="berschrift3"/>
     <w:uiPriority w:val="9"/>
     <w:rsid w:val="003F5E62"/>
     <w:rPr>
@@ -10175,10 +9973,10 @@
       <w:lang w:val="en-US"/>
     </w:rPr>
   </w:style>
-  <w:style w:type="character" w:customStyle="1" w:styleId="Heading4Char">
-    <w:name w:val="Heading 4 Char"/>
-    <w:basedOn w:val="DefaultParagraphFont"/>
-    <w:link w:val="Heading4"/>
+  <w:style w:type="character" w:customStyle="1" w:styleId="berschrift4Zchn">
+    <w:name w:val="Überschrift 4 Zchn"/>
+    <w:basedOn w:val="Absatz-Standardschriftart"/>
+    <w:link w:val="berschrift4"/>
     <w:uiPriority w:val="9"/>
     <w:rsid w:val="007E6FEF"/>
     <w:rPr>
@@ -10458,7 +10256,7 @@
 </file>
 
 <file path=customXml/itemProps1.xml><?xml version="1.0" encoding="utf-8"?>
-<ds:datastoreItem xmlns:ds="http://schemas.openxmlformats.org/officeDocument/2006/customXml" ds:itemID="{FC4223CF-4153-8C44-A1B6-6AA5AE16EE56}">
+<ds:datastoreItem xmlns:ds="http://schemas.openxmlformats.org/officeDocument/2006/customXml" ds:itemID="{470AB16A-633F-4B3D-BA6F-8A51EB544BC3}">
   <ds:schemaRefs>
     <ds:schemaRef ds:uri="http://schemas.openxmlformats.org/officeDocument/2006/bibliography"/>
   </ds:schemaRefs>

</xml_diff>